<commit_message>
Lab 2 material for System Verilog
</commit_message>
<xml_diff>
--- a/main/QuickStartGuides/TestYourKnowledge/TestYourKnowledge_KnightRiderROM/TestYourKnowledge_KnightRiderROM.docx
+++ b/main/QuickStartGuides/TestYourKnowledge/TestYourKnowledge_KnightRiderROM/TestYourKnowledge_KnightRiderROM.docx
@@ -1,11 +1,11 @@
 
 <file path=word/document.xml><?xml version="1.0" encoding="utf-8"?>
-<w:document xmlns:wpc="http://schemas.microsoft.com/office/word/2010/wordprocessingCanvas" xmlns:cx="http://schemas.microsoft.com/office/drawing/2014/chartex" xmlns:cx1="http://schemas.microsoft.com/office/drawing/2015/9/8/chartex" xmlns:cx2="http://schemas.microsoft.com/office/drawing/2015/10/21/chartex" xmlns:cx3="http://schemas.microsoft.com/office/drawing/2016/5/9/chartex" xmlns:cx4="http://schemas.microsoft.com/office/drawing/2016/5/10/chartex" xmlns:cx5="http://schemas.microsoft.com/office/drawing/2016/5/11/chartex" xmlns:cx6="http://schemas.microsoft.com/office/drawing/2016/5/12/chartex" xmlns:cx7="http://schemas.microsoft.com/office/drawing/2016/5/13/chartex" xmlns:cx8="http://schemas.microsoft.com/office/drawing/2016/5/14/chartex" xmlns:mc="http://schemas.openxmlformats.org/markup-compatibility/2006" xmlns:aink="http://schemas.microsoft.com/office/drawing/2016/ink" xmlns:am3d="http://schemas.microsoft.com/office/drawing/2017/model3d" xmlns:o="urn:schemas-microsoft-com:office:office" xmlns:r="http://schemas.openxmlformats.org/officeDocument/2006/relationships" xmlns:m="http://schemas.openxmlformats.org/officeDocument/2006/math" xmlns:v="urn:schemas-microsoft-com:vml" xmlns:wp14="http://schemas.microsoft.com/office/word/2010/wordprocessingDrawing" xmlns:wp="http://schemas.openxmlformats.org/drawingml/2006/wordprocessingDrawing" xmlns:w10="urn:schemas-microsoft-com:office:word" xmlns:w="http://schemas.openxmlformats.org/wordprocessingml/2006/main" xmlns:w14="http://schemas.microsoft.com/office/word/2010/wordml" xmlns:w15="http://schemas.microsoft.com/office/word/2012/wordml" xmlns:w16cex="http://schemas.microsoft.com/office/word/2018/wordml/cex" xmlns:w16cid="http://schemas.microsoft.com/office/word/2016/wordml/cid" xmlns:w16="http://schemas.microsoft.com/office/word/2018/wordml" xmlns:w16se="http://schemas.microsoft.com/office/word/2015/wordml/symex" xmlns:wpg="http://schemas.microsoft.com/office/word/2010/wordprocessingGroup" xmlns:wpi="http://schemas.microsoft.com/office/word/2010/wordprocessingInk" xmlns:wne="http://schemas.microsoft.com/office/word/2006/wordml" xmlns:wps="http://schemas.microsoft.com/office/word/2010/wordprocessingShape" mc:Ignorable="w14 w15 w16se w16cid w16 w16cex wp14">
+<w:document xmlns:wpc="http://schemas.microsoft.com/office/word/2010/wordprocessingCanvas" xmlns:cx="http://schemas.microsoft.com/office/drawing/2014/chartex" xmlns:cx1="http://schemas.microsoft.com/office/drawing/2015/9/8/chartex" xmlns:cx2="http://schemas.microsoft.com/office/drawing/2015/10/21/chartex" xmlns:cx3="http://schemas.microsoft.com/office/drawing/2016/5/9/chartex" xmlns:cx4="http://schemas.microsoft.com/office/drawing/2016/5/10/chartex" xmlns:cx5="http://schemas.microsoft.com/office/drawing/2016/5/11/chartex" xmlns:cx6="http://schemas.microsoft.com/office/drawing/2016/5/12/chartex" xmlns:cx7="http://schemas.microsoft.com/office/drawing/2016/5/13/chartex" xmlns:cx8="http://schemas.microsoft.com/office/drawing/2016/5/14/chartex" xmlns:mc="http://schemas.openxmlformats.org/markup-compatibility/2006" xmlns:aink="http://schemas.microsoft.com/office/drawing/2016/ink" xmlns:am3d="http://schemas.microsoft.com/office/drawing/2017/model3d" xmlns:o="urn:schemas-microsoft-com:office:office" xmlns:r="http://schemas.openxmlformats.org/officeDocument/2006/relationships" xmlns:m="http://schemas.openxmlformats.org/officeDocument/2006/math" xmlns:v="urn:schemas-microsoft-com:vml" xmlns:wp14="http://schemas.microsoft.com/office/word/2010/wordprocessingDrawing" xmlns:wp="http://schemas.openxmlformats.org/drawingml/2006/wordprocessingDrawing" xmlns:w10="urn:schemas-microsoft-com:office:word" xmlns:w="http://schemas.openxmlformats.org/wordprocessingml/2006/main" xmlns:w14="http://schemas.microsoft.com/office/word/2010/wordml" xmlns:w15="http://schemas.microsoft.com/office/word/2012/wordml" xmlns:w16cex="http://schemas.microsoft.com/office/word/2018/wordml/cex" xmlns:w16cid="http://schemas.microsoft.com/office/word/2016/wordml/cid" xmlns:w16="http://schemas.microsoft.com/office/word/2018/wordml" xmlns:w16se="http://schemas.microsoft.com/office/word/2015/wordml/symex" xmlns:wpg="http://schemas.microsoft.com/office/word/2010/wordprocessingGroup" xmlns:wpi="http://schemas.microsoft.com/office/word/2010/wordprocessingInk" xmlns:wne="http://schemas.microsoft.com/office/word/2006/wordml" xmlns:wps="http://schemas.microsoft.com/office/word/2010/wordprocessingShape" xmlns:a="http://schemas.openxmlformats.org/drawingml/2006/main" xmlns:a14="http://schemas.microsoft.com/office/drawing/2010/main" xmlns:pic="http://schemas.openxmlformats.org/drawingml/2006/picture" mc:Ignorable="w14 w15 w16se w16cid w16 w16cex wp14">
   <w:body>
     <w:p>
-      <w:bookmarkStart w:id="0" w:name="_Toc367615048"/>
-      <w:bookmarkStart w:id="1" w:name="_Toc367863024"/>
-      <w:bookmarkStart w:id="2" w:name="_Toc368225263"/>
+      <w:bookmarkStart w:name="_Toc367615048" w:id="0"/>
+      <w:bookmarkStart w:name="_Toc367863024" w:id="1"/>
+      <w:bookmarkStart w:name="_Toc368225263" w:id="2"/>
     </w:p>
     <w:p/>
     <w:p/>
@@ -14,7 +14,7 @@
     <w:p/>
     <w:p/>
     <w:p>
-      <w:bookmarkStart w:id="3" w:name="Intel_High_Level_Synthesis_Compiler:_Ref"/>
+      <w:bookmarkStart w:name="Intel_High_Level_Synthesis_Compiler:_Ref" w:id="3"/>
       <w:bookmarkEnd w:id="3"/>
     </w:p>
     <w:p/>
@@ -104,8 +104,8 @@
             </w:drawing>
           </mc:Choice>
           <mc:Fallback>
-            <w:pict>
-              <v:line w14:anchorId="5683FDD0" id="Line 915" o:spid="_x0000_s1026" style="position:absolute;z-index:-251659264;visibility:visible;mso-wrap-style:square;mso-width-percent:0;mso-height-percent:0;mso-wrap-distance-left:0;mso-wrap-distance-top:0;mso-wrap-distance-right:0;mso-wrap-distance-bottom:0;mso-position-horizontal:absolute;mso-position-horizontal-relative:page;mso-position-vertical:absolute;mso-position-vertical-relative:text;mso-width-percent:0;mso-height-percent:0;mso-width-relative:page;mso-height-relative:page" from="80pt,9.95pt" to="540pt,9.95pt" o:gfxdata="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" strokecolor="#cecece" strokeweight="1.5pt">
+            <w:pict w14:anchorId="1818751E">
+              <v:line id="Line 915" style="position:absolute;z-index:-251659264;visibility:visible;mso-wrap-style:square;mso-width-percent:0;mso-height-percent:0;mso-wrap-distance-left:0;mso-wrap-distance-top:0;mso-wrap-distance-right:0;mso-wrap-distance-bottom:0;mso-position-horizontal:absolute;mso-position-horizontal-relative:page;mso-position-vertical:absolute;mso-position-vertical-relative:text;mso-width-percent:0;mso-height-percent:0;mso-width-relative:page;mso-height-relative:page" o:spid="_x0000_s1026" strokecolor="#cecece" strokeweight="1.5pt" from="80pt,9.95pt" to="540pt,9.95pt" w14:anchorId="5683FDD0" o:gfxdata="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">
                 <w10:wrap type="topAndBottom" anchorx="page"/>
               </v:line>
             </w:pict>
@@ -127,53 +127,32 @@
         <w:spacing w:before="105"/>
         <w:ind w:left="280" w:hanging="1360"/>
         <w:rPr>
-          <w:b/>
+          <w:b w:val="1"/>
+          <w:bCs w:val="1"/>
         </w:rPr>
       </w:pPr>
       <w:r>
+        <w:rPr/>
         <w:t xml:space="preserve">Last updated: </w:t>
       </w:r>
       <w:sdt>
         <w:sdtPr>
+          <w:id w:val="41760159"/>
+          <w:alias w:val="date"/>
+          <w:tag w:val="date"/>
+          <w:placeholder>
+            <w:docPart w:val="A69CB46B235943A5BB98AA368FF4FA68"/>
+          </w:placeholder>
           <w:rPr>
             <w:rStyle w:val="Date1"/>
           </w:rPr>
-          <w:alias w:val="date"/>
-          <w:tag w:val="date"/>
-          <w:id w:val="-1519762850"/>
-          <w:placeholder>
-            <w:docPart w:val="A69CB46B235943A5BB98AA368FF4FA68"/>
-          </w:placeholder>
         </w:sdtPr>
-        <w:sdtEndPr>
-          <w:rPr>
-            <w:rStyle w:val="Date1"/>
-          </w:rPr>
-        </w:sdtEndPr>
         <w:sdtContent>
           <w:r>
             <w:rPr>
               <w:rStyle w:val="Date1"/>
             </w:rPr>
-            <w:t>[</w:t>
-          </w:r>
-          <w:r>
-            <w:rPr>
-              <w:rStyle w:val="Date1"/>
-            </w:rPr>
-            <w:t xml:space="preserve">July </w:t>
-          </w:r>
-          <w:r>
-            <w:rPr>
-              <w:rStyle w:val="Date1"/>
-            </w:rPr>
-            <w:t>14</w:t>
-          </w:r>
-          <w:r>
-            <w:rPr>
-              <w:rStyle w:val="Date1"/>
-            </w:rPr>
-            <w:t>, 2021</w:t>
+            <w:t>[March 14, 2022</w:t>
           </w:r>
           <w:r>
             <w:rPr>
@@ -182,6 +161,11 @@
             <w:t>]</w:t>
           </w:r>
         </w:sdtContent>
+        <w:sdtEndPr>
+          <w:rPr>
+            <w:rStyle w:val="Date1"/>
+          </w:rPr>
+        </w:sdtEndPr>
       </w:sdt>
     </w:p>
     <w:p>
@@ -192,7 +176,7 @@
           <w:sz w:val="20"/>
         </w:rPr>
       </w:pPr>
-      <w:bookmarkStart w:id="4" w:name="Classification"/>
+      <w:bookmarkStart w:name="Classification" w:id="4"/>
       <w:r>
         <w:rPr>
           <w:i w:val="0"/>
@@ -352,7 +336,7 @@
       <w:pPr>
         <w:pStyle w:val="TOC1"/>
         <w:rPr>
-          <w:rFonts w:asciiTheme="minorHAnsi" w:eastAsiaTheme="minorEastAsia" w:hAnsiTheme="minorHAnsi" w:cstheme="minorBidi"/>
+          <w:rFonts w:asciiTheme="minorHAnsi" w:hAnsiTheme="minorHAnsi" w:eastAsiaTheme="minorEastAsia" w:cstheme="minorBidi"/>
           <w:b w:val="0"/>
           <w:noProof/>
           <w:color w:val="auto"/>
@@ -369,7 +353,7 @@
       <w:r>
         <w:fldChar w:fldCharType="separate"/>
       </w:r>
-      <w:hyperlink w:anchor="_Toc76735819" w:history="1">
+      <w:hyperlink w:history="1" w:anchor="_Toc76735819">
         <w:r>
           <w:rPr>
             <w:rStyle w:val="Hyperlink"/>
@@ -379,7 +363,7 @@
         </w:r>
         <w:r>
           <w:rPr>
-            <w:rFonts w:asciiTheme="minorHAnsi" w:eastAsiaTheme="minorEastAsia" w:hAnsiTheme="minorHAnsi" w:cstheme="minorBidi"/>
+            <w:rFonts w:asciiTheme="minorHAnsi" w:hAnsiTheme="minorHAnsi" w:eastAsiaTheme="minorEastAsia" w:cstheme="minorBidi"/>
             <w:b w:val="0"/>
             <w:noProof/>
             <w:color w:val="auto"/>
@@ -449,14 +433,14 @@
       <w:pPr>
         <w:pStyle w:val="TOC2"/>
         <w:rPr>
-          <w:rFonts w:asciiTheme="minorHAnsi" w:eastAsiaTheme="minorEastAsia" w:hAnsiTheme="minorHAnsi" w:cstheme="minorBidi"/>
+          <w:rFonts w:asciiTheme="minorHAnsi" w:hAnsiTheme="minorHAnsi" w:eastAsiaTheme="minorEastAsia" w:cstheme="minorBidi"/>
           <w:noProof/>
           <w:color w:val="auto"/>
           <w:sz w:val="22"/>
           <w:szCs w:val="22"/>
         </w:rPr>
       </w:pPr>
-      <w:hyperlink w:anchor="_Toc76735820" w:history="1">
+      <w:hyperlink w:history="1" w:anchor="_Toc76735820">
         <w:r>
           <w:rPr>
             <w:rStyle w:val="Hyperlink"/>
@@ -466,7 +450,7 @@
         </w:r>
         <w:r>
           <w:rPr>
-            <w:rFonts w:asciiTheme="minorHAnsi" w:eastAsiaTheme="minorEastAsia" w:hAnsiTheme="minorHAnsi" w:cstheme="minorBidi"/>
+            <w:rFonts w:asciiTheme="minorHAnsi" w:hAnsiTheme="minorHAnsi" w:eastAsiaTheme="minorEastAsia" w:cstheme="minorBidi"/>
             <w:noProof/>
             <w:color w:val="auto"/>
             <w:sz w:val="22"/>
@@ -535,14 +519,14 @@
       <w:pPr>
         <w:pStyle w:val="TOC2"/>
         <w:rPr>
-          <w:rFonts w:asciiTheme="minorHAnsi" w:eastAsiaTheme="minorEastAsia" w:hAnsiTheme="minorHAnsi" w:cstheme="minorBidi"/>
+          <w:rFonts w:asciiTheme="minorHAnsi" w:hAnsiTheme="minorHAnsi" w:eastAsiaTheme="minorEastAsia" w:cstheme="minorBidi"/>
           <w:noProof/>
           <w:color w:val="auto"/>
           <w:sz w:val="22"/>
           <w:szCs w:val="22"/>
         </w:rPr>
       </w:pPr>
-      <w:hyperlink w:anchor="_Toc76735821" w:history="1">
+      <w:hyperlink w:history="1" w:anchor="_Toc76735821">
         <w:r>
           <w:rPr>
             <w:rStyle w:val="Hyperlink"/>
@@ -552,7 +536,7 @@
         </w:r>
         <w:r>
           <w:rPr>
-            <w:rFonts w:asciiTheme="minorHAnsi" w:eastAsiaTheme="minorEastAsia" w:hAnsiTheme="minorHAnsi" w:cstheme="minorBidi"/>
+            <w:rFonts w:asciiTheme="minorHAnsi" w:hAnsiTheme="minorHAnsi" w:eastAsiaTheme="minorEastAsia" w:cstheme="minorBidi"/>
             <w:noProof/>
             <w:color w:val="auto"/>
             <w:sz w:val="22"/>
@@ -621,7 +605,7 @@
       <w:pPr>
         <w:pStyle w:val="TOC1"/>
         <w:rPr>
-          <w:rFonts w:asciiTheme="minorHAnsi" w:eastAsiaTheme="minorEastAsia" w:hAnsiTheme="minorHAnsi" w:cstheme="minorBidi"/>
+          <w:rFonts w:asciiTheme="minorHAnsi" w:hAnsiTheme="minorHAnsi" w:eastAsiaTheme="minorEastAsia" w:cstheme="minorBidi"/>
           <w:b w:val="0"/>
           <w:noProof/>
           <w:color w:val="auto"/>
@@ -629,7 +613,7 @@
           <w:szCs w:val="22"/>
         </w:rPr>
       </w:pPr>
-      <w:hyperlink w:anchor="_Toc76735822" w:history="1">
+      <w:hyperlink w:history="1" w:anchor="_Toc76735822">
         <w:r>
           <w:rPr>
             <w:rStyle w:val="Hyperlink"/>
@@ -639,7 +623,7 @@
         </w:r>
         <w:r>
           <w:rPr>
-            <w:rFonts w:asciiTheme="minorHAnsi" w:eastAsiaTheme="minorEastAsia" w:hAnsiTheme="minorHAnsi" w:cstheme="minorBidi"/>
+            <w:rFonts w:asciiTheme="minorHAnsi" w:hAnsiTheme="minorHAnsi" w:eastAsiaTheme="minorEastAsia" w:cstheme="minorBidi"/>
             <w:b w:val="0"/>
             <w:noProof/>
             <w:color w:val="auto"/>
@@ -709,14 +693,14 @@
       <w:pPr>
         <w:pStyle w:val="TOC2"/>
         <w:rPr>
-          <w:rFonts w:asciiTheme="minorHAnsi" w:eastAsiaTheme="minorEastAsia" w:hAnsiTheme="minorHAnsi" w:cstheme="minorBidi"/>
+          <w:rFonts w:asciiTheme="minorHAnsi" w:hAnsiTheme="minorHAnsi" w:eastAsiaTheme="minorEastAsia" w:cstheme="minorBidi"/>
           <w:noProof/>
           <w:color w:val="auto"/>
           <w:sz w:val="22"/>
           <w:szCs w:val="22"/>
         </w:rPr>
       </w:pPr>
-      <w:hyperlink w:anchor="_Toc76735823" w:history="1">
+      <w:hyperlink w:history="1" w:anchor="_Toc76735823">
         <w:r>
           <w:rPr>
             <w:rStyle w:val="Hyperlink"/>
@@ -726,7 +710,7 @@
         </w:r>
         <w:r>
           <w:rPr>
-            <w:rFonts w:asciiTheme="minorHAnsi" w:eastAsiaTheme="minorEastAsia" w:hAnsiTheme="minorHAnsi" w:cstheme="minorBidi"/>
+            <w:rFonts w:asciiTheme="minorHAnsi" w:hAnsiTheme="minorHAnsi" w:eastAsiaTheme="minorEastAsia" w:cstheme="minorBidi"/>
             <w:noProof/>
             <w:color w:val="auto"/>
             <w:sz w:val="22"/>
@@ -795,14 +779,14 @@
       <w:pPr>
         <w:pStyle w:val="TOC2"/>
         <w:rPr>
-          <w:rFonts w:asciiTheme="minorHAnsi" w:eastAsiaTheme="minorEastAsia" w:hAnsiTheme="minorHAnsi" w:cstheme="minorBidi"/>
+          <w:rFonts w:asciiTheme="minorHAnsi" w:hAnsiTheme="minorHAnsi" w:eastAsiaTheme="minorEastAsia" w:cstheme="minorBidi"/>
           <w:noProof/>
           <w:color w:val="auto"/>
           <w:sz w:val="22"/>
           <w:szCs w:val="22"/>
         </w:rPr>
       </w:pPr>
-      <w:hyperlink w:anchor="_Toc76735824" w:history="1">
+      <w:hyperlink w:history="1" w:anchor="_Toc76735824">
         <w:r>
           <w:rPr>
             <w:rStyle w:val="Hyperlink"/>
@@ -812,7 +796,7 @@
         </w:r>
         <w:r>
           <w:rPr>
-            <w:rFonts w:asciiTheme="minorHAnsi" w:eastAsiaTheme="minorEastAsia" w:hAnsiTheme="minorHAnsi" w:cstheme="minorBidi"/>
+            <w:rFonts w:asciiTheme="minorHAnsi" w:hAnsiTheme="minorHAnsi" w:eastAsiaTheme="minorEastAsia" w:cstheme="minorBidi"/>
             <w:noProof/>
             <w:color w:val="auto"/>
             <w:sz w:val="22"/>
@@ -881,14 +865,14 @@
       <w:pPr>
         <w:pStyle w:val="TOC2"/>
         <w:rPr>
-          <w:rFonts w:asciiTheme="minorHAnsi" w:eastAsiaTheme="minorEastAsia" w:hAnsiTheme="minorHAnsi" w:cstheme="minorBidi"/>
+          <w:rFonts w:asciiTheme="minorHAnsi" w:hAnsiTheme="minorHAnsi" w:eastAsiaTheme="minorEastAsia" w:cstheme="minorBidi"/>
           <w:noProof/>
           <w:color w:val="auto"/>
           <w:sz w:val="22"/>
           <w:szCs w:val="22"/>
         </w:rPr>
       </w:pPr>
-      <w:hyperlink w:anchor="_Toc76735825" w:history="1">
+      <w:hyperlink w:history="1" w:anchor="_Toc76735825">
         <w:r>
           <w:rPr>
             <w:rStyle w:val="Hyperlink"/>
@@ -898,7 +882,7 @@
         </w:r>
         <w:r>
           <w:rPr>
-            <w:rFonts w:asciiTheme="minorHAnsi" w:eastAsiaTheme="minorEastAsia" w:hAnsiTheme="minorHAnsi" w:cstheme="minorBidi"/>
+            <w:rFonts w:asciiTheme="minorHAnsi" w:hAnsiTheme="minorHAnsi" w:eastAsiaTheme="minorEastAsia" w:cstheme="minorBidi"/>
             <w:noProof/>
             <w:color w:val="auto"/>
             <w:sz w:val="22"/>
@@ -967,14 +951,14 @@
       <w:pPr>
         <w:pStyle w:val="TOC2"/>
         <w:rPr>
-          <w:rFonts w:asciiTheme="minorHAnsi" w:eastAsiaTheme="minorEastAsia" w:hAnsiTheme="minorHAnsi" w:cstheme="minorBidi"/>
+          <w:rFonts w:asciiTheme="minorHAnsi" w:hAnsiTheme="minorHAnsi" w:eastAsiaTheme="minorEastAsia" w:cstheme="minorBidi"/>
           <w:noProof/>
           <w:color w:val="auto"/>
           <w:sz w:val="22"/>
           <w:szCs w:val="22"/>
         </w:rPr>
       </w:pPr>
-      <w:hyperlink w:anchor="_Toc76735826" w:history="1">
+      <w:hyperlink w:history="1" w:anchor="_Toc76735826">
         <w:r>
           <w:rPr>
             <w:rStyle w:val="Hyperlink"/>
@@ -984,7 +968,7 @@
         </w:r>
         <w:r>
           <w:rPr>
-            <w:rFonts w:asciiTheme="minorHAnsi" w:eastAsiaTheme="minorEastAsia" w:hAnsiTheme="minorHAnsi" w:cstheme="minorBidi"/>
+            <w:rFonts w:asciiTheme="minorHAnsi" w:hAnsiTheme="minorHAnsi" w:eastAsiaTheme="minorEastAsia" w:cstheme="minorBidi"/>
             <w:noProof/>
             <w:color w:val="auto"/>
             <w:sz w:val="22"/>
@@ -1053,7 +1037,7 @@
       <w:pPr>
         <w:pStyle w:val="TOC1"/>
         <w:rPr>
-          <w:rFonts w:asciiTheme="minorHAnsi" w:eastAsiaTheme="minorEastAsia" w:hAnsiTheme="minorHAnsi" w:cstheme="minorBidi"/>
+          <w:rFonts w:asciiTheme="minorHAnsi" w:hAnsiTheme="minorHAnsi" w:eastAsiaTheme="minorEastAsia" w:cstheme="minorBidi"/>
           <w:b w:val="0"/>
           <w:noProof/>
           <w:color w:val="auto"/>
@@ -1061,7 +1045,7 @@
           <w:szCs w:val="22"/>
         </w:rPr>
       </w:pPr>
-      <w:hyperlink w:anchor="_Toc76735827" w:history="1">
+      <w:hyperlink w:history="1" w:anchor="_Toc76735827">
         <w:r>
           <w:rPr>
             <w:rStyle w:val="Hyperlink"/>
@@ -1071,7 +1055,7 @@
         </w:r>
         <w:r>
           <w:rPr>
-            <w:rFonts w:asciiTheme="minorHAnsi" w:eastAsiaTheme="minorEastAsia" w:hAnsiTheme="minorHAnsi" w:cstheme="minorBidi"/>
+            <w:rFonts w:asciiTheme="minorHAnsi" w:hAnsiTheme="minorHAnsi" w:eastAsiaTheme="minorEastAsia" w:cstheme="minorBidi"/>
             <w:b w:val="0"/>
             <w:noProof/>
             <w:color w:val="auto"/>
@@ -1141,7 +1125,7 @@
       <w:pPr>
         <w:pStyle w:val="TOC1"/>
         <w:rPr>
-          <w:rFonts w:asciiTheme="minorHAnsi" w:eastAsiaTheme="minorEastAsia" w:hAnsiTheme="minorHAnsi" w:cstheme="minorBidi"/>
+          <w:rFonts w:asciiTheme="minorHAnsi" w:hAnsiTheme="minorHAnsi" w:eastAsiaTheme="minorEastAsia" w:cstheme="minorBidi"/>
           <w:b w:val="0"/>
           <w:noProof/>
           <w:color w:val="auto"/>
@@ -1149,7 +1133,7 @@
           <w:szCs w:val="22"/>
         </w:rPr>
       </w:pPr>
-      <w:hyperlink w:anchor="_Toc76735828" w:history="1">
+      <w:hyperlink w:history="1" w:anchor="_Toc76735828">
         <w:r>
           <w:rPr>
             <w:rStyle w:val="Hyperlink"/>
@@ -1159,7 +1143,7 @@
         </w:r>
         <w:r>
           <w:rPr>
-            <w:rFonts w:asciiTheme="minorHAnsi" w:eastAsiaTheme="minorEastAsia" w:hAnsiTheme="minorHAnsi" w:cstheme="minorBidi"/>
+            <w:rFonts w:asciiTheme="minorHAnsi" w:hAnsiTheme="minorHAnsi" w:eastAsiaTheme="minorEastAsia" w:cstheme="minorBidi"/>
             <w:b w:val="0"/>
             <w:noProof/>
             <w:color w:val="auto"/>
@@ -1242,8 +1226,8 @@
       <w:r>
         <w:br w:type="page"/>
       </w:r>
-      <w:bookmarkStart w:id="5" w:name="_Toc428761831"/>
-      <w:bookmarkStart w:id="6" w:name="_Toc431308718"/>
+      <w:bookmarkStart w:name="_Toc428761831" w:id="5"/>
+      <w:bookmarkStart w:name="_Toc431308718" w:id="6"/>
       <w:bookmarkEnd w:id="0"/>
       <w:bookmarkEnd w:id="1"/>
       <w:bookmarkEnd w:id="2"/>
@@ -1258,7 +1242,7 @@
           <w:footerReference w:type="default" r:id="rId14"/>
           <w:headerReference w:type="first" r:id="rId15"/>
           <w:footerReference w:type="first" r:id="rId16"/>
-          <w:pgSz w:w="12240" w:h="15840" w:code="1"/>
+          <w:pgSz w:w="12240" w:h="15840" w:orient="portrait" w:code="1"/>
           <w:pgMar w:top="1960" w:right="1520" w:bottom="1800" w:left="2820" w:header="840" w:footer="720" w:gutter="0"/>
           <w:cols w:space="720"/>
           <w:titlePg/>
@@ -1270,17 +1254,17 @@
       <w:pPr>
         <w:pStyle w:val="Heading1"/>
       </w:pPr>
-      <w:bookmarkStart w:id="7" w:name="_Toc411413866"/>
-      <w:bookmarkStart w:id="8" w:name="_Toc411430830"/>
-      <w:bookmarkStart w:id="9" w:name="_Toc112736946"/>
-      <w:bookmarkStart w:id="10" w:name="_Toc125788471"/>
-      <w:bookmarkStart w:id="11" w:name="_Toc411413856"/>
-      <w:bookmarkStart w:id="12" w:name="_Toc411430817"/>
-      <w:bookmarkStart w:id="13" w:name="_Toc536190037"/>
-      <w:bookmarkStart w:id="14" w:name="_Toc2193521"/>
-      <w:bookmarkStart w:id="15" w:name="_Toc2947514"/>
-      <w:bookmarkStart w:id="16" w:name="_Toc76735819"/>
-      <w:bookmarkStart w:id="17" w:name="_Hlk535502392"/>
+      <w:bookmarkStart w:name="_Toc411413866" w:id="7"/>
+      <w:bookmarkStart w:name="_Toc411430830" w:id="8"/>
+      <w:bookmarkStart w:name="_Toc112736946" w:id="9"/>
+      <w:bookmarkStart w:name="_Toc125788471" w:id="10"/>
+      <w:bookmarkStart w:name="_Toc411413856" w:id="11"/>
+      <w:bookmarkStart w:name="_Toc411430817" w:id="12"/>
+      <w:bookmarkStart w:name="_Toc536190037" w:id="13"/>
+      <w:bookmarkStart w:name="_Toc2193521" w:id="14"/>
+      <w:bookmarkStart w:name="_Toc2947514" w:id="15"/>
+      <w:bookmarkStart w:name="_Hlk535502392" w:id="16"/>
+      <w:bookmarkStart w:name="_Toc76735819" w:id="17"/>
       <w:bookmarkEnd w:id="5"/>
       <w:bookmarkEnd w:id="6"/>
       <w:bookmarkEnd w:id="7"/>
@@ -1296,27 +1280,29 @@
       <w:bookmarkEnd w:id="13"/>
       <w:bookmarkEnd w:id="14"/>
       <w:bookmarkEnd w:id="15"/>
-      <w:bookmarkEnd w:id="16"/>
+      <w:bookmarkEnd w:id="17"/>
     </w:p>
     <w:p>
       <w:pPr>
         <w:pStyle w:val="Heading2"/>
       </w:pPr>
-      <w:bookmarkStart w:id="18" w:name="_Toc76735820"/>
+      <w:bookmarkStart w:name="_Toc76735820" w:id="18"/>
       <w:r>
         <w:t>Prerequisites</w:t>
       </w:r>
       <w:bookmarkEnd w:id="18"/>
     </w:p>
-    <w:p>
+    <w:p w14:noSpellErr="1">
       <w:pPr>
         <w:pStyle w:val="Body"/>
         <w:numPr>
           <w:ilvl w:val="0"/>
           <w:numId w:val="32"/>
         </w:numPr>
-      </w:pPr>
-      <w:r>
+        <w:rPr/>
+      </w:pPr>
+      <w:r>
+        <w:rPr/>
         <w:t>Completion of Introduction to Intel FPGAs and Quartus Software course</w:t>
       </w:r>
     </w:p>
@@ -1327,11 +1313,42 @@
           <w:ilvl w:val="1"/>
           <w:numId w:val="32"/>
         </w:numPr>
+        <w:rPr/>
+      </w:pPr>
+      <w:r>
+        <w:rPr>
+          <w:rFonts w:ascii="Verdana" w:hAnsi="Verdana" w:eastAsia="Times New Roman" w:cs="Times New Roman"/>
+          <w:color w:val="000000" w:themeColor="text1" w:themeTint="FF" w:themeShade="FF"/>
+        </w:rPr>
+        <w:t xml:space="preserve">Quartus 19.1 (18.1 has a bug when adding </w:t>
+      </w:r>
+      <w:r>
+        <w:rPr>
+          <w:rFonts w:ascii="Verdana" w:hAnsi="Verdana" w:eastAsia="Times New Roman" w:cs="Times New Roman"/>
+          <w:color w:val="000000" w:themeColor="text1" w:themeTint="FF" w:themeShade="FF"/>
+        </w:rPr>
+        <w:t>the</w:t>
+      </w:r>
+      <w:r>
+        <w:rPr>
+          <w:rFonts w:ascii="Verdana" w:hAnsi="Verdana" w:eastAsia="Times New Roman" w:cs="Times New Roman"/>
+          <w:color w:val="000000" w:themeColor="text1" w:themeTint="FF" w:themeShade="FF"/>
+        </w:rPr>
+        <w:t xml:space="preserve"> ROM IP)</w:t>
+      </w:r>
+    </w:p>
+    <w:p>
+      <w:pPr>
+        <w:pStyle w:val="Body"/>
+        <w:numPr>
+          <w:ilvl w:val="1"/>
+          <w:numId w:val="32"/>
+        </w:numPr>
       </w:pPr>
       <w:r>
         <w:t xml:space="preserve">Link to self-guided course: </w:t>
       </w:r>
-      <w:hyperlink r:id="rId17" w:history="1">
+      <w:hyperlink w:history="1" r:id="rId17">
         <w:r>
           <w:rPr>
             <w:rStyle w:val="Hyperlink"/>
@@ -1379,15 +1396,15 @@
       <w:pPr>
         <w:pStyle w:val="Heading2"/>
       </w:pPr>
-      <w:bookmarkStart w:id="19" w:name="_Toc112736948"/>
-      <w:bookmarkStart w:id="20" w:name="_Toc125788473"/>
-      <w:bookmarkStart w:id="21" w:name="_Toc411413858"/>
-      <w:bookmarkStart w:id="22" w:name="_Toc411430819"/>
-      <w:bookmarkStart w:id="23" w:name="_Toc536190039"/>
-      <w:bookmarkStart w:id="24" w:name="_Toc2193523"/>
-      <w:bookmarkStart w:id="25" w:name="_Toc2947516"/>
-      <w:bookmarkStart w:id="26" w:name="_Toc76735821"/>
-      <w:bookmarkEnd w:id="17"/>
+      <w:bookmarkStart w:name="_Toc112736948" w:id="19"/>
+      <w:bookmarkStart w:name="_Toc125788473" w:id="20"/>
+      <w:bookmarkStart w:name="_Toc411413858" w:id="21"/>
+      <w:bookmarkStart w:name="_Toc411430819" w:id="22"/>
+      <w:bookmarkStart w:name="_Toc536190039" w:id="23"/>
+      <w:bookmarkStart w:name="_Toc2193523" w:id="24"/>
+      <w:bookmarkStart w:name="_Toc2947516" w:id="25"/>
+      <w:bookmarkStart w:name="_Toc76735821" w:id="26"/>
+      <w:bookmarkEnd w:id="16"/>
       <w:r>
         <w:t>Reference Documents</w:t>
       </w:r>
@@ -1404,11 +1421,12 @@
       <w:pPr>
         <w:pStyle w:val="Caption"/>
       </w:pPr>
-      <w:bookmarkStart w:id="27" w:name="_Toc536190052"/>
-      <w:bookmarkStart w:id="28" w:name="_Toc2193536"/>
-      <w:bookmarkStart w:id="29" w:name="_Toc2947526"/>
-      <w:bookmarkStart w:id="30" w:name="_Toc33006165"/>
-      <w:r>
+      <w:bookmarkStart w:name="_Toc536190052" w:id="27"/>
+      <w:bookmarkStart w:name="_Toc2193536" w:id="28"/>
+      <w:bookmarkStart w:name="_Toc2947526" w:id="29"/>
+      <w:bookmarkStart w:name="_Toc33006165" w:id="30"/>
+      <w:r>
+        <w:rPr/>
         <w:t>Table </w:t>
       </w:r>
       <w:r>
@@ -1475,10 +1493,11 @@
         <w:fldChar w:fldCharType="end"/>
       </w:r>
       <w:r>
-        <w:t xml:space="preserve">. </w:t>
-      </w:r>
-      <w:r>
-        <w:tab/>
+        <w:rPr/>
+        <w:t xml:space="preserve">.      </w:t>
+      </w:r>
+      <w:r>
+        <w:rPr/>
         <w:t>Reference Documents</w:t>
       </w:r>
       <w:bookmarkEnd w:id="27"/>
@@ -1558,7 +1577,9 @@
         </w:trPr>
         <w:tc>
           <w:tcPr>
+            <w:cnfStyle w:val="000010000000" w:firstRow="0" w:lastRow="0" w:firstColumn="0" w:lastColumn="0" w:oddVBand="1" w:evenVBand="0" w:oddHBand="0" w:evenHBand="0" w:firstRowFirstColumn="0" w:firstRowLastColumn="0" w:lastRowFirstColumn="0" w:lastRowLastColumn="0"/>
             <w:tcW w:w="6183" w:type="dxa"/>
+            <w:tcMar/>
           </w:tcPr>
           <w:p>
             <w:pPr>
@@ -1571,7 +1592,9 @@
         </w:tc>
         <w:tc>
           <w:tcPr>
+            <w:cnfStyle w:val="000001000000" w:firstRow="0" w:lastRow="0" w:firstColumn="0" w:lastColumn="0" w:oddVBand="0" w:evenVBand="1" w:oddHBand="0" w:evenHBand="0" w:firstRowFirstColumn="0" w:firstRowLastColumn="0" w:lastRowFirstColumn="0" w:lastRowLastColumn="0"/>
             <w:tcW w:w="1604" w:type="dxa"/>
+            <w:tcMar/>
           </w:tcPr>
           <w:p>
             <w:pPr>
@@ -1582,6 +1605,8 @@
             </w:r>
             <w:r>
               <w:br/>
+            </w:r>
+            <w:r>
               <w:t>No./Location</w:t>
             </w:r>
           </w:p>
@@ -1593,36 +1618,37 @@
         </w:trPr>
         <w:tc>
           <w:tcPr>
+            <w:cnfStyle w:val="000010000000" w:firstRow="0" w:lastRow="0" w:firstColumn="0" w:lastColumn="0" w:oddVBand="1" w:evenVBand="0" w:oddHBand="0" w:evenHBand="0" w:firstRowFirstColumn="0" w:firstRowLastColumn="0" w:lastRowFirstColumn="0" w:lastRowLastColumn="0"/>
             <w:tcW w:w="6183" w:type="dxa"/>
+            <w:tcMar/>
           </w:tcPr>
           <w:p>
             <w:pPr>
               <w:pStyle w:val="CellBodyLeft"/>
             </w:pPr>
             <w:r>
-              <w:t>Knight Rider starter file</w:t>
+              <w:rPr/>
+              <w:t>Knight Rider starter file (click “View raw” to download)</w:t>
             </w:r>
           </w:p>
         </w:tc>
         <w:tc>
           <w:tcPr>
+            <w:cnfStyle w:val="000001000000" w:firstRow="0" w:lastRow="0" w:firstColumn="0" w:lastColumn="0" w:oddVBand="0" w:evenVBand="1" w:oddHBand="0" w:evenHBand="0" w:firstRowFirstColumn="0" w:firstRowLastColumn="0" w:lastRowFirstColumn="0" w:lastRowLastColumn="0"/>
             <w:tcW w:w="1604" w:type="dxa"/>
+            <w:tcMar/>
           </w:tcPr>
           <w:p>
             <w:pPr>
               <w:pStyle w:val="CellBodyLeft"/>
             </w:pPr>
-            <w:hyperlink r:id="rId18" w:history="1">
-              <w:proofErr w:type="spellStart"/>
+            <w:hyperlink r:id="R0b97d7181c2a4fb6">
               <w:r>
                 <w:rPr>
                   <w:rStyle w:val="Hyperlink"/>
-                  <w:sz w:val="16"/>
-                  <w:szCs w:val="20"/>
                 </w:rPr>
                 <w:t>knight_rider.qar</w:t>
               </w:r>
-              <w:proofErr w:type="spellEnd"/>
             </w:hyperlink>
           </w:p>
         </w:tc>
@@ -1632,14 +1658,14 @@
       <w:pPr>
         <w:pStyle w:val="Heading1"/>
       </w:pPr>
-      <w:bookmarkStart w:id="31" w:name="_Toc76735822"/>
-      <w:bookmarkStart w:id="32" w:name="_Toc112736949"/>
-      <w:bookmarkStart w:id="33" w:name="_Toc125788474"/>
+      <w:bookmarkStart w:name="_Toc112736949" w:id="31"/>
+      <w:bookmarkStart w:name="_Toc125788474" w:id="32"/>
+      <w:bookmarkStart w:name="_Toc76735822" w:id="33"/>
       <w:r>
         <w:lastRenderedPageBreak/>
         <w:t>Lab Guide</w:t>
       </w:r>
-      <w:bookmarkEnd w:id="31"/>
+      <w:bookmarkEnd w:id="33"/>
     </w:p>
     <w:p>
       <w:pPr>
@@ -1683,7 +1709,7 @@
       <w:pPr>
         <w:pStyle w:val="Heading2"/>
       </w:pPr>
-      <w:bookmarkStart w:id="34" w:name="_Toc76735823"/>
+      <w:bookmarkStart w:name="_Toc76735823" w:id="34"/>
       <w:r>
         <w:t>Memory Initialization File setup</w:t>
       </w:r>
@@ -1702,7 +1728,10 @@
         <w:t xml:space="preserve"> file. Set the name of the MIF file in the ROM IP editor. The quickest for a new MIF file: File </w:t>
       </w:r>
       <w:r>
-        <w:sym w:font="Wingdings" w:char="F0E0"/>
+        <w:rPr>
+          <w:rFonts w:ascii="Wingdings" w:hAnsi="Wingdings" w:eastAsia="Wingdings" w:cs="Wingdings"/>
+        </w:rPr>
+        <w:t>à</w:t>
       </w:r>
       <w:r>
         <w:t xml:space="preserve"> Memory Initialization File. This will create a memory initialization file. Enter the depth and width of the ROM that you constructed in the memory editor. Make sure you name the MIF file the same name that you have entered in the IP editor. </w:t>
@@ -1710,45 +1739,26 @@
     </w:p>
     <w:p>
       <w:r>
-        <w:t>For DE10-Lite</w:t>
-      </w:r>
-      <w:r>
-        <w:t xml:space="preserve"> and other MAX 10 devices only (if you are using the DE1-SoC</w:t>
-      </w:r>
-      <w:r>
-        <w:t xml:space="preserve"> or other Cyclone V devices, </w:t>
+        <w:t xml:space="preserve">There is a device setting you will need to make compilation work properly. Change Assignments </w:t>
       </w:r>
       <w:r>
         <w:rPr>
-          <w:b/>
-          <w:bCs/>
+          <w:rFonts w:ascii="Wingdings" w:hAnsi="Wingdings" w:eastAsia="Wingdings" w:cs="Wingdings"/>
         </w:rPr>
-        <w:t>skip this step</w:t>
-      </w:r>
-      <w:r>
-        <w:t>)</w:t>
-      </w:r>
-      <w:r>
-        <w:t>:</w:t>
+        <w:t>à</w:t>
+      </w:r>
+      <w:r>
+        <w:t xml:space="preserve"> Device </w:t>
+      </w:r>
+      <w:r>
+        <w:rPr>
+          <w:rFonts w:ascii="Wingdings" w:hAnsi="Wingdings" w:eastAsia="Wingdings" w:cs="Wingdings"/>
+        </w:rPr>
+        <w:t>à</w:t>
       </w:r>
       <w:r>
         <w:t xml:space="preserve"> </w:t>
       </w:r>
-      <w:r>
-        <w:t xml:space="preserve">There is a device setting you will need to make compilation work properly. Change Assignments </w:t>
-      </w:r>
-      <w:r>
-        <w:sym w:font="Wingdings" w:char="F0E0"/>
-      </w:r>
-      <w:r>
-        <w:t xml:space="preserve"> Device </w:t>
-      </w:r>
-      <w:r>
-        <w:sym w:font="Wingdings" w:char="F0E0"/>
-      </w:r>
-      <w:r>
-        <w:t xml:space="preserve"> </w:t>
-      </w:r>
       <w:proofErr w:type="spellStart"/>
       <w:r>
         <w:t>Device</w:t>
@@ -1758,13 +1768,19 @@
         <w:t xml:space="preserve"> and Pin Options </w:t>
       </w:r>
       <w:r>
-        <w:sym w:font="Wingdings" w:char="F0E0"/>
+        <w:rPr>
+          <w:rFonts w:ascii="Wingdings" w:hAnsi="Wingdings" w:eastAsia="Wingdings" w:cs="Wingdings"/>
+        </w:rPr>
+        <w:t>à</w:t>
       </w:r>
       <w:r>
         <w:t xml:space="preserve"> Configuration </w:t>
       </w:r>
       <w:r>
-        <w:sym w:font="Wingdings" w:char="F0E0"/>
+        <w:rPr>
+          <w:rFonts w:ascii="Wingdings" w:hAnsi="Wingdings" w:eastAsia="Wingdings" w:cs="Wingdings"/>
+        </w:rPr>
+        <w:t>à</w:t>
       </w:r>
       <w:r>
         <w:t xml:space="preserve"> Select Single Uncompressed with Memory Initialization. Without this change the compilation will not work.</w:t>
@@ -1817,7 +1833,7 @@
       <w:pPr>
         <w:pStyle w:val="Heading2"/>
       </w:pPr>
-      <w:bookmarkStart w:id="35" w:name="_Toc76735824"/>
+      <w:bookmarkStart w:name="_Toc76735824" w:id="35"/>
       <w:r>
         <w:t>ROM setup</w:t>
       </w:r>
@@ -1959,7 +1975,7 @@
       <w:pPr>
         <w:pStyle w:val="Heading2"/>
       </w:pPr>
-      <w:bookmarkStart w:id="36" w:name="_Toc76735825"/>
+      <w:bookmarkStart w:name="_Toc76735825" w:id="36"/>
       <w:r>
         <w:t>ROM instantiation</w:t>
       </w:r>
@@ -2166,7 +2182,10 @@
         <w:t xml:space="preserve">kit. Now launch Tools </w:t>
       </w:r>
       <w:r>
-        <w:sym w:font="Wingdings" w:char="F0E0"/>
+        <w:rPr>
+          <w:rFonts w:ascii="Wingdings" w:hAnsi="Wingdings" w:eastAsia="Wingdings" w:cs="Wingdings"/>
+        </w:rPr>
+        <w:t>à</w:t>
       </w:r>
       <w:r>
         <w:t xml:space="preserve"> In-System memory Editor.</w:t>
@@ -2176,7 +2195,7 @@
       <w:pPr>
         <w:pStyle w:val="Heading2"/>
       </w:pPr>
-      <w:bookmarkStart w:id="37" w:name="_Toc76735826"/>
+      <w:bookmarkStart w:name="_Toc76735826" w:id="37"/>
       <w:r>
         <w:t>In-System Memory Content Editor</w:t>
       </w:r>
@@ -2236,14 +2255,14 @@
       </w:r>
     </w:p>
     <w:p/>
+    <w:bookmarkEnd w:id="31"/>
     <w:bookmarkEnd w:id="32"/>
-    <w:bookmarkEnd w:id="33"/>
     <w:p>
       <w:pPr>
         <w:sectPr>
           <w:headerReference w:type="even" r:id="rId24"/>
           <w:headerReference w:type="default" r:id="rId25"/>
-          <w:pgSz w:w="12240" w:h="15840" w:code="1"/>
+          <w:pgSz w:w="12240" w:h="15840" w:orient="portrait" w:code="1"/>
           <w:pgMar w:top="1960" w:right="1520" w:bottom="1800" w:left="2820" w:header="840" w:footer="720" w:gutter="0"/>
           <w:cols w:space="720"/>
           <w:docGrid w:linePitch="245"/>
@@ -2254,15 +2273,15 @@
       <w:pPr>
         <w:pStyle w:val="Heading1"/>
       </w:pPr>
-      <w:bookmarkStart w:id="38" w:name="_Toc76735827"/>
-      <w:bookmarkStart w:id="39" w:name="_Toc536190046"/>
-      <w:bookmarkStart w:id="40" w:name="_Toc2193530"/>
-      <w:bookmarkStart w:id="41" w:name="_Toc2947523"/>
+      <w:bookmarkStart w:name="_Toc536190046" w:id="38"/>
+      <w:bookmarkStart w:name="_Toc2193530" w:id="39"/>
+      <w:bookmarkStart w:name="_Toc2947523" w:id="40"/>
+      <w:bookmarkStart w:name="_Toc76735827" w:id="41"/>
       <w:r>
         <w:lastRenderedPageBreak/>
         <w:t>Top Level Schematic</w:t>
       </w:r>
-      <w:bookmarkEnd w:id="38"/>
+      <w:bookmarkEnd w:id="41"/>
     </w:p>
     <w:p>
       <w:pPr>
@@ -2363,14 +2382,14 @@
       <w:pPr>
         <w:pStyle w:val="Heading1"/>
       </w:pPr>
-      <w:bookmarkStart w:id="42" w:name="_Toc76735828"/>
+      <w:bookmarkStart w:name="_Toc76735828" w:id="42"/>
       <w:r>
         <w:lastRenderedPageBreak/>
         <w:t>Document Revision History</w:t>
       </w:r>
+      <w:bookmarkEnd w:id="38"/>
       <w:bookmarkEnd w:id="39"/>
       <w:bookmarkEnd w:id="40"/>
-      <w:bookmarkEnd w:id="41"/>
       <w:bookmarkEnd w:id="42"/>
     </w:p>
     <w:p/>
@@ -2390,7 +2409,9 @@
       <w:tr>
         <w:tc>
           <w:tcPr>
+            <w:cnfStyle w:val="000010000000" w:firstRow="0" w:lastRow="0" w:firstColumn="0" w:lastColumn="0" w:oddVBand="1" w:evenVBand="0" w:oddHBand="0" w:evenHBand="0" w:firstRowFirstColumn="0" w:firstRowLastColumn="0" w:lastRowFirstColumn="0" w:lastRowLastColumn="0"/>
             <w:tcW w:w="1246" w:type="dxa"/>
+            <w:tcMar/>
           </w:tcPr>
           <w:p>
             <w:pPr>
@@ -2403,7 +2424,9 @@
         </w:tc>
         <w:tc>
           <w:tcPr>
+            <w:cnfStyle w:val="000001000000" w:firstRow="0" w:lastRow="0" w:firstColumn="0" w:lastColumn="0" w:oddVBand="0" w:evenVBand="1" w:oddHBand="0" w:evenHBand="0" w:firstRowFirstColumn="0" w:firstRowLastColumn="0" w:lastRowFirstColumn="0" w:lastRowLastColumn="0"/>
             <w:tcW w:w="1140" w:type="dxa"/>
+            <w:tcMar/>
           </w:tcPr>
           <w:p>
             <w:pPr>
@@ -2416,7 +2439,9 @@
         </w:tc>
         <w:tc>
           <w:tcPr>
+            <w:cnfStyle w:val="000010000000" w:firstRow="0" w:lastRow="0" w:firstColumn="0" w:lastColumn="0" w:oddVBand="1" w:evenVBand="0" w:oddHBand="0" w:evenHBand="0" w:firstRowFirstColumn="0" w:firstRowLastColumn="0" w:lastRowFirstColumn="0" w:lastRowLastColumn="0"/>
             <w:tcW w:w="6974" w:type="dxa"/>
+            <w:tcMar/>
           </w:tcPr>
           <w:p>
             <w:pPr>
@@ -2431,7 +2456,9 @@
       <w:tr>
         <w:tc>
           <w:tcPr>
+            <w:cnfStyle w:val="000010000000" w:firstRow="0" w:lastRow="0" w:firstColumn="0" w:lastColumn="0" w:oddVBand="1" w:evenVBand="0" w:oddHBand="0" w:evenHBand="0" w:firstRowFirstColumn="0" w:firstRowLastColumn="0" w:lastRowFirstColumn="0" w:lastRowLastColumn="0"/>
             <w:tcW w:w="1246" w:type="dxa"/>
+            <w:tcMar/>
             <w:vAlign w:val="top"/>
           </w:tcPr>
           <w:p>
@@ -2445,7 +2472,9 @@
         </w:tc>
         <w:tc>
           <w:tcPr>
+            <w:cnfStyle w:val="000001000000" w:firstRow="0" w:lastRow="0" w:firstColumn="0" w:lastColumn="0" w:oddVBand="0" w:evenVBand="1" w:oddHBand="0" w:evenHBand="0" w:firstRowFirstColumn="0" w:firstRowLastColumn="0" w:lastRowFirstColumn="0" w:lastRowLastColumn="0"/>
             <w:tcW w:w="1140" w:type="dxa"/>
+            <w:tcMar/>
             <w:vAlign w:val="top"/>
           </w:tcPr>
           <w:p>
@@ -2460,15 +2489,22 @@
         </w:tc>
         <w:tc>
           <w:tcPr>
+            <w:cnfStyle w:val="000010000000" w:firstRow="0" w:lastRow="0" w:firstColumn="0" w:lastColumn="0" w:oddVBand="1" w:evenVBand="0" w:oddHBand="0" w:evenHBand="0" w:firstRowFirstColumn="0" w:firstRowLastColumn="0" w:lastRowFirstColumn="0" w:lastRowLastColumn="0"/>
             <w:tcW w:w="6974" w:type="dxa"/>
+            <w:tcMar/>
             <w:vAlign w:val="top"/>
           </w:tcPr>
-          <w:p>
+          <w:p w14:noSpellErr="1">
             <w:pPr>
               <w:pStyle w:val="CellBodyBulletSub"/>
+              <w:numPr>
+                <w:numId w:val="0"/>
+              </w:numPr>
+              <w:ind w:left="0"/>
               <w:jc w:val="left"/>
             </w:pPr>
             <w:r>
+              <w:rPr/>
               <w:t>Transferred guide to common Word template and added some hints</w:t>
             </w:r>
           </w:p>
@@ -2477,7 +2513,9 @@
       <w:tr>
         <w:tc>
           <w:tcPr>
+            <w:cnfStyle w:val="000010000000" w:firstRow="0" w:lastRow="0" w:firstColumn="0" w:lastColumn="0" w:oddVBand="1" w:evenVBand="0" w:oddHBand="0" w:evenHBand="0" w:firstRowFirstColumn="0" w:firstRowLastColumn="0" w:lastRowFirstColumn="0" w:lastRowLastColumn="0"/>
             <w:tcW w:w="1246" w:type="dxa"/>
+            <w:tcMar/>
             <w:vAlign w:val="top"/>
           </w:tcPr>
           <w:p>
@@ -2491,7 +2529,9 @@
         </w:tc>
         <w:tc>
           <w:tcPr>
+            <w:cnfStyle w:val="000001000000" w:firstRow="0" w:lastRow="0" w:firstColumn="0" w:lastColumn="0" w:oddVBand="0" w:evenVBand="1" w:oddHBand="0" w:evenHBand="0" w:firstRowFirstColumn="0" w:firstRowLastColumn="0" w:lastRowFirstColumn="0" w:lastRowLastColumn="0"/>
             <w:tcW w:w="1140" w:type="dxa"/>
+            <w:tcMar/>
             <w:vAlign w:val="top"/>
           </w:tcPr>
           <w:p>
@@ -2506,16 +2546,115 @@
         </w:tc>
         <w:tc>
           <w:tcPr>
+            <w:cnfStyle w:val="000010000000" w:firstRow="0" w:lastRow="0" w:firstColumn="0" w:lastColumn="0" w:oddVBand="1" w:evenVBand="0" w:oddHBand="0" w:evenHBand="0" w:firstRowFirstColumn="0" w:firstRowLastColumn="0" w:lastRowFirstColumn="0" w:lastRowLastColumn="0"/>
             <w:tcW w:w="6974" w:type="dxa"/>
+            <w:tcMar/>
+            <w:vAlign w:val="top"/>
+          </w:tcPr>
+          <w:p w14:noSpellErr="1">
+            <w:pPr>
+              <w:pStyle w:val="CellBodyBulletSub"/>
+              <w:numPr>
+                <w:numId w:val="0"/>
+              </w:numPr>
+              <w:ind w:left="0"/>
+              <w:jc w:val="left"/>
+            </w:pPr>
+            <w:r>
+              <w:rPr/>
+              <w:t>Added better formatting and a few extra notes throughout the guide</w:t>
+            </w:r>
+          </w:p>
+        </w:tc>
+      </w:tr>
+      <w:tr>
+        <w:tc>
+          <w:tcPr>
+            <w:cnfStyle w:val="000010000000" w:firstRow="0" w:lastRow="0" w:firstColumn="0" w:lastColumn="0" w:oddVBand="1" w:evenVBand="0" w:oddHBand="0" w:evenHBand="0" w:firstRowFirstColumn="0" w:firstRowLastColumn="0" w:lastRowFirstColumn="0" w:lastRowLastColumn="0"/>
+            <w:tcW w:w="1246" w:type="dxa"/>
+            <w:tcMar/>
+            <w:vAlign w:val="top"/>
+          </w:tcPr>
+          <w:p>
+            <w:pPr>
+              <w:pStyle w:val="CellBodyLeft"/>
+              <w:rPr>
+                <w:rFonts w:ascii="Verdana" w:hAnsi="Verdana" w:eastAsia="Times New Roman" w:cs="Times New Roman"/>
+                <w:color w:val="000000" w:themeColor="text1" w:themeTint="FF" w:themeShade="FF"/>
+                <w:sz w:val="16"/>
+                <w:szCs w:val="16"/>
+              </w:rPr>
+            </w:pPr>
+            <w:r>
+              <w:rPr>
+                <w:rFonts w:ascii="Verdana" w:hAnsi="Verdana" w:eastAsia="Times New Roman" w:cs="Times New Roman"/>
+                <w:color w:val="000000" w:themeColor="text1" w:themeTint="FF" w:themeShade="FF"/>
+                <w:sz w:val="16"/>
+                <w:szCs w:val="16"/>
+              </w:rPr>
+              <w:t>3/14/2022</w:t>
+            </w:r>
+          </w:p>
+        </w:tc>
+        <w:tc>
+          <w:tcPr>
+            <w:cnfStyle w:val="000001000000" w:firstRow="0" w:lastRow="0" w:firstColumn="0" w:lastColumn="0" w:oddVBand="0" w:evenVBand="1" w:oddHBand="0" w:evenHBand="0" w:firstRowFirstColumn="0" w:firstRowLastColumn="0" w:lastRowFirstColumn="0" w:lastRowLastColumn="0"/>
+            <w:tcW w:w="1140" w:type="dxa"/>
+            <w:tcMar/>
+            <w:vAlign w:val="top"/>
+          </w:tcPr>
+          <w:p>
+            <w:pPr>
+              <w:pStyle w:val="CellBodyCenter"/>
+              <w:jc w:val="left"/>
+              <w:rPr>
+                <w:rFonts w:ascii="Verdana" w:hAnsi="Verdana" w:eastAsia="Times New Roman" w:cs="Arial"/>
+                <w:color w:val="000000" w:themeColor="text1" w:themeTint="FF" w:themeShade="FF"/>
+                <w:sz w:val="16"/>
+                <w:szCs w:val="16"/>
+              </w:rPr>
+            </w:pPr>
+            <w:r>
+              <w:rPr>
+                <w:rFonts w:ascii="Verdana" w:hAnsi="Verdana" w:eastAsia="Times New Roman" w:cs="Arial"/>
+                <w:color w:val="000000" w:themeColor="text1" w:themeTint="FF" w:themeShade="FF"/>
+                <w:sz w:val="16"/>
+                <w:szCs w:val="16"/>
+              </w:rPr>
+              <w:t>KD</w:t>
+            </w:r>
+          </w:p>
+        </w:tc>
+        <w:tc>
+          <w:tcPr>
+            <w:cnfStyle w:val="000010000000" w:firstRow="0" w:lastRow="0" w:firstColumn="0" w:lastColumn="0" w:oddVBand="1" w:evenVBand="0" w:oddHBand="0" w:evenHBand="0" w:firstRowFirstColumn="0" w:firstRowLastColumn="0" w:lastRowFirstColumn="0" w:lastRowLastColumn="0"/>
+            <w:tcW w:w="6974" w:type="dxa"/>
+            <w:tcMar/>
             <w:vAlign w:val="top"/>
           </w:tcPr>
           <w:p>
             <w:pPr>
               <w:pStyle w:val="CellBodyBulletSub"/>
+              <w:numPr>
+                <w:numId w:val="0"/>
+              </w:numPr>
+              <w:ind w:left="0"/>
               <w:jc w:val="left"/>
+              <w:rPr>
+                <w:rFonts w:ascii="Verdana" w:hAnsi="Verdana" w:eastAsia="Times New Roman" w:cs="Times New Roman"/>
+                <w:color w:val="auto"/>
+                <w:sz w:val="16"/>
+                <w:szCs w:val="16"/>
+              </w:rPr>
             </w:pPr>
             <w:r>
-              <w:t>Added better formatting and a few extra notes throughout the guide</w:t>
+              <w:rPr>
+                <w:rFonts w:ascii="Verdana" w:hAnsi="Verdana" w:eastAsia="Times New Roman" w:cs="Times New Roman"/>
+                <w:color w:val="auto"/>
+                <w:sz w:val="16"/>
+                <w:szCs w:val="16"/>
+              </w:rPr>
+              <w:t>Fixed broken links and added Quartus Version requirements</w:t>
             </w:r>
           </w:p>
         </w:tc>
@@ -2526,7 +2665,7 @@
       <w:headerReference w:type="even" r:id="rId27"/>
       <w:headerReference w:type="default" r:id="rId28"/>
       <w:headerReference w:type="first" r:id="rId29"/>
-      <w:pgSz w:w="12240" w:h="15840" w:code="1"/>
+      <w:pgSz w:w="12240" w:h="15840" w:orient="portrait" w:code="1"/>
       <w:pgMar w:top="1960" w:right="1520" w:bottom="1800" w:left="2820" w:header="840" w:footer="720" w:gutter="0"/>
       <w:cols w:space="720"/>
       <w:docGrid w:linePitch="245"/>
@@ -2741,10 +2880,10 @@
               </w:rPr>
               <w:alias w:val="Classification"/>
               <w:tag w:val="Classification"/>
-              <w:id w:val="920068315"/>
+              <w:id w:val="1330554996"/>
               <w:lock w:val="sdtLocked"/>
               <w:placeholder>
-                <w:docPart w:val="A0510C0DACFB4B1DA9034822CD1BF4B1"/>
+                <w:docPart w:val="4ABC064E2B1444E6A9D6D1952DBF26EC"/>
               </w:placeholder>
               <w:dropDownList>
                 <w:listItem w:displayText="Intel Confidential" w:value="Intel Confidential"/>
@@ -2752,6 +2891,7 @@
                 <w:listItem w:displayText="Intel Top Secret" w:value="Intel Top Secret"/>
               </w:dropDownList>
             </w:sdtPr>
+            <w:sdtEndPr/>
             <w:sdtContent>
               <w:r>
                 <w:rPr>
@@ -2982,10 +3122,10 @@
               </w:rPr>
               <w:alias w:val="Classification"/>
               <w:tag w:val="Classification"/>
-              <w:id w:val="-686748440"/>
+              <w:id w:val="-2142184330"/>
               <w:lock w:val="sdtLocked"/>
               <w:placeholder>
-                <w:docPart w:val="6E942F9FC13B46A3900EA8D6A52F7C21"/>
+                <w:docPart w:val="8329D77C746444CE851150367D41EC31"/>
               </w:placeholder>
               <w:dropDownList>
                 <w:listItem w:displayText="Intel Confidential" w:value="Intel Confidential"/>
@@ -2993,6 +3133,7 @@
                 <w:listItem w:displayText="Intel Top Secret" w:value="Intel Top Secret"/>
               </w:dropDownList>
             </w:sdtPr>
+            <w:sdtEndPr/>
             <w:sdtContent>
               <w:r>
                 <w:rPr>
@@ -3094,7 +3235,7 @@
 </file>
 
 <file path=word/header1.xml><?xml version="1.0" encoding="utf-8"?>
-<w:hdr xmlns:wpc="http://schemas.microsoft.com/office/word/2010/wordprocessingCanvas" xmlns:cx="http://schemas.microsoft.com/office/drawing/2014/chartex" xmlns:cx1="http://schemas.microsoft.com/office/drawing/2015/9/8/chartex" xmlns:cx2="http://schemas.microsoft.com/office/drawing/2015/10/21/chartex" xmlns:cx3="http://schemas.microsoft.com/office/drawing/2016/5/9/chartex" xmlns:cx4="http://schemas.microsoft.com/office/drawing/2016/5/10/chartex" xmlns:cx5="http://schemas.microsoft.com/office/drawing/2016/5/11/chartex" xmlns:cx6="http://schemas.microsoft.com/office/drawing/2016/5/12/chartex" xmlns:cx7="http://schemas.microsoft.com/office/drawing/2016/5/13/chartex" xmlns:cx8="http://schemas.microsoft.com/office/drawing/2016/5/14/chartex" xmlns:mc="http://schemas.openxmlformats.org/markup-compatibility/2006" xmlns:aink="http://schemas.microsoft.com/office/drawing/2016/ink" xmlns:am3d="http://schemas.microsoft.com/office/drawing/2017/model3d" xmlns:o="urn:schemas-microsoft-com:office:office" xmlns:r="http://schemas.openxmlformats.org/officeDocument/2006/relationships" xmlns:m="http://schemas.openxmlformats.org/officeDocument/2006/math" xmlns:v="urn:schemas-microsoft-com:vml" xmlns:wp14="http://schemas.microsoft.com/office/word/2010/wordprocessingDrawing" xmlns:wp="http://schemas.openxmlformats.org/drawingml/2006/wordprocessingDrawing" xmlns:w10="urn:schemas-microsoft-com:office:word" xmlns:w="http://schemas.openxmlformats.org/wordprocessingml/2006/main" xmlns:w14="http://schemas.microsoft.com/office/word/2010/wordml" xmlns:w15="http://schemas.microsoft.com/office/word/2012/wordml" xmlns:w16cex="http://schemas.microsoft.com/office/word/2018/wordml/cex" xmlns:w16cid="http://schemas.microsoft.com/office/word/2016/wordml/cid" xmlns:w16="http://schemas.microsoft.com/office/word/2018/wordml" xmlns:w16se="http://schemas.microsoft.com/office/word/2015/wordml/symex" xmlns:wpg="http://schemas.microsoft.com/office/word/2010/wordprocessingGroup" xmlns:wpi="http://schemas.microsoft.com/office/word/2010/wordprocessingInk" xmlns:wne="http://schemas.microsoft.com/office/word/2006/wordml" xmlns:wps="http://schemas.microsoft.com/office/word/2010/wordprocessingShape" mc:Ignorable="w14 w15 w16se w16cid w16 w16cex wp14">
+<w:hdr xmlns:wpc="http://schemas.microsoft.com/office/word/2010/wordprocessingCanvas" xmlns:cx="http://schemas.microsoft.com/office/drawing/2014/chartex" xmlns:cx1="http://schemas.microsoft.com/office/drawing/2015/9/8/chartex" xmlns:cx2="http://schemas.microsoft.com/office/drawing/2015/10/21/chartex" xmlns:cx3="http://schemas.microsoft.com/office/drawing/2016/5/9/chartex" xmlns:cx4="http://schemas.microsoft.com/office/drawing/2016/5/10/chartex" xmlns:cx5="http://schemas.microsoft.com/office/drawing/2016/5/11/chartex" xmlns:cx6="http://schemas.microsoft.com/office/drawing/2016/5/12/chartex" xmlns:cx7="http://schemas.microsoft.com/office/drawing/2016/5/13/chartex" xmlns:cx8="http://schemas.microsoft.com/office/drawing/2016/5/14/chartex" xmlns:mc="http://schemas.openxmlformats.org/markup-compatibility/2006" xmlns:aink="http://schemas.microsoft.com/office/drawing/2016/ink" xmlns:am3d="http://schemas.microsoft.com/office/drawing/2017/model3d" xmlns:o="urn:schemas-microsoft-com:office:office" xmlns:r="http://schemas.openxmlformats.org/officeDocument/2006/relationships" xmlns:m="http://schemas.openxmlformats.org/officeDocument/2006/math" xmlns:v="urn:schemas-microsoft-com:vml" xmlns:wp14="http://schemas.microsoft.com/office/word/2010/wordprocessingDrawing" xmlns:wp="http://schemas.openxmlformats.org/drawingml/2006/wordprocessingDrawing" xmlns:w10="urn:schemas-microsoft-com:office:word" xmlns:w="http://schemas.openxmlformats.org/wordprocessingml/2006/main" xmlns:w14="http://schemas.microsoft.com/office/word/2010/wordml" xmlns:w15="http://schemas.microsoft.com/office/word/2012/wordml" xmlns:w16cex="http://schemas.microsoft.com/office/word/2018/wordml/cex" xmlns:w16cid="http://schemas.microsoft.com/office/word/2016/wordml/cid" xmlns:w16="http://schemas.microsoft.com/office/word/2018/wordml" xmlns:w16se="http://schemas.microsoft.com/office/word/2015/wordml/symex" xmlns:wpg="http://schemas.microsoft.com/office/word/2010/wordprocessingGroup" xmlns:wpi="http://schemas.microsoft.com/office/word/2010/wordprocessingInk" xmlns:wne="http://schemas.microsoft.com/office/word/2006/wordml" xmlns:wps="http://schemas.microsoft.com/office/word/2010/wordprocessingShape" xmlns:a="http://schemas.openxmlformats.org/drawingml/2006/main" xmlns:pic="http://schemas.openxmlformats.org/drawingml/2006/picture" xmlns:a14="http://schemas.microsoft.com/office/drawing/2010/main" xmlns:asvg="http://schemas.microsoft.com/office/drawing/2016/SVG/main" mc:Ignorable="w14 w15 w16se w16cid w16 w16cex wp14">
   <w:p>
     <w:pPr>
       <w:pStyle w:val="Header"/>
@@ -3201,7 +3342,7 @@
 </file>
 
 <file path=word/header2.xml><?xml version="1.0" encoding="utf-8"?>
-<w:hdr xmlns:wpc="http://schemas.microsoft.com/office/word/2010/wordprocessingCanvas" xmlns:cx="http://schemas.microsoft.com/office/drawing/2014/chartex" xmlns:cx1="http://schemas.microsoft.com/office/drawing/2015/9/8/chartex" xmlns:cx2="http://schemas.microsoft.com/office/drawing/2015/10/21/chartex" xmlns:cx3="http://schemas.microsoft.com/office/drawing/2016/5/9/chartex" xmlns:cx4="http://schemas.microsoft.com/office/drawing/2016/5/10/chartex" xmlns:cx5="http://schemas.microsoft.com/office/drawing/2016/5/11/chartex" xmlns:cx6="http://schemas.microsoft.com/office/drawing/2016/5/12/chartex" xmlns:cx7="http://schemas.microsoft.com/office/drawing/2016/5/13/chartex" xmlns:cx8="http://schemas.microsoft.com/office/drawing/2016/5/14/chartex" xmlns:mc="http://schemas.openxmlformats.org/markup-compatibility/2006" xmlns:aink="http://schemas.microsoft.com/office/drawing/2016/ink" xmlns:am3d="http://schemas.microsoft.com/office/drawing/2017/model3d" xmlns:o="urn:schemas-microsoft-com:office:office" xmlns:r="http://schemas.openxmlformats.org/officeDocument/2006/relationships" xmlns:m="http://schemas.openxmlformats.org/officeDocument/2006/math" xmlns:v="urn:schemas-microsoft-com:vml" xmlns:wp14="http://schemas.microsoft.com/office/word/2010/wordprocessingDrawing" xmlns:wp="http://schemas.openxmlformats.org/drawingml/2006/wordprocessingDrawing" xmlns:w10="urn:schemas-microsoft-com:office:word" xmlns:w="http://schemas.openxmlformats.org/wordprocessingml/2006/main" xmlns:w14="http://schemas.microsoft.com/office/word/2010/wordml" xmlns:w15="http://schemas.microsoft.com/office/word/2012/wordml" xmlns:w16cex="http://schemas.microsoft.com/office/word/2018/wordml/cex" xmlns:w16cid="http://schemas.microsoft.com/office/word/2016/wordml/cid" xmlns:w16="http://schemas.microsoft.com/office/word/2018/wordml" xmlns:w16se="http://schemas.microsoft.com/office/word/2015/wordml/symex" xmlns:wpg="http://schemas.microsoft.com/office/word/2010/wordprocessingGroup" xmlns:wpi="http://schemas.microsoft.com/office/word/2010/wordprocessingInk" xmlns:wne="http://schemas.microsoft.com/office/word/2006/wordml" xmlns:wps="http://schemas.microsoft.com/office/word/2010/wordprocessingShape" mc:Ignorable="w14 w15 w16se w16cid w16 w16cex wp14">
+<w:hdr xmlns:wpc="http://schemas.microsoft.com/office/word/2010/wordprocessingCanvas" xmlns:cx="http://schemas.microsoft.com/office/drawing/2014/chartex" xmlns:cx1="http://schemas.microsoft.com/office/drawing/2015/9/8/chartex" xmlns:cx2="http://schemas.microsoft.com/office/drawing/2015/10/21/chartex" xmlns:cx3="http://schemas.microsoft.com/office/drawing/2016/5/9/chartex" xmlns:cx4="http://schemas.microsoft.com/office/drawing/2016/5/10/chartex" xmlns:cx5="http://schemas.microsoft.com/office/drawing/2016/5/11/chartex" xmlns:cx6="http://schemas.microsoft.com/office/drawing/2016/5/12/chartex" xmlns:cx7="http://schemas.microsoft.com/office/drawing/2016/5/13/chartex" xmlns:cx8="http://schemas.microsoft.com/office/drawing/2016/5/14/chartex" xmlns:mc="http://schemas.openxmlformats.org/markup-compatibility/2006" xmlns:aink="http://schemas.microsoft.com/office/drawing/2016/ink" xmlns:am3d="http://schemas.microsoft.com/office/drawing/2017/model3d" xmlns:o="urn:schemas-microsoft-com:office:office" xmlns:r="http://schemas.openxmlformats.org/officeDocument/2006/relationships" xmlns:m="http://schemas.openxmlformats.org/officeDocument/2006/math" xmlns:v="urn:schemas-microsoft-com:vml" xmlns:wp14="http://schemas.microsoft.com/office/word/2010/wordprocessingDrawing" xmlns:wp="http://schemas.openxmlformats.org/drawingml/2006/wordprocessingDrawing" xmlns:w10="urn:schemas-microsoft-com:office:word" xmlns:w="http://schemas.openxmlformats.org/wordprocessingml/2006/main" xmlns:w14="http://schemas.microsoft.com/office/word/2010/wordml" xmlns:w15="http://schemas.microsoft.com/office/word/2012/wordml" xmlns:w16cex="http://schemas.microsoft.com/office/word/2018/wordml/cex" xmlns:w16cid="http://schemas.microsoft.com/office/word/2016/wordml/cid" xmlns:w16="http://schemas.microsoft.com/office/word/2018/wordml" xmlns:w16se="http://schemas.microsoft.com/office/word/2015/wordml/symex" xmlns:wpg="http://schemas.microsoft.com/office/word/2010/wordprocessingGroup" xmlns:wpi="http://schemas.microsoft.com/office/word/2010/wordprocessingInk" xmlns:wne="http://schemas.microsoft.com/office/word/2006/wordml" xmlns:wps="http://schemas.microsoft.com/office/word/2010/wordprocessingShape" xmlns:a="http://schemas.openxmlformats.org/drawingml/2006/main" xmlns:pic="http://schemas.openxmlformats.org/drawingml/2006/picture" xmlns:a14="http://schemas.microsoft.com/office/drawing/2010/main" xmlns:asvg="http://schemas.microsoft.com/office/drawing/2016/SVG/main" mc:Ignorable="w14 w15 w16se w16cid w16 w16cex wp14">
   <w:p>
     <w:pPr>
       <w:pStyle w:val="Header"/>
@@ -3313,7 +3454,7 @@
 </file>
 
 <file path=word/header3.xml><?xml version="1.0" encoding="utf-8"?>
-<w:hdr xmlns:wpc="http://schemas.microsoft.com/office/word/2010/wordprocessingCanvas" xmlns:cx="http://schemas.microsoft.com/office/drawing/2014/chartex" xmlns:cx1="http://schemas.microsoft.com/office/drawing/2015/9/8/chartex" xmlns:cx2="http://schemas.microsoft.com/office/drawing/2015/10/21/chartex" xmlns:cx3="http://schemas.microsoft.com/office/drawing/2016/5/9/chartex" xmlns:cx4="http://schemas.microsoft.com/office/drawing/2016/5/10/chartex" xmlns:cx5="http://schemas.microsoft.com/office/drawing/2016/5/11/chartex" xmlns:cx6="http://schemas.microsoft.com/office/drawing/2016/5/12/chartex" xmlns:cx7="http://schemas.microsoft.com/office/drawing/2016/5/13/chartex" xmlns:cx8="http://schemas.microsoft.com/office/drawing/2016/5/14/chartex" xmlns:mc="http://schemas.openxmlformats.org/markup-compatibility/2006" xmlns:aink="http://schemas.microsoft.com/office/drawing/2016/ink" xmlns:am3d="http://schemas.microsoft.com/office/drawing/2017/model3d" xmlns:o="urn:schemas-microsoft-com:office:office" xmlns:r="http://schemas.openxmlformats.org/officeDocument/2006/relationships" xmlns:m="http://schemas.openxmlformats.org/officeDocument/2006/math" xmlns:v="urn:schemas-microsoft-com:vml" xmlns:wp14="http://schemas.microsoft.com/office/word/2010/wordprocessingDrawing" xmlns:wp="http://schemas.openxmlformats.org/drawingml/2006/wordprocessingDrawing" xmlns:w10="urn:schemas-microsoft-com:office:word" xmlns:w="http://schemas.openxmlformats.org/wordprocessingml/2006/main" xmlns:w14="http://schemas.microsoft.com/office/word/2010/wordml" xmlns:w15="http://schemas.microsoft.com/office/word/2012/wordml" xmlns:w16cex="http://schemas.microsoft.com/office/word/2018/wordml/cex" xmlns:w16cid="http://schemas.microsoft.com/office/word/2016/wordml/cid" xmlns:w16="http://schemas.microsoft.com/office/word/2018/wordml" xmlns:w16se="http://schemas.microsoft.com/office/word/2015/wordml/symex" xmlns:wpg="http://schemas.microsoft.com/office/word/2010/wordprocessingGroup" xmlns:wpi="http://schemas.microsoft.com/office/word/2010/wordprocessingInk" xmlns:wne="http://schemas.microsoft.com/office/word/2006/wordml" xmlns:wps="http://schemas.microsoft.com/office/word/2010/wordprocessingShape" mc:Ignorable="w14 w15 w16se w16cid w16 w16cex wp14">
+<w:hdr xmlns:wpc="http://schemas.microsoft.com/office/word/2010/wordprocessingCanvas" xmlns:cx="http://schemas.microsoft.com/office/drawing/2014/chartex" xmlns:cx1="http://schemas.microsoft.com/office/drawing/2015/9/8/chartex" xmlns:cx2="http://schemas.microsoft.com/office/drawing/2015/10/21/chartex" xmlns:cx3="http://schemas.microsoft.com/office/drawing/2016/5/9/chartex" xmlns:cx4="http://schemas.microsoft.com/office/drawing/2016/5/10/chartex" xmlns:cx5="http://schemas.microsoft.com/office/drawing/2016/5/11/chartex" xmlns:cx6="http://schemas.microsoft.com/office/drawing/2016/5/12/chartex" xmlns:cx7="http://schemas.microsoft.com/office/drawing/2016/5/13/chartex" xmlns:cx8="http://schemas.microsoft.com/office/drawing/2016/5/14/chartex" xmlns:mc="http://schemas.openxmlformats.org/markup-compatibility/2006" xmlns:aink="http://schemas.microsoft.com/office/drawing/2016/ink" xmlns:am3d="http://schemas.microsoft.com/office/drawing/2017/model3d" xmlns:o="urn:schemas-microsoft-com:office:office" xmlns:r="http://schemas.openxmlformats.org/officeDocument/2006/relationships" xmlns:m="http://schemas.openxmlformats.org/officeDocument/2006/math" xmlns:v="urn:schemas-microsoft-com:vml" xmlns:wp14="http://schemas.microsoft.com/office/word/2010/wordprocessingDrawing" xmlns:wp="http://schemas.openxmlformats.org/drawingml/2006/wordprocessingDrawing" xmlns:w10="urn:schemas-microsoft-com:office:word" xmlns:w="http://schemas.openxmlformats.org/wordprocessingml/2006/main" xmlns:w14="http://schemas.microsoft.com/office/word/2010/wordml" xmlns:w15="http://schemas.microsoft.com/office/word/2012/wordml" xmlns:w16cex="http://schemas.microsoft.com/office/word/2018/wordml/cex" xmlns:w16cid="http://schemas.microsoft.com/office/word/2016/wordml/cid" xmlns:w16="http://schemas.microsoft.com/office/word/2018/wordml" xmlns:w16se="http://schemas.microsoft.com/office/word/2015/wordml/symex" xmlns:wpg="http://schemas.microsoft.com/office/word/2010/wordprocessingGroup" xmlns:wpi="http://schemas.microsoft.com/office/word/2010/wordprocessingInk" xmlns:wne="http://schemas.microsoft.com/office/word/2006/wordml" xmlns:wps="http://schemas.microsoft.com/office/word/2010/wordprocessingShape" xmlns:a="http://schemas.openxmlformats.org/drawingml/2006/main" xmlns:pic="http://schemas.openxmlformats.org/drawingml/2006/picture" xmlns:a14="http://schemas.microsoft.com/office/drawing/2010/main" xmlns:asvg="http://schemas.microsoft.com/office/drawing/2016/SVG/main" mc:Ignorable="w14 w15 w16se w16cid w16 w16cex wp14">
   <w:p>
     <w:pPr>
       <w:pStyle w:val="Header"/>
@@ -3398,7 +3539,7 @@
 </file>
 
 <file path=word/header4.xml><?xml version="1.0" encoding="utf-8"?>
-<w:hdr xmlns:wpc="http://schemas.microsoft.com/office/word/2010/wordprocessingCanvas" xmlns:cx="http://schemas.microsoft.com/office/drawing/2014/chartex" xmlns:cx1="http://schemas.microsoft.com/office/drawing/2015/9/8/chartex" xmlns:cx2="http://schemas.microsoft.com/office/drawing/2015/10/21/chartex" xmlns:cx3="http://schemas.microsoft.com/office/drawing/2016/5/9/chartex" xmlns:cx4="http://schemas.microsoft.com/office/drawing/2016/5/10/chartex" xmlns:cx5="http://schemas.microsoft.com/office/drawing/2016/5/11/chartex" xmlns:cx6="http://schemas.microsoft.com/office/drawing/2016/5/12/chartex" xmlns:cx7="http://schemas.microsoft.com/office/drawing/2016/5/13/chartex" xmlns:cx8="http://schemas.microsoft.com/office/drawing/2016/5/14/chartex" xmlns:mc="http://schemas.openxmlformats.org/markup-compatibility/2006" xmlns:aink="http://schemas.microsoft.com/office/drawing/2016/ink" xmlns:am3d="http://schemas.microsoft.com/office/drawing/2017/model3d" xmlns:o="urn:schemas-microsoft-com:office:office" xmlns:r="http://schemas.openxmlformats.org/officeDocument/2006/relationships" xmlns:m="http://schemas.openxmlformats.org/officeDocument/2006/math" xmlns:v="urn:schemas-microsoft-com:vml" xmlns:wp14="http://schemas.microsoft.com/office/word/2010/wordprocessingDrawing" xmlns:wp="http://schemas.openxmlformats.org/drawingml/2006/wordprocessingDrawing" xmlns:w10="urn:schemas-microsoft-com:office:word" xmlns:w="http://schemas.openxmlformats.org/wordprocessingml/2006/main" xmlns:w14="http://schemas.microsoft.com/office/word/2010/wordml" xmlns:w15="http://schemas.microsoft.com/office/word/2012/wordml" xmlns:w16cex="http://schemas.microsoft.com/office/word/2018/wordml/cex" xmlns:w16cid="http://schemas.microsoft.com/office/word/2016/wordml/cid" xmlns:w16="http://schemas.microsoft.com/office/word/2018/wordml" xmlns:w16se="http://schemas.microsoft.com/office/word/2015/wordml/symex" xmlns:wpg="http://schemas.microsoft.com/office/word/2010/wordprocessingGroup" xmlns:wpi="http://schemas.microsoft.com/office/word/2010/wordprocessingInk" xmlns:wne="http://schemas.microsoft.com/office/word/2006/wordml" xmlns:wps="http://schemas.microsoft.com/office/word/2010/wordprocessingShape" mc:Ignorable="w14 w15 w16se w16cid w16 w16cex wp14">
+<w:hdr xmlns:wpc="http://schemas.microsoft.com/office/word/2010/wordprocessingCanvas" xmlns:cx="http://schemas.microsoft.com/office/drawing/2014/chartex" xmlns:cx1="http://schemas.microsoft.com/office/drawing/2015/9/8/chartex" xmlns:cx2="http://schemas.microsoft.com/office/drawing/2015/10/21/chartex" xmlns:cx3="http://schemas.microsoft.com/office/drawing/2016/5/9/chartex" xmlns:cx4="http://schemas.microsoft.com/office/drawing/2016/5/10/chartex" xmlns:cx5="http://schemas.microsoft.com/office/drawing/2016/5/11/chartex" xmlns:cx6="http://schemas.microsoft.com/office/drawing/2016/5/12/chartex" xmlns:cx7="http://schemas.microsoft.com/office/drawing/2016/5/13/chartex" xmlns:cx8="http://schemas.microsoft.com/office/drawing/2016/5/14/chartex" xmlns:mc="http://schemas.openxmlformats.org/markup-compatibility/2006" xmlns:aink="http://schemas.microsoft.com/office/drawing/2016/ink" xmlns:am3d="http://schemas.microsoft.com/office/drawing/2017/model3d" xmlns:o="urn:schemas-microsoft-com:office:office" xmlns:r="http://schemas.openxmlformats.org/officeDocument/2006/relationships" xmlns:m="http://schemas.openxmlformats.org/officeDocument/2006/math" xmlns:v="urn:schemas-microsoft-com:vml" xmlns:wp14="http://schemas.microsoft.com/office/word/2010/wordprocessingDrawing" xmlns:wp="http://schemas.openxmlformats.org/drawingml/2006/wordprocessingDrawing" xmlns:w10="urn:schemas-microsoft-com:office:word" xmlns:w="http://schemas.openxmlformats.org/wordprocessingml/2006/main" xmlns:w14="http://schemas.microsoft.com/office/word/2010/wordml" xmlns:w15="http://schemas.microsoft.com/office/word/2012/wordml" xmlns:w16cex="http://schemas.microsoft.com/office/word/2018/wordml/cex" xmlns:w16cid="http://schemas.microsoft.com/office/word/2016/wordml/cid" xmlns:w16="http://schemas.microsoft.com/office/word/2018/wordml" xmlns:w16se="http://schemas.microsoft.com/office/word/2015/wordml/symex" xmlns:wpg="http://schemas.microsoft.com/office/word/2010/wordprocessingGroup" xmlns:wpi="http://schemas.microsoft.com/office/word/2010/wordprocessingInk" xmlns:wne="http://schemas.microsoft.com/office/word/2006/wordml" xmlns:wps="http://schemas.microsoft.com/office/word/2010/wordprocessingShape" xmlns:a="http://schemas.openxmlformats.org/drawingml/2006/main" xmlns:pic="http://schemas.openxmlformats.org/drawingml/2006/picture" xmlns:a14="http://schemas.microsoft.com/office/drawing/2010/main" xmlns:asvg="http://schemas.microsoft.com/office/drawing/2016/SVG/main" mc:Ignorable="w14 w15 w16se w16cid w16 w16cex wp14">
   <w:p>
     <w:pPr>
       <w:pStyle w:val="Header"/>
@@ -3521,7 +3662,7 @@
 </file>
 
 <file path=word/header5.xml><?xml version="1.0" encoding="utf-8"?>
-<w:hdr xmlns:wpc="http://schemas.microsoft.com/office/word/2010/wordprocessingCanvas" xmlns:cx="http://schemas.microsoft.com/office/drawing/2014/chartex" xmlns:cx1="http://schemas.microsoft.com/office/drawing/2015/9/8/chartex" xmlns:cx2="http://schemas.microsoft.com/office/drawing/2015/10/21/chartex" xmlns:cx3="http://schemas.microsoft.com/office/drawing/2016/5/9/chartex" xmlns:cx4="http://schemas.microsoft.com/office/drawing/2016/5/10/chartex" xmlns:cx5="http://schemas.microsoft.com/office/drawing/2016/5/11/chartex" xmlns:cx6="http://schemas.microsoft.com/office/drawing/2016/5/12/chartex" xmlns:cx7="http://schemas.microsoft.com/office/drawing/2016/5/13/chartex" xmlns:cx8="http://schemas.microsoft.com/office/drawing/2016/5/14/chartex" xmlns:mc="http://schemas.openxmlformats.org/markup-compatibility/2006" xmlns:aink="http://schemas.microsoft.com/office/drawing/2016/ink" xmlns:am3d="http://schemas.microsoft.com/office/drawing/2017/model3d" xmlns:o="urn:schemas-microsoft-com:office:office" xmlns:r="http://schemas.openxmlformats.org/officeDocument/2006/relationships" xmlns:m="http://schemas.openxmlformats.org/officeDocument/2006/math" xmlns:v="urn:schemas-microsoft-com:vml" xmlns:wp14="http://schemas.microsoft.com/office/word/2010/wordprocessingDrawing" xmlns:wp="http://schemas.openxmlformats.org/drawingml/2006/wordprocessingDrawing" xmlns:w10="urn:schemas-microsoft-com:office:word" xmlns:w="http://schemas.openxmlformats.org/wordprocessingml/2006/main" xmlns:w14="http://schemas.microsoft.com/office/word/2010/wordml" xmlns:w15="http://schemas.microsoft.com/office/word/2012/wordml" xmlns:w16cex="http://schemas.microsoft.com/office/word/2018/wordml/cex" xmlns:w16cid="http://schemas.microsoft.com/office/word/2016/wordml/cid" xmlns:w16="http://schemas.microsoft.com/office/word/2018/wordml" xmlns:w16se="http://schemas.microsoft.com/office/word/2015/wordml/symex" xmlns:wpg="http://schemas.microsoft.com/office/word/2010/wordprocessingGroup" xmlns:wpi="http://schemas.microsoft.com/office/word/2010/wordprocessingInk" xmlns:wne="http://schemas.microsoft.com/office/word/2006/wordml" xmlns:wps="http://schemas.microsoft.com/office/word/2010/wordprocessingShape" mc:Ignorable="w14 w15 w16se w16cid w16 w16cex wp14">
+<w:hdr xmlns:wpc="http://schemas.microsoft.com/office/word/2010/wordprocessingCanvas" xmlns:cx="http://schemas.microsoft.com/office/drawing/2014/chartex" xmlns:cx1="http://schemas.microsoft.com/office/drawing/2015/9/8/chartex" xmlns:cx2="http://schemas.microsoft.com/office/drawing/2015/10/21/chartex" xmlns:cx3="http://schemas.microsoft.com/office/drawing/2016/5/9/chartex" xmlns:cx4="http://schemas.microsoft.com/office/drawing/2016/5/10/chartex" xmlns:cx5="http://schemas.microsoft.com/office/drawing/2016/5/11/chartex" xmlns:cx6="http://schemas.microsoft.com/office/drawing/2016/5/12/chartex" xmlns:cx7="http://schemas.microsoft.com/office/drawing/2016/5/13/chartex" xmlns:cx8="http://schemas.microsoft.com/office/drawing/2016/5/14/chartex" xmlns:mc="http://schemas.openxmlformats.org/markup-compatibility/2006" xmlns:aink="http://schemas.microsoft.com/office/drawing/2016/ink" xmlns:am3d="http://schemas.microsoft.com/office/drawing/2017/model3d" xmlns:o="urn:schemas-microsoft-com:office:office" xmlns:r="http://schemas.openxmlformats.org/officeDocument/2006/relationships" xmlns:m="http://schemas.openxmlformats.org/officeDocument/2006/math" xmlns:v="urn:schemas-microsoft-com:vml" xmlns:wp14="http://schemas.microsoft.com/office/word/2010/wordprocessingDrawing" xmlns:wp="http://schemas.openxmlformats.org/drawingml/2006/wordprocessingDrawing" xmlns:w10="urn:schemas-microsoft-com:office:word" xmlns:w="http://schemas.openxmlformats.org/wordprocessingml/2006/main" xmlns:w14="http://schemas.microsoft.com/office/word/2010/wordml" xmlns:w15="http://schemas.microsoft.com/office/word/2012/wordml" xmlns:w16cex="http://schemas.microsoft.com/office/word/2018/wordml/cex" xmlns:w16cid="http://schemas.microsoft.com/office/word/2016/wordml/cid" xmlns:w16="http://schemas.microsoft.com/office/word/2018/wordml" xmlns:w16se="http://schemas.microsoft.com/office/word/2015/wordml/symex" xmlns:wpg="http://schemas.microsoft.com/office/word/2010/wordprocessingGroup" xmlns:wpi="http://schemas.microsoft.com/office/word/2010/wordprocessingInk" xmlns:wne="http://schemas.microsoft.com/office/word/2006/wordml" xmlns:wps="http://schemas.microsoft.com/office/word/2010/wordprocessingShape" xmlns:a="http://schemas.openxmlformats.org/drawingml/2006/main" xmlns:pic="http://schemas.openxmlformats.org/drawingml/2006/picture" xmlns:a14="http://schemas.microsoft.com/office/drawing/2010/main" xmlns:asvg="http://schemas.microsoft.com/office/drawing/2016/SVG/main" mc:Ignorable="w14 w15 w16se w16cid w16 w16cex wp14">
   <w:p>
     <w:pPr>
       <w:pStyle w:val="Header"/>
@@ -3645,7 +3786,7 @@
 </file>
 
 <file path=word/header6.xml><?xml version="1.0" encoding="utf-8"?>
-<w:hdr xmlns:wpc="http://schemas.microsoft.com/office/word/2010/wordprocessingCanvas" xmlns:cx="http://schemas.microsoft.com/office/drawing/2014/chartex" xmlns:cx1="http://schemas.microsoft.com/office/drawing/2015/9/8/chartex" xmlns:cx2="http://schemas.microsoft.com/office/drawing/2015/10/21/chartex" xmlns:cx3="http://schemas.microsoft.com/office/drawing/2016/5/9/chartex" xmlns:cx4="http://schemas.microsoft.com/office/drawing/2016/5/10/chartex" xmlns:cx5="http://schemas.microsoft.com/office/drawing/2016/5/11/chartex" xmlns:cx6="http://schemas.microsoft.com/office/drawing/2016/5/12/chartex" xmlns:cx7="http://schemas.microsoft.com/office/drawing/2016/5/13/chartex" xmlns:cx8="http://schemas.microsoft.com/office/drawing/2016/5/14/chartex" xmlns:mc="http://schemas.openxmlformats.org/markup-compatibility/2006" xmlns:aink="http://schemas.microsoft.com/office/drawing/2016/ink" xmlns:am3d="http://schemas.microsoft.com/office/drawing/2017/model3d" xmlns:o="urn:schemas-microsoft-com:office:office" xmlns:r="http://schemas.openxmlformats.org/officeDocument/2006/relationships" xmlns:m="http://schemas.openxmlformats.org/officeDocument/2006/math" xmlns:v="urn:schemas-microsoft-com:vml" xmlns:wp14="http://schemas.microsoft.com/office/word/2010/wordprocessingDrawing" xmlns:wp="http://schemas.openxmlformats.org/drawingml/2006/wordprocessingDrawing" xmlns:w10="urn:schemas-microsoft-com:office:word" xmlns:w="http://schemas.openxmlformats.org/wordprocessingml/2006/main" xmlns:w14="http://schemas.microsoft.com/office/word/2010/wordml" xmlns:w15="http://schemas.microsoft.com/office/word/2012/wordml" xmlns:w16cex="http://schemas.microsoft.com/office/word/2018/wordml/cex" xmlns:w16cid="http://schemas.microsoft.com/office/word/2016/wordml/cid" xmlns:w16="http://schemas.microsoft.com/office/word/2018/wordml" xmlns:w16se="http://schemas.microsoft.com/office/word/2015/wordml/symex" xmlns:wpg="http://schemas.microsoft.com/office/word/2010/wordprocessingGroup" xmlns:wpi="http://schemas.microsoft.com/office/word/2010/wordprocessingInk" xmlns:wne="http://schemas.microsoft.com/office/word/2006/wordml" xmlns:wps="http://schemas.microsoft.com/office/word/2010/wordprocessingShape" mc:Ignorable="w14 w15 w16se w16cid w16 w16cex wp14">
+<w:hdr xmlns:wpc="http://schemas.microsoft.com/office/word/2010/wordprocessingCanvas" xmlns:cx="http://schemas.microsoft.com/office/drawing/2014/chartex" xmlns:cx1="http://schemas.microsoft.com/office/drawing/2015/9/8/chartex" xmlns:cx2="http://schemas.microsoft.com/office/drawing/2015/10/21/chartex" xmlns:cx3="http://schemas.microsoft.com/office/drawing/2016/5/9/chartex" xmlns:cx4="http://schemas.microsoft.com/office/drawing/2016/5/10/chartex" xmlns:cx5="http://schemas.microsoft.com/office/drawing/2016/5/11/chartex" xmlns:cx6="http://schemas.microsoft.com/office/drawing/2016/5/12/chartex" xmlns:cx7="http://schemas.microsoft.com/office/drawing/2016/5/13/chartex" xmlns:cx8="http://schemas.microsoft.com/office/drawing/2016/5/14/chartex" xmlns:mc="http://schemas.openxmlformats.org/markup-compatibility/2006" xmlns:aink="http://schemas.microsoft.com/office/drawing/2016/ink" xmlns:am3d="http://schemas.microsoft.com/office/drawing/2017/model3d" xmlns:o="urn:schemas-microsoft-com:office:office" xmlns:r="http://schemas.openxmlformats.org/officeDocument/2006/relationships" xmlns:m="http://schemas.openxmlformats.org/officeDocument/2006/math" xmlns:v="urn:schemas-microsoft-com:vml" xmlns:wp14="http://schemas.microsoft.com/office/word/2010/wordprocessingDrawing" xmlns:wp="http://schemas.openxmlformats.org/drawingml/2006/wordprocessingDrawing" xmlns:w10="urn:schemas-microsoft-com:office:word" xmlns:w="http://schemas.openxmlformats.org/wordprocessingml/2006/main" xmlns:w14="http://schemas.microsoft.com/office/word/2010/wordml" xmlns:w15="http://schemas.microsoft.com/office/word/2012/wordml" xmlns:w16cex="http://schemas.microsoft.com/office/word/2018/wordml/cex" xmlns:w16cid="http://schemas.microsoft.com/office/word/2016/wordml/cid" xmlns:w16="http://schemas.microsoft.com/office/word/2018/wordml" xmlns:w16se="http://schemas.microsoft.com/office/word/2015/wordml/symex" xmlns:wpg="http://schemas.microsoft.com/office/word/2010/wordprocessingGroup" xmlns:wpi="http://schemas.microsoft.com/office/word/2010/wordprocessingInk" xmlns:wne="http://schemas.microsoft.com/office/word/2006/wordml" xmlns:wps="http://schemas.microsoft.com/office/word/2010/wordprocessingShape" xmlns:a="http://schemas.openxmlformats.org/drawingml/2006/main" xmlns:pic="http://schemas.openxmlformats.org/drawingml/2006/picture" mc:Ignorable="w14 w15 w16se w16cid w16 w16cex wp14">
   <w:p>
     <w:pPr>
       <w:pStyle w:val="Header"/>
@@ -3802,7 +3943,7 @@
 </file>
 
 <file path=word/header7.xml><?xml version="1.0" encoding="utf-8"?>
-<w:hdr xmlns:wpc="http://schemas.microsoft.com/office/word/2010/wordprocessingCanvas" xmlns:cx="http://schemas.microsoft.com/office/drawing/2014/chartex" xmlns:cx1="http://schemas.microsoft.com/office/drawing/2015/9/8/chartex" xmlns:cx2="http://schemas.microsoft.com/office/drawing/2015/10/21/chartex" xmlns:cx3="http://schemas.microsoft.com/office/drawing/2016/5/9/chartex" xmlns:cx4="http://schemas.microsoft.com/office/drawing/2016/5/10/chartex" xmlns:cx5="http://schemas.microsoft.com/office/drawing/2016/5/11/chartex" xmlns:cx6="http://schemas.microsoft.com/office/drawing/2016/5/12/chartex" xmlns:cx7="http://schemas.microsoft.com/office/drawing/2016/5/13/chartex" xmlns:cx8="http://schemas.microsoft.com/office/drawing/2016/5/14/chartex" xmlns:mc="http://schemas.openxmlformats.org/markup-compatibility/2006" xmlns:aink="http://schemas.microsoft.com/office/drawing/2016/ink" xmlns:am3d="http://schemas.microsoft.com/office/drawing/2017/model3d" xmlns:o="urn:schemas-microsoft-com:office:office" xmlns:r="http://schemas.openxmlformats.org/officeDocument/2006/relationships" xmlns:m="http://schemas.openxmlformats.org/officeDocument/2006/math" xmlns:v="urn:schemas-microsoft-com:vml" xmlns:wp14="http://schemas.microsoft.com/office/word/2010/wordprocessingDrawing" xmlns:wp="http://schemas.openxmlformats.org/drawingml/2006/wordprocessingDrawing" xmlns:w10="urn:schemas-microsoft-com:office:word" xmlns:w="http://schemas.openxmlformats.org/wordprocessingml/2006/main" xmlns:w14="http://schemas.microsoft.com/office/word/2010/wordml" xmlns:w15="http://schemas.microsoft.com/office/word/2012/wordml" xmlns:w16cex="http://schemas.microsoft.com/office/word/2018/wordml/cex" xmlns:w16cid="http://schemas.microsoft.com/office/word/2016/wordml/cid" xmlns:w16="http://schemas.microsoft.com/office/word/2018/wordml" xmlns:w16se="http://schemas.microsoft.com/office/word/2015/wordml/symex" xmlns:wpg="http://schemas.microsoft.com/office/word/2010/wordprocessingGroup" xmlns:wpi="http://schemas.microsoft.com/office/word/2010/wordprocessingInk" xmlns:wne="http://schemas.microsoft.com/office/word/2006/wordml" xmlns:wps="http://schemas.microsoft.com/office/word/2010/wordprocessingShape" mc:Ignorable="w14 w15 w16se w16cid w16 w16cex wp14">
+<w:hdr xmlns:wpc="http://schemas.microsoft.com/office/word/2010/wordprocessingCanvas" xmlns:cx="http://schemas.microsoft.com/office/drawing/2014/chartex" xmlns:cx1="http://schemas.microsoft.com/office/drawing/2015/9/8/chartex" xmlns:cx2="http://schemas.microsoft.com/office/drawing/2015/10/21/chartex" xmlns:cx3="http://schemas.microsoft.com/office/drawing/2016/5/9/chartex" xmlns:cx4="http://schemas.microsoft.com/office/drawing/2016/5/10/chartex" xmlns:cx5="http://schemas.microsoft.com/office/drawing/2016/5/11/chartex" xmlns:cx6="http://schemas.microsoft.com/office/drawing/2016/5/12/chartex" xmlns:cx7="http://schemas.microsoft.com/office/drawing/2016/5/13/chartex" xmlns:cx8="http://schemas.microsoft.com/office/drawing/2016/5/14/chartex" xmlns:mc="http://schemas.openxmlformats.org/markup-compatibility/2006" xmlns:aink="http://schemas.microsoft.com/office/drawing/2016/ink" xmlns:am3d="http://schemas.microsoft.com/office/drawing/2017/model3d" xmlns:o="urn:schemas-microsoft-com:office:office" xmlns:r="http://schemas.openxmlformats.org/officeDocument/2006/relationships" xmlns:m="http://schemas.openxmlformats.org/officeDocument/2006/math" xmlns:v="urn:schemas-microsoft-com:vml" xmlns:wp14="http://schemas.microsoft.com/office/word/2010/wordprocessingDrawing" xmlns:wp="http://schemas.openxmlformats.org/drawingml/2006/wordprocessingDrawing" xmlns:w10="urn:schemas-microsoft-com:office:word" xmlns:w="http://schemas.openxmlformats.org/wordprocessingml/2006/main" xmlns:w14="http://schemas.microsoft.com/office/word/2010/wordml" xmlns:w15="http://schemas.microsoft.com/office/word/2012/wordml" xmlns:w16cex="http://schemas.microsoft.com/office/word/2018/wordml/cex" xmlns:w16cid="http://schemas.microsoft.com/office/word/2016/wordml/cid" xmlns:w16="http://schemas.microsoft.com/office/word/2018/wordml" xmlns:w16se="http://schemas.microsoft.com/office/word/2015/wordml/symex" xmlns:wpg="http://schemas.microsoft.com/office/word/2010/wordprocessingGroup" xmlns:wpi="http://schemas.microsoft.com/office/word/2010/wordprocessingInk" xmlns:wne="http://schemas.microsoft.com/office/word/2006/wordml" xmlns:wps="http://schemas.microsoft.com/office/word/2010/wordprocessingShape" xmlns:a="http://schemas.openxmlformats.org/drawingml/2006/main" xmlns:pic="http://schemas.openxmlformats.org/drawingml/2006/picture" xmlns:a14="http://schemas.microsoft.com/office/drawing/2010/main" xmlns:asvg="http://schemas.microsoft.com/office/drawing/2016/SVG/main" mc:Ignorable="w14 w15 w16se w16cid w16 w16cex wp14">
   <w:p>
     <w:pPr>
       <w:pStyle w:val="Header"/>
@@ -3947,7 +4088,7 @@
 </file>
 
 <file path=word/header8.xml><?xml version="1.0" encoding="utf-8"?>
-<w:hdr xmlns:wpc="http://schemas.microsoft.com/office/word/2010/wordprocessingCanvas" xmlns:cx="http://schemas.microsoft.com/office/drawing/2014/chartex" xmlns:cx1="http://schemas.microsoft.com/office/drawing/2015/9/8/chartex" xmlns:cx2="http://schemas.microsoft.com/office/drawing/2015/10/21/chartex" xmlns:cx3="http://schemas.microsoft.com/office/drawing/2016/5/9/chartex" xmlns:cx4="http://schemas.microsoft.com/office/drawing/2016/5/10/chartex" xmlns:cx5="http://schemas.microsoft.com/office/drawing/2016/5/11/chartex" xmlns:cx6="http://schemas.microsoft.com/office/drawing/2016/5/12/chartex" xmlns:cx7="http://schemas.microsoft.com/office/drawing/2016/5/13/chartex" xmlns:cx8="http://schemas.microsoft.com/office/drawing/2016/5/14/chartex" xmlns:mc="http://schemas.openxmlformats.org/markup-compatibility/2006" xmlns:aink="http://schemas.microsoft.com/office/drawing/2016/ink" xmlns:am3d="http://schemas.microsoft.com/office/drawing/2017/model3d" xmlns:o="urn:schemas-microsoft-com:office:office" xmlns:r="http://schemas.openxmlformats.org/officeDocument/2006/relationships" xmlns:m="http://schemas.openxmlformats.org/officeDocument/2006/math" xmlns:v="urn:schemas-microsoft-com:vml" xmlns:wp14="http://schemas.microsoft.com/office/word/2010/wordprocessingDrawing" xmlns:wp="http://schemas.openxmlformats.org/drawingml/2006/wordprocessingDrawing" xmlns:w10="urn:schemas-microsoft-com:office:word" xmlns:w="http://schemas.openxmlformats.org/wordprocessingml/2006/main" xmlns:w14="http://schemas.microsoft.com/office/word/2010/wordml" xmlns:w15="http://schemas.microsoft.com/office/word/2012/wordml" xmlns:w16cex="http://schemas.microsoft.com/office/word/2018/wordml/cex" xmlns:w16cid="http://schemas.microsoft.com/office/word/2016/wordml/cid" xmlns:w16="http://schemas.microsoft.com/office/word/2018/wordml" xmlns:w16se="http://schemas.microsoft.com/office/word/2015/wordml/symex" xmlns:wpg="http://schemas.microsoft.com/office/word/2010/wordprocessingGroup" xmlns:wpi="http://schemas.microsoft.com/office/word/2010/wordprocessingInk" xmlns:wne="http://schemas.microsoft.com/office/word/2006/wordml" xmlns:wps="http://schemas.microsoft.com/office/word/2010/wordprocessingShape" mc:Ignorable="w14 w15 w16se w16cid w16 w16cex wp14">
+<w:hdr xmlns:wpc="http://schemas.microsoft.com/office/word/2010/wordprocessingCanvas" xmlns:cx="http://schemas.microsoft.com/office/drawing/2014/chartex" xmlns:cx1="http://schemas.microsoft.com/office/drawing/2015/9/8/chartex" xmlns:cx2="http://schemas.microsoft.com/office/drawing/2015/10/21/chartex" xmlns:cx3="http://schemas.microsoft.com/office/drawing/2016/5/9/chartex" xmlns:cx4="http://schemas.microsoft.com/office/drawing/2016/5/10/chartex" xmlns:cx5="http://schemas.microsoft.com/office/drawing/2016/5/11/chartex" xmlns:cx6="http://schemas.microsoft.com/office/drawing/2016/5/12/chartex" xmlns:cx7="http://schemas.microsoft.com/office/drawing/2016/5/13/chartex" xmlns:cx8="http://schemas.microsoft.com/office/drawing/2016/5/14/chartex" xmlns:mc="http://schemas.openxmlformats.org/markup-compatibility/2006" xmlns:aink="http://schemas.microsoft.com/office/drawing/2016/ink" xmlns:am3d="http://schemas.microsoft.com/office/drawing/2017/model3d" xmlns:o="urn:schemas-microsoft-com:office:office" xmlns:r="http://schemas.openxmlformats.org/officeDocument/2006/relationships" xmlns:m="http://schemas.openxmlformats.org/officeDocument/2006/math" xmlns:v="urn:schemas-microsoft-com:vml" xmlns:wp14="http://schemas.microsoft.com/office/word/2010/wordprocessingDrawing" xmlns:wp="http://schemas.openxmlformats.org/drawingml/2006/wordprocessingDrawing" xmlns:w10="urn:schemas-microsoft-com:office:word" xmlns:w="http://schemas.openxmlformats.org/wordprocessingml/2006/main" xmlns:w14="http://schemas.microsoft.com/office/word/2010/wordml" xmlns:w15="http://schemas.microsoft.com/office/word/2012/wordml" xmlns:w16cex="http://schemas.microsoft.com/office/word/2018/wordml/cex" xmlns:w16cid="http://schemas.microsoft.com/office/word/2016/wordml/cid" xmlns:w16="http://schemas.microsoft.com/office/word/2018/wordml" xmlns:w16se="http://schemas.microsoft.com/office/word/2015/wordml/symex" xmlns:wpg="http://schemas.microsoft.com/office/word/2010/wordprocessingGroup" xmlns:wpi="http://schemas.microsoft.com/office/word/2010/wordprocessingInk" xmlns:wne="http://schemas.microsoft.com/office/word/2006/wordml" xmlns:wps="http://schemas.microsoft.com/office/word/2010/wordprocessingShape" xmlns:a="http://schemas.openxmlformats.org/drawingml/2006/main" xmlns:pic="http://schemas.openxmlformats.org/drawingml/2006/picture" mc:Ignorable="w14 w15 w16se w16cid w16 w16cex wp14">
   <w:p>
     <w:pPr>
       <w:pStyle w:val="Header"/>
@@ -4021,6 +4162,117 @@
 
 <file path=word/numbering.xml><?xml version="1.0" encoding="utf-8"?>
 <w:numbering xmlns:wpc="http://schemas.microsoft.com/office/word/2010/wordprocessingCanvas" xmlns:cx="http://schemas.microsoft.com/office/drawing/2014/chartex" xmlns:cx1="http://schemas.microsoft.com/office/drawing/2015/9/8/chartex" xmlns:cx2="http://schemas.microsoft.com/office/drawing/2015/10/21/chartex" xmlns:cx3="http://schemas.microsoft.com/office/drawing/2016/5/9/chartex" xmlns:cx4="http://schemas.microsoft.com/office/drawing/2016/5/10/chartex" xmlns:cx5="http://schemas.microsoft.com/office/drawing/2016/5/11/chartex" xmlns:cx6="http://schemas.microsoft.com/office/drawing/2016/5/12/chartex" xmlns:cx7="http://schemas.microsoft.com/office/drawing/2016/5/13/chartex" xmlns:cx8="http://schemas.microsoft.com/office/drawing/2016/5/14/chartex" xmlns:mc="http://schemas.openxmlformats.org/markup-compatibility/2006" xmlns:aink="http://schemas.microsoft.com/office/drawing/2016/ink" xmlns:am3d="http://schemas.microsoft.com/office/drawing/2017/model3d" xmlns:o="urn:schemas-microsoft-com:office:office" xmlns:r="http://schemas.openxmlformats.org/officeDocument/2006/relationships" xmlns:m="http://schemas.openxmlformats.org/officeDocument/2006/math" xmlns:v="urn:schemas-microsoft-com:vml" xmlns:wp14="http://schemas.microsoft.com/office/word/2010/wordprocessingDrawing" xmlns:wp="http://schemas.openxmlformats.org/drawingml/2006/wordprocessingDrawing" xmlns:w10="urn:schemas-microsoft-com:office:word" xmlns:w="http://schemas.openxmlformats.org/wordprocessingml/2006/main" xmlns:w14="http://schemas.microsoft.com/office/word/2010/wordml" xmlns:w15="http://schemas.microsoft.com/office/word/2012/wordml" xmlns:w16cex="http://schemas.microsoft.com/office/word/2018/wordml/cex" xmlns:w16cid="http://schemas.microsoft.com/office/word/2016/wordml/cid" xmlns:w16="http://schemas.microsoft.com/office/word/2018/wordml" xmlns:w16se="http://schemas.microsoft.com/office/word/2015/wordml/symex" xmlns:wpg="http://schemas.microsoft.com/office/word/2010/wordprocessingGroup" xmlns:wpi="http://schemas.microsoft.com/office/word/2010/wordprocessingInk" xmlns:wne="http://schemas.microsoft.com/office/word/2006/wordml" xmlns:wps="http://schemas.microsoft.com/office/word/2010/wordprocessingShape" mc:Ignorable="w14 w15 w16se w16cid w16 w16cex wp14">
+  <w:abstractNum xmlns:w="http://schemas.openxmlformats.org/wordprocessingml/2006/main" w:abstractNumId="29">
+    <w:multiLevelType xmlns:w="http://schemas.openxmlformats.org/wordprocessingml/2006/main" w:val="hybridMultilevel"/>
+    <w:lvl xmlns:w="http://schemas.openxmlformats.org/wordprocessingml/2006/main" w:ilvl="0">
+      <w:start w:val="1"/>
+      <w:numFmt w:val="bullet"/>
+      <w:lvlText w:val=""/>
+      <w:lvlJc w:val="left"/>
+      <w:pPr>
+        <w:ind w:left="720" w:hanging="360"/>
+      </w:pPr>
+      <w:rPr>
+        <w:rFonts w:hint="default" w:ascii="Symbol" w:hAnsi="Symbol"/>
+      </w:rPr>
+    </w:lvl>
+    <w:lvl xmlns:w="http://schemas.openxmlformats.org/wordprocessingml/2006/main" w:ilvl="1">
+      <w:start w:val="1"/>
+      <w:numFmt w:val="bullet"/>
+      <w:lvlText w:val="o"/>
+      <w:lvlJc w:val="left"/>
+      <w:pPr>
+        <w:ind w:left="1440" w:hanging="360"/>
+      </w:pPr>
+      <w:rPr>
+        <w:rFonts w:hint="default" w:ascii="Courier New" w:hAnsi="Courier New"/>
+      </w:rPr>
+    </w:lvl>
+    <w:lvl xmlns:w="http://schemas.openxmlformats.org/wordprocessingml/2006/main" w:ilvl="2">
+      <w:start w:val="1"/>
+      <w:numFmt w:val="bullet"/>
+      <w:lvlText w:val=""/>
+      <w:lvlJc w:val="left"/>
+      <w:pPr>
+        <w:ind w:left="2160" w:hanging="360"/>
+      </w:pPr>
+      <w:rPr>
+        <w:rFonts w:hint="default" w:ascii="Wingdings" w:hAnsi="Wingdings"/>
+      </w:rPr>
+    </w:lvl>
+    <w:lvl xmlns:w="http://schemas.openxmlformats.org/wordprocessingml/2006/main" w:ilvl="3">
+      <w:start w:val="1"/>
+      <w:numFmt w:val="bullet"/>
+      <w:lvlText w:val=""/>
+      <w:lvlJc w:val="left"/>
+      <w:pPr>
+        <w:ind w:left="2880" w:hanging="360"/>
+      </w:pPr>
+      <w:rPr>
+        <w:rFonts w:hint="default" w:ascii="Symbol" w:hAnsi="Symbol"/>
+      </w:rPr>
+    </w:lvl>
+    <w:lvl xmlns:w="http://schemas.openxmlformats.org/wordprocessingml/2006/main" w:ilvl="4">
+      <w:start w:val="1"/>
+      <w:numFmt w:val="bullet"/>
+      <w:lvlText w:val="o"/>
+      <w:lvlJc w:val="left"/>
+      <w:pPr>
+        <w:ind w:left="3600" w:hanging="360"/>
+      </w:pPr>
+      <w:rPr>
+        <w:rFonts w:hint="default" w:ascii="Courier New" w:hAnsi="Courier New"/>
+      </w:rPr>
+    </w:lvl>
+    <w:lvl xmlns:w="http://schemas.openxmlformats.org/wordprocessingml/2006/main" w:ilvl="5">
+      <w:start w:val="1"/>
+      <w:numFmt w:val="bullet"/>
+      <w:lvlText w:val=""/>
+      <w:lvlJc w:val="left"/>
+      <w:pPr>
+        <w:ind w:left="4320" w:hanging="360"/>
+      </w:pPr>
+      <w:rPr>
+        <w:rFonts w:hint="default" w:ascii="Wingdings" w:hAnsi="Wingdings"/>
+      </w:rPr>
+    </w:lvl>
+    <w:lvl xmlns:w="http://schemas.openxmlformats.org/wordprocessingml/2006/main" w:ilvl="6">
+      <w:start w:val="1"/>
+      <w:numFmt w:val="bullet"/>
+      <w:lvlText w:val=""/>
+      <w:lvlJc w:val="left"/>
+      <w:pPr>
+        <w:ind w:left="5040" w:hanging="360"/>
+      </w:pPr>
+      <w:rPr>
+        <w:rFonts w:hint="default" w:ascii="Symbol" w:hAnsi="Symbol"/>
+      </w:rPr>
+    </w:lvl>
+    <w:lvl xmlns:w="http://schemas.openxmlformats.org/wordprocessingml/2006/main" w:ilvl="7">
+      <w:start w:val="1"/>
+      <w:numFmt w:val="bullet"/>
+      <w:lvlText w:val="o"/>
+      <w:lvlJc w:val="left"/>
+      <w:pPr>
+        <w:ind w:left="5760" w:hanging="360"/>
+      </w:pPr>
+      <w:rPr>
+        <w:rFonts w:hint="default" w:ascii="Courier New" w:hAnsi="Courier New"/>
+      </w:rPr>
+    </w:lvl>
+    <w:lvl xmlns:w="http://schemas.openxmlformats.org/wordprocessingml/2006/main" w:ilvl="8">
+      <w:start w:val="1"/>
+      <w:numFmt w:val="bullet"/>
+      <w:lvlText w:val=""/>
+      <w:lvlJc w:val="left"/>
+      <w:pPr>
+        <w:ind w:left="6480" w:hanging="360"/>
+      </w:pPr>
+      <w:rPr>
+        <w:rFonts w:hint="default" w:ascii="Wingdings" w:hAnsi="Wingdings"/>
+      </w:rPr>
+    </w:lvl>
+  </w:abstractNum>
   <w:abstractNum w:abstractNumId="0" w15:restartNumberingAfterBreak="0">
     <w:nsid w:val="006852D4"/>
     <w:multiLevelType w:val="hybridMultilevel"/>
@@ -4034,7 +4286,7 @@
         <w:ind w:left="720" w:hanging="360"/>
       </w:pPr>
       <w:rPr>
-        <w:rFonts w:ascii="Symbol" w:hAnsi="Symbol" w:hint="default"/>
+        <w:rFonts w:hint="default" w:ascii="Symbol" w:hAnsi="Symbol"/>
       </w:rPr>
     </w:lvl>
     <w:lvl w:ilvl="1" w:tplc="04090003">
@@ -4046,7 +4298,7 @@
         <w:ind w:left="1440" w:hanging="360"/>
       </w:pPr>
       <w:rPr>
-        <w:rFonts w:ascii="Courier New" w:hAnsi="Courier New" w:cs="Courier New" w:hint="default"/>
+        <w:rFonts w:hint="default" w:ascii="Courier New" w:hAnsi="Courier New" w:cs="Courier New"/>
       </w:rPr>
     </w:lvl>
     <w:lvl w:ilvl="2" w:tplc="04090005" w:tentative="1">
@@ -4058,7 +4310,7 @@
         <w:ind w:left="2160" w:hanging="360"/>
       </w:pPr>
       <w:rPr>
-        <w:rFonts w:ascii="Wingdings" w:hAnsi="Wingdings" w:hint="default"/>
+        <w:rFonts w:hint="default" w:ascii="Wingdings" w:hAnsi="Wingdings"/>
       </w:rPr>
     </w:lvl>
     <w:lvl w:ilvl="3" w:tplc="04090001" w:tentative="1">
@@ -4070,7 +4322,7 @@
         <w:ind w:left="2880" w:hanging="360"/>
       </w:pPr>
       <w:rPr>
-        <w:rFonts w:ascii="Symbol" w:hAnsi="Symbol" w:hint="default"/>
+        <w:rFonts w:hint="default" w:ascii="Symbol" w:hAnsi="Symbol"/>
       </w:rPr>
     </w:lvl>
     <w:lvl w:ilvl="4" w:tplc="04090003" w:tentative="1">
@@ -4082,7 +4334,7 @@
         <w:ind w:left="3600" w:hanging="360"/>
       </w:pPr>
       <w:rPr>
-        <w:rFonts w:ascii="Courier New" w:hAnsi="Courier New" w:cs="Courier New" w:hint="default"/>
+        <w:rFonts w:hint="default" w:ascii="Courier New" w:hAnsi="Courier New" w:cs="Courier New"/>
       </w:rPr>
     </w:lvl>
     <w:lvl w:ilvl="5" w:tplc="04090005" w:tentative="1">
@@ -4094,7 +4346,7 @@
         <w:ind w:left="4320" w:hanging="360"/>
       </w:pPr>
       <w:rPr>
-        <w:rFonts w:ascii="Wingdings" w:hAnsi="Wingdings" w:hint="default"/>
+        <w:rFonts w:hint="default" w:ascii="Wingdings" w:hAnsi="Wingdings"/>
       </w:rPr>
     </w:lvl>
     <w:lvl w:ilvl="6" w:tplc="04090001" w:tentative="1">
@@ -4106,7 +4358,7 @@
         <w:ind w:left="5040" w:hanging="360"/>
       </w:pPr>
       <w:rPr>
-        <w:rFonts w:ascii="Symbol" w:hAnsi="Symbol" w:hint="default"/>
+        <w:rFonts w:hint="default" w:ascii="Symbol" w:hAnsi="Symbol"/>
       </w:rPr>
     </w:lvl>
     <w:lvl w:ilvl="7" w:tplc="04090003" w:tentative="1">
@@ -4118,7 +4370,7 @@
         <w:ind w:left="5760" w:hanging="360"/>
       </w:pPr>
       <w:rPr>
-        <w:rFonts w:ascii="Courier New" w:hAnsi="Courier New" w:cs="Courier New" w:hint="default"/>
+        <w:rFonts w:hint="default" w:ascii="Courier New" w:hAnsi="Courier New" w:cs="Courier New"/>
       </w:rPr>
     </w:lvl>
     <w:lvl w:ilvl="8" w:tplc="04090005" w:tentative="1">
@@ -4130,7 +4382,7 @@
         <w:ind w:left="6480" w:hanging="360"/>
       </w:pPr>
       <w:rPr>
-        <w:rFonts w:ascii="Wingdings" w:hAnsi="Wingdings" w:hint="default"/>
+        <w:rFonts w:hint="default" w:ascii="Wingdings" w:hAnsi="Wingdings"/>
       </w:rPr>
     </w:lvl>
   </w:abstractNum>
@@ -4572,7 +4824,7 @@
         <w:ind w:left="0" w:firstLine="216"/>
       </w:pPr>
       <w:rPr>
-        <w:rFonts w:ascii="Symbol" w:hAnsi="Symbol" w:hint="default"/>
+        <w:rFonts w:hint="default" w:ascii="Symbol" w:hAnsi="Symbol"/>
       </w:rPr>
     </w:lvl>
   </w:abstractNum>
@@ -4739,7 +4991,7 @@
         <w:ind w:left="360" w:hanging="360"/>
       </w:pPr>
       <w:rPr>
-        <w:rFonts w:ascii="Verdana" w:hAnsi="Verdana" w:hint="default"/>
+        <w:rFonts w:hint="default" w:ascii="Verdana" w:hAnsi="Verdana"/>
         <w:b/>
         <w:i w:val="0"/>
         <w:caps/>
@@ -4758,7 +5010,7 @@
         <w:ind w:left="792" w:hanging="432"/>
       </w:pPr>
       <w:rPr>
-        <w:rFonts w:ascii="Helvetica" w:hAnsi="Helvetica" w:hint="default"/>
+        <w:rFonts w:hint="default" w:ascii="Helvetica" w:hAnsi="Helvetica"/>
         <w:sz w:val="16"/>
       </w:rPr>
     </w:lvl>
@@ -5139,7 +5391,7 @@
         <w:ind w:left="-644" w:firstLine="0"/>
       </w:pPr>
       <w:rPr>
-        <w:rFonts w:ascii="Verdana" w:hAnsi="Verdana" w:hint="default"/>
+        <w:rFonts w:hint="default" w:ascii="Verdana" w:hAnsi="Verdana"/>
         <w:b/>
         <w:i/>
         <w:sz w:val="18"/>
@@ -5284,7 +5536,7 @@
         <w:ind w:left="360" w:hanging="360"/>
       </w:pPr>
       <w:rPr>
-        <w:rFonts w:ascii="Verdana" w:hAnsi="Verdana" w:hint="default"/>
+        <w:rFonts w:hint="default" w:ascii="Verdana" w:hAnsi="Verdana"/>
         <w:b/>
         <w:i w:val="0"/>
         <w:caps/>
@@ -5303,7 +5555,7 @@
         <w:ind w:left="792" w:hanging="432"/>
       </w:pPr>
       <w:rPr>
-        <w:rFonts w:ascii="Helvetica" w:hAnsi="Helvetica" w:hint="default"/>
+        <w:rFonts w:hint="default" w:ascii="Helvetica" w:hAnsi="Helvetica"/>
         <w:sz w:val="16"/>
       </w:rPr>
     </w:lvl>
@@ -5427,7 +5679,7 @@
         <w:ind w:left="360" w:hanging="360"/>
       </w:pPr>
       <w:rPr>
-        <w:rFonts w:ascii="Symbol" w:hAnsi="Symbol" w:hint="default"/>
+        <w:rFonts w:hint="default" w:ascii="Symbol" w:hAnsi="Symbol"/>
       </w:rPr>
     </w:lvl>
     <w:lvl w:ilvl="1" w:tplc="04090003" w:tentative="1">
@@ -5439,7 +5691,7 @@
         <w:ind w:left="1080" w:hanging="360"/>
       </w:pPr>
       <w:rPr>
-        <w:rFonts w:ascii="Courier New" w:hAnsi="Courier New" w:cs="Courier New" w:hint="default"/>
+        <w:rFonts w:hint="default" w:ascii="Courier New" w:hAnsi="Courier New" w:cs="Courier New"/>
       </w:rPr>
     </w:lvl>
     <w:lvl w:ilvl="2" w:tplc="04090005" w:tentative="1">
@@ -5451,7 +5703,7 @@
         <w:ind w:left="1800" w:hanging="360"/>
       </w:pPr>
       <w:rPr>
-        <w:rFonts w:ascii="Wingdings" w:hAnsi="Wingdings" w:hint="default"/>
+        <w:rFonts w:hint="default" w:ascii="Wingdings" w:hAnsi="Wingdings"/>
       </w:rPr>
     </w:lvl>
     <w:lvl w:ilvl="3" w:tplc="04090001" w:tentative="1">
@@ -5463,7 +5715,7 @@
         <w:ind w:left="2520" w:hanging="360"/>
       </w:pPr>
       <w:rPr>
-        <w:rFonts w:ascii="Symbol" w:hAnsi="Symbol" w:hint="default"/>
+        <w:rFonts w:hint="default" w:ascii="Symbol" w:hAnsi="Symbol"/>
       </w:rPr>
     </w:lvl>
     <w:lvl w:ilvl="4" w:tplc="04090003" w:tentative="1">
@@ -5475,7 +5727,7 @@
         <w:ind w:left="3240" w:hanging="360"/>
       </w:pPr>
       <w:rPr>
-        <w:rFonts w:ascii="Courier New" w:hAnsi="Courier New" w:cs="Courier New" w:hint="default"/>
+        <w:rFonts w:hint="default" w:ascii="Courier New" w:hAnsi="Courier New" w:cs="Courier New"/>
       </w:rPr>
     </w:lvl>
     <w:lvl w:ilvl="5" w:tplc="04090005" w:tentative="1">
@@ -5487,7 +5739,7 @@
         <w:ind w:left="3960" w:hanging="360"/>
       </w:pPr>
       <w:rPr>
-        <w:rFonts w:ascii="Wingdings" w:hAnsi="Wingdings" w:hint="default"/>
+        <w:rFonts w:hint="default" w:ascii="Wingdings" w:hAnsi="Wingdings"/>
       </w:rPr>
     </w:lvl>
     <w:lvl w:ilvl="6" w:tplc="04090001" w:tentative="1">
@@ -5499,7 +5751,7 @@
         <w:ind w:left="4680" w:hanging="360"/>
       </w:pPr>
       <w:rPr>
-        <w:rFonts w:ascii="Symbol" w:hAnsi="Symbol" w:hint="default"/>
+        <w:rFonts w:hint="default" w:ascii="Symbol" w:hAnsi="Symbol"/>
       </w:rPr>
     </w:lvl>
     <w:lvl w:ilvl="7" w:tplc="04090003" w:tentative="1">
@@ -5511,7 +5763,7 @@
         <w:ind w:left="5400" w:hanging="360"/>
       </w:pPr>
       <w:rPr>
-        <w:rFonts w:ascii="Courier New" w:hAnsi="Courier New" w:cs="Courier New" w:hint="default"/>
+        <w:rFonts w:hint="default" w:ascii="Courier New" w:hAnsi="Courier New" w:cs="Courier New"/>
       </w:rPr>
     </w:lvl>
     <w:lvl w:ilvl="8" w:tplc="04090005" w:tentative="1">
@@ -5523,7 +5775,7 @@
         <w:ind w:left="6120" w:hanging="360"/>
       </w:pPr>
       <w:rPr>
-        <w:rFonts w:ascii="Wingdings" w:hAnsi="Wingdings" w:hint="default"/>
+        <w:rFonts w:hint="default" w:ascii="Wingdings" w:hAnsi="Wingdings"/>
       </w:rPr>
     </w:lvl>
   </w:abstractNum>
@@ -5544,7 +5796,7 @@
         <w:ind w:left="120" w:hanging="120"/>
       </w:pPr>
       <w:rPr>
-        <w:rFonts w:ascii="Symbol" w:hAnsi="Symbol" w:hint="default"/>
+        <w:rFonts w:hint="default" w:ascii="Symbol" w:hAnsi="Symbol"/>
       </w:rPr>
     </w:lvl>
   </w:abstractNum>
@@ -5563,7 +5815,7 @@
         <w:ind w:left="0" w:firstLine="0"/>
       </w:pPr>
       <w:rPr>
-        <w:rFonts w:ascii="Times New Roman" w:hAnsi="Times New Roman" w:cs="Times New Roman" w:hint="default"/>
+        <w:rFonts w:hint="default" w:ascii="Times New Roman" w:hAnsi="Times New Roman" w:cs="Times New Roman"/>
         <w:b w:val="0"/>
         <w:bCs w:val="0"/>
         <w:i w:val="0"/>
@@ -5819,7 +6071,7 @@
         <w:ind w:left="216" w:hanging="216"/>
       </w:pPr>
       <w:rPr>
-        <w:rFonts w:ascii="Symbol" w:hAnsi="Symbol" w:hint="default"/>
+        <w:rFonts w:hint="default" w:ascii="Symbol" w:hAnsi="Symbol"/>
       </w:rPr>
     </w:lvl>
   </w:abstractNum>
@@ -5840,7 +6092,7 @@
         <w:ind w:left="-480" w:hanging="360"/>
       </w:pPr>
       <w:rPr>
-        <w:rFonts w:ascii="Verdana" w:hAnsi="Verdana" w:hint="default"/>
+        <w:rFonts w:hint="default" w:ascii="Verdana" w:hAnsi="Verdana"/>
         <w:b/>
         <w:i/>
         <w:caps w:val="0"/>
@@ -5878,7 +6130,7 @@
         <w:ind w:left="720" w:hanging="360"/>
       </w:pPr>
       <w:rPr>
-        <w:rFonts w:ascii="Symbol" w:hAnsi="Symbol" w:hint="default"/>
+        <w:rFonts w:hint="default" w:ascii="Symbol" w:hAnsi="Symbol"/>
       </w:rPr>
     </w:lvl>
   </w:abstractNum>
@@ -5985,7 +6237,7 @@
         <w:ind w:left="360" w:hanging="360"/>
       </w:pPr>
       <w:rPr>
-        <w:rFonts w:ascii="Verdana" w:hAnsi="Verdana" w:hint="default"/>
+        <w:rFonts w:hint="default" w:ascii="Verdana" w:hAnsi="Verdana"/>
         <w:b/>
         <w:i w:val="0"/>
         <w:caps/>
@@ -6005,7 +6257,7 @@
         <w:ind w:left="792" w:hanging="432"/>
       </w:pPr>
       <w:rPr>
-        <w:rFonts w:ascii="Verdana" w:hAnsi="Verdana" w:hint="default"/>
+        <w:rFonts w:hint="default" w:ascii="Verdana" w:hAnsi="Verdana"/>
         <w:sz w:val="16"/>
       </w:rPr>
     </w:lvl>
@@ -6525,7 +6777,7 @@
         <w:ind w:left="720" w:hanging="360"/>
       </w:pPr>
       <w:rPr>
-        <w:rFonts w:ascii="Symbol" w:hAnsi="Symbol" w:hint="default"/>
+        <w:rFonts w:hint="default" w:ascii="Symbol" w:hAnsi="Symbol"/>
       </w:rPr>
     </w:lvl>
     <w:lvl w:ilvl="1" w:tplc="04090003">
@@ -6537,7 +6789,7 @@
         <w:ind w:left="1440" w:hanging="360"/>
       </w:pPr>
       <w:rPr>
-        <w:rFonts w:ascii="Courier New" w:hAnsi="Courier New" w:cs="Courier New" w:hint="default"/>
+        <w:rFonts w:hint="default" w:ascii="Courier New" w:hAnsi="Courier New" w:cs="Courier New"/>
       </w:rPr>
     </w:lvl>
     <w:lvl w:ilvl="2" w:tplc="04090005" w:tentative="1">
@@ -6549,7 +6801,7 @@
         <w:ind w:left="2160" w:hanging="360"/>
       </w:pPr>
       <w:rPr>
-        <w:rFonts w:ascii="Wingdings" w:hAnsi="Wingdings" w:hint="default"/>
+        <w:rFonts w:hint="default" w:ascii="Wingdings" w:hAnsi="Wingdings"/>
       </w:rPr>
     </w:lvl>
     <w:lvl w:ilvl="3" w:tplc="04090001" w:tentative="1">
@@ -6561,7 +6813,7 @@
         <w:ind w:left="2880" w:hanging="360"/>
       </w:pPr>
       <w:rPr>
-        <w:rFonts w:ascii="Symbol" w:hAnsi="Symbol" w:hint="default"/>
+        <w:rFonts w:hint="default" w:ascii="Symbol" w:hAnsi="Symbol"/>
       </w:rPr>
     </w:lvl>
     <w:lvl w:ilvl="4" w:tplc="04090003" w:tentative="1">
@@ -6573,7 +6825,7 @@
         <w:ind w:left="3600" w:hanging="360"/>
       </w:pPr>
       <w:rPr>
-        <w:rFonts w:ascii="Courier New" w:hAnsi="Courier New" w:cs="Courier New" w:hint="default"/>
+        <w:rFonts w:hint="default" w:ascii="Courier New" w:hAnsi="Courier New" w:cs="Courier New"/>
       </w:rPr>
     </w:lvl>
     <w:lvl w:ilvl="5" w:tplc="04090005" w:tentative="1">
@@ -6585,7 +6837,7 @@
         <w:ind w:left="4320" w:hanging="360"/>
       </w:pPr>
       <w:rPr>
-        <w:rFonts w:ascii="Wingdings" w:hAnsi="Wingdings" w:hint="default"/>
+        <w:rFonts w:hint="default" w:ascii="Wingdings" w:hAnsi="Wingdings"/>
       </w:rPr>
     </w:lvl>
     <w:lvl w:ilvl="6" w:tplc="04090001" w:tentative="1">
@@ -6597,7 +6849,7 @@
         <w:ind w:left="5040" w:hanging="360"/>
       </w:pPr>
       <w:rPr>
-        <w:rFonts w:ascii="Symbol" w:hAnsi="Symbol" w:hint="default"/>
+        <w:rFonts w:hint="default" w:ascii="Symbol" w:hAnsi="Symbol"/>
       </w:rPr>
     </w:lvl>
     <w:lvl w:ilvl="7" w:tplc="04090003" w:tentative="1">
@@ -6609,7 +6861,7 @@
         <w:ind w:left="5760" w:hanging="360"/>
       </w:pPr>
       <w:rPr>
-        <w:rFonts w:ascii="Courier New" w:hAnsi="Courier New" w:cs="Courier New" w:hint="default"/>
+        <w:rFonts w:hint="default" w:ascii="Courier New" w:hAnsi="Courier New" w:cs="Courier New"/>
       </w:rPr>
     </w:lvl>
     <w:lvl w:ilvl="8" w:tplc="04090005" w:tentative="1">
@@ -6621,7 +6873,7 @@
         <w:ind w:left="6480" w:hanging="360"/>
       </w:pPr>
       <w:rPr>
-        <w:rFonts w:ascii="Wingdings" w:hAnsi="Wingdings" w:hint="default"/>
+        <w:rFonts w:hint="default" w:ascii="Wingdings" w:hAnsi="Wingdings"/>
       </w:rPr>
     </w:lvl>
   </w:abstractNum>
@@ -6642,7 +6894,7 @@
         <w:ind w:left="-600" w:hanging="360"/>
       </w:pPr>
       <w:rPr>
-        <w:rFonts w:ascii="Verdana" w:hAnsi="Verdana" w:hint="default"/>
+        <w:rFonts w:hint="default" w:ascii="Verdana" w:hAnsi="Verdana"/>
         <w:b/>
         <w:i/>
         <w:caps w:val="0"/>
@@ -6794,7 +7046,7 @@
         <w:ind w:left="1800" w:hanging="360"/>
       </w:pPr>
       <w:rPr>
-        <w:rFonts w:ascii="Symbol" w:hAnsi="Symbol" w:hint="default"/>
+        <w:rFonts w:hint="default" w:ascii="Symbol" w:hAnsi="Symbol"/>
       </w:rPr>
     </w:lvl>
     <w:lvl w:ilvl="1">
@@ -6809,7 +7061,7 @@
         <w:ind w:left="1440" w:hanging="360"/>
       </w:pPr>
       <w:rPr>
-        <w:rFonts w:ascii="Symbol" w:hAnsi="Symbol" w:hint="default"/>
+        <w:rFonts w:hint="default" w:ascii="Symbol" w:hAnsi="Symbol"/>
       </w:rPr>
     </w:lvl>
     <w:lvl w:ilvl="2">
@@ -6824,7 +7076,7 @@
         <w:ind w:left="1080" w:hanging="360"/>
       </w:pPr>
       <w:rPr>
-        <w:rFonts w:ascii="Symbol" w:hAnsi="Symbol" w:hint="default"/>
+        <w:rFonts w:hint="default" w:ascii="Symbol" w:hAnsi="Symbol"/>
       </w:rPr>
     </w:lvl>
     <w:lvl w:ilvl="3">
@@ -6935,7 +7187,7 @@
         <w:ind w:left="1080" w:hanging="360"/>
       </w:pPr>
       <w:rPr>
-        <w:rFonts w:ascii="Symbol" w:hAnsi="Symbol" w:hint="default"/>
+        <w:rFonts w:hint="default" w:ascii="Symbol" w:hAnsi="Symbol"/>
       </w:rPr>
     </w:lvl>
     <w:lvl w:ilvl="1">
@@ -6950,7 +7202,7 @@
         <w:ind w:left="1440" w:hanging="360"/>
       </w:pPr>
       <w:rPr>
-        <w:rFonts w:ascii="Symbol" w:hAnsi="Symbol" w:hint="default"/>
+        <w:rFonts w:hint="default" w:ascii="Symbol" w:hAnsi="Symbol"/>
       </w:rPr>
     </w:lvl>
     <w:lvl w:ilvl="2">
@@ -6965,7 +7217,7 @@
         <w:ind w:left="1080" w:hanging="360"/>
       </w:pPr>
       <w:rPr>
-        <w:rFonts w:ascii="Symbol" w:hAnsi="Symbol" w:hint="default"/>
+        <w:rFonts w:hint="default" w:ascii="Symbol" w:hAnsi="Symbol"/>
       </w:rPr>
     </w:lvl>
     <w:lvl w:ilvl="3">
@@ -7072,7 +7324,7 @@
         <w:ind w:left="720" w:hanging="360"/>
       </w:pPr>
       <w:rPr>
-        <w:rFonts w:ascii="Symbol" w:hAnsi="Symbol" w:hint="default"/>
+        <w:rFonts w:hint="default" w:ascii="Symbol" w:hAnsi="Symbol"/>
       </w:rPr>
     </w:lvl>
     <w:lvl w:ilvl="1" w:tplc="04090003">
@@ -7084,7 +7336,7 @@
         <w:ind w:left="1440" w:hanging="360"/>
       </w:pPr>
       <w:rPr>
-        <w:rFonts w:ascii="Courier New" w:hAnsi="Courier New" w:cs="Courier New" w:hint="default"/>
+        <w:rFonts w:hint="default" w:ascii="Courier New" w:hAnsi="Courier New" w:cs="Courier New"/>
       </w:rPr>
     </w:lvl>
     <w:lvl w:ilvl="2" w:tplc="04090005" w:tentative="1">
@@ -7096,7 +7348,7 @@
         <w:ind w:left="2160" w:hanging="360"/>
       </w:pPr>
       <w:rPr>
-        <w:rFonts w:ascii="Wingdings" w:hAnsi="Wingdings" w:hint="default"/>
+        <w:rFonts w:hint="default" w:ascii="Wingdings" w:hAnsi="Wingdings"/>
       </w:rPr>
     </w:lvl>
     <w:lvl w:ilvl="3" w:tplc="04090001" w:tentative="1">
@@ -7108,7 +7360,7 @@
         <w:ind w:left="2880" w:hanging="360"/>
       </w:pPr>
       <w:rPr>
-        <w:rFonts w:ascii="Symbol" w:hAnsi="Symbol" w:hint="default"/>
+        <w:rFonts w:hint="default" w:ascii="Symbol" w:hAnsi="Symbol"/>
       </w:rPr>
     </w:lvl>
     <w:lvl w:ilvl="4" w:tplc="04090003" w:tentative="1">
@@ -7120,7 +7372,7 @@
         <w:ind w:left="3600" w:hanging="360"/>
       </w:pPr>
       <w:rPr>
-        <w:rFonts w:ascii="Courier New" w:hAnsi="Courier New" w:cs="Courier New" w:hint="default"/>
+        <w:rFonts w:hint="default" w:ascii="Courier New" w:hAnsi="Courier New" w:cs="Courier New"/>
       </w:rPr>
     </w:lvl>
     <w:lvl w:ilvl="5" w:tplc="04090005" w:tentative="1">
@@ -7132,7 +7384,7 @@
         <w:ind w:left="4320" w:hanging="360"/>
       </w:pPr>
       <w:rPr>
-        <w:rFonts w:ascii="Wingdings" w:hAnsi="Wingdings" w:hint="default"/>
+        <w:rFonts w:hint="default" w:ascii="Wingdings" w:hAnsi="Wingdings"/>
       </w:rPr>
     </w:lvl>
     <w:lvl w:ilvl="6" w:tplc="04090001" w:tentative="1">
@@ -7144,7 +7396,7 @@
         <w:ind w:left="5040" w:hanging="360"/>
       </w:pPr>
       <w:rPr>
-        <w:rFonts w:ascii="Symbol" w:hAnsi="Symbol" w:hint="default"/>
+        <w:rFonts w:hint="default" w:ascii="Symbol" w:hAnsi="Symbol"/>
       </w:rPr>
     </w:lvl>
     <w:lvl w:ilvl="7" w:tplc="04090003" w:tentative="1">
@@ -7156,7 +7408,7 @@
         <w:ind w:left="5760" w:hanging="360"/>
       </w:pPr>
       <w:rPr>
-        <w:rFonts w:ascii="Courier New" w:hAnsi="Courier New" w:cs="Courier New" w:hint="default"/>
+        <w:rFonts w:hint="default" w:ascii="Courier New" w:hAnsi="Courier New" w:cs="Courier New"/>
       </w:rPr>
     </w:lvl>
     <w:lvl w:ilvl="8" w:tplc="04090005" w:tentative="1">
@@ -7168,10 +7420,13 @@
         <w:ind w:left="6480" w:hanging="360"/>
       </w:pPr>
       <w:rPr>
-        <w:rFonts w:ascii="Wingdings" w:hAnsi="Wingdings" w:hint="default"/>
+        <w:rFonts w:hint="default" w:ascii="Wingdings" w:hAnsi="Wingdings"/>
       </w:rPr>
     </w:lvl>
   </w:abstractNum>
+  <w:num w:numId="35">
+    <w:abstractNumId w:val="29"/>
+  </w:num>
   <w:num w:numId="1">
     <w:abstractNumId w:val="19"/>
   </w:num>
@@ -7608,11 +7863,11 @@
 </file>
 
 <file path=word/styles.xml><?xml version="1.0" encoding="utf-8"?>
-<w:styles xmlns:mc="http://schemas.openxmlformats.org/markup-compatibility/2006" xmlns:r="http://schemas.openxmlformats.org/officeDocument/2006/relationships" xmlns:w="http://schemas.openxmlformats.org/wordprocessingml/2006/main" xmlns:w14="http://schemas.microsoft.com/office/word/2010/wordml" xmlns:w15="http://schemas.microsoft.com/office/word/2012/wordml" xmlns:w16cex="http://schemas.microsoft.com/office/word/2018/wordml/cex" xmlns:w16cid="http://schemas.microsoft.com/office/word/2016/wordml/cid" xmlns:w16="http://schemas.microsoft.com/office/word/2018/wordml" xmlns:w16se="http://schemas.microsoft.com/office/word/2015/wordml/symex" mc:Ignorable="w14 w15 w16se w16cid w16 w16cex">
+<w:styles xmlns:wp14="http://schemas.microsoft.com/office/word/2010/wordprocessingDrawing" xmlns:mc="http://schemas.openxmlformats.org/markup-compatibility/2006" xmlns:r="http://schemas.openxmlformats.org/officeDocument/2006/relationships" xmlns:w="http://schemas.openxmlformats.org/wordprocessingml/2006/main" xmlns:w14="http://schemas.microsoft.com/office/word/2010/wordml" xmlns:w15="http://schemas.microsoft.com/office/word/2012/wordml" xmlns:w16cex="http://schemas.microsoft.com/office/word/2018/wordml/cex" xmlns:w16cid="http://schemas.microsoft.com/office/word/2016/wordml/cid" xmlns:w16="http://schemas.microsoft.com/office/word/2018/wordml" xmlns:w16se="http://schemas.microsoft.com/office/word/2015/wordml/symex" mc:Ignorable="w14 w15 w16se w16cid w16 w16cex wp14">
   <w:docDefaults>
     <w:rPrDefault>
       <w:rPr>
-        <w:rFonts w:ascii="Times New Roman" w:eastAsia="Times New Roman" w:hAnsi="Times New Roman" w:cs="Times New Roman"/>
+        <w:rFonts w:ascii="Times New Roman" w:hAnsi="Times New Roman" w:eastAsia="Times New Roman" w:cs="Times New Roman"/>
         <w:lang w:val="en-US" w:eastAsia="en-US" w:bidi="ar-SA"/>
       </w:rPr>
     </w:rPrDefault>
@@ -7638,10 +7893,10 @@
     <w:lsdException w:name="index 7" w:semiHidden="1" w:unhideWhenUsed="1"/>
     <w:lsdException w:name="index 8" w:semiHidden="1" w:unhideWhenUsed="1"/>
     <w:lsdException w:name="index 9" w:semiHidden="1" w:unhideWhenUsed="1"/>
-    <w:lsdException w:name="toc 1" w:semiHidden="1" w:uiPriority="39" w:unhideWhenUsed="1"/>
-    <w:lsdException w:name="toc 2" w:semiHidden="1" w:uiPriority="39" w:unhideWhenUsed="1"/>
-    <w:lsdException w:name="toc 3" w:semiHidden="1" w:uiPriority="39" w:unhideWhenUsed="1"/>
-    <w:lsdException w:name="toc 4" w:semiHidden="1" w:uiPriority="39" w:unhideWhenUsed="1"/>
+    <w:lsdException w:name="toc 1" w:uiPriority="39" w:semiHidden="1" w:unhideWhenUsed="1"/>
+    <w:lsdException w:name="toc 2" w:uiPriority="39" w:semiHidden="1" w:unhideWhenUsed="1"/>
+    <w:lsdException w:name="toc 3" w:uiPriority="39" w:semiHidden="1" w:unhideWhenUsed="1"/>
+    <w:lsdException w:name="toc 4" w:uiPriority="39" w:semiHidden="1" w:unhideWhenUsed="1"/>
     <w:lsdException w:name="toc 5" w:semiHidden="1" w:unhideWhenUsed="1"/>
     <w:lsdException w:name="toc 6" w:semiHidden="1" w:unhideWhenUsed="1"/>
     <w:lsdException w:name="toc 7" w:semiHidden="1" w:unhideWhenUsed="1"/>
@@ -7654,7 +7909,7 @@
     <w:lsdException w:name="footer" w:semiHidden="1" w:unhideWhenUsed="1"/>
     <w:lsdException w:name="index heading" w:semiHidden="1" w:unhideWhenUsed="1"/>
     <w:lsdException w:name="caption" w:semiHidden="1" w:unhideWhenUsed="1" w:qFormat="1"/>
-    <w:lsdException w:name="table of figures" w:semiHidden="1" w:uiPriority="99" w:unhideWhenUsed="1"/>
+    <w:lsdException w:name="table of figures" w:uiPriority="99" w:semiHidden="1" w:unhideWhenUsed="1"/>
     <w:lsdException w:name="envelope address" w:semiHidden="1" w:unhideWhenUsed="1"/>
     <w:lsdException w:name="envelope return" w:semiHidden="1" w:unhideWhenUsed="1"/>
     <w:lsdException w:name="footnote reference" w:semiHidden="1" w:unhideWhenUsed="1"/>
@@ -7680,7 +7935,7 @@
     <w:lsdException w:name="List Number 5" w:semiHidden="1" w:unhideWhenUsed="1"/>
     <w:lsdException w:name="Closing" w:semiHidden="1" w:unhideWhenUsed="1"/>
     <w:lsdException w:name="Signature" w:semiHidden="1" w:unhideWhenUsed="1"/>
-    <w:lsdException w:name="Default Paragraph Font" w:semiHidden="1" w:uiPriority="1" w:unhideWhenUsed="1"/>
+    <w:lsdException w:name="Default Paragraph Font" w:uiPriority="1" w:semiHidden="1" w:unhideWhenUsed="1"/>
     <w:lsdException w:name="Body Text" w:semiHidden="1" w:unhideWhenUsed="1"/>
     <w:lsdException w:name="Body Text Indent" w:semiHidden="1" w:unhideWhenUsed="1"/>
     <w:lsdException w:name="List Continue" w:semiHidden="1" w:unhideWhenUsed="1"/>
@@ -7696,7 +7951,7 @@
     <w:lsdException w:name="Body Text Indent 2" w:semiHidden="1" w:unhideWhenUsed="1"/>
     <w:lsdException w:name="Body Text Indent 3" w:semiHidden="1" w:unhideWhenUsed="1"/>
     <w:lsdException w:name="Block Text" w:semiHidden="1" w:unhideWhenUsed="1"/>
-    <w:lsdException w:name="Hyperlink" w:semiHidden="1" w:uiPriority="99" w:unhideWhenUsed="1"/>
+    <w:lsdException w:name="Hyperlink" w:uiPriority="99" w:semiHidden="1" w:unhideWhenUsed="1"/>
     <w:lsdException w:name="FollowedHyperlink" w:semiHidden="1" w:unhideWhenUsed="1"/>
     <w:lsdException w:name="Document Map" w:semiHidden="1" w:unhideWhenUsed="1"/>
     <w:lsdException w:name="Plain Text" w:semiHidden="1" w:unhideWhenUsed="1"/>
@@ -7716,7 +7971,7 @@
     <w:lsdException w:name="HTML Variable" w:semiHidden="1" w:unhideWhenUsed="1"/>
     <w:lsdException w:name="Normal Table" w:semiHidden="1" w:unhideWhenUsed="1"/>
     <w:lsdException w:name="annotation subject" w:semiHidden="1" w:unhideWhenUsed="1"/>
-    <w:lsdException w:name="No List" w:semiHidden="1" w:uiPriority="99" w:unhideWhenUsed="1"/>
+    <w:lsdException w:name="No List" w:uiPriority="99" w:semiHidden="1" w:unhideWhenUsed="1"/>
     <w:lsdException w:name="Outline List 1" w:semiHidden="1" w:unhideWhenUsed="1"/>
     <w:lsdException w:name="Outline List 2" w:semiHidden="1" w:unhideWhenUsed="1"/>
     <w:lsdException w:name="Outline List 3" w:semiHidden="1" w:unhideWhenUsed="1"/>
@@ -7764,7 +8019,7 @@
     <w:lsdException w:name="Table Web 3" w:semiHidden="1" w:unhideWhenUsed="1"/>
     <w:lsdException w:name="Balloon Text" w:semiHidden="1" w:unhideWhenUsed="1"/>
     <w:lsdException w:name="Table Theme" w:semiHidden="1" w:unhideWhenUsed="1"/>
-    <w:lsdException w:name="Placeholder Text" w:semiHidden="1" w:uiPriority="99"/>
+    <w:lsdException w:name="Placeholder Text" w:uiPriority="99" w:semiHidden="1"/>
     <w:lsdException w:name="No Spacing" w:uiPriority="1"/>
     <w:lsdException w:name="Light Shading" w:uiPriority="60"/>
     <w:lsdException w:name="Light List" w:uiPriority="61"/>
@@ -7786,7 +8041,7 @@
     <w:lsdException w:name="Medium Shading 1 Accent 1" w:uiPriority="63"/>
     <w:lsdException w:name="Medium Shading 2 Accent 1" w:uiPriority="64"/>
     <w:lsdException w:name="Medium List 1 Accent 1" w:uiPriority="65"/>
-    <w:lsdException w:name="Revision" w:semiHidden="1" w:uiPriority="99"/>
+    <w:lsdException w:name="Revision" w:uiPriority="99" w:semiHidden="1"/>
     <w:lsdException w:name="List Paragraph" w:uiPriority="34"/>
     <w:lsdException w:name="Quote" w:uiPriority="29"/>
     <w:lsdException w:name="Intense Quote" w:uiPriority="30"/>
@@ -7873,8 +8128,8 @@
     <w:lsdException w:name="Subtle Reference" w:uiPriority="31"/>
     <w:lsdException w:name="Intense Reference" w:uiPriority="32"/>
     <w:lsdException w:name="Book Title" w:uiPriority="33"/>
-    <w:lsdException w:name="Bibliography" w:semiHidden="1" w:uiPriority="37" w:unhideWhenUsed="1"/>
-    <w:lsdException w:name="TOC Heading" w:semiHidden="1" w:uiPriority="39" w:unhideWhenUsed="1" w:qFormat="1"/>
+    <w:lsdException w:name="Bibliography" w:uiPriority="37" w:semiHidden="1" w:unhideWhenUsed="1"/>
+    <w:lsdException w:name="TOC Heading" w:uiPriority="39" w:semiHidden="1" w:unhideWhenUsed="1" w:qFormat="1"/>
     <w:lsdException w:name="Plain Table 1" w:uiPriority="41"/>
     <w:lsdException w:name="Plain Table 2" w:uiPriority="42"/>
     <w:lsdException w:name="Plain Table 3" w:uiPriority="43"/>
@@ -7979,13 +8234,13 @@
     <w:lsdException w:name="List Table 5 Dark Accent 6" w:uiPriority="50"/>
     <w:lsdException w:name="List Table 6 Colorful Accent 6" w:uiPriority="51"/>
     <w:lsdException w:name="List Table 7 Colorful Accent 6" w:uiPriority="52"/>
-    <w:lsdException w:name="Mention" w:semiHidden="1" w:uiPriority="99" w:unhideWhenUsed="1"/>
-    <w:lsdException w:name="Smart Hyperlink" w:semiHidden="1" w:uiPriority="99" w:unhideWhenUsed="1"/>
-    <w:lsdException w:name="Hashtag" w:semiHidden="1" w:uiPriority="99" w:unhideWhenUsed="1"/>
-    <w:lsdException w:name="Unresolved Mention" w:semiHidden="1" w:uiPriority="99" w:unhideWhenUsed="1"/>
-    <w:lsdException w:name="Smart Link" w:semiHidden="1" w:uiPriority="99" w:unhideWhenUsed="1"/>
+    <w:lsdException w:name="Mention" w:uiPriority="99" w:semiHidden="1" w:unhideWhenUsed="1"/>
+    <w:lsdException w:name="Smart Hyperlink" w:uiPriority="99" w:semiHidden="1" w:unhideWhenUsed="1"/>
+    <w:lsdException w:name="Hashtag" w:uiPriority="99" w:semiHidden="1" w:unhideWhenUsed="1"/>
+    <w:lsdException w:name="Unresolved Mention" w:uiPriority="99" w:semiHidden="1" w:unhideWhenUsed="1"/>
+    <w:lsdException w:name="Smart Link" w:uiPriority="99" w:semiHidden="1" w:unhideWhenUsed="1"/>
   </w:latentStyles>
-  <w:style w:type="paragraph" w:default="1" w:styleId="Normal">
+  <w:style w:type="paragraph" w:styleId="Normal" w:default="1">
     <w:name w:val="Normal"/>
     <w:qFormat/>
     <w:rsid w:val="00165A0E"/>
@@ -8012,7 +8267,7 @@
         <w:numId w:val="28"/>
       </w:numPr>
       <w:pBdr>
-        <w:bottom w:val="single" w:sz="8" w:space="6" w:color="auto"/>
+        <w:bottom w:val="single" w:color="auto" w:sz="8" w:space="6"/>
       </w:pBdr>
       <w:spacing w:before="0" w:after="60" w:line="580" w:lineRule="exact"/>
       <w:jc w:val="left"/>
@@ -8201,13 +8456,13 @@
       <w:sz w:val="22"/>
     </w:rPr>
   </w:style>
-  <w:style w:type="character" w:default="1" w:styleId="DefaultParagraphFont">
+  <w:style w:type="character" w:styleId="DefaultParagraphFont" w:default="1">
     <w:name w:val="Default Paragraph Font"/>
     <w:uiPriority w:val="1"/>
     <w:semiHidden/>
     <w:unhideWhenUsed/>
   </w:style>
-  <w:style w:type="table" w:default="1" w:styleId="TableNormal">
+  <w:style w:type="table" w:styleId="TableNormal" w:default="1">
     <w:name w:val="Normal Table"/>
     <w:uiPriority w:val="99"/>
     <w:semiHidden/>
@@ -8222,13 +8477,13 @@
       </w:tblCellMar>
     </w:tblPr>
   </w:style>
-  <w:style w:type="numbering" w:default="1" w:styleId="NoList">
+  <w:style w:type="numbering" w:styleId="NoList" w:default="1">
     <w:name w:val="No List"/>
     <w:uiPriority w:val="99"/>
     <w:semiHidden/>
     <w:unhideWhenUsed/>
   </w:style>
-  <w:style w:type="paragraph" w:customStyle="1" w:styleId="Body">
+  <w:style w:type="paragraph" w:styleId="Body" w:customStyle="1">
     <w:name w:val="Body"/>
     <w:basedOn w:val="Normal"/>
     <w:link w:val="BodyChar"/>
@@ -8413,7 +8668,7 @@
       <w:szCs w:val="16"/>
     </w:rPr>
   </w:style>
-  <w:style w:type="paragraph" w:customStyle="1" w:styleId="CellHeadingLeft">
+  <w:style w:type="paragraph" w:styleId="CellHeadingLeft" w:customStyle="1">
     <w:name w:val="CellHeadingLeft"/>
     <w:basedOn w:val="CellHeadingCenter"/>
     <w:next w:val="CellHeadingCenter"/>
@@ -8425,7 +8680,7 @@
       <w:b w:val="0"/>
     </w:rPr>
   </w:style>
-  <w:style w:type="paragraph" w:customStyle="1" w:styleId="CellHeadingCenter">
+  <w:style w:type="paragraph" w:styleId="CellHeadingCenter" w:customStyle="1">
     <w:name w:val="CellHeadingCenter"/>
     <w:basedOn w:val="Body"/>
     <w:rsid w:val="00B943A3"/>
@@ -8456,7 +8711,7 @@
       <w:rFonts w:ascii="Arial" w:hAnsi="Arial"/>
     </w:rPr>
   </w:style>
-  <w:style w:type="paragraph" w:customStyle="1" w:styleId="DocTitle">
+  <w:style w:type="paragraph" w:styleId="DocTitle" w:customStyle="1">
     <w:name w:val="DocTitle"/>
     <w:basedOn w:val="Body"/>
     <w:link w:val="DocTitleChar"/>
@@ -8474,7 +8729,7 @@
       <w:sz w:val="44"/>
     </w:rPr>
   </w:style>
-  <w:style w:type="paragraph" w:customStyle="1" w:styleId="CellBodyBullet">
+  <w:style w:type="paragraph" w:styleId="CellBodyBullet" w:customStyle="1">
     <w:name w:val="CellBodyBullet"/>
     <w:basedOn w:val="Bullet"/>
     <w:rsid w:val="00F3585E"/>
@@ -8494,7 +8749,7 @@
       <w:sz w:val="16"/>
     </w:rPr>
   </w:style>
-  <w:style w:type="paragraph" w:customStyle="1" w:styleId="Bullet">
+  <w:style w:type="paragraph" w:styleId="Bullet" w:customStyle="1">
     <w:name w:val="Bullet"/>
     <w:basedOn w:val="Body"/>
     <w:rsid w:val="00DF74F3"/>
@@ -8505,7 +8760,7 @@
       <w:spacing w:before="120"/>
     </w:pPr>
   </w:style>
-  <w:style w:type="paragraph" w:customStyle="1" w:styleId="CellBodyBulletSub">
+  <w:style w:type="paragraph" w:styleId="CellBodyBulletSub" w:customStyle="1">
     <w:name w:val="CellBodyBulletSub"/>
     <w:basedOn w:val="CellBodyBullet"/>
     <w:rsid w:val="00DF74F3"/>
@@ -8521,7 +8776,7 @@
       <w:spacing w:before="0"/>
     </w:pPr>
   </w:style>
-  <w:style w:type="paragraph" w:customStyle="1" w:styleId="Classification">
+  <w:style w:type="paragraph" w:styleId="Classification" w:customStyle="1">
     <w:name w:val="Classification"/>
     <w:uiPriority w:val="99"/>
     <w:rsid w:val="00DF74F3"/>
@@ -8537,7 +8792,7 @@
       <w:szCs w:val="24"/>
     </w:rPr>
   </w:style>
-  <w:style w:type="paragraph" w:customStyle="1" w:styleId="Spacer">
+  <w:style w:type="paragraph" w:styleId="Spacer" w:customStyle="1">
     <w:name w:val="Spacer"/>
     <w:basedOn w:val="Body"/>
     <w:rsid w:val="00DF74F3"/>
@@ -8552,7 +8807,7 @@
       <w:sz w:val="12"/>
     </w:rPr>
   </w:style>
-  <w:style w:type="paragraph" w:customStyle="1" w:styleId="CellBodyLeft">
+  <w:style w:type="paragraph" w:styleId="CellBodyLeft" w:customStyle="1">
     <w:name w:val="CellBodyLeft"/>
     <w:basedOn w:val="Body"/>
     <w:rsid w:val="00B943A3"/>
@@ -8590,7 +8845,7 @@
       <w:caps/>
     </w:rPr>
   </w:style>
-  <w:style w:type="paragraph" w:customStyle="1" w:styleId="BulletSub">
+  <w:style w:type="paragraph" w:styleId="BulletSub" w:customStyle="1">
     <w:name w:val="Bullet Sub"/>
     <w:basedOn w:val="Bullet"/>
     <w:rsid w:val="00DF74F3"/>
@@ -8616,7 +8871,7 @@
       <w:rFonts w:ascii="Tahoma" w:hAnsi="Tahoma"/>
     </w:rPr>
   </w:style>
-  <w:style w:type="paragraph" w:customStyle="1" w:styleId="Code">
+  <w:style w:type="paragraph" w:styleId="Code" w:customStyle="1">
     <w:name w:val="Code"/>
     <w:basedOn w:val="Body"/>
     <w:link w:val="CodeChar"/>
@@ -8655,7 +8910,7 @@
       <w:sz w:val="18"/>
     </w:rPr>
   </w:style>
-  <w:style w:type="paragraph" w:customStyle="1" w:styleId="Caution">
+  <w:style w:type="paragraph" w:styleId="Caution" w:customStyle="1">
     <w:name w:val="Caution"/>
     <w:basedOn w:val="Body"/>
     <w:next w:val="Normal"/>
@@ -8683,7 +8938,7 @@
       <w:u w:val="single"/>
     </w:rPr>
   </w:style>
-  <w:style w:type="paragraph" w:customStyle="1" w:styleId="Legal">
+  <w:style w:type="paragraph" w:styleId="Legal" w:customStyle="1">
     <w:name w:val="Legal"/>
     <w:basedOn w:val="Normal"/>
     <w:rsid w:val="00DF74F3"/>
@@ -8697,13 +8952,13 @@
       <w:szCs w:val="18"/>
     </w:rPr>
   </w:style>
-  <w:style w:type="paragraph" w:customStyle="1" w:styleId="DocType">
+  <w:style w:type="paragraph" w:styleId="DocType" w:customStyle="1">
     <w:name w:val="DocType"/>
     <w:basedOn w:val="Body"/>
     <w:rsid w:val="00DF74F3"/>
     <w:pPr>
       <w:pBdr>
-        <w:bottom w:val="single" w:sz="4" w:space="1" w:color="auto"/>
+        <w:bottom w:val="single" w:color="auto" w:sz="4" w:space="1"/>
       </w:pBdr>
       <w:spacing w:before="0"/>
       <w:ind w:left="-1140" w:right="-20"/>
@@ -8714,7 +8969,7 @@
       <w:sz w:val="24"/>
     </w:rPr>
   </w:style>
-  <w:style w:type="paragraph" w:customStyle="1" w:styleId="DateTitlePage">
+  <w:style w:type="paragraph" w:styleId="DateTitlePage" w:customStyle="1">
     <w:name w:val="DateTitlePage"/>
     <w:basedOn w:val="Body"/>
     <w:rsid w:val="00DF74F3"/>
@@ -8729,7 +8984,7 @@
       <w:sz w:val="24"/>
     </w:rPr>
   </w:style>
-  <w:style w:type="paragraph" w:customStyle="1" w:styleId="HeadingTOC">
+  <w:style w:type="paragraph" w:styleId="HeadingTOC" w:customStyle="1">
     <w:name w:val="Heading (TOC"/>
     <w:aliases w:val="RevHistory)"/>
     <w:basedOn w:val="Body"/>
@@ -8738,7 +8993,7 @@
     <w:pPr>
       <w:pageBreakBefore/>
       <w:pBdr>
-        <w:bottom w:val="single" w:sz="8" w:space="6" w:color="auto"/>
+        <w:bottom w:val="single" w:color="auto" w:sz="8" w:space="6"/>
       </w:pBdr>
       <w:spacing w:before="480" w:after="60" w:line="580" w:lineRule="exact"/>
       <w:ind w:left="-1440"/>
@@ -8750,7 +9005,7 @@
       <w:sz w:val="36"/>
     </w:rPr>
   </w:style>
-  <w:style w:type="paragraph" w:customStyle="1" w:styleId="NotesTableNumberedList">
+  <w:style w:type="paragraph" w:styleId="NotesTableNumberedList" w:customStyle="1">
     <w:name w:val="NotesTable (Numbered List)"/>
     <w:basedOn w:val="Normal"/>
     <w:rsid w:val="00DF74F3"/>
@@ -8767,7 +9022,7 @@
       <w:sz w:val="16"/>
     </w:rPr>
   </w:style>
-  <w:style w:type="paragraph" w:customStyle="1" w:styleId="Note">
+  <w:style w:type="paragraph" w:styleId="Note" w:customStyle="1">
     <w:name w:val="Note"/>
     <w:basedOn w:val="Body"/>
     <w:next w:val="Body"/>
@@ -8783,23 +9038,23 @@
       <w:spacing w:before="260" w:line="220" w:lineRule="exact"/>
     </w:pPr>
   </w:style>
-  <w:style w:type="paragraph" w:customStyle="1" w:styleId="FigureSpace">
+  <w:style w:type="paragraph" w:styleId="FigureSpace" w:customStyle="1">
     <w:name w:val="FigureSpace"/>
     <w:basedOn w:val="Body"/>
     <w:rsid w:val="00DF74F3"/>
     <w:pPr>
       <w:pBdr>
-        <w:top w:val="single" w:sz="4" w:space="6" w:color="auto"/>
-        <w:left w:val="single" w:sz="4" w:space="0" w:color="auto"/>
-        <w:bottom w:val="single" w:sz="4" w:space="6" w:color="auto"/>
-        <w:right w:val="single" w:sz="4" w:space="0" w:color="auto"/>
+        <w:top w:val="single" w:color="auto" w:sz="4" w:space="6"/>
+        <w:left w:val="single" w:color="auto" w:sz="4" w:space="0"/>
+        <w:bottom w:val="single" w:color="auto" w:sz="4" w:space="6"/>
+        <w:right w:val="single" w:color="auto" w:sz="4" w:space="0"/>
       </w:pBdr>
       <w:spacing w:before="0"/>
       <w:ind w:left="40" w:right="50"/>
       <w:jc w:val="center"/>
     </w:pPr>
   </w:style>
-  <w:style w:type="paragraph" w:customStyle="1" w:styleId="Warning">
+  <w:style w:type="paragraph" w:styleId="Warning" w:customStyle="1">
     <w:name w:val="Warning"/>
     <w:basedOn w:val="Body"/>
     <w:next w:val="Normal"/>
@@ -8828,7 +9083,7 @@
       <w:ind w:hanging="1440"/>
     </w:pPr>
   </w:style>
-  <w:style w:type="paragraph" w:customStyle="1" w:styleId="CellBitClear">
+  <w:style w:type="paragraph" w:styleId="CellBitClear" w:customStyle="1">
     <w:name w:val="CellBitClear"/>
     <w:basedOn w:val="CellBodyLeft"/>
     <w:rsid w:val="00DF74F3"/>
@@ -8842,7 +9097,7 @@
       <w:spacing w:before="0" w:after="0" w:line="180" w:lineRule="exact"/>
     </w:pPr>
   </w:style>
-  <w:style w:type="paragraph" w:customStyle="1" w:styleId="CellBitSet">
+  <w:style w:type="paragraph" w:styleId="CellBitSet" w:customStyle="1">
     <w:name w:val="CellBitSet"/>
     <w:basedOn w:val="CellBitClear"/>
     <w:rsid w:val="00DF74F3"/>
@@ -8852,7 +9107,7 @@
       </w:numPr>
     </w:pPr>
   </w:style>
-  <w:style w:type="paragraph" w:customStyle="1" w:styleId="zHeading1Appendix">
+  <w:style w:type="paragraph" w:styleId="zHeading1Appendix" w:customStyle="1">
     <w:name w:val="zHeading_1_Appendix"/>
     <w:basedOn w:val="Heading1"/>
     <w:next w:val="Body"/>
@@ -8864,7 +9119,7 @@
       <w:ind w:left="0" w:hanging="1440"/>
     </w:pPr>
   </w:style>
-  <w:style w:type="paragraph" w:customStyle="1" w:styleId="zHeading2Appendix">
+  <w:style w:type="paragraph" w:styleId="zHeading2Appendix" w:customStyle="1">
     <w:name w:val="zHeading_2_Appendix"/>
     <w:basedOn w:val="zHeading1Appendix"/>
     <w:next w:val="Body"/>
@@ -8875,7 +9130,7 @@
         <w:ilvl w:val="1"/>
       </w:numPr>
       <w:pBdr>
-        <w:bottom w:val="none" w:sz="0" w:space="0" w:color="auto"/>
+        <w:bottom w:val="none" w:color="auto" w:sz="0" w:space="0"/>
       </w:pBdr>
       <w:tabs>
         <w:tab w:val="left" w:pos="840"/>
@@ -8889,7 +9144,7 @@
       <w:sz w:val="32"/>
     </w:rPr>
   </w:style>
-  <w:style w:type="paragraph" w:customStyle="1" w:styleId="zHeading3Appendix">
+  <w:style w:type="paragraph" w:styleId="zHeading3Appendix" w:customStyle="1">
     <w:name w:val="zHeading_3_Appendix"/>
     <w:basedOn w:val="zHeading1Appendix"/>
     <w:next w:val="Body"/>
@@ -8900,7 +9155,7 @@
         <w:ilvl w:val="2"/>
       </w:numPr>
       <w:pBdr>
-        <w:bottom w:val="none" w:sz="0" w:space="0" w:color="auto"/>
+        <w:bottom w:val="none" w:color="auto" w:sz="0" w:space="0"/>
       </w:pBdr>
       <w:spacing w:before="360" w:line="300" w:lineRule="exact"/>
       <w:ind w:hanging="1440"/>
@@ -8911,7 +9166,7 @@
       <w:sz w:val="28"/>
     </w:rPr>
   </w:style>
-  <w:style w:type="paragraph" w:customStyle="1" w:styleId="ListNumberedList">
+  <w:style w:type="paragraph" w:styleId="ListNumberedList" w:customStyle="1">
     <w:name w:val="List (Numbered_List)"/>
     <w:basedOn w:val="Normal"/>
     <w:qFormat/>
@@ -8926,7 +9181,7 @@
       <w:spacing w:before="60"/>
     </w:pPr>
   </w:style>
-  <w:style w:type="paragraph" w:customStyle="1" w:styleId="zHeading4Appendix">
+  <w:style w:type="paragraph" w:styleId="zHeading4Appendix" w:customStyle="1">
     <w:name w:val="zHeading_4_Appendix"/>
     <w:basedOn w:val="zHeading1Appendix"/>
     <w:next w:val="Body"/>
@@ -8937,7 +9192,7 @@
         <w:ilvl w:val="3"/>
       </w:numPr>
       <w:pBdr>
-        <w:bottom w:val="none" w:sz="0" w:space="0" w:color="auto"/>
+        <w:bottom w:val="none" w:color="auto" w:sz="0" w:space="0"/>
       </w:pBdr>
       <w:spacing w:before="300" w:after="0" w:line="260" w:lineRule="exact"/>
       <w:ind w:hanging="1440"/>
@@ -8948,7 +9203,7 @@
       <w:sz w:val="24"/>
     </w:rPr>
   </w:style>
-  <w:style w:type="paragraph" w:customStyle="1" w:styleId="zHeading5Appendix">
+  <w:style w:type="paragraph" w:styleId="zHeading5Appendix" w:customStyle="1">
     <w:name w:val="zHeading_5_Appendix"/>
     <w:basedOn w:val="zHeading1Appendix"/>
     <w:next w:val="Body"/>
@@ -8959,7 +9214,7 @@
         <w:ilvl w:val="4"/>
       </w:numPr>
       <w:pBdr>
-        <w:bottom w:val="none" w:sz="0" w:space="0" w:color="auto"/>
+        <w:bottom w:val="none" w:color="auto" w:sz="0" w:space="0"/>
       </w:pBdr>
       <w:spacing w:before="300" w:after="100" w:line="240" w:lineRule="exact"/>
       <w:ind w:hanging="1440"/>
@@ -8970,7 +9225,7 @@
       <w:sz w:val="22"/>
     </w:rPr>
   </w:style>
-  <w:style w:type="paragraph" w:customStyle="1" w:styleId="NotesTable">
+  <w:style w:type="paragraph" w:styleId="NotesTable" w:customStyle="1">
     <w:name w:val="NotesTable"/>
     <w:basedOn w:val="NoteTable"/>
     <w:rsid w:val="00DF74F3"/>
@@ -8980,7 +9235,7 @@
       </w:numPr>
     </w:pPr>
   </w:style>
-  <w:style w:type="paragraph" w:customStyle="1" w:styleId="NoteTable">
+  <w:style w:type="paragraph" w:styleId="NoteTable" w:customStyle="1">
     <w:name w:val="NoteTable"/>
     <w:basedOn w:val="Normal"/>
     <w:rsid w:val="00DF74F3"/>
@@ -8995,7 +9250,7 @@
       <w:sz w:val="16"/>
     </w:rPr>
   </w:style>
-  <w:style w:type="paragraph" w:customStyle="1" w:styleId="CellBodyCenter">
+  <w:style w:type="paragraph" w:styleId="CellBodyCenter" w:customStyle="1">
     <w:name w:val="CellBodyCenter"/>
     <w:basedOn w:val="CellBodyLeft"/>
     <w:rsid w:val="00DF74F3"/>
@@ -9019,7 +9274,7 @@
       <w:lang w:val="en-GB"/>
     </w:rPr>
   </w:style>
-  <w:style w:type="paragraph" w:customStyle="1" w:styleId="HeadingLOT">
+  <w:style w:type="paragraph" w:styleId="HeadingLOT" w:customStyle="1">
     <w:name w:val="Heading (LOT"/>
     <w:aliases w:val="LOF)"/>
     <w:basedOn w:val="Normal"/>
@@ -9041,7 +9296,7 @@
     <w:semiHidden/>
     <w:rsid w:val="00DF74F3"/>
   </w:style>
-  <w:style w:type="character" w:customStyle="1" w:styleId="Cross-Reference">
+  <w:style w:type="character" w:styleId="Cross-Reference" w:customStyle="1">
     <w:name w:val="Cross-Reference"/>
     <w:basedOn w:val="DefaultParagraphFont"/>
     <w:rsid w:val="00DF74F3"/>
@@ -9059,7 +9314,7 @@
       <w:u w:val="single"/>
     </w:rPr>
   </w:style>
-  <w:style w:type="paragraph" w:customStyle="1" w:styleId="Bulletpara">
+  <w:style w:type="paragraph" w:styleId="Bulletpara" w:customStyle="1">
     <w:name w:val="Bullet para"/>
     <w:basedOn w:val="Bullet"/>
     <w:rsid w:val="00DF74F3"/>
@@ -9084,7 +9339,7 @@
       <w:szCs w:val="16"/>
     </w:rPr>
   </w:style>
-  <w:style w:type="character" w:customStyle="1" w:styleId="BalloonTextChar">
+  <w:style w:type="character" w:styleId="BalloonTextChar" w:customStyle="1">
     <w:name w:val="Balloon Text Char"/>
     <w:basedOn w:val="DefaultParagraphFont"/>
     <w:link w:val="BalloonText"/>
@@ -9104,7 +9359,7 @@
       <w:spacing w:after="120"/>
     </w:pPr>
   </w:style>
-  <w:style w:type="character" w:customStyle="1" w:styleId="BodyTextChar">
+  <w:style w:type="character" w:styleId="BodyTextChar" w:customStyle="1">
     <w:name w:val="Body Text Char"/>
     <w:basedOn w:val="DefaultParagraphFont"/>
     <w:link w:val="BodyText"/>
@@ -9122,7 +9377,7 @@
       <w:iCs/>
     </w:rPr>
   </w:style>
-  <w:style w:type="paragraph" w:customStyle="1" w:styleId="ExecSummary">
+  <w:style w:type="paragraph" w:styleId="ExecSummary" w:customStyle="1">
     <w:name w:val="Exec Summary"/>
     <w:basedOn w:val="BodyText"/>
     <w:rsid w:val="00DF74F3"/>
@@ -9134,7 +9389,7 @@
       <w:sz w:val="21"/>
     </w:rPr>
   </w:style>
-  <w:style w:type="paragraph" w:customStyle="1" w:styleId="ExecSummaryBullet">
+  <w:style w:type="paragraph" w:styleId="ExecSummaryBullet" w:customStyle="1">
     <w:name w:val="Exec Summary Bullet"/>
     <w:basedOn w:val="Normal"/>
     <w:rsid w:val="00DF74F3"/>
@@ -9148,14 +9403,14 @@
       <w:rFonts w:cs="Arial"/>
     </w:rPr>
   </w:style>
-  <w:style w:type="paragraph" w:customStyle="1" w:styleId="ExecSummaryPull-Quote">
+  <w:style w:type="paragraph" w:styleId="ExecSummaryPull-Quote" w:customStyle="1">
     <w:name w:val="Exec Summary Pull-Quote"/>
     <w:basedOn w:val="ExecSummary"/>
     <w:rsid w:val="00DF74F3"/>
     <w:pPr>
       <w:pBdr>
-        <w:top w:val="single" w:sz="4" w:space="6" w:color="999999"/>
-        <w:bottom w:val="single" w:sz="4" w:space="1" w:color="999999"/>
+        <w:top w:val="single" w:color="999999" w:sz="4" w:space="6"/>
+        <w:bottom w:val="single" w:color="999999" w:sz="4" w:space="1"/>
       </w:pBdr>
       <w:spacing w:before="60" w:after="360"/>
       <w:ind w:left="1411" w:hanging="144"/>
@@ -9166,7 +9421,7 @@
       <w:szCs w:val="22"/>
     </w:rPr>
   </w:style>
-  <w:style w:type="character" w:customStyle="1" w:styleId="Heading8Char">
+  <w:style w:type="character" w:styleId="Heading8Char" w:customStyle="1">
     <w:name w:val="Heading 8 Char"/>
     <w:link w:val="Heading8"/>
     <w:rsid w:val="0039759B"/>
@@ -9177,7 +9432,7 @@
       <w:sz w:val="24"/>
     </w:rPr>
   </w:style>
-  <w:style w:type="paragraph" w:customStyle="1" w:styleId="TableorFigureNote">
+  <w:style w:type="paragraph" w:styleId="TableorFigureNote" w:customStyle="1">
     <w:name w:val="Table or Figure Note"/>
     <w:basedOn w:val="BodyText"/>
     <w:rsid w:val="00DF74F3"/>
@@ -9191,16 +9446,16 @@
       <w:szCs w:val="18"/>
     </w:rPr>
   </w:style>
-  <w:style w:type="paragraph" w:customStyle="1" w:styleId="AcronymHeading">
+  <w:style w:type="paragraph" w:styleId="AcronymHeading" w:customStyle="1">
     <w:name w:val="Acronym Heading"/>
     <w:basedOn w:val="Normal"/>
     <w:rsid w:val="00DF74F3"/>
     <w:pPr>
       <w:pBdr>
-        <w:top w:val="single" w:sz="4" w:space="6" w:color="999999"/>
-        <w:left w:val="single" w:sz="4" w:space="4" w:color="999999"/>
-        <w:bottom w:val="single" w:sz="4" w:space="6" w:color="999999"/>
-        <w:right w:val="single" w:sz="4" w:space="4" w:color="999999"/>
+        <w:top w:val="single" w:color="999999" w:sz="4" w:space="6"/>
+        <w:left w:val="single" w:color="999999" w:sz="4" w:space="4"/>
+        <w:bottom w:val="single" w:color="999999" w:sz="4" w:space="6"/>
+        <w:right w:val="single" w:color="999999" w:sz="4" w:space="4"/>
       </w:pBdr>
       <w:spacing w:before="120" w:after="120" w:line="320" w:lineRule="exact"/>
       <w:ind w:left="1267"/>
@@ -9212,17 +9467,17 @@
       <w:szCs w:val="28"/>
     </w:rPr>
   </w:style>
-  <w:style w:type="paragraph" w:customStyle="1" w:styleId="Acronyms">
+  <w:style w:type="paragraph" w:styleId="Acronyms" w:customStyle="1">
     <w:name w:val="Acronyms"/>
     <w:basedOn w:val="BodyText"/>
     <w:link w:val="AcronymsChar"/>
     <w:rsid w:val="00DF74F3"/>
     <w:pPr>
       <w:pBdr>
-        <w:top w:val="single" w:sz="4" w:space="6" w:color="999999"/>
-        <w:left w:val="single" w:sz="4" w:space="4" w:color="999999"/>
-        <w:bottom w:val="single" w:sz="4" w:space="6" w:color="999999"/>
-        <w:right w:val="single" w:sz="4" w:space="4" w:color="999999"/>
+        <w:top w:val="single" w:color="999999" w:sz="4" w:space="6"/>
+        <w:left w:val="single" w:color="999999" w:sz="4" w:space="4"/>
+        <w:bottom w:val="single" w:color="999999" w:sz="4" w:space="6"/>
+        <w:right w:val="single" w:color="999999" w:sz="4" w:space="4"/>
       </w:pBdr>
       <w:spacing w:before="0"/>
       <w:ind w:left="1267"/>
@@ -9233,17 +9488,17 @@
       <w:szCs w:val="18"/>
     </w:rPr>
   </w:style>
-  <w:style w:type="character" w:customStyle="1" w:styleId="AcronymsChar">
+  <w:style w:type="character" w:styleId="AcronymsChar" w:customStyle="1">
     <w:name w:val="Acronyms Char"/>
     <w:link w:val="Acronyms"/>
     <w:rsid w:val="00DF74F3"/>
     <w:rPr>
-      <w:rFonts w:ascii="Verdana" w:eastAsia="Arial Unicode MS" w:hAnsi="Verdana" w:cs="Arial"/>
+      <w:rFonts w:ascii="Verdana" w:hAnsi="Verdana" w:eastAsia="Arial Unicode MS" w:cs="Arial"/>
       <w:sz w:val="18"/>
       <w:szCs w:val="18"/>
     </w:rPr>
   </w:style>
-  <w:style w:type="paragraph" w:customStyle="1" w:styleId="Disclaimer">
+  <w:style w:type="paragraph" w:styleId="Disclaimer" w:customStyle="1">
     <w:name w:val="Disclaimer"/>
     <w:basedOn w:val="Normal"/>
     <w:rsid w:val="00DF74F3"/>
@@ -9299,13 +9554,13 @@
         <w:numId w:val="0"/>
       </w:numPr>
       <w:pBdr>
-        <w:bottom w:val="none" w:sz="0" w:space="0" w:color="auto"/>
+        <w:bottom w:val="none" w:color="auto" w:sz="0" w:space="0"/>
       </w:pBdr>
       <w:spacing w:after="0" w:line="276" w:lineRule="auto"/>
       <w:outlineLvl w:val="9"/>
     </w:pPr>
     <w:rPr>
-      <w:rFonts w:asciiTheme="majorHAnsi" w:eastAsiaTheme="majorEastAsia" w:hAnsiTheme="majorHAnsi" w:cstheme="majorBidi"/>
+      <w:rFonts w:asciiTheme="majorHAnsi" w:hAnsiTheme="majorHAnsi" w:eastAsiaTheme="majorEastAsia" w:cstheme="majorBidi"/>
       <w:bCs/>
       <w:i/>
       <w:color w:val="365F91" w:themeColor="accent1" w:themeShade="BF"/>
@@ -9314,7 +9569,7 @@
       <w:lang w:eastAsia="ja-JP"/>
     </w:rPr>
   </w:style>
-  <w:style w:type="paragraph" w:customStyle="1" w:styleId="DocSubTitle">
+  <w:style w:type="paragraph" w:styleId="DocSubTitle" w:customStyle="1">
     <w:name w:val="DocSubTitle"/>
     <w:basedOn w:val="Normal"/>
     <w:link w:val="DocSubTitleChar"/>
@@ -9336,7 +9591,7 @@
       <w:lang w:bidi="en-US"/>
     </w:rPr>
   </w:style>
-  <w:style w:type="character" w:customStyle="1" w:styleId="DocTitleChar">
+  <w:style w:type="character" w:styleId="DocTitleChar" w:customStyle="1">
     <w:name w:val="DocTitle Char"/>
     <w:basedOn w:val="DefaultParagraphFont"/>
     <w:link w:val="DocTitle"/>
@@ -9349,14 +9604,14 @@
       <w:sz w:val="44"/>
     </w:rPr>
   </w:style>
-  <w:style w:type="character" w:customStyle="1" w:styleId="DocSubTitleChar">
+  <w:style w:type="character" w:styleId="DocSubTitleChar" w:customStyle="1">
     <w:name w:val="DocSubTitle Char"/>
     <w:basedOn w:val="DefaultParagraphFont"/>
     <w:link w:val="DocSubTitle"/>
     <w:uiPriority w:val="1"/>
     <w:rsid w:val="003D5A2C"/>
     <w:rPr>
-      <w:rFonts w:ascii="Verdana" w:eastAsia="Verdana" w:hAnsi="Verdana" w:cs="Verdana"/>
+      <w:rFonts w:ascii="Verdana" w:hAnsi="Verdana" w:eastAsia="Verdana" w:cs="Verdana"/>
       <w:b/>
       <w:color w:val="0071C5"/>
       <w:sz w:val="32"/>
@@ -9364,7 +9619,7 @@
       <w:lang w:bidi="en-US"/>
     </w:rPr>
   </w:style>
-  <w:style w:type="paragraph" w:customStyle="1" w:styleId="CodeSample">
+  <w:style w:type="paragraph" w:styleId="CodeSample" w:customStyle="1">
     <w:name w:val="CodeSample"/>
     <w:basedOn w:val="Code"/>
     <w:link w:val="CodeSampleChar"/>
@@ -9374,7 +9629,7 @@
       <w:shd w:val="clear" w:color="auto" w:fill="F2F2F2" w:themeFill="background1" w:themeFillShade="F2"/>
     </w:pPr>
   </w:style>
-  <w:style w:type="character" w:customStyle="1" w:styleId="BodyChar">
+  <w:style w:type="character" w:styleId="BodyChar" w:customStyle="1">
     <w:name w:val="Body Char"/>
     <w:basedOn w:val="DefaultParagraphFont"/>
     <w:link w:val="Body"/>
@@ -9384,7 +9639,7 @@
       <w:color w:val="000000"/>
     </w:rPr>
   </w:style>
-  <w:style w:type="character" w:customStyle="1" w:styleId="CodeChar">
+  <w:style w:type="character" w:styleId="CodeChar" w:customStyle="1">
     <w:name w:val="Code Char"/>
     <w:basedOn w:val="BodyChar"/>
     <w:link w:val="Code"/>
@@ -9395,7 +9650,7 @@
       <w:sz w:val="16"/>
     </w:rPr>
   </w:style>
-  <w:style w:type="character" w:customStyle="1" w:styleId="CodeSampleChar">
+  <w:style w:type="character" w:styleId="CodeSampleChar" w:customStyle="1">
     <w:name w:val="CodeSample Char"/>
     <w:basedOn w:val="CodeChar"/>
     <w:link w:val="CodeSample"/>
@@ -9418,12 +9673,12 @@
     </w:rPr>
     <w:tblPr>
       <w:tblBorders>
-        <w:top w:val="single" w:sz="4" w:space="0" w:color="BFBFBF" w:themeColor="background1" w:themeShade="BF"/>
-        <w:left w:val="single" w:sz="4" w:space="0" w:color="BFBFBF" w:themeColor="background1" w:themeShade="BF"/>
-        <w:bottom w:val="single" w:sz="4" w:space="0" w:color="BFBFBF" w:themeColor="background1" w:themeShade="BF"/>
-        <w:right w:val="single" w:sz="4" w:space="0" w:color="BFBFBF" w:themeColor="background1" w:themeShade="BF"/>
-        <w:insideH w:val="single" w:sz="4" w:space="0" w:color="BFBFBF" w:themeColor="background1" w:themeShade="BF"/>
-        <w:insideV w:val="single" w:sz="4" w:space="0" w:color="BFBFBF" w:themeColor="background1" w:themeShade="BF"/>
+        <w:top w:val="single" w:color="BFBFBF" w:themeColor="background1" w:themeShade="BF" w:sz="4" w:space="0"/>
+        <w:left w:val="single" w:color="BFBFBF" w:themeColor="background1" w:themeShade="BF" w:sz="4" w:space="0"/>
+        <w:bottom w:val="single" w:color="BFBFBF" w:themeColor="background1" w:themeShade="BF" w:sz="4" w:space="0"/>
+        <w:right w:val="single" w:color="BFBFBF" w:themeColor="background1" w:themeShade="BF" w:sz="4" w:space="0"/>
+        <w:insideH w:val="single" w:color="BFBFBF" w:themeColor="background1" w:themeShade="BF" w:sz="4" w:space="0"/>
+        <w:insideV w:val="single" w:color="BFBFBF" w:themeColor="background1" w:themeShade="BF" w:sz="4" w:space="0"/>
       </w:tblBorders>
       <w:tblCellMar>
         <w:left w:w="29" w:type="dxa"/>
@@ -9452,16 +9707,16 @@
     <w:rsid w:val="00DF74F3"/>
     <w:tblPr>
       <w:tblBorders>
-        <w:top w:val="single" w:sz="4" w:space="0" w:color="auto"/>
-        <w:left w:val="single" w:sz="4" w:space="0" w:color="auto"/>
-        <w:bottom w:val="single" w:sz="4" w:space="0" w:color="auto"/>
-        <w:right w:val="single" w:sz="4" w:space="0" w:color="auto"/>
-        <w:insideH w:val="single" w:sz="4" w:space="0" w:color="auto"/>
-        <w:insideV w:val="single" w:sz="4" w:space="0" w:color="auto"/>
+        <w:top w:val="single" w:color="auto" w:sz="4" w:space="0"/>
+        <w:left w:val="single" w:color="auto" w:sz="4" w:space="0"/>
+        <w:bottom w:val="single" w:color="auto" w:sz="4" w:space="0"/>
+        <w:right w:val="single" w:color="auto" w:sz="4" w:space="0"/>
+        <w:insideH w:val="single" w:color="auto" w:sz="4" w:space="0"/>
+        <w:insideV w:val="single" w:color="auto" w:sz="4" w:space="0"/>
       </w:tblBorders>
     </w:tblPr>
   </w:style>
-  <w:style w:type="paragraph" w:customStyle="1" w:styleId="TableStyle">
+  <w:style w:type="paragraph" w:styleId="TableStyle" w:customStyle="1">
     <w:name w:val="Table Style"/>
     <w:rsid w:val="00DF74F3"/>
     <w:pPr>
@@ -9473,7 +9728,7 @@
       <w:sz w:val="16"/>
     </w:rPr>
   </w:style>
-  <w:style w:type="numbering" w:customStyle="1" w:styleId="Heading2Bullet">
+  <w:style w:type="numbering" w:styleId="Heading2Bullet" w:customStyle="1">
     <w:name w:val="Heading 2 Bullet"/>
     <w:basedOn w:val="NoList"/>
     <w:rsid w:val="00DF74F3"/>
@@ -9483,7 +9738,7 @@
       </w:numPr>
     </w:pPr>
   </w:style>
-  <w:style w:type="numbering" w:customStyle="1" w:styleId="Heading3Bullet">
+  <w:style w:type="numbering" w:styleId="Heading3Bullet" w:customStyle="1">
     <w:name w:val="Heading 3 Bullet"/>
     <w:basedOn w:val="NoList"/>
     <w:rsid w:val="00DF74F3"/>
@@ -9493,7 +9748,7 @@
       </w:numPr>
     </w:pPr>
   </w:style>
-  <w:style w:type="paragraph" w:customStyle="1" w:styleId="TableLabel">
+  <w:style w:type="paragraph" w:styleId="TableLabel" w:customStyle="1">
     <w:name w:val="Table Label"/>
     <w:basedOn w:val="Normal"/>
     <w:rsid w:val="00DF74F3"/>
@@ -9519,7 +9774,7 @@
       <w:color w:val="808080"/>
     </w:rPr>
   </w:style>
-  <w:style w:type="character" w:customStyle="1" w:styleId="Heading1Char">
+  <w:style w:type="character" w:styleId="Heading1Char" w:customStyle="1">
     <w:name w:val="Heading 1 Char"/>
     <w:basedOn w:val="DefaultParagraphFont"/>
     <w:link w:val="Heading1"/>
@@ -9531,7 +9786,7 @@
       <w:sz w:val="36"/>
     </w:rPr>
   </w:style>
-  <w:style w:type="character" w:customStyle="1" w:styleId="Heading5Char">
+  <w:style w:type="character" w:styleId="Heading5Char" w:customStyle="1">
     <w:name w:val="Heading 5 Char"/>
     <w:basedOn w:val="DefaultParagraphFont"/>
     <w:link w:val="Heading5"/>
@@ -9542,7 +9797,7 @@
       <w:color w:val="0071C5"/>
     </w:rPr>
   </w:style>
-  <w:style w:type="character" w:customStyle="1" w:styleId="Heading3Char">
+  <w:style w:type="character" w:styleId="Heading3Char" w:customStyle="1">
     <w:name w:val="Heading 3 Char"/>
     <w:basedOn w:val="DefaultParagraphFont"/>
     <w:link w:val="Heading3"/>
@@ -9554,7 +9809,7 @@
       <w:sz w:val="24"/>
     </w:rPr>
   </w:style>
-  <w:style w:type="character" w:customStyle="1" w:styleId="Heading2Char">
+  <w:style w:type="character" w:styleId="Heading2Char" w:customStyle="1">
     <w:name w:val="Heading 2 Char"/>
     <w:basedOn w:val="DefaultParagraphFont"/>
     <w:link w:val="Heading2"/>
@@ -9566,7 +9821,7 @@
       <w:sz w:val="28"/>
     </w:rPr>
   </w:style>
-  <w:style w:type="character" w:customStyle="1" w:styleId="Heading4Char">
+  <w:style w:type="character" w:styleId="Heading4Char" w:customStyle="1">
     <w:name w:val="Heading 4 Char"/>
     <w:basedOn w:val="DefaultParagraphFont"/>
     <w:link w:val="Heading4"/>
@@ -9578,7 +9833,7 @@
       <w:sz w:val="22"/>
     </w:rPr>
   </w:style>
-  <w:style w:type="character" w:customStyle="1" w:styleId="HeaderChar">
+  <w:style w:type="character" w:styleId="HeaderChar" w:customStyle="1">
     <w:name w:val="Header Char"/>
     <w:basedOn w:val="DefaultParagraphFont"/>
     <w:link w:val="Header"/>
@@ -9591,7 +9846,7 @@
       <w:sz w:val="18"/>
     </w:rPr>
   </w:style>
-  <w:style w:type="paragraph" w:customStyle="1" w:styleId="Rule">
+  <w:style w:type="paragraph" w:styleId="Rule" w:customStyle="1">
     <w:name w:val="Rule"/>
     <w:basedOn w:val="Normal"/>
     <w:next w:val="NotesTable"/>
@@ -9607,7 +9862,7 @@
       <w:sz w:val="16"/>
     </w:rPr>
   </w:style>
-  <w:style w:type="character" w:customStyle="1" w:styleId="version">
+  <w:style w:type="character" w:styleId="version" w:customStyle="1">
     <w:name w:val="version"/>
     <w:basedOn w:val="DefaultParagraphFont"/>
     <w:uiPriority w:val="1"/>
@@ -9616,7 +9871,7 @@
       <w:b/>
     </w:rPr>
   </w:style>
-  <w:style w:type="character" w:customStyle="1" w:styleId="Date1">
+  <w:style w:type="character" w:styleId="Date1" w:customStyle="1">
     <w:name w:val="Date1"/>
     <w:basedOn w:val="DefaultParagraphFont"/>
     <w:uiPriority w:val="1"/>
@@ -9644,7 +9899,7 @@
     <w:unhideWhenUsed/>
     <w:rsid w:val="003F1207"/>
   </w:style>
-  <w:style w:type="character" w:customStyle="1" w:styleId="CommentTextChar">
+  <w:style w:type="character" w:styleId="CommentTextChar" w:customStyle="1">
     <w:name w:val="Comment Text Char"/>
     <w:basedOn w:val="DefaultParagraphFont"/>
     <w:link w:val="CommentText"/>
@@ -9667,7 +9922,7 @@
       <w:bCs/>
     </w:rPr>
   </w:style>
-  <w:style w:type="character" w:customStyle="1" w:styleId="CommentSubjectChar">
+  <w:style w:type="character" w:styleId="CommentSubjectChar" w:customStyle="1">
     <w:name w:val="Comment Subject Char"/>
     <w:basedOn w:val="CommentTextChar"/>
     <w:link w:val="CommentSubject"/>
@@ -9757,7 +10012,7 @@
     </w:docPart>
     <w:docPart>
       <w:docPartPr>
-        <w:name w:val="A0510C0DACFB4B1DA9034822CD1BF4B1"/>
+        <w:name w:val="4ABC064E2B1444E6A9D6D1952DBF26EC"/>
         <w:category>
           <w:name w:val="General"/>
           <w:gallery w:val="placeholder"/>
@@ -9768,12 +10023,12 @@
         <w:behaviors>
           <w:behavior w:val="content"/>
         </w:behaviors>
-        <w:guid w:val="{BCF7B44E-0E81-4863-817B-A03CADD80464}"/>
+        <w:guid w:val="{C01304CC-65DC-4D7A-85E9-BE976B88A8EF}"/>
       </w:docPartPr>
       <w:docPartBody>
         <w:p>
           <w:pPr>
-            <w:pStyle w:val="A0510C0DACFB4B1DA9034822CD1BF4B1"/>
+            <w:pStyle w:val="4ABC064E2B1444E6A9D6D1952DBF26EC"/>
           </w:pPr>
           <w:r>
             <w:rPr>
@@ -9786,7 +10041,7 @@
     </w:docPart>
     <w:docPart>
       <w:docPartPr>
-        <w:name w:val="6E942F9FC13B46A3900EA8D6A52F7C21"/>
+        <w:name w:val="8329D77C746444CE851150367D41EC31"/>
         <w:category>
           <w:name w:val="General"/>
           <w:gallery w:val="placeholder"/>
@@ -9797,12 +10052,12 @@
         <w:behaviors>
           <w:behavior w:val="content"/>
         </w:behaviors>
-        <w:guid w:val="{D23E26B5-BD12-4904-A070-D1C24E01CE10}"/>
+        <w:guid w:val="{17EC14D3-1C83-4078-80D5-03945D3B5DDA}"/>
       </w:docPartPr>
       <w:docPartBody>
         <w:p>
           <w:pPr>
-            <w:pStyle w:val="6E942F9FC13B46A3900EA8D6A52F7C21"/>
+            <w:pStyle w:val="8329D77C746444CE851150367D41EC31"/>
           </w:pPr>
           <w:r>
             <w:rPr>
@@ -9941,11 +10196,9 @@
     <w:rsidRoot w:val="000356B2"/>
     <w:rsid w:val="000356B2"/>
     <w:rsid w:val="001404D5"/>
-    <w:rsid w:val="0015427C"/>
     <w:rsid w:val="001F7461"/>
     <w:rsid w:val="004A1190"/>
     <w:rsid w:val="00855F2E"/>
-    <w:rsid w:val="00A000ED"/>
   </w:rsids>
   <m:mathPr>
     <m:mathFont m:val="Cambria Math"/>
@@ -10433,14 +10686,6 @@
     <w:name w:val="8329D77C746444CE851150367D41EC31"/>
     <w:rsid w:val="004A1190"/>
   </w:style>
-  <w:style w:type="paragraph" w:customStyle="1" w:styleId="A0510C0DACFB4B1DA9034822CD1BF4B1">
-    <w:name w:val="A0510C0DACFB4B1DA9034822CD1BF4B1"/>
-    <w:rsid w:val="0015427C"/>
-  </w:style>
-  <w:style w:type="paragraph" w:customStyle="1" w:styleId="6E942F9FC13B46A3900EA8D6A52F7C21">
-    <w:name w:val="6E942F9FC13B46A3900EA8D6A52F7C21"/>
-    <w:rsid w:val="0015427C"/>
-  </w:style>
 </w:styles>
 </file>
 
@@ -10735,14 +10980,8 @@
 </file>
 
 <file path=customXml/item1.xml><?xml version="1.0" encoding="utf-8"?>
-<p:properties xmlns:p="http://schemas.microsoft.com/office/2006/metadata/properties" xmlns:xsi="http://www.w3.org/2001/XMLSchema-instance" xmlns:pc="http://schemas.microsoft.com/office/infopath/2007/PartnerControls">
-  <documentManagement/>
-</p:properties>
-</file>
-
-<file path=customXml/item2.xml><?xml version="1.0" encoding="utf-8"?>
-<ct:contentTypeSchema xmlns:ct="http://schemas.microsoft.com/office/2006/metadata/contentType" xmlns:ma="http://schemas.microsoft.com/office/2006/metadata/properties/metaAttributes" ct:_="" ma:_="" ma:contentTypeName="Document" ma:contentTypeID="0x0101003FF0EE92BBB18146998D7BB31336250A" ma:contentTypeVersion="11" ma:contentTypeDescription="Create a new document." ma:contentTypeScope="" ma:versionID="cfe15e8ce1667991311dc01a8ee74571">
-  <xsd:schema xmlns:xsd="http://www.w3.org/2001/XMLSchema" xmlns:xs="http://www.w3.org/2001/XMLSchema" xmlns:p="http://schemas.microsoft.com/office/2006/metadata/properties" xmlns:ns2="66e6e388-ea03-442e-86f2-c0e595825cf5" xmlns:ns3="66af15cf-5d81-49e8-94b0-56d838c9b5e0" targetNamespace="http://schemas.microsoft.com/office/2006/metadata/properties" ma:root="true" ma:fieldsID="c88ea8cd38db90a4cc139db6a34e36ec" ns2:_="" ns3:_="">
+<ct:contentTypeSchema xmlns:ct="http://schemas.microsoft.com/office/2006/metadata/contentType" xmlns:ma="http://schemas.microsoft.com/office/2006/metadata/properties/metaAttributes" ct:_="" ma:_="" ma:contentTypeName="Document" ma:contentTypeID="0x0101003FF0EE92BBB18146998D7BB31336250A" ma:contentTypeVersion="13" ma:contentTypeDescription="Create a new document." ma:contentTypeScope="" ma:versionID="a20e72a365ee9f87702fdaf09e0651c1">
+  <xsd:schema xmlns:xsd="http://www.w3.org/2001/XMLSchema" xmlns:xs="http://www.w3.org/2001/XMLSchema" xmlns:p="http://schemas.microsoft.com/office/2006/metadata/properties" xmlns:ns2="66e6e388-ea03-442e-86f2-c0e595825cf5" xmlns:ns3="66af15cf-5d81-49e8-94b0-56d838c9b5e0" targetNamespace="http://schemas.microsoft.com/office/2006/metadata/properties" ma:root="true" ma:fieldsID="e74401fb3ed0b4c7eda85bbf94a41c85" ns2:_="" ns3:_="">
     <xsd:import namespace="66e6e388-ea03-442e-86f2-c0e595825cf5"/>
     <xsd:import namespace="66af15cf-5d81-49e8-94b0-56d838c9b5e0"/>
     <xsd:element name="properties">
@@ -10762,6 +11001,8 @@
                 <xsd:element ref="ns3:SharedWithUsers" minOccurs="0"/>
                 <xsd:element ref="ns3:SharedWithDetails" minOccurs="0"/>
                 <xsd:element ref="ns2:MediaServiceOCR" minOccurs="0"/>
+                <xsd:element ref="ns2:MediaLengthInSeconds" minOccurs="0"/>
+                <xsd:element ref="ns2:MediaServiceLocation" minOccurs="0"/>
               </xsd:all>
             </xsd:complexType>
           </xsd:element>
@@ -10819,6 +11060,16 @@
         <xsd:restriction base="dms:Note">
           <xsd:maxLength value="255"/>
         </xsd:restriction>
+      </xsd:simpleType>
+    </xsd:element>
+    <xsd:element name="MediaLengthInSeconds" ma:index="19" nillable="true" ma:displayName="Length (seconds)" ma:internalName="MediaLengthInSeconds" ma:readOnly="true">
+      <xsd:simpleType>
+        <xsd:restriction base="dms:Unknown"/>
+      </xsd:simpleType>
+    </xsd:element>
+    <xsd:element name="MediaServiceLocation" ma:index="20" nillable="true" ma:displayName="Location" ma:internalName="MediaServiceLocation" ma:readOnly="true">
+      <xsd:simpleType>
+        <xsd:restriction base="dms:Text"/>
       </xsd:simpleType>
     </xsd:element>
   </xsd:schema>
@@ -10951,7 +11202,17 @@
 </ct:contentTypeSchema>
 </file>
 
+<file path=customXml/item2.xml><?xml version="1.0" encoding="utf-8"?>
+<p:properties xmlns:p="http://schemas.microsoft.com/office/2006/metadata/properties" xmlns:xsi="http://www.w3.org/2001/XMLSchema-instance" xmlns:pc="http://schemas.microsoft.com/office/infopath/2007/PartnerControls">
+  <documentManagement/>
+</p:properties>
+</file>
+
 <file path=customXml/item3.xml><?xml version="1.0" encoding="utf-8"?>
+<b:Sources xmlns:b="http://schemas.openxmlformats.org/officeDocument/2006/bibliography" xmlns="http://schemas.openxmlformats.org/officeDocument/2006/bibliography" SelectedStyle="\APA.XSL" StyleName="APA"/>
+</file>
+
+<file path=customXml/item4.xml><?xml version="1.0" encoding="utf-8"?>
 <?mso-contentType ?>
 <FormTemplates xmlns="http://schemas.microsoft.com/sharepoint/v3/contenttype/forms">
   <Display>DocumentLibraryForm</Display>
@@ -10960,11 +11221,11 @@
 </FormTemplates>
 </file>
 
-<file path=customXml/item4.xml><?xml version="1.0" encoding="utf-8"?>
-<b:Sources xmlns:b="http://schemas.openxmlformats.org/officeDocument/2006/bibliography" xmlns="http://schemas.openxmlformats.org/officeDocument/2006/bibliography" SelectedStyle="\APA.XSL" StyleName="APA"/>
+<file path=customXml/itemProps1.xml><?xml version="1.0" encoding="utf-8"?>
+<ds:datastoreItem xmlns:ds="http://schemas.openxmlformats.org/officeDocument/2006/customXml" ds:itemID="{D44C6256-131A-44DF-B8F1-1743EB537DCE}"/>
 </file>
 
-<file path=customXml/itemProps1.xml><?xml version="1.0" encoding="utf-8"?>
+<file path=customXml/itemProps2.xml><?xml version="1.0" encoding="utf-8"?>
 <ds:datastoreItem xmlns:ds="http://schemas.openxmlformats.org/officeDocument/2006/customXml" ds:itemID="{C4FD40CA-5D39-451B-AD1A-5D60D0B75417}">
   <ds:schemaRefs>
     <ds:schemaRef ds:uri="http://schemas.microsoft.com/office/2006/metadata/properties"/>
@@ -10973,37 +11234,18 @@
 </ds:datastoreItem>
 </file>
 
-<file path=customXml/itemProps2.xml><?xml version="1.0" encoding="utf-8"?>
-<ds:datastoreItem xmlns:ds="http://schemas.openxmlformats.org/officeDocument/2006/customXml" ds:itemID="{F5269F38-C9C5-43FD-9349-02015C0A0CC6}">
+<file path=customXml/itemProps3.xml><?xml version="1.0" encoding="utf-8"?>
+<ds:datastoreItem xmlns:ds="http://schemas.openxmlformats.org/officeDocument/2006/customXml" ds:itemID="{BD015CC5-D31A-47A0-8792-EACCE272EEAE}">
   <ds:schemaRefs>
-    <ds:schemaRef ds:uri="http://schemas.microsoft.com/office/2006/metadata/contentType"/>
-    <ds:schemaRef ds:uri="http://schemas.microsoft.com/office/2006/metadata/properties/metaAttributes"/>
-    <ds:schemaRef ds:uri="http://www.w3.org/2001/XMLSchema"/>
-    <ds:schemaRef ds:uri="http://schemas.microsoft.com/office/2006/metadata/properties"/>
-    <ds:schemaRef ds:uri="66e6e388-ea03-442e-86f2-c0e595825cf5"/>
-    <ds:schemaRef ds:uri="66af15cf-5d81-49e8-94b0-56d838c9b5e0"/>
-    <ds:schemaRef ds:uri="http://schemas.microsoft.com/office/2006/documentManagement/types"/>
-    <ds:schemaRef ds:uri="http://schemas.microsoft.com/office/infopath/2007/PartnerControls"/>
-    <ds:schemaRef ds:uri="http://schemas.openxmlformats.org/package/2006/metadata/core-properties"/>
-    <ds:schemaRef ds:uri="http://purl.org/dc/elements/1.1/"/>
-    <ds:schemaRef ds:uri="http://purl.org/dc/terms/"/>
-    <ds:schemaRef ds:uri="http://schemas.microsoft.com/internal/obd"/>
+    <ds:schemaRef ds:uri="http://schemas.openxmlformats.org/officeDocument/2006/bibliography"/>
   </ds:schemaRefs>
 </ds:datastoreItem>
 </file>
 
-<file path=customXml/itemProps3.xml><?xml version="1.0" encoding="utf-8"?>
+<file path=customXml/itemProps4.xml><?xml version="1.0" encoding="utf-8"?>
 <ds:datastoreItem xmlns:ds="http://schemas.openxmlformats.org/officeDocument/2006/customXml" ds:itemID="{5F018BB1-3530-436E-AD34-0164402EB3E4}">
   <ds:schemaRefs>
     <ds:schemaRef ds:uri="http://schemas.microsoft.com/sharepoint/v3/contenttype/forms"/>
   </ds:schemaRefs>
 </ds:datastoreItem>
-</file>
-
-<file path=customXml/itemProps4.xml><?xml version="1.0" encoding="utf-8"?>
-<ds:datastoreItem xmlns:ds="http://schemas.openxmlformats.org/officeDocument/2006/customXml" ds:itemID="{BD015CC5-D31A-47A0-8792-EACCE272EEAE}">
-  <ds:schemaRefs>
-    <ds:schemaRef ds:uri="http://schemas.openxmlformats.org/officeDocument/2006/bibliography"/>
-  </ds:schemaRefs>
-</ds:datastoreItem>
 </file>
</xml_diff>

<commit_message>
Revert "Lab 2 material for System Verilog"
This reverts commit 3839d7c1da8f5d94615bda3d59ac73a82b4d9e81.
</commit_message>
<xml_diff>
--- a/main/QuickStartGuides/TestYourKnowledge/TestYourKnowledge_KnightRiderROM/TestYourKnowledge_KnightRiderROM.docx
+++ b/main/QuickStartGuides/TestYourKnowledge/TestYourKnowledge_KnightRiderROM/TestYourKnowledge_KnightRiderROM.docx
@@ -1,11 +1,11 @@
 
 <file path=word/document.xml><?xml version="1.0" encoding="utf-8"?>
-<w:document xmlns:wpc="http://schemas.microsoft.com/office/word/2010/wordprocessingCanvas" xmlns:cx="http://schemas.microsoft.com/office/drawing/2014/chartex" xmlns:cx1="http://schemas.microsoft.com/office/drawing/2015/9/8/chartex" xmlns:cx2="http://schemas.microsoft.com/office/drawing/2015/10/21/chartex" xmlns:cx3="http://schemas.microsoft.com/office/drawing/2016/5/9/chartex" xmlns:cx4="http://schemas.microsoft.com/office/drawing/2016/5/10/chartex" xmlns:cx5="http://schemas.microsoft.com/office/drawing/2016/5/11/chartex" xmlns:cx6="http://schemas.microsoft.com/office/drawing/2016/5/12/chartex" xmlns:cx7="http://schemas.microsoft.com/office/drawing/2016/5/13/chartex" xmlns:cx8="http://schemas.microsoft.com/office/drawing/2016/5/14/chartex" xmlns:mc="http://schemas.openxmlformats.org/markup-compatibility/2006" xmlns:aink="http://schemas.microsoft.com/office/drawing/2016/ink" xmlns:am3d="http://schemas.microsoft.com/office/drawing/2017/model3d" xmlns:o="urn:schemas-microsoft-com:office:office" xmlns:r="http://schemas.openxmlformats.org/officeDocument/2006/relationships" xmlns:m="http://schemas.openxmlformats.org/officeDocument/2006/math" xmlns:v="urn:schemas-microsoft-com:vml" xmlns:wp14="http://schemas.microsoft.com/office/word/2010/wordprocessingDrawing" xmlns:wp="http://schemas.openxmlformats.org/drawingml/2006/wordprocessingDrawing" xmlns:w10="urn:schemas-microsoft-com:office:word" xmlns:w="http://schemas.openxmlformats.org/wordprocessingml/2006/main" xmlns:w14="http://schemas.microsoft.com/office/word/2010/wordml" xmlns:w15="http://schemas.microsoft.com/office/word/2012/wordml" xmlns:w16cex="http://schemas.microsoft.com/office/word/2018/wordml/cex" xmlns:w16cid="http://schemas.microsoft.com/office/word/2016/wordml/cid" xmlns:w16="http://schemas.microsoft.com/office/word/2018/wordml" xmlns:w16se="http://schemas.microsoft.com/office/word/2015/wordml/symex" xmlns:wpg="http://schemas.microsoft.com/office/word/2010/wordprocessingGroup" xmlns:wpi="http://schemas.microsoft.com/office/word/2010/wordprocessingInk" xmlns:wne="http://schemas.microsoft.com/office/word/2006/wordml" xmlns:wps="http://schemas.microsoft.com/office/word/2010/wordprocessingShape" xmlns:a="http://schemas.openxmlformats.org/drawingml/2006/main" xmlns:a14="http://schemas.microsoft.com/office/drawing/2010/main" xmlns:pic="http://schemas.openxmlformats.org/drawingml/2006/picture" mc:Ignorable="w14 w15 w16se w16cid w16 w16cex wp14">
+<w:document xmlns:wpc="http://schemas.microsoft.com/office/word/2010/wordprocessingCanvas" xmlns:cx="http://schemas.microsoft.com/office/drawing/2014/chartex" xmlns:cx1="http://schemas.microsoft.com/office/drawing/2015/9/8/chartex" xmlns:cx2="http://schemas.microsoft.com/office/drawing/2015/10/21/chartex" xmlns:cx3="http://schemas.microsoft.com/office/drawing/2016/5/9/chartex" xmlns:cx4="http://schemas.microsoft.com/office/drawing/2016/5/10/chartex" xmlns:cx5="http://schemas.microsoft.com/office/drawing/2016/5/11/chartex" xmlns:cx6="http://schemas.microsoft.com/office/drawing/2016/5/12/chartex" xmlns:cx7="http://schemas.microsoft.com/office/drawing/2016/5/13/chartex" xmlns:cx8="http://schemas.microsoft.com/office/drawing/2016/5/14/chartex" xmlns:mc="http://schemas.openxmlformats.org/markup-compatibility/2006" xmlns:aink="http://schemas.microsoft.com/office/drawing/2016/ink" xmlns:am3d="http://schemas.microsoft.com/office/drawing/2017/model3d" xmlns:o="urn:schemas-microsoft-com:office:office" xmlns:r="http://schemas.openxmlformats.org/officeDocument/2006/relationships" xmlns:m="http://schemas.openxmlformats.org/officeDocument/2006/math" xmlns:v="urn:schemas-microsoft-com:vml" xmlns:wp14="http://schemas.microsoft.com/office/word/2010/wordprocessingDrawing" xmlns:wp="http://schemas.openxmlformats.org/drawingml/2006/wordprocessingDrawing" xmlns:w10="urn:schemas-microsoft-com:office:word" xmlns:w="http://schemas.openxmlformats.org/wordprocessingml/2006/main" xmlns:w14="http://schemas.microsoft.com/office/word/2010/wordml" xmlns:w15="http://schemas.microsoft.com/office/word/2012/wordml" xmlns:w16cex="http://schemas.microsoft.com/office/word/2018/wordml/cex" xmlns:w16cid="http://schemas.microsoft.com/office/word/2016/wordml/cid" xmlns:w16="http://schemas.microsoft.com/office/word/2018/wordml" xmlns:w16se="http://schemas.microsoft.com/office/word/2015/wordml/symex" xmlns:wpg="http://schemas.microsoft.com/office/word/2010/wordprocessingGroup" xmlns:wpi="http://schemas.microsoft.com/office/word/2010/wordprocessingInk" xmlns:wne="http://schemas.microsoft.com/office/word/2006/wordml" xmlns:wps="http://schemas.microsoft.com/office/word/2010/wordprocessingShape" mc:Ignorable="w14 w15 w16se w16cid w16 w16cex wp14">
   <w:body>
     <w:p>
-      <w:bookmarkStart w:name="_Toc367615048" w:id="0"/>
-      <w:bookmarkStart w:name="_Toc367863024" w:id="1"/>
-      <w:bookmarkStart w:name="_Toc368225263" w:id="2"/>
+      <w:bookmarkStart w:id="0" w:name="_Toc367615048"/>
+      <w:bookmarkStart w:id="1" w:name="_Toc367863024"/>
+      <w:bookmarkStart w:id="2" w:name="_Toc368225263"/>
     </w:p>
     <w:p/>
     <w:p/>
@@ -14,7 +14,7 @@
     <w:p/>
     <w:p/>
     <w:p>
-      <w:bookmarkStart w:name="Intel_High_Level_Synthesis_Compiler:_Ref" w:id="3"/>
+      <w:bookmarkStart w:id="3" w:name="Intel_High_Level_Synthesis_Compiler:_Ref"/>
       <w:bookmarkEnd w:id="3"/>
     </w:p>
     <w:p/>
@@ -104,8 +104,8 @@
             </w:drawing>
           </mc:Choice>
           <mc:Fallback>
-            <w:pict w14:anchorId="1818751E">
-              <v:line id="Line 915" style="position:absolute;z-index:-251659264;visibility:visible;mso-wrap-style:square;mso-width-percent:0;mso-height-percent:0;mso-wrap-distance-left:0;mso-wrap-distance-top:0;mso-wrap-distance-right:0;mso-wrap-distance-bottom:0;mso-position-horizontal:absolute;mso-position-horizontal-relative:page;mso-position-vertical:absolute;mso-position-vertical-relative:text;mso-width-percent:0;mso-height-percent:0;mso-width-relative:page;mso-height-relative:page" o:spid="_x0000_s1026" strokecolor="#cecece" strokeweight="1.5pt" from="80pt,9.95pt" to="540pt,9.95pt" w14:anchorId="5683FDD0" o:gfxdata="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">
+            <w:pict>
+              <v:line w14:anchorId="5683FDD0" id="Line 915" o:spid="_x0000_s1026" style="position:absolute;z-index:-251659264;visibility:visible;mso-wrap-style:square;mso-width-percent:0;mso-height-percent:0;mso-wrap-distance-left:0;mso-wrap-distance-top:0;mso-wrap-distance-right:0;mso-wrap-distance-bottom:0;mso-position-horizontal:absolute;mso-position-horizontal-relative:page;mso-position-vertical:absolute;mso-position-vertical-relative:text;mso-width-percent:0;mso-height-percent:0;mso-width-relative:page;mso-height-relative:page" from="80pt,9.95pt" to="540pt,9.95pt" o:gfxdata="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" strokecolor="#cecece" strokeweight="1.5pt">
                 <w10:wrap type="topAndBottom" anchorx="page"/>
               </v:line>
             </w:pict>
@@ -127,32 +127,53 @@
         <w:spacing w:before="105"/>
         <w:ind w:left="280" w:hanging="1360"/>
         <w:rPr>
-          <w:b w:val="1"/>
-          <w:bCs w:val="1"/>
+          <w:b/>
         </w:rPr>
       </w:pPr>
       <w:r>
-        <w:rPr/>
         <w:t xml:space="preserve">Last updated: </w:t>
       </w:r>
       <w:sdt>
         <w:sdtPr>
-          <w:id w:val="41760159"/>
+          <w:rPr>
+            <w:rStyle w:val="Date1"/>
+          </w:rPr>
           <w:alias w:val="date"/>
           <w:tag w:val="date"/>
+          <w:id w:val="-1519762850"/>
           <w:placeholder>
             <w:docPart w:val="A69CB46B235943A5BB98AA368FF4FA68"/>
           </w:placeholder>
+        </w:sdtPr>
+        <w:sdtEndPr>
           <w:rPr>
             <w:rStyle w:val="Date1"/>
           </w:rPr>
-        </w:sdtPr>
+        </w:sdtEndPr>
         <w:sdtContent>
           <w:r>
             <w:rPr>
               <w:rStyle w:val="Date1"/>
             </w:rPr>
-            <w:t>[March 14, 2022</w:t>
+            <w:t>[</w:t>
+          </w:r>
+          <w:r>
+            <w:rPr>
+              <w:rStyle w:val="Date1"/>
+            </w:rPr>
+            <w:t xml:space="preserve">July </w:t>
+          </w:r>
+          <w:r>
+            <w:rPr>
+              <w:rStyle w:val="Date1"/>
+            </w:rPr>
+            <w:t>14</w:t>
+          </w:r>
+          <w:r>
+            <w:rPr>
+              <w:rStyle w:val="Date1"/>
+            </w:rPr>
+            <w:t>, 2021</w:t>
           </w:r>
           <w:r>
             <w:rPr>
@@ -161,11 +182,6 @@
             <w:t>]</w:t>
           </w:r>
         </w:sdtContent>
-        <w:sdtEndPr>
-          <w:rPr>
-            <w:rStyle w:val="Date1"/>
-          </w:rPr>
-        </w:sdtEndPr>
       </w:sdt>
     </w:p>
     <w:p>
@@ -176,7 +192,7 @@
           <w:sz w:val="20"/>
         </w:rPr>
       </w:pPr>
-      <w:bookmarkStart w:name="Classification" w:id="4"/>
+      <w:bookmarkStart w:id="4" w:name="Classification"/>
       <w:r>
         <w:rPr>
           <w:i w:val="0"/>
@@ -336,7 +352,7 @@
       <w:pPr>
         <w:pStyle w:val="TOC1"/>
         <w:rPr>
-          <w:rFonts w:asciiTheme="minorHAnsi" w:hAnsiTheme="minorHAnsi" w:eastAsiaTheme="minorEastAsia" w:cstheme="minorBidi"/>
+          <w:rFonts w:asciiTheme="minorHAnsi" w:eastAsiaTheme="minorEastAsia" w:hAnsiTheme="minorHAnsi" w:cstheme="minorBidi"/>
           <w:b w:val="0"/>
           <w:noProof/>
           <w:color w:val="auto"/>
@@ -353,7 +369,7 @@
       <w:r>
         <w:fldChar w:fldCharType="separate"/>
       </w:r>
-      <w:hyperlink w:history="1" w:anchor="_Toc76735819">
+      <w:hyperlink w:anchor="_Toc76735819" w:history="1">
         <w:r>
           <w:rPr>
             <w:rStyle w:val="Hyperlink"/>
@@ -363,7 +379,7 @@
         </w:r>
         <w:r>
           <w:rPr>
-            <w:rFonts w:asciiTheme="minorHAnsi" w:hAnsiTheme="minorHAnsi" w:eastAsiaTheme="minorEastAsia" w:cstheme="minorBidi"/>
+            <w:rFonts w:asciiTheme="minorHAnsi" w:eastAsiaTheme="minorEastAsia" w:hAnsiTheme="minorHAnsi" w:cstheme="minorBidi"/>
             <w:b w:val="0"/>
             <w:noProof/>
             <w:color w:val="auto"/>
@@ -433,14 +449,14 @@
       <w:pPr>
         <w:pStyle w:val="TOC2"/>
         <w:rPr>
-          <w:rFonts w:asciiTheme="minorHAnsi" w:hAnsiTheme="minorHAnsi" w:eastAsiaTheme="minorEastAsia" w:cstheme="minorBidi"/>
+          <w:rFonts w:asciiTheme="minorHAnsi" w:eastAsiaTheme="minorEastAsia" w:hAnsiTheme="minorHAnsi" w:cstheme="minorBidi"/>
           <w:noProof/>
           <w:color w:val="auto"/>
           <w:sz w:val="22"/>
           <w:szCs w:val="22"/>
         </w:rPr>
       </w:pPr>
-      <w:hyperlink w:history="1" w:anchor="_Toc76735820">
+      <w:hyperlink w:anchor="_Toc76735820" w:history="1">
         <w:r>
           <w:rPr>
             <w:rStyle w:val="Hyperlink"/>
@@ -450,7 +466,7 @@
         </w:r>
         <w:r>
           <w:rPr>
-            <w:rFonts w:asciiTheme="minorHAnsi" w:hAnsiTheme="minorHAnsi" w:eastAsiaTheme="minorEastAsia" w:cstheme="minorBidi"/>
+            <w:rFonts w:asciiTheme="minorHAnsi" w:eastAsiaTheme="minorEastAsia" w:hAnsiTheme="minorHAnsi" w:cstheme="minorBidi"/>
             <w:noProof/>
             <w:color w:val="auto"/>
             <w:sz w:val="22"/>
@@ -519,14 +535,14 @@
       <w:pPr>
         <w:pStyle w:val="TOC2"/>
         <w:rPr>
-          <w:rFonts w:asciiTheme="minorHAnsi" w:hAnsiTheme="minorHAnsi" w:eastAsiaTheme="minorEastAsia" w:cstheme="minorBidi"/>
+          <w:rFonts w:asciiTheme="minorHAnsi" w:eastAsiaTheme="minorEastAsia" w:hAnsiTheme="minorHAnsi" w:cstheme="minorBidi"/>
           <w:noProof/>
           <w:color w:val="auto"/>
           <w:sz w:val="22"/>
           <w:szCs w:val="22"/>
         </w:rPr>
       </w:pPr>
-      <w:hyperlink w:history="1" w:anchor="_Toc76735821">
+      <w:hyperlink w:anchor="_Toc76735821" w:history="1">
         <w:r>
           <w:rPr>
             <w:rStyle w:val="Hyperlink"/>
@@ -536,7 +552,7 @@
         </w:r>
         <w:r>
           <w:rPr>
-            <w:rFonts w:asciiTheme="minorHAnsi" w:hAnsiTheme="minorHAnsi" w:eastAsiaTheme="minorEastAsia" w:cstheme="minorBidi"/>
+            <w:rFonts w:asciiTheme="minorHAnsi" w:eastAsiaTheme="minorEastAsia" w:hAnsiTheme="minorHAnsi" w:cstheme="minorBidi"/>
             <w:noProof/>
             <w:color w:val="auto"/>
             <w:sz w:val="22"/>
@@ -605,7 +621,7 @@
       <w:pPr>
         <w:pStyle w:val="TOC1"/>
         <w:rPr>
-          <w:rFonts w:asciiTheme="minorHAnsi" w:hAnsiTheme="minorHAnsi" w:eastAsiaTheme="minorEastAsia" w:cstheme="minorBidi"/>
+          <w:rFonts w:asciiTheme="minorHAnsi" w:eastAsiaTheme="minorEastAsia" w:hAnsiTheme="minorHAnsi" w:cstheme="minorBidi"/>
           <w:b w:val="0"/>
           <w:noProof/>
           <w:color w:val="auto"/>
@@ -613,7 +629,7 @@
           <w:szCs w:val="22"/>
         </w:rPr>
       </w:pPr>
-      <w:hyperlink w:history="1" w:anchor="_Toc76735822">
+      <w:hyperlink w:anchor="_Toc76735822" w:history="1">
         <w:r>
           <w:rPr>
             <w:rStyle w:val="Hyperlink"/>
@@ -623,7 +639,7 @@
         </w:r>
         <w:r>
           <w:rPr>
-            <w:rFonts w:asciiTheme="minorHAnsi" w:hAnsiTheme="minorHAnsi" w:eastAsiaTheme="minorEastAsia" w:cstheme="minorBidi"/>
+            <w:rFonts w:asciiTheme="minorHAnsi" w:eastAsiaTheme="minorEastAsia" w:hAnsiTheme="minorHAnsi" w:cstheme="minorBidi"/>
             <w:b w:val="0"/>
             <w:noProof/>
             <w:color w:val="auto"/>
@@ -693,14 +709,14 @@
       <w:pPr>
         <w:pStyle w:val="TOC2"/>
         <w:rPr>
-          <w:rFonts w:asciiTheme="minorHAnsi" w:hAnsiTheme="minorHAnsi" w:eastAsiaTheme="minorEastAsia" w:cstheme="minorBidi"/>
+          <w:rFonts w:asciiTheme="minorHAnsi" w:eastAsiaTheme="minorEastAsia" w:hAnsiTheme="minorHAnsi" w:cstheme="minorBidi"/>
           <w:noProof/>
           <w:color w:val="auto"/>
           <w:sz w:val="22"/>
           <w:szCs w:val="22"/>
         </w:rPr>
       </w:pPr>
-      <w:hyperlink w:history="1" w:anchor="_Toc76735823">
+      <w:hyperlink w:anchor="_Toc76735823" w:history="1">
         <w:r>
           <w:rPr>
             <w:rStyle w:val="Hyperlink"/>
@@ -710,7 +726,7 @@
         </w:r>
         <w:r>
           <w:rPr>
-            <w:rFonts w:asciiTheme="minorHAnsi" w:hAnsiTheme="minorHAnsi" w:eastAsiaTheme="minorEastAsia" w:cstheme="minorBidi"/>
+            <w:rFonts w:asciiTheme="minorHAnsi" w:eastAsiaTheme="minorEastAsia" w:hAnsiTheme="minorHAnsi" w:cstheme="minorBidi"/>
             <w:noProof/>
             <w:color w:val="auto"/>
             <w:sz w:val="22"/>
@@ -779,14 +795,14 @@
       <w:pPr>
         <w:pStyle w:val="TOC2"/>
         <w:rPr>
-          <w:rFonts w:asciiTheme="minorHAnsi" w:hAnsiTheme="minorHAnsi" w:eastAsiaTheme="minorEastAsia" w:cstheme="minorBidi"/>
+          <w:rFonts w:asciiTheme="minorHAnsi" w:eastAsiaTheme="minorEastAsia" w:hAnsiTheme="minorHAnsi" w:cstheme="minorBidi"/>
           <w:noProof/>
           <w:color w:val="auto"/>
           <w:sz w:val="22"/>
           <w:szCs w:val="22"/>
         </w:rPr>
       </w:pPr>
-      <w:hyperlink w:history="1" w:anchor="_Toc76735824">
+      <w:hyperlink w:anchor="_Toc76735824" w:history="1">
         <w:r>
           <w:rPr>
             <w:rStyle w:val="Hyperlink"/>
@@ -796,7 +812,7 @@
         </w:r>
         <w:r>
           <w:rPr>
-            <w:rFonts w:asciiTheme="minorHAnsi" w:hAnsiTheme="minorHAnsi" w:eastAsiaTheme="minorEastAsia" w:cstheme="minorBidi"/>
+            <w:rFonts w:asciiTheme="minorHAnsi" w:eastAsiaTheme="minorEastAsia" w:hAnsiTheme="minorHAnsi" w:cstheme="minorBidi"/>
             <w:noProof/>
             <w:color w:val="auto"/>
             <w:sz w:val="22"/>
@@ -865,14 +881,14 @@
       <w:pPr>
         <w:pStyle w:val="TOC2"/>
         <w:rPr>
-          <w:rFonts w:asciiTheme="minorHAnsi" w:hAnsiTheme="minorHAnsi" w:eastAsiaTheme="minorEastAsia" w:cstheme="minorBidi"/>
+          <w:rFonts w:asciiTheme="minorHAnsi" w:eastAsiaTheme="minorEastAsia" w:hAnsiTheme="minorHAnsi" w:cstheme="minorBidi"/>
           <w:noProof/>
           <w:color w:val="auto"/>
           <w:sz w:val="22"/>
           <w:szCs w:val="22"/>
         </w:rPr>
       </w:pPr>
-      <w:hyperlink w:history="1" w:anchor="_Toc76735825">
+      <w:hyperlink w:anchor="_Toc76735825" w:history="1">
         <w:r>
           <w:rPr>
             <w:rStyle w:val="Hyperlink"/>
@@ -882,7 +898,7 @@
         </w:r>
         <w:r>
           <w:rPr>
-            <w:rFonts w:asciiTheme="minorHAnsi" w:hAnsiTheme="minorHAnsi" w:eastAsiaTheme="minorEastAsia" w:cstheme="minorBidi"/>
+            <w:rFonts w:asciiTheme="minorHAnsi" w:eastAsiaTheme="minorEastAsia" w:hAnsiTheme="minorHAnsi" w:cstheme="minorBidi"/>
             <w:noProof/>
             <w:color w:val="auto"/>
             <w:sz w:val="22"/>
@@ -951,14 +967,14 @@
       <w:pPr>
         <w:pStyle w:val="TOC2"/>
         <w:rPr>
-          <w:rFonts w:asciiTheme="minorHAnsi" w:hAnsiTheme="minorHAnsi" w:eastAsiaTheme="minorEastAsia" w:cstheme="minorBidi"/>
+          <w:rFonts w:asciiTheme="minorHAnsi" w:eastAsiaTheme="minorEastAsia" w:hAnsiTheme="minorHAnsi" w:cstheme="minorBidi"/>
           <w:noProof/>
           <w:color w:val="auto"/>
           <w:sz w:val="22"/>
           <w:szCs w:val="22"/>
         </w:rPr>
       </w:pPr>
-      <w:hyperlink w:history="1" w:anchor="_Toc76735826">
+      <w:hyperlink w:anchor="_Toc76735826" w:history="1">
         <w:r>
           <w:rPr>
             <w:rStyle w:val="Hyperlink"/>
@@ -968,7 +984,7 @@
         </w:r>
         <w:r>
           <w:rPr>
-            <w:rFonts w:asciiTheme="minorHAnsi" w:hAnsiTheme="minorHAnsi" w:eastAsiaTheme="minorEastAsia" w:cstheme="minorBidi"/>
+            <w:rFonts w:asciiTheme="minorHAnsi" w:eastAsiaTheme="minorEastAsia" w:hAnsiTheme="minorHAnsi" w:cstheme="minorBidi"/>
             <w:noProof/>
             <w:color w:val="auto"/>
             <w:sz w:val="22"/>
@@ -1037,7 +1053,7 @@
       <w:pPr>
         <w:pStyle w:val="TOC1"/>
         <w:rPr>
-          <w:rFonts w:asciiTheme="minorHAnsi" w:hAnsiTheme="minorHAnsi" w:eastAsiaTheme="minorEastAsia" w:cstheme="minorBidi"/>
+          <w:rFonts w:asciiTheme="minorHAnsi" w:eastAsiaTheme="minorEastAsia" w:hAnsiTheme="minorHAnsi" w:cstheme="minorBidi"/>
           <w:b w:val="0"/>
           <w:noProof/>
           <w:color w:val="auto"/>
@@ -1045,7 +1061,7 @@
           <w:szCs w:val="22"/>
         </w:rPr>
       </w:pPr>
-      <w:hyperlink w:history="1" w:anchor="_Toc76735827">
+      <w:hyperlink w:anchor="_Toc76735827" w:history="1">
         <w:r>
           <w:rPr>
             <w:rStyle w:val="Hyperlink"/>
@@ -1055,7 +1071,7 @@
         </w:r>
         <w:r>
           <w:rPr>
-            <w:rFonts w:asciiTheme="minorHAnsi" w:hAnsiTheme="minorHAnsi" w:eastAsiaTheme="minorEastAsia" w:cstheme="minorBidi"/>
+            <w:rFonts w:asciiTheme="minorHAnsi" w:eastAsiaTheme="minorEastAsia" w:hAnsiTheme="minorHAnsi" w:cstheme="minorBidi"/>
             <w:b w:val="0"/>
             <w:noProof/>
             <w:color w:val="auto"/>
@@ -1125,7 +1141,7 @@
       <w:pPr>
         <w:pStyle w:val="TOC1"/>
         <w:rPr>
-          <w:rFonts w:asciiTheme="minorHAnsi" w:hAnsiTheme="minorHAnsi" w:eastAsiaTheme="minorEastAsia" w:cstheme="minorBidi"/>
+          <w:rFonts w:asciiTheme="minorHAnsi" w:eastAsiaTheme="minorEastAsia" w:hAnsiTheme="minorHAnsi" w:cstheme="minorBidi"/>
           <w:b w:val="0"/>
           <w:noProof/>
           <w:color w:val="auto"/>
@@ -1133,7 +1149,7 @@
           <w:szCs w:val="22"/>
         </w:rPr>
       </w:pPr>
-      <w:hyperlink w:history="1" w:anchor="_Toc76735828">
+      <w:hyperlink w:anchor="_Toc76735828" w:history="1">
         <w:r>
           <w:rPr>
             <w:rStyle w:val="Hyperlink"/>
@@ -1143,7 +1159,7 @@
         </w:r>
         <w:r>
           <w:rPr>
-            <w:rFonts w:asciiTheme="minorHAnsi" w:hAnsiTheme="minorHAnsi" w:eastAsiaTheme="minorEastAsia" w:cstheme="minorBidi"/>
+            <w:rFonts w:asciiTheme="minorHAnsi" w:eastAsiaTheme="minorEastAsia" w:hAnsiTheme="minorHAnsi" w:cstheme="minorBidi"/>
             <w:b w:val="0"/>
             <w:noProof/>
             <w:color w:val="auto"/>
@@ -1226,8 +1242,8 @@
       <w:r>
         <w:br w:type="page"/>
       </w:r>
-      <w:bookmarkStart w:name="_Toc428761831" w:id="5"/>
-      <w:bookmarkStart w:name="_Toc431308718" w:id="6"/>
+      <w:bookmarkStart w:id="5" w:name="_Toc428761831"/>
+      <w:bookmarkStart w:id="6" w:name="_Toc431308718"/>
       <w:bookmarkEnd w:id="0"/>
       <w:bookmarkEnd w:id="1"/>
       <w:bookmarkEnd w:id="2"/>
@@ -1242,7 +1258,7 @@
           <w:footerReference w:type="default" r:id="rId14"/>
           <w:headerReference w:type="first" r:id="rId15"/>
           <w:footerReference w:type="first" r:id="rId16"/>
-          <w:pgSz w:w="12240" w:h="15840" w:orient="portrait" w:code="1"/>
+          <w:pgSz w:w="12240" w:h="15840" w:code="1"/>
           <w:pgMar w:top="1960" w:right="1520" w:bottom="1800" w:left="2820" w:header="840" w:footer="720" w:gutter="0"/>
           <w:cols w:space="720"/>
           <w:titlePg/>
@@ -1254,17 +1270,17 @@
       <w:pPr>
         <w:pStyle w:val="Heading1"/>
       </w:pPr>
-      <w:bookmarkStart w:name="_Toc411413866" w:id="7"/>
-      <w:bookmarkStart w:name="_Toc411430830" w:id="8"/>
-      <w:bookmarkStart w:name="_Toc112736946" w:id="9"/>
-      <w:bookmarkStart w:name="_Toc125788471" w:id="10"/>
-      <w:bookmarkStart w:name="_Toc411413856" w:id="11"/>
-      <w:bookmarkStart w:name="_Toc411430817" w:id="12"/>
-      <w:bookmarkStart w:name="_Toc536190037" w:id="13"/>
-      <w:bookmarkStart w:name="_Toc2193521" w:id="14"/>
-      <w:bookmarkStart w:name="_Toc2947514" w:id="15"/>
-      <w:bookmarkStart w:name="_Hlk535502392" w:id="16"/>
-      <w:bookmarkStart w:name="_Toc76735819" w:id="17"/>
+      <w:bookmarkStart w:id="7" w:name="_Toc411413866"/>
+      <w:bookmarkStart w:id="8" w:name="_Toc411430830"/>
+      <w:bookmarkStart w:id="9" w:name="_Toc112736946"/>
+      <w:bookmarkStart w:id="10" w:name="_Toc125788471"/>
+      <w:bookmarkStart w:id="11" w:name="_Toc411413856"/>
+      <w:bookmarkStart w:id="12" w:name="_Toc411430817"/>
+      <w:bookmarkStart w:id="13" w:name="_Toc536190037"/>
+      <w:bookmarkStart w:id="14" w:name="_Toc2193521"/>
+      <w:bookmarkStart w:id="15" w:name="_Toc2947514"/>
+      <w:bookmarkStart w:id="16" w:name="_Toc76735819"/>
+      <w:bookmarkStart w:id="17" w:name="_Hlk535502392"/>
       <w:bookmarkEnd w:id="5"/>
       <w:bookmarkEnd w:id="6"/>
       <w:bookmarkEnd w:id="7"/>
@@ -1280,29 +1296,27 @@
       <w:bookmarkEnd w:id="13"/>
       <w:bookmarkEnd w:id="14"/>
       <w:bookmarkEnd w:id="15"/>
-      <w:bookmarkEnd w:id="17"/>
+      <w:bookmarkEnd w:id="16"/>
     </w:p>
     <w:p>
       <w:pPr>
         <w:pStyle w:val="Heading2"/>
       </w:pPr>
-      <w:bookmarkStart w:name="_Toc76735820" w:id="18"/>
+      <w:bookmarkStart w:id="18" w:name="_Toc76735820"/>
       <w:r>
         <w:t>Prerequisites</w:t>
       </w:r>
       <w:bookmarkEnd w:id="18"/>
     </w:p>
-    <w:p w14:noSpellErr="1">
+    <w:p>
       <w:pPr>
         <w:pStyle w:val="Body"/>
         <w:numPr>
           <w:ilvl w:val="0"/>
           <w:numId w:val="32"/>
         </w:numPr>
-        <w:rPr/>
-      </w:pPr>
-      <w:r>
-        <w:rPr/>
+      </w:pPr>
+      <w:r>
         <w:t>Completion of Introduction to Intel FPGAs and Quartus Software course</w:t>
       </w:r>
     </w:p>
@@ -1313,42 +1327,11 @@
           <w:ilvl w:val="1"/>
           <w:numId w:val="32"/>
         </w:numPr>
-        <w:rPr/>
-      </w:pPr>
-      <w:r>
-        <w:rPr>
-          <w:rFonts w:ascii="Verdana" w:hAnsi="Verdana" w:eastAsia="Times New Roman" w:cs="Times New Roman"/>
-          <w:color w:val="000000" w:themeColor="text1" w:themeTint="FF" w:themeShade="FF"/>
-        </w:rPr>
-        <w:t xml:space="preserve">Quartus 19.1 (18.1 has a bug when adding </w:t>
-      </w:r>
-      <w:r>
-        <w:rPr>
-          <w:rFonts w:ascii="Verdana" w:hAnsi="Verdana" w:eastAsia="Times New Roman" w:cs="Times New Roman"/>
-          <w:color w:val="000000" w:themeColor="text1" w:themeTint="FF" w:themeShade="FF"/>
-        </w:rPr>
-        <w:t>the</w:t>
-      </w:r>
-      <w:r>
-        <w:rPr>
-          <w:rFonts w:ascii="Verdana" w:hAnsi="Verdana" w:eastAsia="Times New Roman" w:cs="Times New Roman"/>
-          <w:color w:val="000000" w:themeColor="text1" w:themeTint="FF" w:themeShade="FF"/>
-        </w:rPr>
-        <w:t xml:space="preserve"> ROM IP)</w:t>
-      </w:r>
-    </w:p>
-    <w:p>
-      <w:pPr>
-        <w:pStyle w:val="Body"/>
-        <w:numPr>
-          <w:ilvl w:val="1"/>
-          <w:numId w:val="32"/>
-        </w:numPr>
       </w:pPr>
       <w:r>
         <w:t xml:space="preserve">Link to self-guided course: </w:t>
       </w:r>
-      <w:hyperlink w:history="1" r:id="rId17">
+      <w:hyperlink r:id="rId17" w:history="1">
         <w:r>
           <w:rPr>
             <w:rStyle w:val="Hyperlink"/>
@@ -1396,15 +1379,15 @@
       <w:pPr>
         <w:pStyle w:val="Heading2"/>
       </w:pPr>
-      <w:bookmarkStart w:name="_Toc112736948" w:id="19"/>
-      <w:bookmarkStart w:name="_Toc125788473" w:id="20"/>
-      <w:bookmarkStart w:name="_Toc411413858" w:id="21"/>
-      <w:bookmarkStart w:name="_Toc411430819" w:id="22"/>
-      <w:bookmarkStart w:name="_Toc536190039" w:id="23"/>
-      <w:bookmarkStart w:name="_Toc2193523" w:id="24"/>
-      <w:bookmarkStart w:name="_Toc2947516" w:id="25"/>
-      <w:bookmarkStart w:name="_Toc76735821" w:id="26"/>
-      <w:bookmarkEnd w:id="16"/>
+      <w:bookmarkStart w:id="19" w:name="_Toc112736948"/>
+      <w:bookmarkStart w:id="20" w:name="_Toc125788473"/>
+      <w:bookmarkStart w:id="21" w:name="_Toc411413858"/>
+      <w:bookmarkStart w:id="22" w:name="_Toc411430819"/>
+      <w:bookmarkStart w:id="23" w:name="_Toc536190039"/>
+      <w:bookmarkStart w:id="24" w:name="_Toc2193523"/>
+      <w:bookmarkStart w:id="25" w:name="_Toc2947516"/>
+      <w:bookmarkStart w:id="26" w:name="_Toc76735821"/>
+      <w:bookmarkEnd w:id="17"/>
       <w:r>
         <w:t>Reference Documents</w:t>
       </w:r>
@@ -1421,12 +1404,11 @@
       <w:pPr>
         <w:pStyle w:val="Caption"/>
       </w:pPr>
-      <w:bookmarkStart w:name="_Toc536190052" w:id="27"/>
-      <w:bookmarkStart w:name="_Toc2193536" w:id="28"/>
-      <w:bookmarkStart w:name="_Toc2947526" w:id="29"/>
-      <w:bookmarkStart w:name="_Toc33006165" w:id="30"/>
-      <w:r>
-        <w:rPr/>
+      <w:bookmarkStart w:id="27" w:name="_Toc536190052"/>
+      <w:bookmarkStart w:id="28" w:name="_Toc2193536"/>
+      <w:bookmarkStart w:id="29" w:name="_Toc2947526"/>
+      <w:bookmarkStart w:id="30" w:name="_Toc33006165"/>
+      <w:r>
         <w:t>Table </w:t>
       </w:r>
       <w:r>
@@ -1493,11 +1475,10 @@
         <w:fldChar w:fldCharType="end"/>
       </w:r>
       <w:r>
-        <w:rPr/>
-        <w:t xml:space="preserve">.      </w:t>
-      </w:r>
-      <w:r>
-        <w:rPr/>
+        <w:t xml:space="preserve">. </w:t>
+      </w:r>
+      <w:r>
+        <w:tab/>
         <w:t>Reference Documents</w:t>
       </w:r>
       <w:bookmarkEnd w:id="27"/>
@@ -1577,9 +1558,7 @@
         </w:trPr>
         <w:tc>
           <w:tcPr>
-            <w:cnfStyle w:val="000010000000" w:firstRow="0" w:lastRow="0" w:firstColumn="0" w:lastColumn="0" w:oddVBand="1" w:evenVBand="0" w:oddHBand="0" w:evenHBand="0" w:firstRowFirstColumn="0" w:firstRowLastColumn="0" w:lastRowFirstColumn="0" w:lastRowLastColumn="0"/>
             <w:tcW w:w="6183" w:type="dxa"/>
-            <w:tcMar/>
           </w:tcPr>
           <w:p>
             <w:pPr>
@@ -1592,9 +1571,7 @@
         </w:tc>
         <w:tc>
           <w:tcPr>
-            <w:cnfStyle w:val="000001000000" w:firstRow="0" w:lastRow="0" w:firstColumn="0" w:lastColumn="0" w:oddVBand="0" w:evenVBand="1" w:oddHBand="0" w:evenHBand="0" w:firstRowFirstColumn="0" w:firstRowLastColumn="0" w:lastRowFirstColumn="0" w:lastRowLastColumn="0"/>
             <w:tcW w:w="1604" w:type="dxa"/>
-            <w:tcMar/>
           </w:tcPr>
           <w:p>
             <w:pPr>
@@ -1605,8 +1582,6 @@
             </w:r>
             <w:r>
               <w:br/>
-            </w:r>
-            <w:r>
               <w:t>No./Location</w:t>
             </w:r>
           </w:p>
@@ -1618,37 +1593,36 @@
         </w:trPr>
         <w:tc>
           <w:tcPr>
-            <w:cnfStyle w:val="000010000000" w:firstRow="0" w:lastRow="0" w:firstColumn="0" w:lastColumn="0" w:oddVBand="1" w:evenVBand="0" w:oddHBand="0" w:evenHBand="0" w:firstRowFirstColumn="0" w:firstRowLastColumn="0" w:lastRowFirstColumn="0" w:lastRowLastColumn="0"/>
             <w:tcW w:w="6183" w:type="dxa"/>
-            <w:tcMar/>
           </w:tcPr>
           <w:p>
             <w:pPr>
               <w:pStyle w:val="CellBodyLeft"/>
             </w:pPr>
             <w:r>
-              <w:rPr/>
-              <w:t>Knight Rider starter file (click “View raw” to download)</w:t>
+              <w:t>Knight Rider starter file</w:t>
             </w:r>
           </w:p>
         </w:tc>
         <w:tc>
           <w:tcPr>
-            <w:cnfStyle w:val="000001000000" w:firstRow="0" w:lastRow="0" w:firstColumn="0" w:lastColumn="0" w:oddVBand="0" w:evenVBand="1" w:oddHBand="0" w:evenHBand="0" w:firstRowFirstColumn="0" w:firstRowLastColumn="0" w:lastRowFirstColumn="0" w:lastRowLastColumn="0"/>
             <w:tcW w:w="1604" w:type="dxa"/>
-            <w:tcMar/>
           </w:tcPr>
           <w:p>
             <w:pPr>
               <w:pStyle w:val="CellBodyLeft"/>
             </w:pPr>
-            <w:hyperlink r:id="R0b97d7181c2a4fb6">
+            <w:hyperlink r:id="rId18" w:history="1">
+              <w:proofErr w:type="spellStart"/>
               <w:r>
                 <w:rPr>
                   <w:rStyle w:val="Hyperlink"/>
+                  <w:sz w:val="16"/>
+                  <w:szCs w:val="20"/>
                 </w:rPr>
                 <w:t>knight_rider.qar</w:t>
               </w:r>
+              <w:proofErr w:type="spellEnd"/>
             </w:hyperlink>
           </w:p>
         </w:tc>
@@ -1658,14 +1632,14 @@
       <w:pPr>
         <w:pStyle w:val="Heading1"/>
       </w:pPr>
-      <w:bookmarkStart w:name="_Toc112736949" w:id="31"/>
-      <w:bookmarkStart w:name="_Toc125788474" w:id="32"/>
-      <w:bookmarkStart w:name="_Toc76735822" w:id="33"/>
+      <w:bookmarkStart w:id="31" w:name="_Toc76735822"/>
+      <w:bookmarkStart w:id="32" w:name="_Toc112736949"/>
+      <w:bookmarkStart w:id="33" w:name="_Toc125788474"/>
       <w:r>
         <w:lastRenderedPageBreak/>
         <w:t>Lab Guide</w:t>
       </w:r>
-      <w:bookmarkEnd w:id="33"/>
+      <w:bookmarkEnd w:id="31"/>
     </w:p>
     <w:p>
       <w:pPr>
@@ -1709,7 +1683,7 @@
       <w:pPr>
         <w:pStyle w:val="Heading2"/>
       </w:pPr>
-      <w:bookmarkStart w:name="_Toc76735823" w:id="34"/>
+      <w:bookmarkStart w:id="34" w:name="_Toc76735823"/>
       <w:r>
         <w:t>Memory Initialization File setup</w:t>
       </w:r>
@@ -1728,10 +1702,7 @@
         <w:t xml:space="preserve"> file. Set the name of the MIF file in the ROM IP editor. The quickest for a new MIF file: File </w:t>
       </w:r>
       <w:r>
-        <w:rPr>
-          <w:rFonts w:ascii="Wingdings" w:hAnsi="Wingdings" w:eastAsia="Wingdings" w:cs="Wingdings"/>
-        </w:rPr>
-        <w:t>à</w:t>
+        <w:sym w:font="Wingdings" w:char="F0E0"/>
       </w:r>
       <w:r>
         <w:t xml:space="preserve"> Memory Initialization File. This will create a memory initialization file. Enter the depth and width of the ROM that you constructed in the memory editor. Make sure you name the MIF file the same name that you have entered in the IP editor. </w:t>
@@ -1739,22 +1710,41 @@
     </w:p>
     <w:p>
       <w:r>
+        <w:t>For DE10-Lite</w:t>
+      </w:r>
+      <w:r>
+        <w:t xml:space="preserve"> and other MAX 10 devices only (if you are using the DE1-SoC</w:t>
+      </w:r>
+      <w:r>
+        <w:t xml:space="preserve"> or other Cyclone V devices, </w:t>
+      </w:r>
+      <w:r>
+        <w:rPr>
+          <w:b/>
+          <w:bCs/>
+        </w:rPr>
+        <w:t>skip this step</w:t>
+      </w:r>
+      <w:r>
+        <w:t>)</w:t>
+      </w:r>
+      <w:r>
+        <w:t>:</w:t>
+      </w:r>
+      <w:r>
+        <w:t xml:space="preserve"> </w:t>
+      </w:r>
+      <w:r>
         <w:t xml:space="preserve">There is a device setting you will need to make compilation work properly. Change Assignments </w:t>
       </w:r>
       <w:r>
-        <w:rPr>
-          <w:rFonts w:ascii="Wingdings" w:hAnsi="Wingdings" w:eastAsia="Wingdings" w:cs="Wingdings"/>
-        </w:rPr>
-        <w:t>à</w:t>
+        <w:sym w:font="Wingdings" w:char="F0E0"/>
       </w:r>
       <w:r>
         <w:t xml:space="preserve"> Device </w:t>
       </w:r>
       <w:r>
-        <w:rPr>
-          <w:rFonts w:ascii="Wingdings" w:hAnsi="Wingdings" w:eastAsia="Wingdings" w:cs="Wingdings"/>
-        </w:rPr>
-        <w:t>à</w:t>
+        <w:sym w:font="Wingdings" w:char="F0E0"/>
       </w:r>
       <w:r>
         <w:t xml:space="preserve"> </w:t>
@@ -1768,19 +1758,13 @@
         <w:t xml:space="preserve"> and Pin Options </w:t>
       </w:r>
       <w:r>
-        <w:rPr>
-          <w:rFonts w:ascii="Wingdings" w:hAnsi="Wingdings" w:eastAsia="Wingdings" w:cs="Wingdings"/>
-        </w:rPr>
-        <w:t>à</w:t>
+        <w:sym w:font="Wingdings" w:char="F0E0"/>
       </w:r>
       <w:r>
         <w:t xml:space="preserve"> Configuration </w:t>
       </w:r>
       <w:r>
-        <w:rPr>
-          <w:rFonts w:ascii="Wingdings" w:hAnsi="Wingdings" w:eastAsia="Wingdings" w:cs="Wingdings"/>
-        </w:rPr>
-        <w:t>à</w:t>
+        <w:sym w:font="Wingdings" w:char="F0E0"/>
       </w:r>
       <w:r>
         <w:t xml:space="preserve"> Select Single Uncompressed with Memory Initialization. Without this change the compilation will not work.</w:t>
@@ -1833,7 +1817,7 @@
       <w:pPr>
         <w:pStyle w:val="Heading2"/>
       </w:pPr>
-      <w:bookmarkStart w:name="_Toc76735824" w:id="35"/>
+      <w:bookmarkStart w:id="35" w:name="_Toc76735824"/>
       <w:r>
         <w:t>ROM setup</w:t>
       </w:r>
@@ -1975,7 +1959,7 @@
       <w:pPr>
         <w:pStyle w:val="Heading2"/>
       </w:pPr>
-      <w:bookmarkStart w:name="_Toc76735825" w:id="36"/>
+      <w:bookmarkStart w:id="36" w:name="_Toc76735825"/>
       <w:r>
         <w:t>ROM instantiation</w:t>
       </w:r>
@@ -2182,10 +2166,7 @@
         <w:t xml:space="preserve">kit. Now launch Tools </w:t>
       </w:r>
       <w:r>
-        <w:rPr>
-          <w:rFonts w:ascii="Wingdings" w:hAnsi="Wingdings" w:eastAsia="Wingdings" w:cs="Wingdings"/>
-        </w:rPr>
-        <w:t>à</w:t>
+        <w:sym w:font="Wingdings" w:char="F0E0"/>
       </w:r>
       <w:r>
         <w:t xml:space="preserve"> In-System memory Editor.</w:t>
@@ -2195,7 +2176,7 @@
       <w:pPr>
         <w:pStyle w:val="Heading2"/>
       </w:pPr>
-      <w:bookmarkStart w:name="_Toc76735826" w:id="37"/>
+      <w:bookmarkStart w:id="37" w:name="_Toc76735826"/>
       <w:r>
         <w:t>In-System Memory Content Editor</w:t>
       </w:r>
@@ -2255,14 +2236,14 @@
       </w:r>
     </w:p>
     <w:p/>
-    <w:bookmarkEnd w:id="31"/>
     <w:bookmarkEnd w:id="32"/>
+    <w:bookmarkEnd w:id="33"/>
     <w:p>
       <w:pPr>
         <w:sectPr>
           <w:headerReference w:type="even" r:id="rId24"/>
           <w:headerReference w:type="default" r:id="rId25"/>
-          <w:pgSz w:w="12240" w:h="15840" w:orient="portrait" w:code="1"/>
+          <w:pgSz w:w="12240" w:h="15840" w:code="1"/>
           <w:pgMar w:top="1960" w:right="1520" w:bottom="1800" w:left="2820" w:header="840" w:footer="720" w:gutter="0"/>
           <w:cols w:space="720"/>
           <w:docGrid w:linePitch="245"/>
@@ -2273,15 +2254,15 @@
       <w:pPr>
         <w:pStyle w:val="Heading1"/>
       </w:pPr>
-      <w:bookmarkStart w:name="_Toc536190046" w:id="38"/>
-      <w:bookmarkStart w:name="_Toc2193530" w:id="39"/>
-      <w:bookmarkStart w:name="_Toc2947523" w:id="40"/>
-      <w:bookmarkStart w:name="_Toc76735827" w:id="41"/>
+      <w:bookmarkStart w:id="38" w:name="_Toc76735827"/>
+      <w:bookmarkStart w:id="39" w:name="_Toc536190046"/>
+      <w:bookmarkStart w:id="40" w:name="_Toc2193530"/>
+      <w:bookmarkStart w:id="41" w:name="_Toc2947523"/>
       <w:r>
         <w:lastRenderedPageBreak/>
         <w:t>Top Level Schematic</w:t>
       </w:r>
-      <w:bookmarkEnd w:id="41"/>
+      <w:bookmarkEnd w:id="38"/>
     </w:p>
     <w:p>
       <w:pPr>
@@ -2382,14 +2363,14 @@
       <w:pPr>
         <w:pStyle w:val="Heading1"/>
       </w:pPr>
-      <w:bookmarkStart w:name="_Toc76735828" w:id="42"/>
+      <w:bookmarkStart w:id="42" w:name="_Toc76735828"/>
       <w:r>
         <w:lastRenderedPageBreak/>
         <w:t>Document Revision History</w:t>
       </w:r>
-      <w:bookmarkEnd w:id="38"/>
       <w:bookmarkEnd w:id="39"/>
       <w:bookmarkEnd w:id="40"/>
+      <w:bookmarkEnd w:id="41"/>
       <w:bookmarkEnd w:id="42"/>
     </w:p>
     <w:p/>
@@ -2409,9 +2390,7 @@
       <w:tr>
         <w:tc>
           <w:tcPr>
-            <w:cnfStyle w:val="000010000000" w:firstRow="0" w:lastRow="0" w:firstColumn="0" w:lastColumn="0" w:oddVBand="1" w:evenVBand="0" w:oddHBand="0" w:evenHBand="0" w:firstRowFirstColumn="0" w:firstRowLastColumn="0" w:lastRowFirstColumn="0" w:lastRowLastColumn="0"/>
             <w:tcW w:w="1246" w:type="dxa"/>
-            <w:tcMar/>
           </w:tcPr>
           <w:p>
             <w:pPr>
@@ -2424,9 +2403,7 @@
         </w:tc>
         <w:tc>
           <w:tcPr>
-            <w:cnfStyle w:val="000001000000" w:firstRow="0" w:lastRow="0" w:firstColumn="0" w:lastColumn="0" w:oddVBand="0" w:evenVBand="1" w:oddHBand="0" w:evenHBand="0" w:firstRowFirstColumn="0" w:firstRowLastColumn="0" w:lastRowFirstColumn="0" w:lastRowLastColumn="0"/>
             <w:tcW w:w="1140" w:type="dxa"/>
-            <w:tcMar/>
           </w:tcPr>
           <w:p>
             <w:pPr>
@@ -2439,9 +2416,7 @@
         </w:tc>
         <w:tc>
           <w:tcPr>
-            <w:cnfStyle w:val="000010000000" w:firstRow="0" w:lastRow="0" w:firstColumn="0" w:lastColumn="0" w:oddVBand="1" w:evenVBand="0" w:oddHBand="0" w:evenHBand="0" w:firstRowFirstColumn="0" w:firstRowLastColumn="0" w:lastRowFirstColumn="0" w:lastRowLastColumn="0"/>
             <w:tcW w:w="6974" w:type="dxa"/>
-            <w:tcMar/>
           </w:tcPr>
           <w:p>
             <w:pPr>
@@ -2456,9 +2431,7 @@
       <w:tr>
         <w:tc>
           <w:tcPr>
-            <w:cnfStyle w:val="000010000000" w:firstRow="0" w:lastRow="0" w:firstColumn="0" w:lastColumn="0" w:oddVBand="1" w:evenVBand="0" w:oddHBand="0" w:evenHBand="0" w:firstRowFirstColumn="0" w:firstRowLastColumn="0" w:lastRowFirstColumn="0" w:lastRowLastColumn="0"/>
             <w:tcW w:w="1246" w:type="dxa"/>
-            <w:tcMar/>
             <w:vAlign w:val="top"/>
           </w:tcPr>
           <w:p>
@@ -2472,9 +2445,7 @@
         </w:tc>
         <w:tc>
           <w:tcPr>
-            <w:cnfStyle w:val="000001000000" w:firstRow="0" w:lastRow="0" w:firstColumn="0" w:lastColumn="0" w:oddVBand="0" w:evenVBand="1" w:oddHBand="0" w:evenHBand="0" w:firstRowFirstColumn="0" w:firstRowLastColumn="0" w:lastRowFirstColumn="0" w:lastRowLastColumn="0"/>
             <w:tcW w:w="1140" w:type="dxa"/>
-            <w:tcMar/>
             <w:vAlign w:val="top"/>
           </w:tcPr>
           <w:p>
@@ -2489,22 +2460,15 @@
         </w:tc>
         <w:tc>
           <w:tcPr>
-            <w:cnfStyle w:val="000010000000" w:firstRow="0" w:lastRow="0" w:firstColumn="0" w:lastColumn="0" w:oddVBand="1" w:evenVBand="0" w:oddHBand="0" w:evenHBand="0" w:firstRowFirstColumn="0" w:firstRowLastColumn="0" w:lastRowFirstColumn="0" w:lastRowLastColumn="0"/>
             <w:tcW w:w="6974" w:type="dxa"/>
-            <w:tcMar/>
             <w:vAlign w:val="top"/>
           </w:tcPr>
-          <w:p w14:noSpellErr="1">
+          <w:p>
             <w:pPr>
               <w:pStyle w:val="CellBodyBulletSub"/>
-              <w:numPr>
-                <w:numId w:val="0"/>
-              </w:numPr>
-              <w:ind w:left="0"/>
               <w:jc w:val="left"/>
             </w:pPr>
             <w:r>
-              <w:rPr/>
               <w:t>Transferred guide to common Word template and added some hints</w:t>
             </w:r>
           </w:p>
@@ -2513,9 +2477,7 @@
       <w:tr>
         <w:tc>
           <w:tcPr>
-            <w:cnfStyle w:val="000010000000" w:firstRow="0" w:lastRow="0" w:firstColumn="0" w:lastColumn="0" w:oddVBand="1" w:evenVBand="0" w:oddHBand="0" w:evenHBand="0" w:firstRowFirstColumn="0" w:firstRowLastColumn="0" w:lastRowFirstColumn="0" w:lastRowLastColumn="0"/>
             <w:tcW w:w="1246" w:type="dxa"/>
-            <w:tcMar/>
             <w:vAlign w:val="top"/>
           </w:tcPr>
           <w:p>
@@ -2529,9 +2491,7 @@
         </w:tc>
         <w:tc>
           <w:tcPr>
-            <w:cnfStyle w:val="000001000000" w:firstRow="0" w:lastRow="0" w:firstColumn="0" w:lastColumn="0" w:oddVBand="0" w:evenVBand="1" w:oddHBand="0" w:evenHBand="0" w:firstRowFirstColumn="0" w:firstRowLastColumn="0" w:lastRowFirstColumn="0" w:lastRowLastColumn="0"/>
             <w:tcW w:w="1140" w:type="dxa"/>
-            <w:tcMar/>
             <w:vAlign w:val="top"/>
           </w:tcPr>
           <w:p>
@@ -2546,115 +2506,16 @@
         </w:tc>
         <w:tc>
           <w:tcPr>
-            <w:cnfStyle w:val="000010000000" w:firstRow="0" w:lastRow="0" w:firstColumn="0" w:lastColumn="0" w:oddVBand="1" w:evenVBand="0" w:oddHBand="0" w:evenHBand="0" w:firstRowFirstColumn="0" w:firstRowLastColumn="0" w:lastRowFirstColumn="0" w:lastRowLastColumn="0"/>
             <w:tcW w:w="6974" w:type="dxa"/>
-            <w:tcMar/>
-            <w:vAlign w:val="top"/>
-          </w:tcPr>
-          <w:p w14:noSpellErr="1">
-            <w:pPr>
-              <w:pStyle w:val="CellBodyBulletSub"/>
-              <w:numPr>
-                <w:numId w:val="0"/>
-              </w:numPr>
-              <w:ind w:left="0"/>
-              <w:jc w:val="left"/>
-            </w:pPr>
-            <w:r>
-              <w:rPr/>
-              <w:t>Added better formatting and a few extra notes throughout the guide</w:t>
-            </w:r>
-          </w:p>
-        </w:tc>
-      </w:tr>
-      <w:tr>
-        <w:tc>
-          <w:tcPr>
-            <w:cnfStyle w:val="000010000000" w:firstRow="0" w:lastRow="0" w:firstColumn="0" w:lastColumn="0" w:oddVBand="1" w:evenVBand="0" w:oddHBand="0" w:evenHBand="0" w:firstRowFirstColumn="0" w:firstRowLastColumn="0" w:lastRowFirstColumn="0" w:lastRowLastColumn="0"/>
-            <w:tcW w:w="1246" w:type="dxa"/>
-            <w:tcMar/>
-            <w:vAlign w:val="top"/>
-          </w:tcPr>
-          <w:p>
-            <w:pPr>
-              <w:pStyle w:val="CellBodyLeft"/>
-              <w:rPr>
-                <w:rFonts w:ascii="Verdana" w:hAnsi="Verdana" w:eastAsia="Times New Roman" w:cs="Times New Roman"/>
-                <w:color w:val="000000" w:themeColor="text1" w:themeTint="FF" w:themeShade="FF"/>
-                <w:sz w:val="16"/>
-                <w:szCs w:val="16"/>
-              </w:rPr>
-            </w:pPr>
-            <w:r>
-              <w:rPr>
-                <w:rFonts w:ascii="Verdana" w:hAnsi="Verdana" w:eastAsia="Times New Roman" w:cs="Times New Roman"/>
-                <w:color w:val="000000" w:themeColor="text1" w:themeTint="FF" w:themeShade="FF"/>
-                <w:sz w:val="16"/>
-                <w:szCs w:val="16"/>
-              </w:rPr>
-              <w:t>3/14/2022</w:t>
-            </w:r>
-          </w:p>
-        </w:tc>
-        <w:tc>
-          <w:tcPr>
-            <w:cnfStyle w:val="000001000000" w:firstRow="0" w:lastRow="0" w:firstColumn="0" w:lastColumn="0" w:oddVBand="0" w:evenVBand="1" w:oddHBand="0" w:evenHBand="0" w:firstRowFirstColumn="0" w:firstRowLastColumn="0" w:lastRowFirstColumn="0" w:lastRowLastColumn="0"/>
-            <w:tcW w:w="1140" w:type="dxa"/>
-            <w:tcMar/>
-            <w:vAlign w:val="top"/>
-          </w:tcPr>
-          <w:p>
-            <w:pPr>
-              <w:pStyle w:val="CellBodyCenter"/>
-              <w:jc w:val="left"/>
-              <w:rPr>
-                <w:rFonts w:ascii="Verdana" w:hAnsi="Verdana" w:eastAsia="Times New Roman" w:cs="Arial"/>
-                <w:color w:val="000000" w:themeColor="text1" w:themeTint="FF" w:themeShade="FF"/>
-                <w:sz w:val="16"/>
-                <w:szCs w:val="16"/>
-              </w:rPr>
-            </w:pPr>
-            <w:r>
-              <w:rPr>
-                <w:rFonts w:ascii="Verdana" w:hAnsi="Verdana" w:eastAsia="Times New Roman" w:cs="Arial"/>
-                <w:color w:val="000000" w:themeColor="text1" w:themeTint="FF" w:themeShade="FF"/>
-                <w:sz w:val="16"/>
-                <w:szCs w:val="16"/>
-              </w:rPr>
-              <w:t>KD</w:t>
-            </w:r>
-          </w:p>
-        </w:tc>
-        <w:tc>
-          <w:tcPr>
-            <w:cnfStyle w:val="000010000000" w:firstRow="0" w:lastRow="0" w:firstColumn="0" w:lastColumn="0" w:oddVBand="1" w:evenVBand="0" w:oddHBand="0" w:evenHBand="0" w:firstRowFirstColumn="0" w:firstRowLastColumn="0" w:lastRowFirstColumn="0" w:lastRowLastColumn="0"/>
-            <w:tcW w:w="6974" w:type="dxa"/>
-            <w:tcMar/>
             <w:vAlign w:val="top"/>
           </w:tcPr>
           <w:p>
             <w:pPr>
               <w:pStyle w:val="CellBodyBulletSub"/>
-              <w:numPr>
-                <w:numId w:val="0"/>
-              </w:numPr>
-              <w:ind w:left="0"/>
               <w:jc w:val="left"/>
-              <w:rPr>
-                <w:rFonts w:ascii="Verdana" w:hAnsi="Verdana" w:eastAsia="Times New Roman" w:cs="Times New Roman"/>
-                <w:color w:val="auto"/>
-                <w:sz w:val="16"/>
-                <w:szCs w:val="16"/>
-              </w:rPr>
             </w:pPr>
             <w:r>
-              <w:rPr>
-                <w:rFonts w:ascii="Verdana" w:hAnsi="Verdana" w:eastAsia="Times New Roman" w:cs="Times New Roman"/>
-                <w:color w:val="auto"/>
-                <w:sz w:val="16"/>
-                <w:szCs w:val="16"/>
-              </w:rPr>
-              <w:t>Fixed broken links and added Quartus Version requirements</w:t>
+              <w:t>Added better formatting and a few extra notes throughout the guide</w:t>
             </w:r>
           </w:p>
         </w:tc>
@@ -2665,7 +2526,7 @@
       <w:headerReference w:type="even" r:id="rId27"/>
       <w:headerReference w:type="default" r:id="rId28"/>
       <w:headerReference w:type="first" r:id="rId29"/>
-      <w:pgSz w:w="12240" w:h="15840" w:orient="portrait" w:code="1"/>
+      <w:pgSz w:w="12240" w:h="15840" w:code="1"/>
       <w:pgMar w:top="1960" w:right="1520" w:bottom="1800" w:left="2820" w:header="840" w:footer="720" w:gutter="0"/>
       <w:cols w:space="720"/>
       <w:docGrid w:linePitch="245"/>
@@ -2880,10 +2741,10 @@
               </w:rPr>
               <w:alias w:val="Classification"/>
               <w:tag w:val="Classification"/>
-              <w:id w:val="1330554996"/>
+              <w:id w:val="920068315"/>
               <w:lock w:val="sdtLocked"/>
               <w:placeholder>
-                <w:docPart w:val="4ABC064E2B1444E6A9D6D1952DBF26EC"/>
+                <w:docPart w:val="A0510C0DACFB4B1DA9034822CD1BF4B1"/>
               </w:placeholder>
               <w:dropDownList>
                 <w:listItem w:displayText="Intel Confidential" w:value="Intel Confidential"/>
@@ -2891,7 +2752,6 @@
                 <w:listItem w:displayText="Intel Top Secret" w:value="Intel Top Secret"/>
               </w:dropDownList>
             </w:sdtPr>
-            <w:sdtEndPr/>
             <w:sdtContent>
               <w:r>
                 <w:rPr>
@@ -3122,10 +2982,10 @@
               </w:rPr>
               <w:alias w:val="Classification"/>
               <w:tag w:val="Classification"/>
-              <w:id w:val="-2142184330"/>
+              <w:id w:val="-686748440"/>
               <w:lock w:val="sdtLocked"/>
               <w:placeholder>
-                <w:docPart w:val="8329D77C746444CE851150367D41EC31"/>
+                <w:docPart w:val="6E942F9FC13B46A3900EA8D6A52F7C21"/>
               </w:placeholder>
               <w:dropDownList>
                 <w:listItem w:displayText="Intel Confidential" w:value="Intel Confidential"/>
@@ -3133,7 +2993,6 @@
                 <w:listItem w:displayText="Intel Top Secret" w:value="Intel Top Secret"/>
               </w:dropDownList>
             </w:sdtPr>
-            <w:sdtEndPr/>
             <w:sdtContent>
               <w:r>
                 <w:rPr>
@@ -3235,7 +3094,7 @@
 </file>
 
 <file path=word/header1.xml><?xml version="1.0" encoding="utf-8"?>
-<w:hdr xmlns:wpc="http://schemas.microsoft.com/office/word/2010/wordprocessingCanvas" xmlns:cx="http://schemas.microsoft.com/office/drawing/2014/chartex" xmlns:cx1="http://schemas.microsoft.com/office/drawing/2015/9/8/chartex" xmlns:cx2="http://schemas.microsoft.com/office/drawing/2015/10/21/chartex" xmlns:cx3="http://schemas.microsoft.com/office/drawing/2016/5/9/chartex" xmlns:cx4="http://schemas.microsoft.com/office/drawing/2016/5/10/chartex" xmlns:cx5="http://schemas.microsoft.com/office/drawing/2016/5/11/chartex" xmlns:cx6="http://schemas.microsoft.com/office/drawing/2016/5/12/chartex" xmlns:cx7="http://schemas.microsoft.com/office/drawing/2016/5/13/chartex" xmlns:cx8="http://schemas.microsoft.com/office/drawing/2016/5/14/chartex" xmlns:mc="http://schemas.openxmlformats.org/markup-compatibility/2006" xmlns:aink="http://schemas.microsoft.com/office/drawing/2016/ink" xmlns:am3d="http://schemas.microsoft.com/office/drawing/2017/model3d" xmlns:o="urn:schemas-microsoft-com:office:office" xmlns:r="http://schemas.openxmlformats.org/officeDocument/2006/relationships" xmlns:m="http://schemas.openxmlformats.org/officeDocument/2006/math" xmlns:v="urn:schemas-microsoft-com:vml" xmlns:wp14="http://schemas.microsoft.com/office/word/2010/wordprocessingDrawing" xmlns:wp="http://schemas.openxmlformats.org/drawingml/2006/wordprocessingDrawing" xmlns:w10="urn:schemas-microsoft-com:office:word" xmlns:w="http://schemas.openxmlformats.org/wordprocessingml/2006/main" xmlns:w14="http://schemas.microsoft.com/office/word/2010/wordml" xmlns:w15="http://schemas.microsoft.com/office/word/2012/wordml" xmlns:w16cex="http://schemas.microsoft.com/office/word/2018/wordml/cex" xmlns:w16cid="http://schemas.microsoft.com/office/word/2016/wordml/cid" xmlns:w16="http://schemas.microsoft.com/office/word/2018/wordml" xmlns:w16se="http://schemas.microsoft.com/office/word/2015/wordml/symex" xmlns:wpg="http://schemas.microsoft.com/office/word/2010/wordprocessingGroup" xmlns:wpi="http://schemas.microsoft.com/office/word/2010/wordprocessingInk" xmlns:wne="http://schemas.microsoft.com/office/word/2006/wordml" xmlns:wps="http://schemas.microsoft.com/office/word/2010/wordprocessingShape" xmlns:a="http://schemas.openxmlformats.org/drawingml/2006/main" xmlns:pic="http://schemas.openxmlformats.org/drawingml/2006/picture" xmlns:a14="http://schemas.microsoft.com/office/drawing/2010/main" xmlns:asvg="http://schemas.microsoft.com/office/drawing/2016/SVG/main" mc:Ignorable="w14 w15 w16se w16cid w16 w16cex wp14">
+<w:hdr xmlns:wpc="http://schemas.microsoft.com/office/word/2010/wordprocessingCanvas" xmlns:cx="http://schemas.microsoft.com/office/drawing/2014/chartex" xmlns:cx1="http://schemas.microsoft.com/office/drawing/2015/9/8/chartex" xmlns:cx2="http://schemas.microsoft.com/office/drawing/2015/10/21/chartex" xmlns:cx3="http://schemas.microsoft.com/office/drawing/2016/5/9/chartex" xmlns:cx4="http://schemas.microsoft.com/office/drawing/2016/5/10/chartex" xmlns:cx5="http://schemas.microsoft.com/office/drawing/2016/5/11/chartex" xmlns:cx6="http://schemas.microsoft.com/office/drawing/2016/5/12/chartex" xmlns:cx7="http://schemas.microsoft.com/office/drawing/2016/5/13/chartex" xmlns:cx8="http://schemas.microsoft.com/office/drawing/2016/5/14/chartex" xmlns:mc="http://schemas.openxmlformats.org/markup-compatibility/2006" xmlns:aink="http://schemas.microsoft.com/office/drawing/2016/ink" xmlns:am3d="http://schemas.microsoft.com/office/drawing/2017/model3d" xmlns:o="urn:schemas-microsoft-com:office:office" xmlns:r="http://schemas.openxmlformats.org/officeDocument/2006/relationships" xmlns:m="http://schemas.openxmlformats.org/officeDocument/2006/math" xmlns:v="urn:schemas-microsoft-com:vml" xmlns:wp14="http://schemas.microsoft.com/office/word/2010/wordprocessingDrawing" xmlns:wp="http://schemas.openxmlformats.org/drawingml/2006/wordprocessingDrawing" xmlns:w10="urn:schemas-microsoft-com:office:word" xmlns:w="http://schemas.openxmlformats.org/wordprocessingml/2006/main" xmlns:w14="http://schemas.microsoft.com/office/word/2010/wordml" xmlns:w15="http://schemas.microsoft.com/office/word/2012/wordml" xmlns:w16cex="http://schemas.microsoft.com/office/word/2018/wordml/cex" xmlns:w16cid="http://schemas.microsoft.com/office/word/2016/wordml/cid" xmlns:w16="http://schemas.microsoft.com/office/word/2018/wordml" xmlns:w16se="http://schemas.microsoft.com/office/word/2015/wordml/symex" xmlns:wpg="http://schemas.microsoft.com/office/word/2010/wordprocessingGroup" xmlns:wpi="http://schemas.microsoft.com/office/word/2010/wordprocessingInk" xmlns:wne="http://schemas.microsoft.com/office/word/2006/wordml" xmlns:wps="http://schemas.microsoft.com/office/word/2010/wordprocessingShape" mc:Ignorable="w14 w15 w16se w16cid w16 w16cex wp14">
   <w:p>
     <w:pPr>
       <w:pStyle w:val="Header"/>
@@ -3342,7 +3201,7 @@
 </file>
 
 <file path=word/header2.xml><?xml version="1.0" encoding="utf-8"?>
-<w:hdr xmlns:wpc="http://schemas.microsoft.com/office/word/2010/wordprocessingCanvas" xmlns:cx="http://schemas.microsoft.com/office/drawing/2014/chartex" xmlns:cx1="http://schemas.microsoft.com/office/drawing/2015/9/8/chartex" xmlns:cx2="http://schemas.microsoft.com/office/drawing/2015/10/21/chartex" xmlns:cx3="http://schemas.microsoft.com/office/drawing/2016/5/9/chartex" xmlns:cx4="http://schemas.microsoft.com/office/drawing/2016/5/10/chartex" xmlns:cx5="http://schemas.microsoft.com/office/drawing/2016/5/11/chartex" xmlns:cx6="http://schemas.microsoft.com/office/drawing/2016/5/12/chartex" xmlns:cx7="http://schemas.microsoft.com/office/drawing/2016/5/13/chartex" xmlns:cx8="http://schemas.microsoft.com/office/drawing/2016/5/14/chartex" xmlns:mc="http://schemas.openxmlformats.org/markup-compatibility/2006" xmlns:aink="http://schemas.microsoft.com/office/drawing/2016/ink" xmlns:am3d="http://schemas.microsoft.com/office/drawing/2017/model3d" xmlns:o="urn:schemas-microsoft-com:office:office" xmlns:r="http://schemas.openxmlformats.org/officeDocument/2006/relationships" xmlns:m="http://schemas.openxmlformats.org/officeDocument/2006/math" xmlns:v="urn:schemas-microsoft-com:vml" xmlns:wp14="http://schemas.microsoft.com/office/word/2010/wordprocessingDrawing" xmlns:wp="http://schemas.openxmlformats.org/drawingml/2006/wordprocessingDrawing" xmlns:w10="urn:schemas-microsoft-com:office:word" xmlns:w="http://schemas.openxmlformats.org/wordprocessingml/2006/main" xmlns:w14="http://schemas.microsoft.com/office/word/2010/wordml" xmlns:w15="http://schemas.microsoft.com/office/word/2012/wordml" xmlns:w16cex="http://schemas.microsoft.com/office/word/2018/wordml/cex" xmlns:w16cid="http://schemas.microsoft.com/office/word/2016/wordml/cid" xmlns:w16="http://schemas.microsoft.com/office/word/2018/wordml" xmlns:w16se="http://schemas.microsoft.com/office/word/2015/wordml/symex" xmlns:wpg="http://schemas.microsoft.com/office/word/2010/wordprocessingGroup" xmlns:wpi="http://schemas.microsoft.com/office/word/2010/wordprocessingInk" xmlns:wne="http://schemas.microsoft.com/office/word/2006/wordml" xmlns:wps="http://schemas.microsoft.com/office/word/2010/wordprocessingShape" xmlns:a="http://schemas.openxmlformats.org/drawingml/2006/main" xmlns:pic="http://schemas.openxmlformats.org/drawingml/2006/picture" xmlns:a14="http://schemas.microsoft.com/office/drawing/2010/main" xmlns:asvg="http://schemas.microsoft.com/office/drawing/2016/SVG/main" mc:Ignorable="w14 w15 w16se w16cid w16 w16cex wp14">
+<w:hdr xmlns:wpc="http://schemas.microsoft.com/office/word/2010/wordprocessingCanvas" xmlns:cx="http://schemas.microsoft.com/office/drawing/2014/chartex" xmlns:cx1="http://schemas.microsoft.com/office/drawing/2015/9/8/chartex" xmlns:cx2="http://schemas.microsoft.com/office/drawing/2015/10/21/chartex" xmlns:cx3="http://schemas.microsoft.com/office/drawing/2016/5/9/chartex" xmlns:cx4="http://schemas.microsoft.com/office/drawing/2016/5/10/chartex" xmlns:cx5="http://schemas.microsoft.com/office/drawing/2016/5/11/chartex" xmlns:cx6="http://schemas.microsoft.com/office/drawing/2016/5/12/chartex" xmlns:cx7="http://schemas.microsoft.com/office/drawing/2016/5/13/chartex" xmlns:cx8="http://schemas.microsoft.com/office/drawing/2016/5/14/chartex" xmlns:mc="http://schemas.openxmlformats.org/markup-compatibility/2006" xmlns:aink="http://schemas.microsoft.com/office/drawing/2016/ink" xmlns:am3d="http://schemas.microsoft.com/office/drawing/2017/model3d" xmlns:o="urn:schemas-microsoft-com:office:office" xmlns:r="http://schemas.openxmlformats.org/officeDocument/2006/relationships" xmlns:m="http://schemas.openxmlformats.org/officeDocument/2006/math" xmlns:v="urn:schemas-microsoft-com:vml" xmlns:wp14="http://schemas.microsoft.com/office/word/2010/wordprocessingDrawing" xmlns:wp="http://schemas.openxmlformats.org/drawingml/2006/wordprocessingDrawing" xmlns:w10="urn:schemas-microsoft-com:office:word" xmlns:w="http://schemas.openxmlformats.org/wordprocessingml/2006/main" xmlns:w14="http://schemas.microsoft.com/office/word/2010/wordml" xmlns:w15="http://schemas.microsoft.com/office/word/2012/wordml" xmlns:w16cex="http://schemas.microsoft.com/office/word/2018/wordml/cex" xmlns:w16cid="http://schemas.microsoft.com/office/word/2016/wordml/cid" xmlns:w16="http://schemas.microsoft.com/office/word/2018/wordml" xmlns:w16se="http://schemas.microsoft.com/office/word/2015/wordml/symex" xmlns:wpg="http://schemas.microsoft.com/office/word/2010/wordprocessingGroup" xmlns:wpi="http://schemas.microsoft.com/office/word/2010/wordprocessingInk" xmlns:wne="http://schemas.microsoft.com/office/word/2006/wordml" xmlns:wps="http://schemas.microsoft.com/office/word/2010/wordprocessingShape" mc:Ignorable="w14 w15 w16se w16cid w16 w16cex wp14">
   <w:p>
     <w:pPr>
       <w:pStyle w:val="Header"/>
@@ -3454,7 +3313,7 @@
 </file>
 
 <file path=word/header3.xml><?xml version="1.0" encoding="utf-8"?>
-<w:hdr xmlns:wpc="http://schemas.microsoft.com/office/word/2010/wordprocessingCanvas" xmlns:cx="http://schemas.microsoft.com/office/drawing/2014/chartex" xmlns:cx1="http://schemas.microsoft.com/office/drawing/2015/9/8/chartex" xmlns:cx2="http://schemas.microsoft.com/office/drawing/2015/10/21/chartex" xmlns:cx3="http://schemas.microsoft.com/office/drawing/2016/5/9/chartex" xmlns:cx4="http://schemas.microsoft.com/office/drawing/2016/5/10/chartex" xmlns:cx5="http://schemas.microsoft.com/office/drawing/2016/5/11/chartex" xmlns:cx6="http://schemas.microsoft.com/office/drawing/2016/5/12/chartex" xmlns:cx7="http://schemas.microsoft.com/office/drawing/2016/5/13/chartex" xmlns:cx8="http://schemas.microsoft.com/office/drawing/2016/5/14/chartex" xmlns:mc="http://schemas.openxmlformats.org/markup-compatibility/2006" xmlns:aink="http://schemas.microsoft.com/office/drawing/2016/ink" xmlns:am3d="http://schemas.microsoft.com/office/drawing/2017/model3d" xmlns:o="urn:schemas-microsoft-com:office:office" xmlns:r="http://schemas.openxmlformats.org/officeDocument/2006/relationships" xmlns:m="http://schemas.openxmlformats.org/officeDocument/2006/math" xmlns:v="urn:schemas-microsoft-com:vml" xmlns:wp14="http://schemas.microsoft.com/office/word/2010/wordprocessingDrawing" xmlns:wp="http://schemas.openxmlformats.org/drawingml/2006/wordprocessingDrawing" xmlns:w10="urn:schemas-microsoft-com:office:word" xmlns:w="http://schemas.openxmlformats.org/wordprocessingml/2006/main" xmlns:w14="http://schemas.microsoft.com/office/word/2010/wordml" xmlns:w15="http://schemas.microsoft.com/office/word/2012/wordml" xmlns:w16cex="http://schemas.microsoft.com/office/word/2018/wordml/cex" xmlns:w16cid="http://schemas.microsoft.com/office/word/2016/wordml/cid" xmlns:w16="http://schemas.microsoft.com/office/word/2018/wordml" xmlns:w16se="http://schemas.microsoft.com/office/word/2015/wordml/symex" xmlns:wpg="http://schemas.microsoft.com/office/word/2010/wordprocessingGroup" xmlns:wpi="http://schemas.microsoft.com/office/word/2010/wordprocessingInk" xmlns:wne="http://schemas.microsoft.com/office/word/2006/wordml" xmlns:wps="http://schemas.microsoft.com/office/word/2010/wordprocessingShape" xmlns:a="http://schemas.openxmlformats.org/drawingml/2006/main" xmlns:pic="http://schemas.openxmlformats.org/drawingml/2006/picture" xmlns:a14="http://schemas.microsoft.com/office/drawing/2010/main" xmlns:asvg="http://schemas.microsoft.com/office/drawing/2016/SVG/main" mc:Ignorable="w14 w15 w16se w16cid w16 w16cex wp14">
+<w:hdr xmlns:wpc="http://schemas.microsoft.com/office/word/2010/wordprocessingCanvas" xmlns:cx="http://schemas.microsoft.com/office/drawing/2014/chartex" xmlns:cx1="http://schemas.microsoft.com/office/drawing/2015/9/8/chartex" xmlns:cx2="http://schemas.microsoft.com/office/drawing/2015/10/21/chartex" xmlns:cx3="http://schemas.microsoft.com/office/drawing/2016/5/9/chartex" xmlns:cx4="http://schemas.microsoft.com/office/drawing/2016/5/10/chartex" xmlns:cx5="http://schemas.microsoft.com/office/drawing/2016/5/11/chartex" xmlns:cx6="http://schemas.microsoft.com/office/drawing/2016/5/12/chartex" xmlns:cx7="http://schemas.microsoft.com/office/drawing/2016/5/13/chartex" xmlns:cx8="http://schemas.microsoft.com/office/drawing/2016/5/14/chartex" xmlns:mc="http://schemas.openxmlformats.org/markup-compatibility/2006" xmlns:aink="http://schemas.microsoft.com/office/drawing/2016/ink" xmlns:am3d="http://schemas.microsoft.com/office/drawing/2017/model3d" xmlns:o="urn:schemas-microsoft-com:office:office" xmlns:r="http://schemas.openxmlformats.org/officeDocument/2006/relationships" xmlns:m="http://schemas.openxmlformats.org/officeDocument/2006/math" xmlns:v="urn:schemas-microsoft-com:vml" xmlns:wp14="http://schemas.microsoft.com/office/word/2010/wordprocessingDrawing" xmlns:wp="http://schemas.openxmlformats.org/drawingml/2006/wordprocessingDrawing" xmlns:w10="urn:schemas-microsoft-com:office:word" xmlns:w="http://schemas.openxmlformats.org/wordprocessingml/2006/main" xmlns:w14="http://schemas.microsoft.com/office/word/2010/wordml" xmlns:w15="http://schemas.microsoft.com/office/word/2012/wordml" xmlns:w16cex="http://schemas.microsoft.com/office/word/2018/wordml/cex" xmlns:w16cid="http://schemas.microsoft.com/office/word/2016/wordml/cid" xmlns:w16="http://schemas.microsoft.com/office/word/2018/wordml" xmlns:w16se="http://schemas.microsoft.com/office/word/2015/wordml/symex" xmlns:wpg="http://schemas.microsoft.com/office/word/2010/wordprocessingGroup" xmlns:wpi="http://schemas.microsoft.com/office/word/2010/wordprocessingInk" xmlns:wne="http://schemas.microsoft.com/office/word/2006/wordml" xmlns:wps="http://schemas.microsoft.com/office/word/2010/wordprocessingShape" mc:Ignorable="w14 w15 w16se w16cid w16 w16cex wp14">
   <w:p>
     <w:pPr>
       <w:pStyle w:val="Header"/>
@@ -3539,7 +3398,7 @@
 </file>
 
 <file path=word/header4.xml><?xml version="1.0" encoding="utf-8"?>
-<w:hdr xmlns:wpc="http://schemas.microsoft.com/office/word/2010/wordprocessingCanvas" xmlns:cx="http://schemas.microsoft.com/office/drawing/2014/chartex" xmlns:cx1="http://schemas.microsoft.com/office/drawing/2015/9/8/chartex" xmlns:cx2="http://schemas.microsoft.com/office/drawing/2015/10/21/chartex" xmlns:cx3="http://schemas.microsoft.com/office/drawing/2016/5/9/chartex" xmlns:cx4="http://schemas.microsoft.com/office/drawing/2016/5/10/chartex" xmlns:cx5="http://schemas.microsoft.com/office/drawing/2016/5/11/chartex" xmlns:cx6="http://schemas.microsoft.com/office/drawing/2016/5/12/chartex" xmlns:cx7="http://schemas.microsoft.com/office/drawing/2016/5/13/chartex" xmlns:cx8="http://schemas.microsoft.com/office/drawing/2016/5/14/chartex" xmlns:mc="http://schemas.openxmlformats.org/markup-compatibility/2006" xmlns:aink="http://schemas.microsoft.com/office/drawing/2016/ink" xmlns:am3d="http://schemas.microsoft.com/office/drawing/2017/model3d" xmlns:o="urn:schemas-microsoft-com:office:office" xmlns:r="http://schemas.openxmlformats.org/officeDocument/2006/relationships" xmlns:m="http://schemas.openxmlformats.org/officeDocument/2006/math" xmlns:v="urn:schemas-microsoft-com:vml" xmlns:wp14="http://schemas.microsoft.com/office/word/2010/wordprocessingDrawing" xmlns:wp="http://schemas.openxmlformats.org/drawingml/2006/wordprocessingDrawing" xmlns:w10="urn:schemas-microsoft-com:office:word" xmlns:w="http://schemas.openxmlformats.org/wordprocessingml/2006/main" xmlns:w14="http://schemas.microsoft.com/office/word/2010/wordml" xmlns:w15="http://schemas.microsoft.com/office/word/2012/wordml" xmlns:w16cex="http://schemas.microsoft.com/office/word/2018/wordml/cex" xmlns:w16cid="http://schemas.microsoft.com/office/word/2016/wordml/cid" xmlns:w16="http://schemas.microsoft.com/office/word/2018/wordml" xmlns:w16se="http://schemas.microsoft.com/office/word/2015/wordml/symex" xmlns:wpg="http://schemas.microsoft.com/office/word/2010/wordprocessingGroup" xmlns:wpi="http://schemas.microsoft.com/office/word/2010/wordprocessingInk" xmlns:wne="http://schemas.microsoft.com/office/word/2006/wordml" xmlns:wps="http://schemas.microsoft.com/office/word/2010/wordprocessingShape" xmlns:a="http://schemas.openxmlformats.org/drawingml/2006/main" xmlns:pic="http://schemas.openxmlformats.org/drawingml/2006/picture" xmlns:a14="http://schemas.microsoft.com/office/drawing/2010/main" xmlns:asvg="http://schemas.microsoft.com/office/drawing/2016/SVG/main" mc:Ignorable="w14 w15 w16se w16cid w16 w16cex wp14">
+<w:hdr xmlns:wpc="http://schemas.microsoft.com/office/word/2010/wordprocessingCanvas" xmlns:cx="http://schemas.microsoft.com/office/drawing/2014/chartex" xmlns:cx1="http://schemas.microsoft.com/office/drawing/2015/9/8/chartex" xmlns:cx2="http://schemas.microsoft.com/office/drawing/2015/10/21/chartex" xmlns:cx3="http://schemas.microsoft.com/office/drawing/2016/5/9/chartex" xmlns:cx4="http://schemas.microsoft.com/office/drawing/2016/5/10/chartex" xmlns:cx5="http://schemas.microsoft.com/office/drawing/2016/5/11/chartex" xmlns:cx6="http://schemas.microsoft.com/office/drawing/2016/5/12/chartex" xmlns:cx7="http://schemas.microsoft.com/office/drawing/2016/5/13/chartex" xmlns:cx8="http://schemas.microsoft.com/office/drawing/2016/5/14/chartex" xmlns:mc="http://schemas.openxmlformats.org/markup-compatibility/2006" xmlns:aink="http://schemas.microsoft.com/office/drawing/2016/ink" xmlns:am3d="http://schemas.microsoft.com/office/drawing/2017/model3d" xmlns:o="urn:schemas-microsoft-com:office:office" xmlns:r="http://schemas.openxmlformats.org/officeDocument/2006/relationships" xmlns:m="http://schemas.openxmlformats.org/officeDocument/2006/math" xmlns:v="urn:schemas-microsoft-com:vml" xmlns:wp14="http://schemas.microsoft.com/office/word/2010/wordprocessingDrawing" xmlns:wp="http://schemas.openxmlformats.org/drawingml/2006/wordprocessingDrawing" xmlns:w10="urn:schemas-microsoft-com:office:word" xmlns:w="http://schemas.openxmlformats.org/wordprocessingml/2006/main" xmlns:w14="http://schemas.microsoft.com/office/word/2010/wordml" xmlns:w15="http://schemas.microsoft.com/office/word/2012/wordml" xmlns:w16cex="http://schemas.microsoft.com/office/word/2018/wordml/cex" xmlns:w16cid="http://schemas.microsoft.com/office/word/2016/wordml/cid" xmlns:w16="http://schemas.microsoft.com/office/word/2018/wordml" xmlns:w16se="http://schemas.microsoft.com/office/word/2015/wordml/symex" xmlns:wpg="http://schemas.microsoft.com/office/word/2010/wordprocessingGroup" xmlns:wpi="http://schemas.microsoft.com/office/word/2010/wordprocessingInk" xmlns:wne="http://schemas.microsoft.com/office/word/2006/wordml" xmlns:wps="http://schemas.microsoft.com/office/word/2010/wordprocessingShape" mc:Ignorable="w14 w15 w16se w16cid w16 w16cex wp14">
   <w:p>
     <w:pPr>
       <w:pStyle w:val="Header"/>
@@ -3662,7 +3521,7 @@
 </file>
 
 <file path=word/header5.xml><?xml version="1.0" encoding="utf-8"?>
-<w:hdr xmlns:wpc="http://schemas.microsoft.com/office/word/2010/wordprocessingCanvas" xmlns:cx="http://schemas.microsoft.com/office/drawing/2014/chartex" xmlns:cx1="http://schemas.microsoft.com/office/drawing/2015/9/8/chartex" xmlns:cx2="http://schemas.microsoft.com/office/drawing/2015/10/21/chartex" xmlns:cx3="http://schemas.microsoft.com/office/drawing/2016/5/9/chartex" xmlns:cx4="http://schemas.microsoft.com/office/drawing/2016/5/10/chartex" xmlns:cx5="http://schemas.microsoft.com/office/drawing/2016/5/11/chartex" xmlns:cx6="http://schemas.microsoft.com/office/drawing/2016/5/12/chartex" xmlns:cx7="http://schemas.microsoft.com/office/drawing/2016/5/13/chartex" xmlns:cx8="http://schemas.microsoft.com/office/drawing/2016/5/14/chartex" xmlns:mc="http://schemas.openxmlformats.org/markup-compatibility/2006" xmlns:aink="http://schemas.microsoft.com/office/drawing/2016/ink" xmlns:am3d="http://schemas.microsoft.com/office/drawing/2017/model3d" xmlns:o="urn:schemas-microsoft-com:office:office" xmlns:r="http://schemas.openxmlformats.org/officeDocument/2006/relationships" xmlns:m="http://schemas.openxmlformats.org/officeDocument/2006/math" xmlns:v="urn:schemas-microsoft-com:vml" xmlns:wp14="http://schemas.microsoft.com/office/word/2010/wordprocessingDrawing" xmlns:wp="http://schemas.openxmlformats.org/drawingml/2006/wordprocessingDrawing" xmlns:w10="urn:schemas-microsoft-com:office:word" xmlns:w="http://schemas.openxmlformats.org/wordprocessingml/2006/main" xmlns:w14="http://schemas.microsoft.com/office/word/2010/wordml" xmlns:w15="http://schemas.microsoft.com/office/word/2012/wordml" xmlns:w16cex="http://schemas.microsoft.com/office/word/2018/wordml/cex" xmlns:w16cid="http://schemas.microsoft.com/office/word/2016/wordml/cid" xmlns:w16="http://schemas.microsoft.com/office/word/2018/wordml" xmlns:w16se="http://schemas.microsoft.com/office/word/2015/wordml/symex" xmlns:wpg="http://schemas.microsoft.com/office/word/2010/wordprocessingGroup" xmlns:wpi="http://schemas.microsoft.com/office/word/2010/wordprocessingInk" xmlns:wne="http://schemas.microsoft.com/office/word/2006/wordml" xmlns:wps="http://schemas.microsoft.com/office/word/2010/wordprocessingShape" xmlns:a="http://schemas.openxmlformats.org/drawingml/2006/main" xmlns:pic="http://schemas.openxmlformats.org/drawingml/2006/picture" xmlns:a14="http://schemas.microsoft.com/office/drawing/2010/main" xmlns:asvg="http://schemas.microsoft.com/office/drawing/2016/SVG/main" mc:Ignorable="w14 w15 w16se w16cid w16 w16cex wp14">
+<w:hdr xmlns:wpc="http://schemas.microsoft.com/office/word/2010/wordprocessingCanvas" xmlns:cx="http://schemas.microsoft.com/office/drawing/2014/chartex" xmlns:cx1="http://schemas.microsoft.com/office/drawing/2015/9/8/chartex" xmlns:cx2="http://schemas.microsoft.com/office/drawing/2015/10/21/chartex" xmlns:cx3="http://schemas.microsoft.com/office/drawing/2016/5/9/chartex" xmlns:cx4="http://schemas.microsoft.com/office/drawing/2016/5/10/chartex" xmlns:cx5="http://schemas.microsoft.com/office/drawing/2016/5/11/chartex" xmlns:cx6="http://schemas.microsoft.com/office/drawing/2016/5/12/chartex" xmlns:cx7="http://schemas.microsoft.com/office/drawing/2016/5/13/chartex" xmlns:cx8="http://schemas.microsoft.com/office/drawing/2016/5/14/chartex" xmlns:mc="http://schemas.openxmlformats.org/markup-compatibility/2006" xmlns:aink="http://schemas.microsoft.com/office/drawing/2016/ink" xmlns:am3d="http://schemas.microsoft.com/office/drawing/2017/model3d" xmlns:o="urn:schemas-microsoft-com:office:office" xmlns:r="http://schemas.openxmlformats.org/officeDocument/2006/relationships" xmlns:m="http://schemas.openxmlformats.org/officeDocument/2006/math" xmlns:v="urn:schemas-microsoft-com:vml" xmlns:wp14="http://schemas.microsoft.com/office/word/2010/wordprocessingDrawing" xmlns:wp="http://schemas.openxmlformats.org/drawingml/2006/wordprocessingDrawing" xmlns:w10="urn:schemas-microsoft-com:office:word" xmlns:w="http://schemas.openxmlformats.org/wordprocessingml/2006/main" xmlns:w14="http://schemas.microsoft.com/office/word/2010/wordml" xmlns:w15="http://schemas.microsoft.com/office/word/2012/wordml" xmlns:w16cex="http://schemas.microsoft.com/office/word/2018/wordml/cex" xmlns:w16cid="http://schemas.microsoft.com/office/word/2016/wordml/cid" xmlns:w16="http://schemas.microsoft.com/office/word/2018/wordml" xmlns:w16se="http://schemas.microsoft.com/office/word/2015/wordml/symex" xmlns:wpg="http://schemas.microsoft.com/office/word/2010/wordprocessingGroup" xmlns:wpi="http://schemas.microsoft.com/office/word/2010/wordprocessingInk" xmlns:wne="http://schemas.microsoft.com/office/word/2006/wordml" xmlns:wps="http://schemas.microsoft.com/office/word/2010/wordprocessingShape" mc:Ignorable="w14 w15 w16se w16cid w16 w16cex wp14">
   <w:p>
     <w:pPr>
       <w:pStyle w:val="Header"/>
@@ -3786,7 +3645,7 @@
 </file>
 
 <file path=word/header6.xml><?xml version="1.0" encoding="utf-8"?>
-<w:hdr xmlns:wpc="http://schemas.microsoft.com/office/word/2010/wordprocessingCanvas" xmlns:cx="http://schemas.microsoft.com/office/drawing/2014/chartex" xmlns:cx1="http://schemas.microsoft.com/office/drawing/2015/9/8/chartex" xmlns:cx2="http://schemas.microsoft.com/office/drawing/2015/10/21/chartex" xmlns:cx3="http://schemas.microsoft.com/office/drawing/2016/5/9/chartex" xmlns:cx4="http://schemas.microsoft.com/office/drawing/2016/5/10/chartex" xmlns:cx5="http://schemas.microsoft.com/office/drawing/2016/5/11/chartex" xmlns:cx6="http://schemas.microsoft.com/office/drawing/2016/5/12/chartex" xmlns:cx7="http://schemas.microsoft.com/office/drawing/2016/5/13/chartex" xmlns:cx8="http://schemas.microsoft.com/office/drawing/2016/5/14/chartex" xmlns:mc="http://schemas.openxmlformats.org/markup-compatibility/2006" xmlns:aink="http://schemas.microsoft.com/office/drawing/2016/ink" xmlns:am3d="http://schemas.microsoft.com/office/drawing/2017/model3d" xmlns:o="urn:schemas-microsoft-com:office:office" xmlns:r="http://schemas.openxmlformats.org/officeDocument/2006/relationships" xmlns:m="http://schemas.openxmlformats.org/officeDocument/2006/math" xmlns:v="urn:schemas-microsoft-com:vml" xmlns:wp14="http://schemas.microsoft.com/office/word/2010/wordprocessingDrawing" xmlns:wp="http://schemas.openxmlformats.org/drawingml/2006/wordprocessingDrawing" xmlns:w10="urn:schemas-microsoft-com:office:word" xmlns:w="http://schemas.openxmlformats.org/wordprocessingml/2006/main" xmlns:w14="http://schemas.microsoft.com/office/word/2010/wordml" xmlns:w15="http://schemas.microsoft.com/office/word/2012/wordml" xmlns:w16cex="http://schemas.microsoft.com/office/word/2018/wordml/cex" xmlns:w16cid="http://schemas.microsoft.com/office/word/2016/wordml/cid" xmlns:w16="http://schemas.microsoft.com/office/word/2018/wordml" xmlns:w16se="http://schemas.microsoft.com/office/word/2015/wordml/symex" xmlns:wpg="http://schemas.microsoft.com/office/word/2010/wordprocessingGroup" xmlns:wpi="http://schemas.microsoft.com/office/word/2010/wordprocessingInk" xmlns:wne="http://schemas.microsoft.com/office/word/2006/wordml" xmlns:wps="http://schemas.microsoft.com/office/word/2010/wordprocessingShape" xmlns:a="http://schemas.openxmlformats.org/drawingml/2006/main" xmlns:pic="http://schemas.openxmlformats.org/drawingml/2006/picture" mc:Ignorable="w14 w15 w16se w16cid w16 w16cex wp14">
+<w:hdr xmlns:wpc="http://schemas.microsoft.com/office/word/2010/wordprocessingCanvas" xmlns:cx="http://schemas.microsoft.com/office/drawing/2014/chartex" xmlns:cx1="http://schemas.microsoft.com/office/drawing/2015/9/8/chartex" xmlns:cx2="http://schemas.microsoft.com/office/drawing/2015/10/21/chartex" xmlns:cx3="http://schemas.microsoft.com/office/drawing/2016/5/9/chartex" xmlns:cx4="http://schemas.microsoft.com/office/drawing/2016/5/10/chartex" xmlns:cx5="http://schemas.microsoft.com/office/drawing/2016/5/11/chartex" xmlns:cx6="http://schemas.microsoft.com/office/drawing/2016/5/12/chartex" xmlns:cx7="http://schemas.microsoft.com/office/drawing/2016/5/13/chartex" xmlns:cx8="http://schemas.microsoft.com/office/drawing/2016/5/14/chartex" xmlns:mc="http://schemas.openxmlformats.org/markup-compatibility/2006" xmlns:aink="http://schemas.microsoft.com/office/drawing/2016/ink" xmlns:am3d="http://schemas.microsoft.com/office/drawing/2017/model3d" xmlns:o="urn:schemas-microsoft-com:office:office" xmlns:r="http://schemas.openxmlformats.org/officeDocument/2006/relationships" xmlns:m="http://schemas.openxmlformats.org/officeDocument/2006/math" xmlns:v="urn:schemas-microsoft-com:vml" xmlns:wp14="http://schemas.microsoft.com/office/word/2010/wordprocessingDrawing" xmlns:wp="http://schemas.openxmlformats.org/drawingml/2006/wordprocessingDrawing" xmlns:w10="urn:schemas-microsoft-com:office:word" xmlns:w="http://schemas.openxmlformats.org/wordprocessingml/2006/main" xmlns:w14="http://schemas.microsoft.com/office/word/2010/wordml" xmlns:w15="http://schemas.microsoft.com/office/word/2012/wordml" xmlns:w16cex="http://schemas.microsoft.com/office/word/2018/wordml/cex" xmlns:w16cid="http://schemas.microsoft.com/office/word/2016/wordml/cid" xmlns:w16="http://schemas.microsoft.com/office/word/2018/wordml" xmlns:w16se="http://schemas.microsoft.com/office/word/2015/wordml/symex" xmlns:wpg="http://schemas.microsoft.com/office/word/2010/wordprocessingGroup" xmlns:wpi="http://schemas.microsoft.com/office/word/2010/wordprocessingInk" xmlns:wne="http://schemas.microsoft.com/office/word/2006/wordml" xmlns:wps="http://schemas.microsoft.com/office/word/2010/wordprocessingShape" mc:Ignorable="w14 w15 w16se w16cid w16 w16cex wp14">
   <w:p>
     <w:pPr>
       <w:pStyle w:val="Header"/>
@@ -3943,7 +3802,7 @@
 </file>
 
 <file path=word/header7.xml><?xml version="1.0" encoding="utf-8"?>
-<w:hdr xmlns:wpc="http://schemas.microsoft.com/office/word/2010/wordprocessingCanvas" xmlns:cx="http://schemas.microsoft.com/office/drawing/2014/chartex" xmlns:cx1="http://schemas.microsoft.com/office/drawing/2015/9/8/chartex" xmlns:cx2="http://schemas.microsoft.com/office/drawing/2015/10/21/chartex" xmlns:cx3="http://schemas.microsoft.com/office/drawing/2016/5/9/chartex" xmlns:cx4="http://schemas.microsoft.com/office/drawing/2016/5/10/chartex" xmlns:cx5="http://schemas.microsoft.com/office/drawing/2016/5/11/chartex" xmlns:cx6="http://schemas.microsoft.com/office/drawing/2016/5/12/chartex" xmlns:cx7="http://schemas.microsoft.com/office/drawing/2016/5/13/chartex" xmlns:cx8="http://schemas.microsoft.com/office/drawing/2016/5/14/chartex" xmlns:mc="http://schemas.openxmlformats.org/markup-compatibility/2006" xmlns:aink="http://schemas.microsoft.com/office/drawing/2016/ink" xmlns:am3d="http://schemas.microsoft.com/office/drawing/2017/model3d" xmlns:o="urn:schemas-microsoft-com:office:office" xmlns:r="http://schemas.openxmlformats.org/officeDocument/2006/relationships" xmlns:m="http://schemas.openxmlformats.org/officeDocument/2006/math" xmlns:v="urn:schemas-microsoft-com:vml" xmlns:wp14="http://schemas.microsoft.com/office/word/2010/wordprocessingDrawing" xmlns:wp="http://schemas.openxmlformats.org/drawingml/2006/wordprocessingDrawing" xmlns:w10="urn:schemas-microsoft-com:office:word" xmlns:w="http://schemas.openxmlformats.org/wordprocessingml/2006/main" xmlns:w14="http://schemas.microsoft.com/office/word/2010/wordml" xmlns:w15="http://schemas.microsoft.com/office/word/2012/wordml" xmlns:w16cex="http://schemas.microsoft.com/office/word/2018/wordml/cex" xmlns:w16cid="http://schemas.microsoft.com/office/word/2016/wordml/cid" xmlns:w16="http://schemas.microsoft.com/office/word/2018/wordml" xmlns:w16se="http://schemas.microsoft.com/office/word/2015/wordml/symex" xmlns:wpg="http://schemas.microsoft.com/office/word/2010/wordprocessingGroup" xmlns:wpi="http://schemas.microsoft.com/office/word/2010/wordprocessingInk" xmlns:wne="http://schemas.microsoft.com/office/word/2006/wordml" xmlns:wps="http://schemas.microsoft.com/office/word/2010/wordprocessingShape" xmlns:a="http://schemas.openxmlformats.org/drawingml/2006/main" xmlns:pic="http://schemas.openxmlformats.org/drawingml/2006/picture" xmlns:a14="http://schemas.microsoft.com/office/drawing/2010/main" xmlns:asvg="http://schemas.microsoft.com/office/drawing/2016/SVG/main" mc:Ignorable="w14 w15 w16se w16cid w16 w16cex wp14">
+<w:hdr xmlns:wpc="http://schemas.microsoft.com/office/word/2010/wordprocessingCanvas" xmlns:cx="http://schemas.microsoft.com/office/drawing/2014/chartex" xmlns:cx1="http://schemas.microsoft.com/office/drawing/2015/9/8/chartex" xmlns:cx2="http://schemas.microsoft.com/office/drawing/2015/10/21/chartex" xmlns:cx3="http://schemas.microsoft.com/office/drawing/2016/5/9/chartex" xmlns:cx4="http://schemas.microsoft.com/office/drawing/2016/5/10/chartex" xmlns:cx5="http://schemas.microsoft.com/office/drawing/2016/5/11/chartex" xmlns:cx6="http://schemas.microsoft.com/office/drawing/2016/5/12/chartex" xmlns:cx7="http://schemas.microsoft.com/office/drawing/2016/5/13/chartex" xmlns:cx8="http://schemas.microsoft.com/office/drawing/2016/5/14/chartex" xmlns:mc="http://schemas.openxmlformats.org/markup-compatibility/2006" xmlns:aink="http://schemas.microsoft.com/office/drawing/2016/ink" xmlns:am3d="http://schemas.microsoft.com/office/drawing/2017/model3d" xmlns:o="urn:schemas-microsoft-com:office:office" xmlns:r="http://schemas.openxmlformats.org/officeDocument/2006/relationships" xmlns:m="http://schemas.openxmlformats.org/officeDocument/2006/math" xmlns:v="urn:schemas-microsoft-com:vml" xmlns:wp14="http://schemas.microsoft.com/office/word/2010/wordprocessingDrawing" xmlns:wp="http://schemas.openxmlformats.org/drawingml/2006/wordprocessingDrawing" xmlns:w10="urn:schemas-microsoft-com:office:word" xmlns:w="http://schemas.openxmlformats.org/wordprocessingml/2006/main" xmlns:w14="http://schemas.microsoft.com/office/word/2010/wordml" xmlns:w15="http://schemas.microsoft.com/office/word/2012/wordml" xmlns:w16cex="http://schemas.microsoft.com/office/word/2018/wordml/cex" xmlns:w16cid="http://schemas.microsoft.com/office/word/2016/wordml/cid" xmlns:w16="http://schemas.microsoft.com/office/word/2018/wordml" xmlns:w16se="http://schemas.microsoft.com/office/word/2015/wordml/symex" xmlns:wpg="http://schemas.microsoft.com/office/word/2010/wordprocessingGroup" xmlns:wpi="http://schemas.microsoft.com/office/word/2010/wordprocessingInk" xmlns:wne="http://schemas.microsoft.com/office/word/2006/wordml" xmlns:wps="http://schemas.microsoft.com/office/word/2010/wordprocessingShape" mc:Ignorable="w14 w15 w16se w16cid w16 w16cex wp14">
   <w:p>
     <w:pPr>
       <w:pStyle w:val="Header"/>
@@ -4088,7 +3947,7 @@
 </file>
 
 <file path=word/header8.xml><?xml version="1.0" encoding="utf-8"?>
-<w:hdr xmlns:wpc="http://schemas.microsoft.com/office/word/2010/wordprocessingCanvas" xmlns:cx="http://schemas.microsoft.com/office/drawing/2014/chartex" xmlns:cx1="http://schemas.microsoft.com/office/drawing/2015/9/8/chartex" xmlns:cx2="http://schemas.microsoft.com/office/drawing/2015/10/21/chartex" xmlns:cx3="http://schemas.microsoft.com/office/drawing/2016/5/9/chartex" xmlns:cx4="http://schemas.microsoft.com/office/drawing/2016/5/10/chartex" xmlns:cx5="http://schemas.microsoft.com/office/drawing/2016/5/11/chartex" xmlns:cx6="http://schemas.microsoft.com/office/drawing/2016/5/12/chartex" xmlns:cx7="http://schemas.microsoft.com/office/drawing/2016/5/13/chartex" xmlns:cx8="http://schemas.microsoft.com/office/drawing/2016/5/14/chartex" xmlns:mc="http://schemas.openxmlformats.org/markup-compatibility/2006" xmlns:aink="http://schemas.microsoft.com/office/drawing/2016/ink" xmlns:am3d="http://schemas.microsoft.com/office/drawing/2017/model3d" xmlns:o="urn:schemas-microsoft-com:office:office" xmlns:r="http://schemas.openxmlformats.org/officeDocument/2006/relationships" xmlns:m="http://schemas.openxmlformats.org/officeDocument/2006/math" xmlns:v="urn:schemas-microsoft-com:vml" xmlns:wp14="http://schemas.microsoft.com/office/word/2010/wordprocessingDrawing" xmlns:wp="http://schemas.openxmlformats.org/drawingml/2006/wordprocessingDrawing" xmlns:w10="urn:schemas-microsoft-com:office:word" xmlns:w="http://schemas.openxmlformats.org/wordprocessingml/2006/main" xmlns:w14="http://schemas.microsoft.com/office/word/2010/wordml" xmlns:w15="http://schemas.microsoft.com/office/word/2012/wordml" xmlns:w16cex="http://schemas.microsoft.com/office/word/2018/wordml/cex" xmlns:w16cid="http://schemas.microsoft.com/office/word/2016/wordml/cid" xmlns:w16="http://schemas.microsoft.com/office/word/2018/wordml" xmlns:w16se="http://schemas.microsoft.com/office/word/2015/wordml/symex" xmlns:wpg="http://schemas.microsoft.com/office/word/2010/wordprocessingGroup" xmlns:wpi="http://schemas.microsoft.com/office/word/2010/wordprocessingInk" xmlns:wne="http://schemas.microsoft.com/office/word/2006/wordml" xmlns:wps="http://schemas.microsoft.com/office/word/2010/wordprocessingShape" xmlns:a="http://schemas.openxmlformats.org/drawingml/2006/main" xmlns:pic="http://schemas.openxmlformats.org/drawingml/2006/picture" mc:Ignorable="w14 w15 w16se w16cid w16 w16cex wp14">
+<w:hdr xmlns:wpc="http://schemas.microsoft.com/office/word/2010/wordprocessingCanvas" xmlns:cx="http://schemas.microsoft.com/office/drawing/2014/chartex" xmlns:cx1="http://schemas.microsoft.com/office/drawing/2015/9/8/chartex" xmlns:cx2="http://schemas.microsoft.com/office/drawing/2015/10/21/chartex" xmlns:cx3="http://schemas.microsoft.com/office/drawing/2016/5/9/chartex" xmlns:cx4="http://schemas.microsoft.com/office/drawing/2016/5/10/chartex" xmlns:cx5="http://schemas.microsoft.com/office/drawing/2016/5/11/chartex" xmlns:cx6="http://schemas.microsoft.com/office/drawing/2016/5/12/chartex" xmlns:cx7="http://schemas.microsoft.com/office/drawing/2016/5/13/chartex" xmlns:cx8="http://schemas.microsoft.com/office/drawing/2016/5/14/chartex" xmlns:mc="http://schemas.openxmlformats.org/markup-compatibility/2006" xmlns:aink="http://schemas.microsoft.com/office/drawing/2016/ink" xmlns:am3d="http://schemas.microsoft.com/office/drawing/2017/model3d" xmlns:o="urn:schemas-microsoft-com:office:office" xmlns:r="http://schemas.openxmlformats.org/officeDocument/2006/relationships" xmlns:m="http://schemas.openxmlformats.org/officeDocument/2006/math" xmlns:v="urn:schemas-microsoft-com:vml" xmlns:wp14="http://schemas.microsoft.com/office/word/2010/wordprocessingDrawing" xmlns:wp="http://schemas.openxmlformats.org/drawingml/2006/wordprocessingDrawing" xmlns:w10="urn:schemas-microsoft-com:office:word" xmlns:w="http://schemas.openxmlformats.org/wordprocessingml/2006/main" xmlns:w14="http://schemas.microsoft.com/office/word/2010/wordml" xmlns:w15="http://schemas.microsoft.com/office/word/2012/wordml" xmlns:w16cex="http://schemas.microsoft.com/office/word/2018/wordml/cex" xmlns:w16cid="http://schemas.microsoft.com/office/word/2016/wordml/cid" xmlns:w16="http://schemas.microsoft.com/office/word/2018/wordml" xmlns:w16se="http://schemas.microsoft.com/office/word/2015/wordml/symex" xmlns:wpg="http://schemas.microsoft.com/office/word/2010/wordprocessingGroup" xmlns:wpi="http://schemas.microsoft.com/office/word/2010/wordprocessingInk" xmlns:wne="http://schemas.microsoft.com/office/word/2006/wordml" xmlns:wps="http://schemas.microsoft.com/office/word/2010/wordprocessingShape" mc:Ignorable="w14 w15 w16se w16cid w16 w16cex wp14">
   <w:p>
     <w:pPr>
       <w:pStyle w:val="Header"/>
@@ -4162,117 +4021,6 @@
 
 <file path=word/numbering.xml><?xml version="1.0" encoding="utf-8"?>
 <w:numbering xmlns:wpc="http://schemas.microsoft.com/office/word/2010/wordprocessingCanvas" xmlns:cx="http://schemas.microsoft.com/office/drawing/2014/chartex" xmlns:cx1="http://schemas.microsoft.com/office/drawing/2015/9/8/chartex" xmlns:cx2="http://schemas.microsoft.com/office/drawing/2015/10/21/chartex" xmlns:cx3="http://schemas.microsoft.com/office/drawing/2016/5/9/chartex" xmlns:cx4="http://schemas.microsoft.com/office/drawing/2016/5/10/chartex" xmlns:cx5="http://schemas.microsoft.com/office/drawing/2016/5/11/chartex" xmlns:cx6="http://schemas.microsoft.com/office/drawing/2016/5/12/chartex" xmlns:cx7="http://schemas.microsoft.com/office/drawing/2016/5/13/chartex" xmlns:cx8="http://schemas.microsoft.com/office/drawing/2016/5/14/chartex" xmlns:mc="http://schemas.openxmlformats.org/markup-compatibility/2006" xmlns:aink="http://schemas.microsoft.com/office/drawing/2016/ink" xmlns:am3d="http://schemas.microsoft.com/office/drawing/2017/model3d" xmlns:o="urn:schemas-microsoft-com:office:office" xmlns:r="http://schemas.openxmlformats.org/officeDocument/2006/relationships" xmlns:m="http://schemas.openxmlformats.org/officeDocument/2006/math" xmlns:v="urn:schemas-microsoft-com:vml" xmlns:wp14="http://schemas.microsoft.com/office/word/2010/wordprocessingDrawing" xmlns:wp="http://schemas.openxmlformats.org/drawingml/2006/wordprocessingDrawing" xmlns:w10="urn:schemas-microsoft-com:office:word" xmlns:w="http://schemas.openxmlformats.org/wordprocessingml/2006/main" xmlns:w14="http://schemas.microsoft.com/office/word/2010/wordml" xmlns:w15="http://schemas.microsoft.com/office/word/2012/wordml" xmlns:w16cex="http://schemas.microsoft.com/office/word/2018/wordml/cex" xmlns:w16cid="http://schemas.microsoft.com/office/word/2016/wordml/cid" xmlns:w16="http://schemas.microsoft.com/office/word/2018/wordml" xmlns:w16se="http://schemas.microsoft.com/office/word/2015/wordml/symex" xmlns:wpg="http://schemas.microsoft.com/office/word/2010/wordprocessingGroup" xmlns:wpi="http://schemas.microsoft.com/office/word/2010/wordprocessingInk" xmlns:wne="http://schemas.microsoft.com/office/word/2006/wordml" xmlns:wps="http://schemas.microsoft.com/office/word/2010/wordprocessingShape" mc:Ignorable="w14 w15 w16se w16cid w16 w16cex wp14">
-  <w:abstractNum xmlns:w="http://schemas.openxmlformats.org/wordprocessingml/2006/main" w:abstractNumId="29">
-    <w:multiLevelType xmlns:w="http://schemas.openxmlformats.org/wordprocessingml/2006/main" w:val="hybridMultilevel"/>
-    <w:lvl xmlns:w="http://schemas.openxmlformats.org/wordprocessingml/2006/main" w:ilvl="0">
-      <w:start w:val="1"/>
-      <w:numFmt w:val="bullet"/>
-      <w:lvlText w:val=""/>
-      <w:lvlJc w:val="left"/>
-      <w:pPr>
-        <w:ind w:left="720" w:hanging="360"/>
-      </w:pPr>
-      <w:rPr>
-        <w:rFonts w:hint="default" w:ascii="Symbol" w:hAnsi="Symbol"/>
-      </w:rPr>
-    </w:lvl>
-    <w:lvl xmlns:w="http://schemas.openxmlformats.org/wordprocessingml/2006/main" w:ilvl="1">
-      <w:start w:val="1"/>
-      <w:numFmt w:val="bullet"/>
-      <w:lvlText w:val="o"/>
-      <w:lvlJc w:val="left"/>
-      <w:pPr>
-        <w:ind w:left="1440" w:hanging="360"/>
-      </w:pPr>
-      <w:rPr>
-        <w:rFonts w:hint="default" w:ascii="Courier New" w:hAnsi="Courier New"/>
-      </w:rPr>
-    </w:lvl>
-    <w:lvl xmlns:w="http://schemas.openxmlformats.org/wordprocessingml/2006/main" w:ilvl="2">
-      <w:start w:val="1"/>
-      <w:numFmt w:val="bullet"/>
-      <w:lvlText w:val=""/>
-      <w:lvlJc w:val="left"/>
-      <w:pPr>
-        <w:ind w:left="2160" w:hanging="360"/>
-      </w:pPr>
-      <w:rPr>
-        <w:rFonts w:hint="default" w:ascii="Wingdings" w:hAnsi="Wingdings"/>
-      </w:rPr>
-    </w:lvl>
-    <w:lvl xmlns:w="http://schemas.openxmlformats.org/wordprocessingml/2006/main" w:ilvl="3">
-      <w:start w:val="1"/>
-      <w:numFmt w:val="bullet"/>
-      <w:lvlText w:val=""/>
-      <w:lvlJc w:val="left"/>
-      <w:pPr>
-        <w:ind w:left="2880" w:hanging="360"/>
-      </w:pPr>
-      <w:rPr>
-        <w:rFonts w:hint="default" w:ascii="Symbol" w:hAnsi="Symbol"/>
-      </w:rPr>
-    </w:lvl>
-    <w:lvl xmlns:w="http://schemas.openxmlformats.org/wordprocessingml/2006/main" w:ilvl="4">
-      <w:start w:val="1"/>
-      <w:numFmt w:val="bullet"/>
-      <w:lvlText w:val="o"/>
-      <w:lvlJc w:val="left"/>
-      <w:pPr>
-        <w:ind w:left="3600" w:hanging="360"/>
-      </w:pPr>
-      <w:rPr>
-        <w:rFonts w:hint="default" w:ascii="Courier New" w:hAnsi="Courier New"/>
-      </w:rPr>
-    </w:lvl>
-    <w:lvl xmlns:w="http://schemas.openxmlformats.org/wordprocessingml/2006/main" w:ilvl="5">
-      <w:start w:val="1"/>
-      <w:numFmt w:val="bullet"/>
-      <w:lvlText w:val=""/>
-      <w:lvlJc w:val="left"/>
-      <w:pPr>
-        <w:ind w:left="4320" w:hanging="360"/>
-      </w:pPr>
-      <w:rPr>
-        <w:rFonts w:hint="default" w:ascii="Wingdings" w:hAnsi="Wingdings"/>
-      </w:rPr>
-    </w:lvl>
-    <w:lvl xmlns:w="http://schemas.openxmlformats.org/wordprocessingml/2006/main" w:ilvl="6">
-      <w:start w:val="1"/>
-      <w:numFmt w:val="bullet"/>
-      <w:lvlText w:val=""/>
-      <w:lvlJc w:val="left"/>
-      <w:pPr>
-        <w:ind w:left="5040" w:hanging="360"/>
-      </w:pPr>
-      <w:rPr>
-        <w:rFonts w:hint="default" w:ascii="Symbol" w:hAnsi="Symbol"/>
-      </w:rPr>
-    </w:lvl>
-    <w:lvl xmlns:w="http://schemas.openxmlformats.org/wordprocessingml/2006/main" w:ilvl="7">
-      <w:start w:val="1"/>
-      <w:numFmt w:val="bullet"/>
-      <w:lvlText w:val="o"/>
-      <w:lvlJc w:val="left"/>
-      <w:pPr>
-        <w:ind w:left="5760" w:hanging="360"/>
-      </w:pPr>
-      <w:rPr>
-        <w:rFonts w:hint="default" w:ascii="Courier New" w:hAnsi="Courier New"/>
-      </w:rPr>
-    </w:lvl>
-    <w:lvl xmlns:w="http://schemas.openxmlformats.org/wordprocessingml/2006/main" w:ilvl="8">
-      <w:start w:val="1"/>
-      <w:numFmt w:val="bullet"/>
-      <w:lvlText w:val=""/>
-      <w:lvlJc w:val="left"/>
-      <w:pPr>
-        <w:ind w:left="6480" w:hanging="360"/>
-      </w:pPr>
-      <w:rPr>
-        <w:rFonts w:hint="default" w:ascii="Wingdings" w:hAnsi="Wingdings"/>
-      </w:rPr>
-    </w:lvl>
-  </w:abstractNum>
   <w:abstractNum w:abstractNumId="0" w15:restartNumberingAfterBreak="0">
     <w:nsid w:val="006852D4"/>
     <w:multiLevelType w:val="hybridMultilevel"/>
@@ -4286,7 +4034,7 @@
         <w:ind w:left="720" w:hanging="360"/>
       </w:pPr>
       <w:rPr>
-        <w:rFonts w:hint="default" w:ascii="Symbol" w:hAnsi="Symbol"/>
+        <w:rFonts w:ascii="Symbol" w:hAnsi="Symbol" w:hint="default"/>
       </w:rPr>
     </w:lvl>
     <w:lvl w:ilvl="1" w:tplc="04090003">
@@ -4298,7 +4046,7 @@
         <w:ind w:left="1440" w:hanging="360"/>
       </w:pPr>
       <w:rPr>
-        <w:rFonts w:hint="default" w:ascii="Courier New" w:hAnsi="Courier New" w:cs="Courier New"/>
+        <w:rFonts w:ascii="Courier New" w:hAnsi="Courier New" w:cs="Courier New" w:hint="default"/>
       </w:rPr>
     </w:lvl>
     <w:lvl w:ilvl="2" w:tplc="04090005" w:tentative="1">
@@ -4310,7 +4058,7 @@
         <w:ind w:left="2160" w:hanging="360"/>
       </w:pPr>
       <w:rPr>
-        <w:rFonts w:hint="default" w:ascii="Wingdings" w:hAnsi="Wingdings"/>
+        <w:rFonts w:ascii="Wingdings" w:hAnsi="Wingdings" w:hint="default"/>
       </w:rPr>
     </w:lvl>
     <w:lvl w:ilvl="3" w:tplc="04090001" w:tentative="1">
@@ -4322,7 +4070,7 @@
         <w:ind w:left="2880" w:hanging="360"/>
       </w:pPr>
       <w:rPr>
-        <w:rFonts w:hint="default" w:ascii="Symbol" w:hAnsi="Symbol"/>
+        <w:rFonts w:ascii="Symbol" w:hAnsi="Symbol" w:hint="default"/>
       </w:rPr>
     </w:lvl>
     <w:lvl w:ilvl="4" w:tplc="04090003" w:tentative="1">
@@ -4334,7 +4082,7 @@
         <w:ind w:left="3600" w:hanging="360"/>
       </w:pPr>
       <w:rPr>
-        <w:rFonts w:hint="default" w:ascii="Courier New" w:hAnsi="Courier New" w:cs="Courier New"/>
+        <w:rFonts w:ascii="Courier New" w:hAnsi="Courier New" w:cs="Courier New" w:hint="default"/>
       </w:rPr>
     </w:lvl>
     <w:lvl w:ilvl="5" w:tplc="04090005" w:tentative="1">
@@ -4346,7 +4094,7 @@
         <w:ind w:left="4320" w:hanging="360"/>
       </w:pPr>
       <w:rPr>
-        <w:rFonts w:hint="default" w:ascii="Wingdings" w:hAnsi="Wingdings"/>
+        <w:rFonts w:ascii="Wingdings" w:hAnsi="Wingdings" w:hint="default"/>
       </w:rPr>
     </w:lvl>
     <w:lvl w:ilvl="6" w:tplc="04090001" w:tentative="1">
@@ -4358,7 +4106,7 @@
         <w:ind w:left="5040" w:hanging="360"/>
       </w:pPr>
       <w:rPr>
-        <w:rFonts w:hint="default" w:ascii="Symbol" w:hAnsi="Symbol"/>
+        <w:rFonts w:ascii="Symbol" w:hAnsi="Symbol" w:hint="default"/>
       </w:rPr>
     </w:lvl>
     <w:lvl w:ilvl="7" w:tplc="04090003" w:tentative="1">
@@ -4370,7 +4118,7 @@
         <w:ind w:left="5760" w:hanging="360"/>
       </w:pPr>
       <w:rPr>
-        <w:rFonts w:hint="default" w:ascii="Courier New" w:hAnsi="Courier New" w:cs="Courier New"/>
+        <w:rFonts w:ascii="Courier New" w:hAnsi="Courier New" w:cs="Courier New" w:hint="default"/>
       </w:rPr>
     </w:lvl>
     <w:lvl w:ilvl="8" w:tplc="04090005" w:tentative="1">
@@ -4382,7 +4130,7 @@
         <w:ind w:left="6480" w:hanging="360"/>
       </w:pPr>
       <w:rPr>
-        <w:rFonts w:hint="default" w:ascii="Wingdings" w:hAnsi="Wingdings"/>
+        <w:rFonts w:ascii="Wingdings" w:hAnsi="Wingdings" w:hint="default"/>
       </w:rPr>
     </w:lvl>
   </w:abstractNum>
@@ -4824,7 +4572,7 @@
         <w:ind w:left="0" w:firstLine="216"/>
       </w:pPr>
       <w:rPr>
-        <w:rFonts w:hint="default" w:ascii="Symbol" w:hAnsi="Symbol"/>
+        <w:rFonts w:ascii="Symbol" w:hAnsi="Symbol" w:hint="default"/>
       </w:rPr>
     </w:lvl>
   </w:abstractNum>
@@ -4991,7 +4739,7 @@
         <w:ind w:left="360" w:hanging="360"/>
       </w:pPr>
       <w:rPr>
-        <w:rFonts w:hint="default" w:ascii="Verdana" w:hAnsi="Verdana"/>
+        <w:rFonts w:ascii="Verdana" w:hAnsi="Verdana" w:hint="default"/>
         <w:b/>
         <w:i w:val="0"/>
         <w:caps/>
@@ -5010,7 +4758,7 @@
         <w:ind w:left="792" w:hanging="432"/>
       </w:pPr>
       <w:rPr>
-        <w:rFonts w:hint="default" w:ascii="Helvetica" w:hAnsi="Helvetica"/>
+        <w:rFonts w:ascii="Helvetica" w:hAnsi="Helvetica" w:hint="default"/>
         <w:sz w:val="16"/>
       </w:rPr>
     </w:lvl>
@@ -5391,7 +5139,7 @@
         <w:ind w:left="-644" w:firstLine="0"/>
       </w:pPr>
       <w:rPr>
-        <w:rFonts w:hint="default" w:ascii="Verdana" w:hAnsi="Verdana"/>
+        <w:rFonts w:ascii="Verdana" w:hAnsi="Verdana" w:hint="default"/>
         <w:b/>
         <w:i/>
         <w:sz w:val="18"/>
@@ -5536,7 +5284,7 @@
         <w:ind w:left="360" w:hanging="360"/>
       </w:pPr>
       <w:rPr>
-        <w:rFonts w:hint="default" w:ascii="Verdana" w:hAnsi="Verdana"/>
+        <w:rFonts w:ascii="Verdana" w:hAnsi="Verdana" w:hint="default"/>
         <w:b/>
         <w:i w:val="0"/>
         <w:caps/>
@@ -5555,7 +5303,7 @@
         <w:ind w:left="792" w:hanging="432"/>
       </w:pPr>
       <w:rPr>
-        <w:rFonts w:hint="default" w:ascii="Helvetica" w:hAnsi="Helvetica"/>
+        <w:rFonts w:ascii="Helvetica" w:hAnsi="Helvetica" w:hint="default"/>
         <w:sz w:val="16"/>
       </w:rPr>
     </w:lvl>
@@ -5679,7 +5427,7 @@
         <w:ind w:left="360" w:hanging="360"/>
       </w:pPr>
       <w:rPr>
-        <w:rFonts w:hint="default" w:ascii="Symbol" w:hAnsi="Symbol"/>
+        <w:rFonts w:ascii="Symbol" w:hAnsi="Symbol" w:hint="default"/>
       </w:rPr>
     </w:lvl>
     <w:lvl w:ilvl="1" w:tplc="04090003" w:tentative="1">
@@ -5691,7 +5439,7 @@
         <w:ind w:left="1080" w:hanging="360"/>
       </w:pPr>
       <w:rPr>
-        <w:rFonts w:hint="default" w:ascii="Courier New" w:hAnsi="Courier New" w:cs="Courier New"/>
+        <w:rFonts w:ascii="Courier New" w:hAnsi="Courier New" w:cs="Courier New" w:hint="default"/>
       </w:rPr>
     </w:lvl>
     <w:lvl w:ilvl="2" w:tplc="04090005" w:tentative="1">
@@ -5703,7 +5451,7 @@
         <w:ind w:left="1800" w:hanging="360"/>
       </w:pPr>
       <w:rPr>
-        <w:rFonts w:hint="default" w:ascii="Wingdings" w:hAnsi="Wingdings"/>
+        <w:rFonts w:ascii="Wingdings" w:hAnsi="Wingdings" w:hint="default"/>
       </w:rPr>
     </w:lvl>
     <w:lvl w:ilvl="3" w:tplc="04090001" w:tentative="1">
@@ -5715,7 +5463,7 @@
         <w:ind w:left="2520" w:hanging="360"/>
       </w:pPr>
       <w:rPr>
-        <w:rFonts w:hint="default" w:ascii="Symbol" w:hAnsi="Symbol"/>
+        <w:rFonts w:ascii="Symbol" w:hAnsi="Symbol" w:hint="default"/>
       </w:rPr>
     </w:lvl>
     <w:lvl w:ilvl="4" w:tplc="04090003" w:tentative="1">
@@ -5727,7 +5475,7 @@
         <w:ind w:left="3240" w:hanging="360"/>
       </w:pPr>
       <w:rPr>
-        <w:rFonts w:hint="default" w:ascii="Courier New" w:hAnsi="Courier New" w:cs="Courier New"/>
+        <w:rFonts w:ascii="Courier New" w:hAnsi="Courier New" w:cs="Courier New" w:hint="default"/>
       </w:rPr>
     </w:lvl>
     <w:lvl w:ilvl="5" w:tplc="04090005" w:tentative="1">
@@ -5739,7 +5487,7 @@
         <w:ind w:left="3960" w:hanging="360"/>
       </w:pPr>
       <w:rPr>
-        <w:rFonts w:hint="default" w:ascii="Wingdings" w:hAnsi="Wingdings"/>
+        <w:rFonts w:ascii="Wingdings" w:hAnsi="Wingdings" w:hint="default"/>
       </w:rPr>
     </w:lvl>
     <w:lvl w:ilvl="6" w:tplc="04090001" w:tentative="1">
@@ -5751,7 +5499,7 @@
         <w:ind w:left="4680" w:hanging="360"/>
       </w:pPr>
       <w:rPr>
-        <w:rFonts w:hint="default" w:ascii="Symbol" w:hAnsi="Symbol"/>
+        <w:rFonts w:ascii="Symbol" w:hAnsi="Symbol" w:hint="default"/>
       </w:rPr>
     </w:lvl>
     <w:lvl w:ilvl="7" w:tplc="04090003" w:tentative="1">
@@ -5763,7 +5511,7 @@
         <w:ind w:left="5400" w:hanging="360"/>
       </w:pPr>
       <w:rPr>
-        <w:rFonts w:hint="default" w:ascii="Courier New" w:hAnsi="Courier New" w:cs="Courier New"/>
+        <w:rFonts w:ascii="Courier New" w:hAnsi="Courier New" w:cs="Courier New" w:hint="default"/>
       </w:rPr>
     </w:lvl>
     <w:lvl w:ilvl="8" w:tplc="04090005" w:tentative="1">
@@ -5775,7 +5523,7 @@
         <w:ind w:left="6120" w:hanging="360"/>
       </w:pPr>
       <w:rPr>
-        <w:rFonts w:hint="default" w:ascii="Wingdings" w:hAnsi="Wingdings"/>
+        <w:rFonts w:ascii="Wingdings" w:hAnsi="Wingdings" w:hint="default"/>
       </w:rPr>
     </w:lvl>
   </w:abstractNum>
@@ -5796,7 +5544,7 @@
         <w:ind w:left="120" w:hanging="120"/>
       </w:pPr>
       <w:rPr>
-        <w:rFonts w:hint="default" w:ascii="Symbol" w:hAnsi="Symbol"/>
+        <w:rFonts w:ascii="Symbol" w:hAnsi="Symbol" w:hint="default"/>
       </w:rPr>
     </w:lvl>
   </w:abstractNum>
@@ -5815,7 +5563,7 @@
         <w:ind w:left="0" w:firstLine="0"/>
       </w:pPr>
       <w:rPr>
-        <w:rFonts w:hint="default" w:ascii="Times New Roman" w:hAnsi="Times New Roman" w:cs="Times New Roman"/>
+        <w:rFonts w:ascii="Times New Roman" w:hAnsi="Times New Roman" w:cs="Times New Roman" w:hint="default"/>
         <w:b w:val="0"/>
         <w:bCs w:val="0"/>
         <w:i w:val="0"/>
@@ -6071,7 +5819,7 @@
         <w:ind w:left="216" w:hanging="216"/>
       </w:pPr>
       <w:rPr>
-        <w:rFonts w:hint="default" w:ascii="Symbol" w:hAnsi="Symbol"/>
+        <w:rFonts w:ascii="Symbol" w:hAnsi="Symbol" w:hint="default"/>
       </w:rPr>
     </w:lvl>
   </w:abstractNum>
@@ -6092,7 +5840,7 @@
         <w:ind w:left="-480" w:hanging="360"/>
       </w:pPr>
       <w:rPr>
-        <w:rFonts w:hint="default" w:ascii="Verdana" w:hAnsi="Verdana"/>
+        <w:rFonts w:ascii="Verdana" w:hAnsi="Verdana" w:hint="default"/>
         <w:b/>
         <w:i/>
         <w:caps w:val="0"/>
@@ -6130,7 +5878,7 @@
         <w:ind w:left="720" w:hanging="360"/>
       </w:pPr>
       <w:rPr>
-        <w:rFonts w:hint="default" w:ascii="Symbol" w:hAnsi="Symbol"/>
+        <w:rFonts w:ascii="Symbol" w:hAnsi="Symbol" w:hint="default"/>
       </w:rPr>
     </w:lvl>
   </w:abstractNum>
@@ -6237,7 +5985,7 @@
         <w:ind w:left="360" w:hanging="360"/>
       </w:pPr>
       <w:rPr>
-        <w:rFonts w:hint="default" w:ascii="Verdana" w:hAnsi="Verdana"/>
+        <w:rFonts w:ascii="Verdana" w:hAnsi="Verdana" w:hint="default"/>
         <w:b/>
         <w:i w:val="0"/>
         <w:caps/>
@@ -6257,7 +6005,7 @@
         <w:ind w:left="792" w:hanging="432"/>
       </w:pPr>
       <w:rPr>
-        <w:rFonts w:hint="default" w:ascii="Verdana" w:hAnsi="Verdana"/>
+        <w:rFonts w:ascii="Verdana" w:hAnsi="Verdana" w:hint="default"/>
         <w:sz w:val="16"/>
       </w:rPr>
     </w:lvl>
@@ -6777,7 +6525,7 @@
         <w:ind w:left="720" w:hanging="360"/>
       </w:pPr>
       <w:rPr>
-        <w:rFonts w:hint="default" w:ascii="Symbol" w:hAnsi="Symbol"/>
+        <w:rFonts w:ascii="Symbol" w:hAnsi="Symbol" w:hint="default"/>
       </w:rPr>
     </w:lvl>
     <w:lvl w:ilvl="1" w:tplc="04090003">
@@ -6789,7 +6537,7 @@
         <w:ind w:left="1440" w:hanging="360"/>
       </w:pPr>
       <w:rPr>
-        <w:rFonts w:hint="default" w:ascii="Courier New" w:hAnsi="Courier New" w:cs="Courier New"/>
+        <w:rFonts w:ascii="Courier New" w:hAnsi="Courier New" w:cs="Courier New" w:hint="default"/>
       </w:rPr>
     </w:lvl>
     <w:lvl w:ilvl="2" w:tplc="04090005" w:tentative="1">
@@ -6801,7 +6549,7 @@
         <w:ind w:left="2160" w:hanging="360"/>
       </w:pPr>
       <w:rPr>
-        <w:rFonts w:hint="default" w:ascii="Wingdings" w:hAnsi="Wingdings"/>
+        <w:rFonts w:ascii="Wingdings" w:hAnsi="Wingdings" w:hint="default"/>
       </w:rPr>
     </w:lvl>
     <w:lvl w:ilvl="3" w:tplc="04090001" w:tentative="1">
@@ -6813,7 +6561,7 @@
         <w:ind w:left="2880" w:hanging="360"/>
       </w:pPr>
       <w:rPr>
-        <w:rFonts w:hint="default" w:ascii="Symbol" w:hAnsi="Symbol"/>
+        <w:rFonts w:ascii="Symbol" w:hAnsi="Symbol" w:hint="default"/>
       </w:rPr>
     </w:lvl>
     <w:lvl w:ilvl="4" w:tplc="04090003" w:tentative="1">
@@ -6825,7 +6573,7 @@
         <w:ind w:left="3600" w:hanging="360"/>
       </w:pPr>
       <w:rPr>
-        <w:rFonts w:hint="default" w:ascii="Courier New" w:hAnsi="Courier New" w:cs="Courier New"/>
+        <w:rFonts w:ascii="Courier New" w:hAnsi="Courier New" w:cs="Courier New" w:hint="default"/>
       </w:rPr>
     </w:lvl>
     <w:lvl w:ilvl="5" w:tplc="04090005" w:tentative="1">
@@ -6837,7 +6585,7 @@
         <w:ind w:left="4320" w:hanging="360"/>
       </w:pPr>
       <w:rPr>
-        <w:rFonts w:hint="default" w:ascii="Wingdings" w:hAnsi="Wingdings"/>
+        <w:rFonts w:ascii="Wingdings" w:hAnsi="Wingdings" w:hint="default"/>
       </w:rPr>
     </w:lvl>
     <w:lvl w:ilvl="6" w:tplc="04090001" w:tentative="1">
@@ -6849,7 +6597,7 @@
         <w:ind w:left="5040" w:hanging="360"/>
       </w:pPr>
       <w:rPr>
-        <w:rFonts w:hint="default" w:ascii="Symbol" w:hAnsi="Symbol"/>
+        <w:rFonts w:ascii="Symbol" w:hAnsi="Symbol" w:hint="default"/>
       </w:rPr>
     </w:lvl>
     <w:lvl w:ilvl="7" w:tplc="04090003" w:tentative="1">
@@ -6861,7 +6609,7 @@
         <w:ind w:left="5760" w:hanging="360"/>
       </w:pPr>
       <w:rPr>
-        <w:rFonts w:hint="default" w:ascii="Courier New" w:hAnsi="Courier New" w:cs="Courier New"/>
+        <w:rFonts w:ascii="Courier New" w:hAnsi="Courier New" w:cs="Courier New" w:hint="default"/>
       </w:rPr>
     </w:lvl>
     <w:lvl w:ilvl="8" w:tplc="04090005" w:tentative="1">
@@ -6873,7 +6621,7 @@
         <w:ind w:left="6480" w:hanging="360"/>
       </w:pPr>
       <w:rPr>
-        <w:rFonts w:hint="default" w:ascii="Wingdings" w:hAnsi="Wingdings"/>
+        <w:rFonts w:ascii="Wingdings" w:hAnsi="Wingdings" w:hint="default"/>
       </w:rPr>
     </w:lvl>
   </w:abstractNum>
@@ -6894,7 +6642,7 @@
         <w:ind w:left="-600" w:hanging="360"/>
       </w:pPr>
       <w:rPr>
-        <w:rFonts w:hint="default" w:ascii="Verdana" w:hAnsi="Verdana"/>
+        <w:rFonts w:ascii="Verdana" w:hAnsi="Verdana" w:hint="default"/>
         <w:b/>
         <w:i/>
         <w:caps w:val="0"/>
@@ -7046,7 +6794,7 @@
         <w:ind w:left="1800" w:hanging="360"/>
       </w:pPr>
       <w:rPr>
-        <w:rFonts w:hint="default" w:ascii="Symbol" w:hAnsi="Symbol"/>
+        <w:rFonts w:ascii="Symbol" w:hAnsi="Symbol" w:hint="default"/>
       </w:rPr>
     </w:lvl>
     <w:lvl w:ilvl="1">
@@ -7061,7 +6809,7 @@
         <w:ind w:left="1440" w:hanging="360"/>
       </w:pPr>
       <w:rPr>
-        <w:rFonts w:hint="default" w:ascii="Symbol" w:hAnsi="Symbol"/>
+        <w:rFonts w:ascii="Symbol" w:hAnsi="Symbol" w:hint="default"/>
       </w:rPr>
     </w:lvl>
     <w:lvl w:ilvl="2">
@@ -7076,7 +6824,7 @@
         <w:ind w:left="1080" w:hanging="360"/>
       </w:pPr>
       <w:rPr>
-        <w:rFonts w:hint="default" w:ascii="Symbol" w:hAnsi="Symbol"/>
+        <w:rFonts w:ascii="Symbol" w:hAnsi="Symbol" w:hint="default"/>
       </w:rPr>
     </w:lvl>
     <w:lvl w:ilvl="3">
@@ -7187,7 +6935,7 @@
         <w:ind w:left="1080" w:hanging="360"/>
       </w:pPr>
       <w:rPr>
-        <w:rFonts w:hint="default" w:ascii="Symbol" w:hAnsi="Symbol"/>
+        <w:rFonts w:ascii="Symbol" w:hAnsi="Symbol" w:hint="default"/>
       </w:rPr>
     </w:lvl>
     <w:lvl w:ilvl="1">
@@ -7202,7 +6950,7 @@
         <w:ind w:left="1440" w:hanging="360"/>
       </w:pPr>
       <w:rPr>
-        <w:rFonts w:hint="default" w:ascii="Symbol" w:hAnsi="Symbol"/>
+        <w:rFonts w:ascii="Symbol" w:hAnsi="Symbol" w:hint="default"/>
       </w:rPr>
     </w:lvl>
     <w:lvl w:ilvl="2">
@@ -7217,7 +6965,7 @@
         <w:ind w:left="1080" w:hanging="360"/>
       </w:pPr>
       <w:rPr>
-        <w:rFonts w:hint="default" w:ascii="Symbol" w:hAnsi="Symbol"/>
+        <w:rFonts w:ascii="Symbol" w:hAnsi="Symbol" w:hint="default"/>
       </w:rPr>
     </w:lvl>
     <w:lvl w:ilvl="3">
@@ -7324,7 +7072,7 @@
         <w:ind w:left="720" w:hanging="360"/>
       </w:pPr>
       <w:rPr>
-        <w:rFonts w:hint="default" w:ascii="Symbol" w:hAnsi="Symbol"/>
+        <w:rFonts w:ascii="Symbol" w:hAnsi="Symbol" w:hint="default"/>
       </w:rPr>
     </w:lvl>
     <w:lvl w:ilvl="1" w:tplc="04090003">
@@ -7336,7 +7084,7 @@
         <w:ind w:left="1440" w:hanging="360"/>
       </w:pPr>
       <w:rPr>
-        <w:rFonts w:hint="default" w:ascii="Courier New" w:hAnsi="Courier New" w:cs="Courier New"/>
+        <w:rFonts w:ascii="Courier New" w:hAnsi="Courier New" w:cs="Courier New" w:hint="default"/>
       </w:rPr>
     </w:lvl>
     <w:lvl w:ilvl="2" w:tplc="04090005" w:tentative="1">
@@ -7348,7 +7096,7 @@
         <w:ind w:left="2160" w:hanging="360"/>
       </w:pPr>
       <w:rPr>
-        <w:rFonts w:hint="default" w:ascii="Wingdings" w:hAnsi="Wingdings"/>
+        <w:rFonts w:ascii="Wingdings" w:hAnsi="Wingdings" w:hint="default"/>
       </w:rPr>
     </w:lvl>
     <w:lvl w:ilvl="3" w:tplc="04090001" w:tentative="1">
@@ -7360,7 +7108,7 @@
         <w:ind w:left="2880" w:hanging="360"/>
       </w:pPr>
       <w:rPr>
-        <w:rFonts w:hint="default" w:ascii="Symbol" w:hAnsi="Symbol"/>
+        <w:rFonts w:ascii="Symbol" w:hAnsi="Symbol" w:hint="default"/>
       </w:rPr>
     </w:lvl>
     <w:lvl w:ilvl="4" w:tplc="04090003" w:tentative="1">
@@ -7372,7 +7120,7 @@
         <w:ind w:left="3600" w:hanging="360"/>
       </w:pPr>
       <w:rPr>
-        <w:rFonts w:hint="default" w:ascii="Courier New" w:hAnsi="Courier New" w:cs="Courier New"/>
+        <w:rFonts w:ascii="Courier New" w:hAnsi="Courier New" w:cs="Courier New" w:hint="default"/>
       </w:rPr>
     </w:lvl>
     <w:lvl w:ilvl="5" w:tplc="04090005" w:tentative="1">
@@ -7384,7 +7132,7 @@
         <w:ind w:left="4320" w:hanging="360"/>
       </w:pPr>
       <w:rPr>
-        <w:rFonts w:hint="default" w:ascii="Wingdings" w:hAnsi="Wingdings"/>
+        <w:rFonts w:ascii="Wingdings" w:hAnsi="Wingdings" w:hint="default"/>
       </w:rPr>
     </w:lvl>
     <w:lvl w:ilvl="6" w:tplc="04090001" w:tentative="1">
@@ -7396,7 +7144,7 @@
         <w:ind w:left="5040" w:hanging="360"/>
       </w:pPr>
       <w:rPr>
-        <w:rFonts w:hint="default" w:ascii="Symbol" w:hAnsi="Symbol"/>
+        <w:rFonts w:ascii="Symbol" w:hAnsi="Symbol" w:hint="default"/>
       </w:rPr>
     </w:lvl>
     <w:lvl w:ilvl="7" w:tplc="04090003" w:tentative="1">
@@ -7408,7 +7156,7 @@
         <w:ind w:left="5760" w:hanging="360"/>
       </w:pPr>
       <w:rPr>
-        <w:rFonts w:hint="default" w:ascii="Courier New" w:hAnsi="Courier New" w:cs="Courier New"/>
+        <w:rFonts w:ascii="Courier New" w:hAnsi="Courier New" w:cs="Courier New" w:hint="default"/>
       </w:rPr>
     </w:lvl>
     <w:lvl w:ilvl="8" w:tplc="04090005" w:tentative="1">
@@ -7420,13 +7168,10 @@
         <w:ind w:left="6480" w:hanging="360"/>
       </w:pPr>
       <w:rPr>
-        <w:rFonts w:hint="default" w:ascii="Wingdings" w:hAnsi="Wingdings"/>
+        <w:rFonts w:ascii="Wingdings" w:hAnsi="Wingdings" w:hint="default"/>
       </w:rPr>
     </w:lvl>
   </w:abstractNum>
-  <w:num w:numId="35">
-    <w:abstractNumId w:val="29"/>
-  </w:num>
   <w:num w:numId="1">
     <w:abstractNumId w:val="19"/>
   </w:num>
@@ -7863,11 +7608,11 @@
 </file>
 
 <file path=word/styles.xml><?xml version="1.0" encoding="utf-8"?>
-<w:styles xmlns:wp14="http://schemas.microsoft.com/office/word/2010/wordprocessingDrawing" xmlns:mc="http://schemas.openxmlformats.org/markup-compatibility/2006" xmlns:r="http://schemas.openxmlformats.org/officeDocument/2006/relationships" xmlns:w="http://schemas.openxmlformats.org/wordprocessingml/2006/main" xmlns:w14="http://schemas.microsoft.com/office/word/2010/wordml" xmlns:w15="http://schemas.microsoft.com/office/word/2012/wordml" xmlns:w16cex="http://schemas.microsoft.com/office/word/2018/wordml/cex" xmlns:w16cid="http://schemas.microsoft.com/office/word/2016/wordml/cid" xmlns:w16="http://schemas.microsoft.com/office/word/2018/wordml" xmlns:w16se="http://schemas.microsoft.com/office/word/2015/wordml/symex" mc:Ignorable="w14 w15 w16se w16cid w16 w16cex wp14">
+<w:styles xmlns:mc="http://schemas.openxmlformats.org/markup-compatibility/2006" xmlns:r="http://schemas.openxmlformats.org/officeDocument/2006/relationships" xmlns:w="http://schemas.openxmlformats.org/wordprocessingml/2006/main" xmlns:w14="http://schemas.microsoft.com/office/word/2010/wordml" xmlns:w15="http://schemas.microsoft.com/office/word/2012/wordml" xmlns:w16cex="http://schemas.microsoft.com/office/word/2018/wordml/cex" xmlns:w16cid="http://schemas.microsoft.com/office/word/2016/wordml/cid" xmlns:w16="http://schemas.microsoft.com/office/word/2018/wordml" xmlns:w16se="http://schemas.microsoft.com/office/word/2015/wordml/symex" mc:Ignorable="w14 w15 w16se w16cid w16 w16cex">
   <w:docDefaults>
     <w:rPrDefault>
       <w:rPr>
-        <w:rFonts w:ascii="Times New Roman" w:hAnsi="Times New Roman" w:eastAsia="Times New Roman" w:cs="Times New Roman"/>
+        <w:rFonts w:ascii="Times New Roman" w:eastAsia="Times New Roman" w:hAnsi="Times New Roman" w:cs="Times New Roman"/>
         <w:lang w:val="en-US" w:eastAsia="en-US" w:bidi="ar-SA"/>
       </w:rPr>
     </w:rPrDefault>
@@ -7893,10 +7638,10 @@
     <w:lsdException w:name="index 7" w:semiHidden="1" w:unhideWhenUsed="1"/>
     <w:lsdException w:name="index 8" w:semiHidden="1" w:unhideWhenUsed="1"/>
     <w:lsdException w:name="index 9" w:semiHidden="1" w:unhideWhenUsed="1"/>
-    <w:lsdException w:name="toc 1" w:uiPriority="39" w:semiHidden="1" w:unhideWhenUsed="1"/>
-    <w:lsdException w:name="toc 2" w:uiPriority="39" w:semiHidden="1" w:unhideWhenUsed="1"/>
-    <w:lsdException w:name="toc 3" w:uiPriority="39" w:semiHidden="1" w:unhideWhenUsed="1"/>
-    <w:lsdException w:name="toc 4" w:uiPriority="39" w:semiHidden="1" w:unhideWhenUsed="1"/>
+    <w:lsdException w:name="toc 1" w:semiHidden="1" w:uiPriority="39" w:unhideWhenUsed="1"/>
+    <w:lsdException w:name="toc 2" w:semiHidden="1" w:uiPriority="39" w:unhideWhenUsed="1"/>
+    <w:lsdException w:name="toc 3" w:semiHidden="1" w:uiPriority="39" w:unhideWhenUsed="1"/>
+    <w:lsdException w:name="toc 4" w:semiHidden="1" w:uiPriority="39" w:unhideWhenUsed="1"/>
     <w:lsdException w:name="toc 5" w:semiHidden="1" w:unhideWhenUsed="1"/>
     <w:lsdException w:name="toc 6" w:semiHidden="1" w:unhideWhenUsed="1"/>
     <w:lsdException w:name="toc 7" w:semiHidden="1" w:unhideWhenUsed="1"/>
@@ -7909,7 +7654,7 @@
     <w:lsdException w:name="footer" w:semiHidden="1" w:unhideWhenUsed="1"/>
     <w:lsdException w:name="index heading" w:semiHidden="1" w:unhideWhenUsed="1"/>
     <w:lsdException w:name="caption" w:semiHidden="1" w:unhideWhenUsed="1" w:qFormat="1"/>
-    <w:lsdException w:name="table of figures" w:uiPriority="99" w:semiHidden="1" w:unhideWhenUsed="1"/>
+    <w:lsdException w:name="table of figures" w:semiHidden="1" w:uiPriority="99" w:unhideWhenUsed="1"/>
     <w:lsdException w:name="envelope address" w:semiHidden="1" w:unhideWhenUsed="1"/>
     <w:lsdException w:name="envelope return" w:semiHidden="1" w:unhideWhenUsed="1"/>
     <w:lsdException w:name="footnote reference" w:semiHidden="1" w:unhideWhenUsed="1"/>
@@ -7935,7 +7680,7 @@
     <w:lsdException w:name="List Number 5" w:semiHidden="1" w:unhideWhenUsed="1"/>
     <w:lsdException w:name="Closing" w:semiHidden="1" w:unhideWhenUsed="1"/>
     <w:lsdException w:name="Signature" w:semiHidden="1" w:unhideWhenUsed="1"/>
-    <w:lsdException w:name="Default Paragraph Font" w:uiPriority="1" w:semiHidden="1" w:unhideWhenUsed="1"/>
+    <w:lsdException w:name="Default Paragraph Font" w:semiHidden="1" w:uiPriority="1" w:unhideWhenUsed="1"/>
     <w:lsdException w:name="Body Text" w:semiHidden="1" w:unhideWhenUsed="1"/>
     <w:lsdException w:name="Body Text Indent" w:semiHidden="1" w:unhideWhenUsed="1"/>
     <w:lsdException w:name="List Continue" w:semiHidden="1" w:unhideWhenUsed="1"/>
@@ -7951,7 +7696,7 @@
     <w:lsdException w:name="Body Text Indent 2" w:semiHidden="1" w:unhideWhenUsed="1"/>
     <w:lsdException w:name="Body Text Indent 3" w:semiHidden="1" w:unhideWhenUsed="1"/>
     <w:lsdException w:name="Block Text" w:semiHidden="1" w:unhideWhenUsed="1"/>
-    <w:lsdException w:name="Hyperlink" w:uiPriority="99" w:semiHidden="1" w:unhideWhenUsed="1"/>
+    <w:lsdException w:name="Hyperlink" w:semiHidden="1" w:uiPriority="99" w:unhideWhenUsed="1"/>
     <w:lsdException w:name="FollowedHyperlink" w:semiHidden="1" w:unhideWhenUsed="1"/>
     <w:lsdException w:name="Document Map" w:semiHidden="1" w:unhideWhenUsed="1"/>
     <w:lsdException w:name="Plain Text" w:semiHidden="1" w:unhideWhenUsed="1"/>
@@ -7971,7 +7716,7 @@
     <w:lsdException w:name="HTML Variable" w:semiHidden="1" w:unhideWhenUsed="1"/>
     <w:lsdException w:name="Normal Table" w:semiHidden="1" w:unhideWhenUsed="1"/>
     <w:lsdException w:name="annotation subject" w:semiHidden="1" w:unhideWhenUsed="1"/>
-    <w:lsdException w:name="No List" w:uiPriority="99" w:semiHidden="1" w:unhideWhenUsed="1"/>
+    <w:lsdException w:name="No List" w:semiHidden="1" w:uiPriority="99" w:unhideWhenUsed="1"/>
     <w:lsdException w:name="Outline List 1" w:semiHidden="1" w:unhideWhenUsed="1"/>
     <w:lsdException w:name="Outline List 2" w:semiHidden="1" w:unhideWhenUsed="1"/>
     <w:lsdException w:name="Outline List 3" w:semiHidden="1" w:unhideWhenUsed="1"/>
@@ -8019,7 +7764,7 @@
     <w:lsdException w:name="Table Web 3" w:semiHidden="1" w:unhideWhenUsed="1"/>
     <w:lsdException w:name="Balloon Text" w:semiHidden="1" w:unhideWhenUsed="1"/>
     <w:lsdException w:name="Table Theme" w:semiHidden="1" w:unhideWhenUsed="1"/>
-    <w:lsdException w:name="Placeholder Text" w:uiPriority="99" w:semiHidden="1"/>
+    <w:lsdException w:name="Placeholder Text" w:semiHidden="1" w:uiPriority="99"/>
     <w:lsdException w:name="No Spacing" w:uiPriority="1"/>
     <w:lsdException w:name="Light Shading" w:uiPriority="60"/>
     <w:lsdException w:name="Light List" w:uiPriority="61"/>
@@ -8041,7 +7786,7 @@
     <w:lsdException w:name="Medium Shading 1 Accent 1" w:uiPriority="63"/>
     <w:lsdException w:name="Medium Shading 2 Accent 1" w:uiPriority="64"/>
     <w:lsdException w:name="Medium List 1 Accent 1" w:uiPriority="65"/>
-    <w:lsdException w:name="Revision" w:uiPriority="99" w:semiHidden="1"/>
+    <w:lsdException w:name="Revision" w:semiHidden="1" w:uiPriority="99"/>
     <w:lsdException w:name="List Paragraph" w:uiPriority="34"/>
     <w:lsdException w:name="Quote" w:uiPriority="29"/>
     <w:lsdException w:name="Intense Quote" w:uiPriority="30"/>
@@ -8128,8 +7873,8 @@
     <w:lsdException w:name="Subtle Reference" w:uiPriority="31"/>
     <w:lsdException w:name="Intense Reference" w:uiPriority="32"/>
     <w:lsdException w:name="Book Title" w:uiPriority="33"/>
-    <w:lsdException w:name="Bibliography" w:uiPriority="37" w:semiHidden="1" w:unhideWhenUsed="1"/>
-    <w:lsdException w:name="TOC Heading" w:uiPriority="39" w:semiHidden="1" w:unhideWhenUsed="1" w:qFormat="1"/>
+    <w:lsdException w:name="Bibliography" w:semiHidden="1" w:uiPriority="37" w:unhideWhenUsed="1"/>
+    <w:lsdException w:name="TOC Heading" w:semiHidden="1" w:uiPriority="39" w:unhideWhenUsed="1" w:qFormat="1"/>
     <w:lsdException w:name="Plain Table 1" w:uiPriority="41"/>
     <w:lsdException w:name="Plain Table 2" w:uiPriority="42"/>
     <w:lsdException w:name="Plain Table 3" w:uiPriority="43"/>
@@ -8234,13 +7979,13 @@
     <w:lsdException w:name="List Table 5 Dark Accent 6" w:uiPriority="50"/>
     <w:lsdException w:name="List Table 6 Colorful Accent 6" w:uiPriority="51"/>
     <w:lsdException w:name="List Table 7 Colorful Accent 6" w:uiPriority="52"/>
-    <w:lsdException w:name="Mention" w:uiPriority="99" w:semiHidden="1" w:unhideWhenUsed="1"/>
-    <w:lsdException w:name="Smart Hyperlink" w:uiPriority="99" w:semiHidden="1" w:unhideWhenUsed="1"/>
-    <w:lsdException w:name="Hashtag" w:uiPriority="99" w:semiHidden="1" w:unhideWhenUsed="1"/>
-    <w:lsdException w:name="Unresolved Mention" w:uiPriority="99" w:semiHidden="1" w:unhideWhenUsed="1"/>
-    <w:lsdException w:name="Smart Link" w:uiPriority="99" w:semiHidden="1" w:unhideWhenUsed="1"/>
+    <w:lsdException w:name="Mention" w:semiHidden="1" w:uiPriority="99" w:unhideWhenUsed="1"/>
+    <w:lsdException w:name="Smart Hyperlink" w:semiHidden="1" w:uiPriority="99" w:unhideWhenUsed="1"/>
+    <w:lsdException w:name="Hashtag" w:semiHidden="1" w:uiPriority="99" w:unhideWhenUsed="1"/>
+    <w:lsdException w:name="Unresolved Mention" w:semiHidden="1" w:uiPriority="99" w:unhideWhenUsed="1"/>
+    <w:lsdException w:name="Smart Link" w:semiHidden="1" w:uiPriority="99" w:unhideWhenUsed="1"/>
   </w:latentStyles>
-  <w:style w:type="paragraph" w:styleId="Normal" w:default="1">
+  <w:style w:type="paragraph" w:default="1" w:styleId="Normal">
     <w:name w:val="Normal"/>
     <w:qFormat/>
     <w:rsid w:val="00165A0E"/>
@@ -8267,7 +8012,7 @@
         <w:numId w:val="28"/>
       </w:numPr>
       <w:pBdr>
-        <w:bottom w:val="single" w:color="auto" w:sz="8" w:space="6"/>
+        <w:bottom w:val="single" w:sz="8" w:space="6" w:color="auto"/>
       </w:pBdr>
       <w:spacing w:before="0" w:after="60" w:line="580" w:lineRule="exact"/>
       <w:jc w:val="left"/>
@@ -8456,13 +8201,13 @@
       <w:sz w:val="22"/>
     </w:rPr>
   </w:style>
-  <w:style w:type="character" w:styleId="DefaultParagraphFont" w:default="1">
+  <w:style w:type="character" w:default="1" w:styleId="DefaultParagraphFont">
     <w:name w:val="Default Paragraph Font"/>
     <w:uiPriority w:val="1"/>
     <w:semiHidden/>
     <w:unhideWhenUsed/>
   </w:style>
-  <w:style w:type="table" w:styleId="TableNormal" w:default="1">
+  <w:style w:type="table" w:default="1" w:styleId="TableNormal">
     <w:name w:val="Normal Table"/>
     <w:uiPriority w:val="99"/>
     <w:semiHidden/>
@@ -8477,13 +8222,13 @@
       </w:tblCellMar>
     </w:tblPr>
   </w:style>
-  <w:style w:type="numbering" w:styleId="NoList" w:default="1">
+  <w:style w:type="numbering" w:default="1" w:styleId="NoList">
     <w:name w:val="No List"/>
     <w:uiPriority w:val="99"/>
     <w:semiHidden/>
     <w:unhideWhenUsed/>
   </w:style>
-  <w:style w:type="paragraph" w:styleId="Body" w:customStyle="1">
+  <w:style w:type="paragraph" w:customStyle="1" w:styleId="Body">
     <w:name w:val="Body"/>
     <w:basedOn w:val="Normal"/>
     <w:link w:val="BodyChar"/>
@@ -8668,7 +8413,7 @@
       <w:szCs w:val="16"/>
     </w:rPr>
   </w:style>
-  <w:style w:type="paragraph" w:styleId="CellHeadingLeft" w:customStyle="1">
+  <w:style w:type="paragraph" w:customStyle="1" w:styleId="CellHeadingLeft">
     <w:name w:val="CellHeadingLeft"/>
     <w:basedOn w:val="CellHeadingCenter"/>
     <w:next w:val="CellHeadingCenter"/>
@@ -8680,7 +8425,7 @@
       <w:b w:val="0"/>
     </w:rPr>
   </w:style>
-  <w:style w:type="paragraph" w:styleId="CellHeadingCenter" w:customStyle="1">
+  <w:style w:type="paragraph" w:customStyle="1" w:styleId="CellHeadingCenter">
     <w:name w:val="CellHeadingCenter"/>
     <w:basedOn w:val="Body"/>
     <w:rsid w:val="00B943A3"/>
@@ -8711,7 +8456,7 @@
       <w:rFonts w:ascii="Arial" w:hAnsi="Arial"/>
     </w:rPr>
   </w:style>
-  <w:style w:type="paragraph" w:styleId="DocTitle" w:customStyle="1">
+  <w:style w:type="paragraph" w:customStyle="1" w:styleId="DocTitle">
     <w:name w:val="DocTitle"/>
     <w:basedOn w:val="Body"/>
     <w:link w:val="DocTitleChar"/>
@@ -8729,7 +8474,7 @@
       <w:sz w:val="44"/>
     </w:rPr>
   </w:style>
-  <w:style w:type="paragraph" w:styleId="CellBodyBullet" w:customStyle="1">
+  <w:style w:type="paragraph" w:customStyle="1" w:styleId="CellBodyBullet">
     <w:name w:val="CellBodyBullet"/>
     <w:basedOn w:val="Bullet"/>
     <w:rsid w:val="00F3585E"/>
@@ -8749,7 +8494,7 @@
       <w:sz w:val="16"/>
     </w:rPr>
   </w:style>
-  <w:style w:type="paragraph" w:styleId="Bullet" w:customStyle="1">
+  <w:style w:type="paragraph" w:customStyle="1" w:styleId="Bullet">
     <w:name w:val="Bullet"/>
     <w:basedOn w:val="Body"/>
     <w:rsid w:val="00DF74F3"/>
@@ -8760,7 +8505,7 @@
       <w:spacing w:before="120"/>
     </w:pPr>
   </w:style>
-  <w:style w:type="paragraph" w:styleId="CellBodyBulletSub" w:customStyle="1">
+  <w:style w:type="paragraph" w:customStyle="1" w:styleId="CellBodyBulletSub">
     <w:name w:val="CellBodyBulletSub"/>
     <w:basedOn w:val="CellBodyBullet"/>
     <w:rsid w:val="00DF74F3"/>
@@ -8776,7 +8521,7 @@
       <w:spacing w:before="0"/>
     </w:pPr>
   </w:style>
-  <w:style w:type="paragraph" w:styleId="Classification" w:customStyle="1">
+  <w:style w:type="paragraph" w:customStyle="1" w:styleId="Classification">
     <w:name w:val="Classification"/>
     <w:uiPriority w:val="99"/>
     <w:rsid w:val="00DF74F3"/>
@@ -8792,7 +8537,7 @@
       <w:szCs w:val="24"/>
     </w:rPr>
   </w:style>
-  <w:style w:type="paragraph" w:styleId="Spacer" w:customStyle="1">
+  <w:style w:type="paragraph" w:customStyle="1" w:styleId="Spacer">
     <w:name w:val="Spacer"/>
     <w:basedOn w:val="Body"/>
     <w:rsid w:val="00DF74F3"/>
@@ -8807,7 +8552,7 @@
       <w:sz w:val="12"/>
     </w:rPr>
   </w:style>
-  <w:style w:type="paragraph" w:styleId="CellBodyLeft" w:customStyle="1">
+  <w:style w:type="paragraph" w:customStyle="1" w:styleId="CellBodyLeft">
     <w:name w:val="CellBodyLeft"/>
     <w:basedOn w:val="Body"/>
     <w:rsid w:val="00B943A3"/>
@@ -8845,7 +8590,7 @@
       <w:caps/>
     </w:rPr>
   </w:style>
-  <w:style w:type="paragraph" w:styleId="BulletSub" w:customStyle="1">
+  <w:style w:type="paragraph" w:customStyle="1" w:styleId="BulletSub">
     <w:name w:val="Bullet Sub"/>
     <w:basedOn w:val="Bullet"/>
     <w:rsid w:val="00DF74F3"/>
@@ -8871,7 +8616,7 @@
       <w:rFonts w:ascii="Tahoma" w:hAnsi="Tahoma"/>
     </w:rPr>
   </w:style>
-  <w:style w:type="paragraph" w:styleId="Code" w:customStyle="1">
+  <w:style w:type="paragraph" w:customStyle="1" w:styleId="Code">
     <w:name w:val="Code"/>
     <w:basedOn w:val="Body"/>
     <w:link w:val="CodeChar"/>
@@ -8910,7 +8655,7 @@
       <w:sz w:val="18"/>
     </w:rPr>
   </w:style>
-  <w:style w:type="paragraph" w:styleId="Caution" w:customStyle="1">
+  <w:style w:type="paragraph" w:customStyle="1" w:styleId="Caution">
     <w:name w:val="Caution"/>
     <w:basedOn w:val="Body"/>
     <w:next w:val="Normal"/>
@@ -8938,7 +8683,7 @@
       <w:u w:val="single"/>
     </w:rPr>
   </w:style>
-  <w:style w:type="paragraph" w:styleId="Legal" w:customStyle="1">
+  <w:style w:type="paragraph" w:customStyle="1" w:styleId="Legal">
     <w:name w:val="Legal"/>
     <w:basedOn w:val="Normal"/>
     <w:rsid w:val="00DF74F3"/>
@@ -8952,13 +8697,13 @@
       <w:szCs w:val="18"/>
     </w:rPr>
   </w:style>
-  <w:style w:type="paragraph" w:styleId="DocType" w:customStyle="1">
+  <w:style w:type="paragraph" w:customStyle="1" w:styleId="DocType">
     <w:name w:val="DocType"/>
     <w:basedOn w:val="Body"/>
     <w:rsid w:val="00DF74F3"/>
     <w:pPr>
       <w:pBdr>
-        <w:bottom w:val="single" w:color="auto" w:sz="4" w:space="1"/>
+        <w:bottom w:val="single" w:sz="4" w:space="1" w:color="auto"/>
       </w:pBdr>
       <w:spacing w:before="0"/>
       <w:ind w:left="-1140" w:right="-20"/>
@@ -8969,7 +8714,7 @@
       <w:sz w:val="24"/>
     </w:rPr>
   </w:style>
-  <w:style w:type="paragraph" w:styleId="DateTitlePage" w:customStyle="1">
+  <w:style w:type="paragraph" w:customStyle="1" w:styleId="DateTitlePage">
     <w:name w:val="DateTitlePage"/>
     <w:basedOn w:val="Body"/>
     <w:rsid w:val="00DF74F3"/>
@@ -8984,7 +8729,7 @@
       <w:sz w:val="24"/>
     </w:rPr>
   </w:style>
-  <w:style w:type="paragraph" w:styleId="HeadingTOC" w:customStyle="1">
+  <w:style w:type="paragraph" w:customStyle="1" w:styleId="HeadingTOC">
     <w:name w:val="Heading (TOC"/>
     <w:aliases w:val="RevHistory)"/>
     <w:basedOn w:val="Body"/>
@@ -8993,7 +8738,7 @@
     <w:pPr>
       <w:pageBreakBefore/>
       <w:pBdr>
-        <w:bottom w:val="single" w:color="auto" w:sz="8" w:space="6"/>
+        <w:bottom w:val="single" w:sz="8" w:space="6" w:color="auto"/>
       </w:pBdr>
       <w:spacing w:before="480" w:after="60" w:line="580" w:lineRule="exact"/>
       <w:ind w:left="-1440"/>
@@ -9005,7 +8750,7 @@
       <w:sz w:val="36"/>
     </w:rPr>
   </w:style>
-  <w:style w:type="paragraph" w:styleId="NotesTableNumberedList" w:customStyle="1">
+  <w:style w:type="paragraph" w:customStyle="1" w:styleId="NotesTableNumberedList">
     <w:name w:val="NotesTable (Numbered List)"/>
     <w:basedOn w:val="Normal"/>
     <w:rsid w:val="00DF74F3"/>
@@ -9022,7 +8767,7 @@
       <w:sz w:val="16"/>
     </w:rPr>
   </w:style>
-  <w:style w:type="paragraph" w:styleId="Note" w:customStyle="1">
+  <w:style w:type="paragraph" w:customStyle="1" w:styleId="Note">
     <w:name w:val="Note"/>
     <w:basedOn w:val="Body"/>
     <w:next w:val="Body"/>
@@ -9038,23 +8783,23 @@
       <w:spacing w:before="260" w:line="220" w:lineRule="exact"/>
     </w:pPr>
   </w:style>
-  <w:style w:type="paragraph" w:styleId="FigureSpace" w:customStyle="1">
+  <w:style w:type="paragraph" w:customStyle="1" w:styleId="FigureSpace">
     <w:name w:val="FigureSpace"/>
     <w:basedOn w:val="Body"/>
     <w:rsid w:val="00DF74F3"/>
     <w:pPr>
       <w:pBdr>
-        <w:top w:val="single" w:color="auto" w:sz="4" w:space="6"/>
-        <w:left w:val="single" w:color="auto" w:sz="4" w:space="0"/>
-        <w:bottom w:val="single" w:color="auto" w:sz="4" w:space="6"/>
-        <w:right w:val="single" w:color="auto" w:sz="4" w:space="0"/>
+        <w:top w:val="single" w:sz="4" w:space="6" w:color="auto"/>
+        <w:left w:val="single" w:sz="4" w:space="0" w:color="auto"/>
+        <w:bottom w:val="single" w:sz="4" w:space="6" w:color="auto"/>
+        <w:right w:val="single" w:sz="4" w:space="0" w:color="auto"/>
       </w:pBdr>
       <w:spacing w:before="0"/>
       <w:ind w:left="40" w:right="50"/>
       <w:jc w:val="center"/>
     </w:pPr>
   </w:style>
-  <w:style w:type="paragraph" w:styleId="Warning" w:customStyle="1">
+  <w:style w:type="paragraph" w:customStyle="1" w:styleId="Warning">
     <w:name w:val="Warning"/>
     <w:basedOn w:val="Body"/>
     <w:next w:val="Normal"/>
@@ -9083,7 +8828,7 @@
       <w:ind w:hanging="1440"/>
     </w:pPr>
   </w:style>
-  <w:style w:type="paragraph" w:styleId="CellBitClear" w:customStyle="1">
+  <w:style w:type="paragraph" w:customStyle="1" w:styleId="CellBitClear">
     <w:name w:val="CellBitClear"/>
     <w:basedOn w:val="CellBodyLeft"/>
     <w:rsid w:val="00DF74F3"/>
@@ -9097,7 +8842,7 @@
       <w:spacing w:before="0" w:after="0" w:line="180" w:lineRule="exact"/>
     </w:pPr>
   </w:style>
-  <w:style w:type="paragraph" w:styleId="CellBitSet" w:customStyle="1">
+  <w:style w:type="paragraph" w:customStyle="1" w:styleId="CellBitSet">
     <w:name w:val="CellBitSet"/>
     <w:basedOn w:val="CellBitClear"/>
     <w:rsid w:val="00DF74F3"/>
@@ -9107,7 +8852,7 @@
       </w:numPr>
     </w:pPr>
   </w:style>
-  <w:style w:type="paragraph" w:styleId="zHeading1Appendix" w:customStyle="1">
+  <w:style w:type="paragraph" w:customStyle="1" w:styleId="zHeading1Appendix">
     <w:name w:val="zHeading_1_Appendix"/>
     <w:basedOn w:val="Heading1"/>
     <w:next w:val="Body"/>
@@ -9119,7 +8864,7 @@
       <w:ind w:left="0" w:hanging="1440"/>
     </w:pPr>
   </w:style>
-  <w:style w:type="paragraph" w:styleId="zHeading2Appendix" w:customStyle="1">
+  <w:style w:type="paragraph" w:customStyle="1" w:styleId="zHeading2Appendix">
     <w:name w:val="zHeading_2_Appendix"/>
     <w:basedOn w:val="zHeading1Appendix"/>
     <w:next w:val="Body"/>
@@ -9130,7 +8875,7 @@
         <w:ilvl w:val="1"/>
       </w:numPr>
       <w:pBdr>
-        <w:bottom w:val="none" w:color="auto" w:sz="0" w:space="0"/>
+        <w:bottom w:val="none" w:sz="0" w:space="0" w:color="auto"/>
       </w:pBdr>
       <w:tabs>
         <w:tab w:val="left" w:pos="840"/>
@@ -9144,7 +8889,7 @@
       <w:sz w:val="32"/>
     </w:rPr>
   </w:style>
-  <w:style w:type="paragraph" w:styleId="zHeading3Appendix" w:customStyle="1">
+  <w:style w:type="paragraph" w:customStyle="1" w:styleId="zHeading3Appendix">
     <w:name w:val="zHeading_3_Appendix"/>
     <w:basedOn w:val="zHeading1Appendix"/>
     <w:next w:val="Body"/>
@@ -9155,7 +8900,7 @@
         <w:ilvl w:val="2"/>
       </w:numPr>
       <w:pBdr>
-        <w:bottom w:val="none" w:color="auto" w:sz="0" w:space="0"/>
+        <w:bottom w:val="none" w:sz="0" w:space="0" w:color="auto"/>
       </w:pBdr>
       <w:spacing w:before="360" w:line="300" w:lineRule="exact"/>
       <w:ind w:hanging="1440"/>
@@ -9166,7 +8911,7 @@
       <w:sz w:val="28"/>
     </w:rPr>
   </w:style>
-  <w:style w:type="paragraph" w:styleId="ListNumberedList" w:customStyle="1">
+  <w:style w:type="paragraph" w:customStyle="1" w:styleId="ListNumberedList">
     <w:name w:val="List (Numbered_List)"/>
     <w:basedOn w:val="Normal"/>
     <w:qFormat/>
@@ -9181,7 +8926,7 @@
       <w:spacing w:before="60"/>
     </w:pPr>
   </w:style>
-  <w:style w:type="paragraph" w:styleId="zHeading4Appendix" w:customStyle="1">
+  <w:style w:type="paragraph" w:customStyle="1" w:styleId="zHeading4Appendix">
     <w:name w:val="zHeading_4_Appendix"/>
     <w:basedOn w:val="zHeading1Appendix"/>
     <w:next w:val="Body"/>
@@ -9192,7 +8937,7 @@
         <w:ilvl w:val="3"/>
       </w:numPr>
       <w:pBdr>
-        <w:bottom w:val="none" w:color="auto" w:sz="0" w:space="0"/>
+        <w:bottom w:val="none" w:sz="0" w:space="0" w:color="auto"/>
       </w:pBdr>
       <w:spacing w:before="300" w:after="0" w:line="260" w:lineRule="exact"/>
       <w:ind w:hanging="1440"/>
@@ -9203,7 +8948,7 @@
       <w:sz w:val="24"/>
     </w:rPr>
   </w:style>
-  <w:style w:type="paragraph" w:styleId="zHeading5Appendix" w:customStyle="1">
+  <w:style w:type="paragraph" w:customStyle="1" w:styleId="zHeading5Appendix">
     <w:name w:val="zHeading_5_Appendix"/>
     <w:basedOn w:val="zHeading1Appendix"/>
     <w:next w:val="Body"/>
@@ -9214,7 +8959,7 @@
         <w:ilvl w:val="4"/>
       </w:numPr>
       <w:pBdr>
-        <w:bottom w:val="none" w:color="auto" w:sz="0" w:space="0"/>
+        <w:bottom w:val="none" w:sz="0" w:space="0" w:color="auto"/>
       </w:pBdr>
       <w:spacing w:before="300" w:after="100" w:line="240" w:lineRule="exact"/>
       <w:ind w:hanging="1440"/>
@@ -9225,7 +8970,7 @@
       <w:sz w:val="22"/>
     </w:rPr>
   </w:style>
-  <w:style w:type="paragraph" w:styleId="NotesTable" w:customStyle="1">
+  <w:style w:type="paragraph" w:customStyle="1" w:styleId="NotesTable">
     <w:name w:val="NotesTable"/>
     <w:basedOn w:val="NoteTable"/>
     <w:rsid w:val="00DF74F3"/>
@@ -9235,7 +8980,7 @@
       </w:numPr>
     </w:pPr>
   </w:style>
-  <w:style w:type="paragraph" w:styleId="NoteTable" w:customStyle="1">
+  <w:style w:type="paragraph" w:customStyle="1" w:styleId="NoteTable">
     <w:name w:val="NoteTable"/>
     <w:basedOn w:val="Normal"/>
     <w:rsid w:val="00DF74F3"/>
@@ -9250,7 +8995,7 @@
       <w:sz w:val="16"/>
     </w:rPr>
   </w:style>
-  <w:style w:type="paragraph" w:styleId="CellBodyCenter" w:customStyle="1">
+  <w:style w:type="paragraph" w:customStyle="1" w:styleId="CellBodyCenter">
     <w:name w:val="CellBodyCenter"/>
     <w:basedOn w:val="CellBodyLeft"/>
     <w:rsid w:val="00DF74F3"/>
@@ -9274,7 +9019,7 @@
       <w:lang w:val="en-GB"/>
     </w:rPr>
   </w:style>
-  <w:style w:type="paragraph" w:styleId="HeadingLOT" w:customStyle="1">
+  <w:style w:type="paragraph" w:customStyle="1" w:styleId="HeadingLOT">
     <w:name w:val="Heading (LOT"/>
     <w:aliases w:val="LOF)"/>
     <w:basedOn w:val="Normal"/>
@@ -9296,7 +9041,7 @@
     <w:semiHidden/>
     <w:rsid w:val="00DF74F3"/>
   </w:style>
-  <w:style w:type="character" w:styleId="Cross-Reference" w:customStyle="1">
+  <w:style w:type="character" w:customStyle="1" w:styleId="Cross-Reference">
     <w:name w:val="Cross-Reference"/>
     <w:basedOn w:val="DefaultParagraphFont"/>
     <w:rsid w:val="00DF74F3"/>
@@ -9314,7 +9059,7 @@
       <w:u w:val="single"/>
     </w:rPr>
   </w:style>
-  <w:style w:type="paragraph" w:styleId="Bulletpara" w:customStyle="1">
+  <w:style w:type="paragraph" w:customStyle="1" w:styleId="Bulletpara">
     <w:name w:val="Bullet para"/>
     <w:basedOn w:val="Bullet"/>
     <w:rsid w:val="00DF74F3"/>
@@ -9339,7 +9084,7 @@
       <w:szCs w:val="16"/>
     </w:rPr>
   </w:style>
-  <w:style w:type="character" w:styleId="BalloonTextChar" w:customStyle="1">
+  <w:style w:type="character" w:customStyle="1" w:styleId="BalloonTextChar">
     <w:name w:val="Balloon Text Char"/>
     <w:basedOn w:val="DefaultParagraphFont"/>
     <w:link w:val="BalloonText"/>
@@ -9359,7 +9104,7 @@
       <w:spacing w:after="120"/>
     </w:pPr>
   </w:style>
-  <w:style w:type="character" w:styleId="BodyTextChar" w:customStyle="1">
+  <w:style w:type="character" w:customStyle="1" w:styleId="BodyTextChar">
     <w:name w:val="Body Text Char"/>
     <w:basedOn w:val="DefaultParagraphFont"/>
     <w:link w:val="BodyText"/>
@@ -9377,7 +9122,7 @@
       <w:iCs/>
     </w:rPr>
   </w:style>
-  <w:style w:type="paragraph" w:styleId="ExecSummary" w:customStyle="1">
+  <w:style w:type="paragraph" w:customStyle="1" w:styleId="ExecSummary">
     <w:name w:val="Exec Summary"/>
     <w:basedOn w:val="BodyText"/>
     <w:rsid w:val="00DF74F3"/>
@@ -9389,7 +9134,7 @@
       <w:sz w:val="21"/>
     </w:rPr>
   </w:style>
-  <w:style w:type="paragraph" w:styleId="ExecSummaryBullet" w:customStyle="1">
+  <w:style w:type="paragraph" w:customStyle="1" w:styleId="ExecSummaryBullet">
     <w:name w:val="Exec Summary Bullet"/>
     <w:basedOn w:val="Normal"/>
     <w:rsid w:val="00DF74F3"/>
@@ -9403,14 +9148,14 @@
       <w:rFonts w:cs="Arial"/>
     </w:rPr>
   </w:style>
-  <w:style w:type="paragraph" w:styleId="ExecSummaryPull-Quote" w:customStyle="1">
+  <w:style w:type="paragraph" w:customStyle="1" w:styleId="ExecSummaryPull-Quote">
     <w:name w:val="Exec Summary Pull-Quote"/>
     <w:basedOn w:val="ExecSummary"/>
     <w:rsid w:val="00DF74F3"/>
     <w:pPr>
       <w:pBdr>
-        <w:top w:val="single" w:color="999999" w:sz="4" w:space="6"/>
-        <w:bottom w:val="single" w:color="999999" w:sz="4" w:space="1"/>
+        <w:top w:val="single" w:sz="4" w:space="6" w:color="999999"/>
+        <w:bottom w:val="single" w:sz="4" w:space="1" w:color="999999"/>
       </w:pBdr>
       <w:spacing w:before="60" w:after="360"/>
       <w:ind w:left="1411" w:hanging="144"/>
@@ -9421,7 +9166,7 @@
       <w:szCs w:val="22"/>
     </w:rPr>
   </w:style>
-  <w:style w:type="character" w:styleId="Heading8Char" w:customStyle="1">
+  <w:style w:type="character" w:customStyle="1" w:styleId="Heading8Char">
     <w:name w:val="Heading 8 Char"/>
     <w:link w:val="Heading8"/>
     <w:rsid w:val="0039759B"/>
@@ -9432,7 +9177,7 @@
       <w:sz w:val="24"/>
     </w:rPr>
   </w:style>
-  <w:style w:type="paragraph" w:styleId="TableorFigureNote" w:customStyle="1">
+  <w:style w:type="paragraph" w:customStyle="1" w:styleId="TableorFigureNote">
     <w:name w:val="Table or Figure Note"/>
     <w:basedOn w:val="BodyText"/>
     <w:rsid w:val="00DF74F3"/>
@@ -9446,16 +9191,16 @@
       <w:szCs w:val="18"/>
     </w:rPr>
   </w:style>
-  <w:style w:type="paragraph" w:styleId="AcronymHeading" w:customStyle="1">
+  <w:style w:type="paragraph" w:customStyle="1" w:styleId="AcronymHeading">
     <w:name w:val="Acronym Heading"/>
     <w:basedOn w:val="Normal"/>
     <w:rsid w:val="00DF74F3"/>
     <w:pPr>
       <w:pBdr>
-        <w:top w:val="single" w:color="999999" w:sz="4" w:space="6"/>
-        <w:left w:val="single" w:color="999999" w:sz="4" w:space="4"/>
-        <w:bottom w:val="single" w:color="999999" w:sz="4" w:space="6"/>
-        <w:right w:val="single" w:color="999999" w:sz="4" w:space="4"/>
+        <w:top w:val="single" w:sz="4" w:space="6" w:color="999999"/>
+        <w:left w:val="single" w:sz="4" w:space="4" w:color="999999"/>
+        <w:bottom w:val="single" w:sz="4" w:space="6" w:color="999999"/>
+        <w:right w:val="single" w:sz="4" w:space="4" w:color="999999"/>
       </w:pBdr>
       <w:spacing w:before="120" w:after="120" w:line="320" w:lineRule="exact"/>
       <w:ind w:left="1267"/>
@@ -9467,17 +9212,17 @@
       <w:szCs w:val="28"/>
     </w:rPr>
   </w:style>
-  <w:style w:type="paragraph" w:styleId="Acronyms" w:customStyle="1">
+  <w:style w:type="paragraph" w:customStyle="1" w:styleId="Acronyms">
     <w:name w:val="Acronyms"/>
     <w:basedOn w:val="BodyText"/>
     <w:link w:val="AcronymsChar"/>
     <w:rsid w:val="00DF74F3"/>
     <w:pPr>
       <w:pBdr>
-        <w:top w:val="single" w:color="999999" w:sz="4" w:space="6"/>
-        <w:left w:val="single" w:color="999999" w:sz="4" w:space="4"/>
-        <w:bottom w:val="single" w:color="999999" w:sz="4" w:space="6"/>
-        <w:right w:val="single" w:color="999999" w:sz="4" w:space="4"/>
+        <w:top w:val="single" w:sz="4" w:space="6" w:color="999999"/>
+        <w:left w:val="single" w:sz="4" w:space="4" w:color="999999"/>
+        <w:bottom w:val="single" w:sz="4" w:space="6" w:color="999999"/>
+        <w:right w:val="single" w:sz="4" w:space="4" w:color="999999"/>
       </w:pBdr>
       <w:spacing w:before="0"/>
       <w:ind w:left="1267"/>
@@ -9488,17 +9233,17 @@
       <w:szCs w:val="18"/>
     </w:rPr>
   </w:style>
-  <w:style w:type="character" w:styleId="AcronymsChar" w:customStyle="1">
+  <w:style w:type="character" w:customStyle="1" w:styleId="AcronymsChar">
     <w:name w:val="Acronyms Char"/>
     <w:link w:val="Acronyms"/>
     <w:rsid w:val="00DF74F3"/>
     <w:rPr>
-      <w:rFonts w:ascii="Verdana" w:hAnsi="Verdana" w:eastAsia="Arial Unicode MS" w:cs="Arial"/>
+      <w:rFonts w:ascii="Verdana" w:eastAsia="Arial Unicode MS" w:hAnsi="Verdana" w:cs="Arial"/>
       <w:sz w:val="18"/>
       <w:szCs w:val="18"/>
     </w:rPr>
   </w:style>
-  <w:style w:type="paragraph" w:styleId="Disclaimer" w:customStyle="1">
+  <w:style w:type="paragraph" w:customStyle="1" w:styleId="Disclaimer">
     <w:name w:val="Disclaimer"/>
     <w:basedOn w:val="Normal"/>
     <w:rsid w:val="00DF74F3"/>
@@ -9554,13 +9299,13 @@
         <w:numId w:val="0"/>
       </w:numPr>
       <w:pBdr>
-        <w:bottom w:val="none" w:color="auto" w:sz="0" w:space="0"/>
+        <w:bottom w:val="none" w:sz="0" w:space="0" w:color="auto"/>
       </w:pBdr>
       <w:spacing w:after="0" w:line="276" w:lineRule="auto"/>
       <w:outlineLvl w:val="9"/>
     </w:pPr>
     <w:rPr>
-      <w:rFonts w:asciiTheme="majorHAnsi" w:hAnsiTheme="majorHAnsi" w:eastAsiaTheme="majorEastAsia" w:cstheme="majorBidi"/>
+      <w:rFonts w:asciiTheme="majorHAnsi" w:eastAsiaTheme="majorEastAsia" w:hAnsiTheme="majorHAnsi" w:cstheme="majorBidi"/>
       <w:bCs/>
       <w:i/>
       <w:color w:val="365F91" w:themeColor="accent1" w:themeShade="BF"/>
@@ -9569,7 +9314,7 @@
       <w:lang w:eastAsia="ja-JP"/>
     </w:rPr>
   </w:style>
-  <w:style w:type="paragraph" w:styleId="DocSubTitle" w:customStyle="1">
+  <w:style w:type="paragraph" w:customStyle="1" w:styleId="DocSubTitle">
     <w:name w:val="DocSubTitle"/>
     <w:basedOn w:val="Normal"/>
     <w:link w:val="DocSubTitleChar"/>
@@ -9591,7 +9336,7 @@
       <w:lang w:bidi="en-US"/>
     </w:rPr>
   </w:style>
-  <w:style w:type="character" w:styleId="DocTitleChar" w:customStyle="1">
+  <w:style w:type="character" w:customStyle="1" w:styleId="DocTitleChar">
     <w:name w:val="DocTitle Char"/>
     <w:basedOn w:val="DefaultParagraphFont"/>
     <w:link w:val="DocTitle"/>
@@ -9604,14 +9349,14 @@
       <w:sz w:val="44"/>
     </w:rPr>
   </w:style>
-  <w:style w:type="character" w:styleId="DocSubTitleChar" w:customStyle="1">
+  <w:style w:type="character" w:customStyle="1" w:styleId="DocSubTitleChar">
     <w:name w:val="DocSubTitle Char"/>
     <w:basedOn w:val="DefaultParagraphFont"/>
     <w:link w:val="DocSubTitle"/>
     <w:uiPriority w:val="1"/>
     <w:rsid w:val="003D5A2C"/>
     <w:rPr>
-      <w:rFonts w:ascii="Verdana" w:hAnsi="Verdana" w:eastAsia="Verdana" w:cs="Verdana"/>
+      <w:rFonts w:ascii="Verdana" w:eastAsia="Verdana" w:hAnsi="Verdana" w:cs="Verdana"/>
       <w:b/>
       <w:color w:val="0071C5"/>
       <w:sz w:val="32"/>
@@ -9619,7 +9364,7 @@
       <w:lang w:bidi="en-US"/>
     </w:rPr>
   </w:style>
-  <w:style w:type="paragraph" w:styleId="CodeSample" w:customStyle="1">
+  <w:style w:type="paragraph" w:customStyle="1" w:styleId="CodeSample">
     <w:name w:val="CodeSample"/>
     <w:basedOn w:val="Code"/>
     <w:link w:val="CodeSampleChar"/>
@@ -9629,7 +9374,7 @@
       <w:shd w:val="clear" w:color="auto" w:fill="F2F2F2" w:themeFill="background1" w:themeFillShade="F2"/>
     </w:pPr>
   </w:style>
-  <w:style w:type="character" w:styleId="BodyChar" w:customStyle="1">
+  <w:style w:type="character" w:customStyle="1" w:styleId="BodyChar">
     <w:name w:val="Body Char"/>
     <w:basedOn w:val="DefaultParagraphFont"/>
     <w:link w:val="Body"/>
@@ -9639,7 +9384,7 @@
       <w:color w:val="000000"/>
     </w:rPr>
   </w:style>
-  <w:style w:type="character" w:styleId="CodeChar" w:customStyle="1">
+  <w:style w:type="character" w:customStyle="1" w:styleId="CodeChar">
     <w:name w:val="Code Char"/>
     <w:basedOn w:val="BodyChar"/>
     <w:link w:val="Code"/>
@@ -9650,7 +9395,7 @@
       <w:sz w:val="16"/>
     </w:rPr>
   </w:style>
-  <w:style w:type="character" w:styleId="CodeSampleChar" w:customStyle="1">
+  <w:style w:type="character" w:customStyle="1" w:styleId="CodeSampleChar">
     <w:name w:val="CodeSample Char"/>
     <w:basedOn w:val="CodeChar"/>
     <w:link w:val="CodeSample"/>
@@ -9673,12 +9418,12 @@
     </w:rPr>
     <w:tblPr>
       <w:tblBorders>
-        <w:top w:val="single" w:color="BFBFBF" w:themeColor="background1" w:themeShade="BF" w:sz="4" w:space="0"/>
-        <w:left w:val="single" w:color="BFBFBF" w:themeColor="background1" w:themeShade="BF" w:sz="4" w:space="0"/>
-        <w:bottom w:val="single" w:color="BFBFBF" w:themeColor="background1" w:themeShade="BF" w:sz="4" w:space="0"/>
-        <w:right w:val="single" w:color="BFBFBF" w:themeColor="background1" w:themeShade="BF" w:sz="4" w:space="0"/>
-        <w:insideH w:val="single" w:color="BFBFBF" w:themeColor="background1" w:themeShade="BF" w:sz="4" w:space="0"/>
-        <w:insideV w:val="single" w:color="BFBFBF" w:themeColor="background1" w:themeShade="BF" w:sz="4" w:space="0"/>
+        <w:top w:val="single" w:sz="4" w:space="0" w:color="BFBFBF" w:themeColor="background1" w:themeShade="BF"/>
+        <w:left w:val="single" w:sz="4" w:space="0" w:color="BFBFBF" w:themeColor="background1" w:themeShade="BF"/>
+        <w:bottom w:val="single" w:sz="4" w:space="0" w:color="BFBFBF" w:themeColor="background1" w:themeShade="BF"/>
+        <w:right w:val="single" w:sz="4" w:space="0" w:color="BFBFBF" w:themeColor="background1" w:themeShade="BF"/>
+        <w:insideH w:val="single" w:sz="4" w:space="0" w:color="BFBFBF" w:themeColor="background1" w:themeShade="BF"/>
+        <w:insideV w:val="single" w:sz="4" w:space="0" w:color="BFBFBF" w:themeColor="background1" w:themeShade="BF"/>
       </w:tblBorders>
       <w:tblCellMar>
         <w:left w:w="29" w:type="dxa"/>
@@ -9707,16 +9452,16 @@
     <w:rsid w:val="00DF74F3"/>
     <w:tblPr>
       <w:tblBorders>
-        <w:top w:val="single" w:color="auto" w:sz="4" w:space="0"/>
-        <w:left w:val="single" w:color="auto" w:sz="4" w:space="0"/>
-        <w:bottom w:val="single" w:color="auto" w:sz="4" w:space="0"/>
-        <w:right w:val="single" w:color="auto" w:sz="4" w:space="0"/>
-        <w:insideH w:val="single" w:color="auto" w:sz="4" w:space="0"/>
-        <w:insideV w:val="single" w:color="auto" w:sz="4" w:space="0"/>
+        <w:top w:val="single" w:sz="4" w:space="0" w:color="auto"/>
+        <w:left w:val="single" w:sz="4" w:space="0" w:color="auto"/>
+        <w:bottom w:val="single" w:sz="4" w:space="0" w:color="auto"/>
+        <w:right w:val="single" w:sz="4" w:space="0" w:color="auto"/>
+        <w:insideH w:val="single" w:sz="4" w:space="0" w:color="auto"/>
+        <w:insideV w:val="single" w:sz="4" w:space="0" w:color="auto"/>
       </w:tblBorders>
     </w:tblPr>
   </w:style>
-  <w:style w:type="paragraph" w:styleId="TableStyle" w:customStyle="1">
+  <w:style w:type="paragraph" w:customStyle="1" w:styleId="TableStyle">
     <w:name w:val="Table Style"/>
     <w:rsid w:val="00DF74F3"/>
     <w:pPr>
@@ -9728,7 +9473,7 @@
       <w:sz w:val="16"/>
     </w:rPr>
   </w:style>
-  <w:style w:type="numbering" w:styleId="Heading2Bullet" w:customStyle="1">
+  <w:style w:type="numbering" w:customStyle="1" w:styleId="Heading2Bullet">
     <w:name w:val="Heading 2 Bullet"/>
     <w:basedOn w:val="NoList"/>
     <w:rsid w:val="00DF74F3"/>
@@ -9738,7 +9483,7 @@
       </w:numPr>
     </w:pPr>
   </w:style>
-  <w:style w:type="numbering" w:styleId="Heading3Bullet" w:customStyle="1">
+  <w:style w:type="numbering" w:customStyle="1" w:styleId="Heading3Bullet">
     <w:name w:val="Heading 3 Bullet"/>
     <w:basedOn w:val="NoList"/>
     <w:rsid w:val="00DF74F3"/>
@@ -9748,7 +9493,7 @@
       </w:numPr>
     </w:pPr>
   </w:style>
-  <w:style w:type="paragraph" w:styleId="TableLabel" w:customStyle="1">
+  <w:style w:type="paragraph" w:customStyle="1" w:styleId="TableLabel">
     <w:name w:val="Table Label"/>
     <w:basedOn w:val="Normal"/>
     <w:rsid w:val="00DF74F3"/>
@@ -9774,7 +9519,7 @@
       <w:color w:val="808080"/>
     </w:rPr>
   </w:style>
-  <w:style w:type="character" w:styleId="Heading1Char" w:customStyle="1">
+  <w:style w:type="character" w:customStyle="1" w:styleId="Heading1Char">
     <w:name w:val="Heading 1 Char"/>
     <w:basedOn w:val="DefaultParagraphFont"/>
     <w:link w:val="Heading1"/>
@@ -9786,7 +9531,7 @@
       <w:sz w:val="36"/>
     </w:rPr>
   </w:style>
-  <w:style w:type="character" w:styleId="Heading5Char" w:customStyle="1">
+  <w:style w:type="character" w:customStyle="1" w:styleId="Heading5Char">
     <w:name w:val="Heading 5 Char"/>
     <w:basedOn w:val="DefaultParagraphFont"/>
     <w:link w:val="Heading5"/>
@@ -9797,7 +9542,7 @@
       <w:color w:val="0071C5"/>
     </w:rPr>
   </w:style>
-  <w:style w:type="character" w:styleId="Heading3Char" w:customStyle="1">
+  <w:style w:type="character" w:customStyle="1" w:styleId="Heading3Char">
     <w:name w:val="Heading 3 Char"/>
     <w:basedOn w:val="DefaultParagraphFont"/>
     <w:link w:val="Heading3"/>
@@ -9809,7 +9554,7 @@
       <w:sz w:val="24"/>
     </w:rPr>
   </w:style>
-  <w:style w:type="character" w:styleId="Heading2Char" w:customStyle="1">
+  <w:style w:type="character" w:customStyle="1" w:styleId="Heading2Char">
     <w:name w:val="Heading 2 Char"/>
     <w:basedOn w:val="DefaultParagraphFont"/>
     <w:link w:val="Heading2"/>
@@ -9821,7 +9566,7 @@
       <w:sz w:val="28"/>
     </w:rPr>
   </w:style>
-  <w:style w:type="character" w:styleId="Heading4Char" w:customStyle="1">
+  <w:style w:type="character" w:customStyle="1" w:styleId="Heading4Char">
     <w:name w:val="Heading 4 Char"/>
     <w:basedOn w:val="DefaultParagraphFont"/>
     <w:link w:val="Heading4"/>
@@ -9833,7 +9578,7 @@
       <w:sz w:val="22"/>
     </w:rPr>
   </w:style>
-  <w:style w:type="character" w:styleId="HeaderChar" w:customStyle="1">
+  <w:style w:type="character" w:customStyle="1" w:styleId="HeaderChar">
     <w:name w:val="Header Char"/>
     <w:basedOn w:val="DefaultParagraphFont"/>
     <w:link w:val="Header"/>
@@ -9846,7 +9591,7 @@
       <w:sz w:val="18"/>
     </w:rPr>
   </w:style>
-  <w:style w:type="paragraph" w:styleId="Rule" w:customStyle="1">
+  <w:style w:type="paragraph" w:customStyle="1" w:styleId="Rule">
     <w:name w:val="Rule"/>
     <w:basedOn w:val="Normal"/>
     <w:next w:val="NotesTable"/>
@@ -9862,7 +9607,7 @@
       <w:sz w:val="16"/>
     </w:rPr>
   </w:style>
-  <w:style w:type="character" w:styleId="version" w:customStyle="1">
+  <w:style w:type="character" w:customStyle="1" w:styleId="version">
     <w:name w:val="version"/>
     <w:basedOn w:val="DefaultParagraphFont"/>
     <w:uiPriority w:val="1"/>
@@ -9871,7 +9616,7 @@
       <w:b/>
     </w:rPr>
   </w:style>
-  <w:style w:type="character" w:styleId="Date1" w:customStyle="1">
+  <w:style w:type="character" w:customStyle="1" w:styleId="Date1">
     <w:name w:val="Date1"/>
     <w:basedOn w:val="DefaultParagraphFont"/>
     <w:uiPriority w:val="1"/>
@@ -9899,7 +9644,7 @@
     <w:unhideWhenUsed/>
     <w:rsid w:val="003F1207"/>
   </w:style>
-  <w:style w:type="character" w:styleId="CommentTextChar" w:customStyle="1">
+  <w:style w:type="character" w:customStyle="1" w:styleId="CommentTextChar">
     <w:name w:val="Comment Text Char"/>
     <w:basedOn w:val="DefaultParagraphFont"/>
     <w:link w:val="CommentText"/>
@@ -9922,7 +9667,7 @@
       <w:bCs/>
     </w:rPr>
   </w:style>
-  <w:style w:type="character" w:styleId="CommentSubjectChar" w:customStyle="1">
+  <w:style w:type="character" w:customStyle="1" w:styleId="CommentSubjectChar">
     <w:name w:val="Comment Subject Char"/>
     <w:basedOn w:val="CommentTextChar"/>
     <w:link w:val="CommentSubject"/>
@@ -10012,7 +9757,7 @@
     </w:docPart>
     <w:docPart>
       <w:docPartPr>
-        <w:name w:val="4ABC064E2B1444E6A9D6D1952DBF26EC"/>
+        <w:name w:val="A0510C0DACFB4B1DA9034822CD1BF4B1"/>
         <w:category>
           <w:name w:val="General"/>
           <w:gallery w:val="placeholder"/>
@@ -10023,12 +9768,12 @@
         <w:behaviors>
           <w:behavior w:val="content"/>
         </w:behaviors>
-        <w:guid w:val="{C01304CC-65DC-4D7A-85E9-BE976B88A8EF}"/>
+        <w:guid w:val="{BCF7B44E-0E81-4863-817B-A03CADD80464}"/>
       </w:docPartPr>
       <w:docPartBody>
         <w:p>
           <w:pPr>
-            <w:pStyle w:val="4ABC064E2B1444E6A9D6D1952DBF26EC"/>
+            <w:pStyle w:val="A0510C0DACFB4B1DA9034822CD1BF4B1"/>
           </w:pPr>
           <w:r>
             <w:rPr>
@@ -10041,7 +9786,7 @@
     </w:docPart>
     <w:docPart>
       <w:docPartPr>
-        <w:name w:val="8329D77C746444CE851150367D41EC31"/>
+        <w:name w:val="6E942F9FC13B46A3900EA8D6A52F7C21"/>
         <w:category>
           <w:name w:val="General"/>
           <w:gallery w:val="placeholder"/>
@@ -10052,12 +9797,12 @@
         <w:behaviors>
           <w:behavior w:val="content"/>
         </w:behaviors>
-        <w:guid w:val="{17EC14D3-1C83-4078-80D5-03945D3B5DDA}"/>
+        <w:guid w:val="{D23E26B5-BD12-4904-A070-D1C24E01CE10}"/>
       </w:docPartPr>
       <w:docPartBody>
         <w:p>
           <w:pPr>
-            <w:pStyle w:val="8329D77C746444CE851150367D41EC31"/>
+            <w:pStyle w:val="6E942F9FC13B46A3900EA8D6A52F7C21"/>
           </w:pPr>
           <w:r>
             <w:rPr>
@@ -10196,9 +9941,11 @@
     <w:rsidRoot w:val="000356B2"/>
     <w:rsid w:val="000356B2"/>
     <w:rsid w:val="001404D5"/>
+    <w:rsid w:val="0015427C"/>
     <w:rsid w:val="001F7461"/>
     <w:rsid w:val="004A1190"/>
     <w:rsid w:val="00855F2E"/>
+    <w:rsid w:val="00A000ED"/>
   </w:rsids>
   <m:mathPr>
     <m:mathFont m:val="Cambria Math"/>
@@ -10686,6 +10433,14 @@
     <w:name w:val="8329D77C746444CE851150367D41EC31"/>
     <w:rsid w:val="004A1190"/>
   </w:style>
+  <w:style w:type="paragraph" w:customStyle="1" w:styleId="A0510C0DACFB4B1DA9034822CD1BF4B1">
+    <w:name w:val="A0510C0DACFB4B1DA9034822CD1BF4B1"/>
+    <w:rsid w:val="0015427C"/>
+  </w:style>
+  <w:style w:type="paragraph" w:customStyle="1" w:styleId="6E942F9FC13B46A3900EA8D6A52F7C21">
+    <w:name w:val="6E942F9FC13B46A3900EA8D6A52F7C21"/>
+    <w:rsid w:val="0015427C"/>
+  </w:style>
 </w:styles>
 </file>
 
@@ -10980,8 +10735,14 @@
 </file>
 
 <file path=customXml/item1.xml><?xml version="1.0" encoding="utf-8"?>
-<ct:contentTypeSchema xmlns:ct="http://schemas.microsoft.com/office/2006/metadata/contentType" xmlns:ma="http://schemas.microsoft.com/office/2006/metadata/properties/metaAttributes" ct:_="" ma:_="" ma:contentTypeName="Document" ma:contentTypeID="0x0101003FF0EE92BBB18146998D7BB31336250A" ma:contentTypeVersion="13" ma:contentTypeDescription="Create a new document." ma:contentTypeScope="" ma:versionID="a20e72a365ee9f87702fdaf09e0651c1">
-  <xsd:schema xmlns:xsd="http://www.w3.org/2001/XMLSchema" xmlns:xs="http://www.w3.org/2001/XMLSchema" xmlns:p="http://schemas.microsoft.com/office/2006/metadata/properties" xmlns:ns2="66e6e388-ea03-442e-86f2-c0e595825cf5" xmlns:ns3="66af15cf-5d81-49e8-94b0-56d838c9b5e0" targetNamespace="http://schemas.microsoft.com/office/2006/metadata/properties" ma:root="true" ma:fieldsID="e74401fb3ed0b4c7eda85bbf94a41c85" ns2:_="" ns3:_="">
+<p:properties xmlns:p="http://schemas.microsoft.com/office/2006/metadata/properties" xmlns:xsi="http://www.w3.org/2001/XMLSchema-instance" xmlns:pc="http://schemas.microsoft.com/office/infopath/2007/PartnerControls">
+  <documentManagement/>
+</p:properties>
+</file>
+
+<file path=customXml/item2.xml><?xml version="1.0" encoding="utf-8"?>
+<ct:contentTypeSchema xmlns:ct="http://schemas.microsoft.com/office/2006/metadata/contentType" xmlns:ma="http://schemas.microsoft.com/office/2006/metadata/properties/metaAttributes" ct:_="" ma:_="" ma:contentTypeName="Document" ma:contentTypeID="0x0101003FF0EE92BBB18146998D7BB31336250A" ma:contentTypeVersion="11" ma:contentTypeDescription="Create a new document." ma:contentTypeScope="" ma:versionID="cfe15e8ce1667991311dc01a8ee74571">
+  <xsd:schema xmlns:xsd="http://www.w3.org/2001/XMLSchema" xmlns:xs="http://www.w3.org/2001/XMLSchema" xmlns:p="http://schemas.microsoft.com/office/2006/metadata/properties" xmlns:ns2="66e6e388-ea03-442e-86f2-c0e595825cf5" xmlns:ns3="66af15cf-5d81-49e8-94b0-56d838c9b5e0" targetNamespace="http://schemas.microsoft.com/office/2006/metadata/properties" ma:root="true" ma:fieldsID="c88ea8cd38db90a4cc139db6a34e36ec" ns2:_="" ns3:_="">
     <xsd:import namespace="66e6e388-ea03-442e-86f2-c0e595825cf5"/>
     <xsd:import namespace="66af15cf-5d81-49e8-94b0-56d838c9b5e0"/>
     <xsd:element name="properties">
@@ -11001,8 +10762,6 @@
                 <xsd:element ref="ns3:SharedWithUsers" minOccurs="0"/>
                 <xsd:element ref="ns3:SharedWithDetails" minOccurs="0"/>
                 <xsd:element ref="ns2:MediaServiceOCR" minOccurs="0"/>
-                <xsd:element ref="ns2:MediaLengthInSeconds" minOccurs="0"/>
-                <xsd:element ref="ns2:MediaServiceLocation" minOccurs="0"/>
               </xsd:all>
             </xsd:complexType>
           </xsd:element>
@@ -11060,16 +10819,6 @@
         <xsd:restriction base="dms:Note">
           <xsd:maxLength value="255"/>
         </xsd:restriction>
-      </xsd:simpleType>
-    </xsd:element>
-    <xsd:element name="MediaLengthInSeconds" ma:index="19" nillable="true" ma:displayName="Length (seconds)" ma:internalName="MediaLengthInSeconds" ma:readOnly="true">
-      <xsd:simpleType>
-        <xsd:restriction base="dms:Unknown"/>
-      </xsd:simpleType>
-    </xsd:element>
-    <xsd:element name="MediaServiceLocation" ma:index="20" nillable="true" ma:displayName="Location" ma:internalName="MediaServiceLocation" ma:readOnly="true">
-      <xsd:simpleType>
-        <xsd:restriction base="dms:Text"/>
       </xsd:simpleType>
     </xsd:element>
   </xsd:schema>
@@ -11202,17 +10951,7 @@
 </ct:contentTypeSchema>
 </file>
 
-<file path=customXml/item2.xml><?xml version="1.0" encoding="utf-8"?>
-<p:properties xmlns:p="http://schemas.microsoft.com/office/2006/metadata/properties" xmlns:xsi="http://www.w3.org/2001/XMLSchema-instance" xmlns:pc="http://schemas.microsoft.com/office/infopath/2007/PartnerControls">
-  <documentManagement/>
-</p:properties>
-</file>
-
 <file path=customXml/item3.xml><?xml version="1.0" encoding="utf-8"?>
-<b:Sources xmlns:b="http://schemas.openxmlformats.org/officeDocument/2006/bibliography" xmlns="http://schemas.openxmlformats.org/officeDocument/2006/bibliography" SelectedStyle="\APA.XSL" StyleName="APA"/>
-</file>
-
-<file path=customXml/item4.xml><?xml version="1.0" encoding="utf-8"?>
 <?mso-contentType ?>
 <FormTemplates xmlns="http://schemas.microsoft.com/sharepoint/v3/contenttype/forms">
   <Display>DocumentLibraryForm</Display>
@@ -11221,11 +10960,11 @@
 </FormTemplates>
 </file>
 
-<file path=customXml/itemProps1.xml><?xml version="1.0" encoding="utf-8"?>
-<ds:datastoreItem xmlns:ds="http://schemas.openxmlformats.org/officeDocument/2006/customXml" ds:itemID="{D44C6256-131A-44DF-B8F1-1743EB537DCE}"/>
+<file path=customXml/item4.xml><?xml version="1.0" encoding="utf-8"?>
+<b:Sources xmlns:b="http://schemas.openxmlformats.org/officeDocument/2006/bibliography" xmlns="http://schemas.openxmlformats.org/officeDocument/2006/bibliography" SelectedStyle="\APA.XSL" StyleName="APA"/>
 </file>
 
-<file path=customXml/itemProps2.xml><?xml version="1.0" encoding="utf-8"?>
+<file path=customXml/itemProps1.xml><?xml version="1.0" encoding="utf-8"?>
 <ds:datastoreItem xmlns:ds="http://schemas.openxmlformats.org/officeDocument/2006/customXml" ds:itemID="{C4FD40CA-5D39-451B-AD1A-5D60D0B75417}">
   <ds:schemaRefs>
     <ds:schemaRef ds:uri="http://schemas.microsoft.com/office/2006/metadata/properties"/>
@@ -11234,18 +10973,37 @@
 </ds:datastoreItem>
 </file>
 
+<file path=customXml/itemProps2.xml><?xml version="1.0" encoding="utf-8"?>
+<ds:datastoreItem xmlns:ds="http://schemas.openxmlformats.org/officeDocument/2006/customXml" ds:itemID="{F5269F38-C9C5-43FD-9349-02015C0A0CC6}">
+  <ds:schemaRefs>
+    <ds:schemaRef ds:uri="http://schemas.microsoft.com/office/2006/metadata/contentType"/>
+    <ds:schemaRef ds:uri="http://schemas.microsoft.com/office/2006/metadata/properties/metaAttributes"/>
+    <ds:schemaRef ds:uri="http://www.w3.org/2001/XMLSchema"/>
+    <ds:schemaRef ds:uri="http://schemas.microsoft.com/office/2006/metadata/properties"/>
+    <ds:schemaRef ds:uri="66e6e388-ea03-442e-86f2-c0e595825cf5"/>
+    <ds:schemaRef ds:uri="66af15cf-5d81-49e8-94b0-56d838c9b5e0"/>
+    <ds:schemaRef ds:uri="http://schemas.microsoft.com/office/2006/documentManagement/types"/>
+    <ds:schemaRef ds:uri="http://schemas.microsoft.com/office/infopath/2007/PartnerControls"/>
+    <ds:schemaRef ds:uri="http://schemas.openxmlformats.org/package/2006/metadata/core-properties"/>
+    <ds:schemaRef ds:uri="http://purl.org/dc/elements/1.1/"/>
+    <ds:schemaRef ds:uri="http://purl.org/dc/terms/"/>
+    <ds:schemaRef ds:uri="http://schemas.microsoft.com/internal/obd"/>
+  </ds:schemaRefs>
+</ds:datastoreItem>
+</file>
+
 <file path=customXml/itemProps3.xml><?xml version="1.0" encoding="utf-8"?>
+<ds:datastoreItem xmlns:ds="http://schemas.openxmlformats.org/officeDocument/2006/customXml" ds:itemID="{5F018BB1-3530-436E-AD34-0164402EB3E4}">
+  <ds:schemaRefs>
+    <ds:schemaRef ds:uri="http://schemas.microsoft.com/sharepoint/v3/contenttype/forms"/>
+  </ds:schemaRefs>
+</ds:datastoreItem>
+</file>
+
+<file path=customXml/itemProps4.xml><?xml version="1.0" encoding="utf-8"?>
 <ds:datastoreItem xmlns:ds="http://schemas.openxmlformats.org/officeDocument/2006/customXml" ds:itemID="{BD015CC5-D31A-47A0-8792-EACCE272EEAE}">
   <ds:schemaRefs>
     <ds:schemaRef ds:uri="http://schemas.openxmlformats.org/officeDocument/2006/bibliography"/>
   </ds:schemaRefs>
 </ds:datastoreItem>
-</file>
-
-<file path=customXml/itemProps4.xml><?xml version="1.0" encoding="utf-8"?>
-<ds:datastoreItem xmlns:ds="http://schemas.openxmlformats.org/officeDocument/2006/customXml" ds:itemID="{5F018BB1-3530-436E-AD34-0164402EB3E4}">
-  <ds:schemaRefs>
-    <ds:schemaRef ds:uri="http://schemas.microsoft.com/sharepoint/v3/contenttype/forms"/>
-  </ds:schemaRefs>
-</ds:datastoreItem>
 </file>
</xml_diff>